<commit_message>
- change the version number - edit the Revision History table - edit the Reference Documents table - edit the document status table Signed-off-by: SaraYoussif <engsara68@gmail.com>
</commit_message>
<xml_diff>
--- a/Digital_Elevator_PO4_DGELV/Input documents/PO4_DGELV_DIGITAL ELEVATOR_HSI.docx
+++ b/Digital_Elevator_PO4_DGELV/Input documents/PO4_DGELV_DIGITAL ELEVATOR_HSI.docx
@@ -1,6 +1,6 @@
 
 <file path=word/document.xml><?xml version="1.0" encoding="utf-8"?>
-<w:document xmlns:wpc="http://schemas.microsoft.com/office/word/2010/wordprocessingCanvas" xmlns:cx="http://schemas.microsoft.com/office/drawing/2014/chartex" xmlns:cx1="http://schemas.microsoft.com/office/drawing/2015/9/8/chartex" xmlns:cx2="http://schemas.microsoft.com/office/drawing/2015/10/21/chartex" xmlns:cx3="http://schemas.microsoft.com/office/drawing/2016/5/9/chartex" xmlns:cx4="http://schemas.microsoft.com/office/drawing/2016/5/10/chartex" xmlns:cx5="http://schemas.microsoft.com/office/drawing/2016/5/11/chartex" xmlns:cx6="http://schemas.microsoft.com/office/drawing/2016/5/12/chartex" xmlns:cx7="http://schemas.microsoft.com/office/drawing/2016/5/13/chartex" xmlns:cx8="http://schemas.microsoft.com/office/drawing/2016/5/14/chartex" xmlns:mc="http://schemas.openxmlformats.org/markup-compatibility/2006" xmlns:aink="http://schemas.microsoft.com/office/drawing/2016/ink" xmlns:am3d="http://schemas.microsoft.com/office/drawing/2017/model3d" xmlns:o="urn:schemas-microsoft-com:office:office" xmlns:r="http://schemas.openxmlformats.org/officeDocument/2006/relationships" xmlns:m="http://schemas.openxmlformats.org/officeDocument/2006/math" xmlns:v="urn:schemas-microsoft-com:vml" xmlns:wp14="http://schemas.microsoft.com/office/word/2010/wordprocessingDrawing" xmlns:wp="http://schemas.openxmlformats.org/drawingml/2006/wordprocessingDrawing" xmlns:w10="urn:schemas-microsoft-com:office:word" xmlns:w="http://schemas.openxmlformats.org/wordprocessingml/2006/main" xmlns:w14="http://schemas.microsoft.com/office/word/2010/wordml" xmlns:w15="http://schemas.microsoft.com/office/word/2012/wordml" xmlns:w16cid="http://schemas.microsoft.com/office/word/2016/wordml/cid" xmlns:w16se="http://schemas.microsoft.com/office/word/2015/wordml/symex" xmlns:wpg="http://schemas.microsoft.com/office/word/2010/wordprocessingGroup" xmlns:wpi="http://schemas.microsoft.com/office/word/2010/wordprocessingInk" xmlns:wne="http://schemas.microsoft.com/office/word/2006/wordml" xmlns:wps="http://schemas.microsoft.com/office/word/2010/wordprocessingShape" mc:Ignorable="w14 w15 w16se w16cid wp14">
+<w:document xmlns:wpc="http://schemas.microsoft.com/office/word/2010/wordprocessingCanvas" xmlns:mc="http://schemas.openxmlformats.org/markup-compatibility/2006" xmlns:o="urn:schemas-microsoft-com:office:office" xmlns:r="http://schemas.openxmlformats.org/officeDocument/2006/relationships" xmlns:m="http://schemas.openxmlformats.org/officeDocument/2006/math" xmlns:v="urn:schemas-microsoft-com:vml" xmlns:wp14="http://schemas.microsoft.com/office/word/2010/wordprocessingDrawing" xmlns:wp="http://schemas.openxmlformats.org/drawingml/2006/wordprocessingDrawing" xmlns:w10="urn:schemas-microsoft-com:office:word" xmlns:w="http://schemas.openxmlformats.org/wordprocessingml/2006/main" xmlns:w14="http://schemas.microsoft.com/office/word/2010/wordml" xmlns:w15="http://schemas.microsoft.com/office/word/2012/wordml" xmlns:wpg="http://schemas.microsoft.com/office/word/2010/wordprocessingGroup" xmlns:wpi="http://schemas.microsoft.com/office/word/2010/wordprocessingInk" xmlns:wne="http://schemas.microsoft.com/office/word/2006/wordml" xmlns:wps="http://schemas.microsoft.com/office/word/2010/wordprocessingShape" mc:Ignorable="w14 w15 wp14">
   <w:body>
     <w:p>
       <w:pPr>
@@ -135,36 +135,16 @@
           <w:sz w:val="36"/>
           <w:szCs w:val="36"/>
         </w:rPr>
-        <w:t>.1</w:t>
+        <w:t>.</w:t>
       </w:r>
-    </w:p>
-    <w:p>
-      <w:pPr>
-        <w:jc w:val="center"/>
-        <w:rPr>
-          <w:b/>
+      <w:r>
+        <w:rPr>
+          <w:bCs/>
           <w:sz w:val="36"/>
           <w:szCs w:val="36"/>
         </w:rPr>
-      </w:pPr>
-      <w:r>
-        <w:rPr>
-          <w:b/>
-          <w:sz w:val="36"/>
-          <w:szCs w:val="36"/>
-        </w:rPr>
-        <w:t>Draft</w:t>
+        <w:t>1</w:t>
       </w:r>
-    </w:p>
-    <w:p>
-      <w:pPr>
-        <w:jc w:val="center"/>
-        <w:rPr>
-          <w:b/>
-          <w:sz w:val="36"/>
-          <w:szCs w:val="36"/>
-        </w:rPr>
-      </w:pPr>
     </w:p>
     <w:p/>
     <w:p/>
@@ -184,6 +164,9 @@
     <w:p/>
     <w:p/>
     <w:p/>
+    <w:p/>
+    <w:p/>
+    <w:p/>
     <w:p>
       <w:pPr>
         <w:pBdr>
@@ -217,7 +200,7 @@
     <w:tbl>
       <w:tblPr>
         <w:tblStyle w:val="a"/>
-        <w:tblW w:w="10567" w:type="dxa"/>
+        <w:tblW w:w="12134" w:type="dxa"/>
         <w:tblInd w:w="-188" w:type="dxa"/>
         <w:tblBorders>
           <w:top w:val="single" w:sz="6" w:space="0" w:color="000000"/>
@@ -234,11 +217,14 @@
         <w:gridCol w:w="1530"/>
         <w:gridCol w:w="3600"/>
         <w:gridCol w:w="1215"/>
-        <w:gridCol w:w="2565"/>
-        <w:gridCol w:w="1657"/>
+        <w:gridCol w:w="2655"/>
+        <w:gridCol w:w="1567"/>
+        <w:gridCol w:w="1567"/>
       </w:tblGrid>
       <w:tr>
         <w:trPr>
+          <w:gridAfter w:val="1"/>
+          <w:wAfter w:w="1567" w:type="dxa"/>
           <w:trHeight w:val="576"/>
         </w:trPr>
         <w:tc>
@@ -318,7 +304,7 @@
         </w:tc>
         <w:tc>
           <w:tcPr>
-            <w:tcW w:w="2565" w:type="dxa"/>
+            <w:tcW w:w="2655" w:type="dxa"/>
           </w:tcPr>
           <w:p>
             <w:pPr>
@@ -343,7 +329,7 @@
         </w:tc>
         <w:tc>
           <w:tcPr>
-            <w:tcW w:w="1657" w:type="dxa"/>
+            <w:tcW w:w="1567" w:type="dxa"/>
           </w:tcPr>
           <w:p>
             <w:pPr>
@@ -390,24 +376,7 @@
                 <w:sz w:val="28"/>
                 <w:szCs w:val="28"/>
               </w:rPr>
-              <w:t>1/</w:t>
-            </w:r>
-            <w:r>
-              <w:rPr>
-                <w:rFonts w:ascii="Calibri" w:eastAsia="Calibri" w:hAnsi="Calibri" w:cs="Calibri" w:hint="cs"/>
-                <w:sz w:val="28"/>
-                <w:szCs w:val="28"/>
-                <w:rtl/>
-              </w:rPr>
-              <w:t>2</w:t>
-            </w:r>
-            <w:r>
-              <w:rPr>
-                <w:rFonts w:ascii="Calibri" w:eastAsia="Calibri" w:hAnsi="Calibri" w:cs="Calibri"/>
-                <w:sz w:val="28"/>
-                <w:szCs w:val="28"/>
-              </w:rPr>
-              <w:t>5/2020</w:t>
+              <w:t>1/24/2020</w:t>
             </w:r>
           </w:p>
         </w:tc>
@@ -430,21 +399,12 @@
               </w:tabs>
               <w:jc w:val="center"/>
               <w:rPr>
-                <w:rFonts w:ascii="Calibri" w:eastAsia="Calibri" w:hAnsi="Calibri" w:cs="Calibri"/>
-                <w:color w:val="000000"/>
-                <w:sz w:val="28"/>
-                <w:szCs w:val="28"/>
-              </w:rPr>
-            </w:pPr>
-            <w:r>
-              <w:rPr>
                 <w:rFonts w:asciiTheme="majorHAnsi" w:hAnsiTheme="majorHAnsi" w:cstheme="majorHAnsi"/>
                 <w:color w:val="000000" w:themeColor="text1"/>
                 <w:sz w:val="28"/>
                 <w:szCs w:val="28"/>
               </w:rPr>
-              <w:t>PO4_DGELV_DIGITALELEVATOR_</w:t>
-            </w:r>
+            </w:pPr>
             <w:r>
               <w:rPr>
                 <w:rFonts w:asciiTheme="majorHAnsi" w:hAnsiTheme="majorHAnsi" w:cstheme="majorHAnsi"/>
@@ -452,6 +412,15 @@
                 <w:sz w:val="28"/>
                 <w:szCs w:val="28"/>
               </w:rPr>
+              <w:t>PO4_DGELV_DIGITALELEVATOR_</w:t>
+            </w:r>
+            <w:r>
+              <w:rPr>
+                <w:rFonts w:asciiTheme="majorHAnsi" w:hAnsiTheme="majorHAnsi" w:cstheme="majorHAnsi"/>
+                <w:color w:val="000000" w:themeColor="text1"/>
+                <w:sz w:val="28"/>
+                <w:szCs w:val="28"/>
+              </w:rPr>
               <w:t>HSI</w:t>
             </w:r>
           </w:p>
@@ -475,21 +444,197 @@
                 <w:sz w:val="28"/>
                 <w:szCs w:val="28"/>
               </w:rPr>
-              <w:t>1.</w:t>
-            </w:r>
-            <w:r>
-              <w:rPr>
-                <w:rFonts w:ascii="Calibri" w:eastAsia="Calibri" w:hAnsi="Calibri" w:cs="Calibri"/>
-                <w:sz w:val="28"/>
-                <w:szCs w:val="28"/>
-              </w:rPr>
-              <w:t>1</w:t>
-            </w:r>
-          </w:p>
-        </w:tc>
-        <w:tc>
-          <w:tcPr>
-            <w:tcW w:w="2565" w:type="dxa"/>
+              <w:t>1.0</w:t>
+            </w:r>
+          </w:p>
+        </w:tc>
+        <w:tc>
+          <w:tcPr>
+            <w:tcW w:w="2655" w:type="dxa"/>
+          </w:tcPr>
+          <w:p>
+            <w:pPr>
+              <w:rPr>
+                <w:rFonts w:ascii="Calibri" w:eastAsia="Calibri" w:hAnsi="Calibri" w:cs="Calibri"/>
+                <w:sz w:val="28"/>
+                <w:szCs w:val="28"/>
+              </w:rPr>
+            </w:pPr>
+            <w:r>
+              <w:rPr>
+                <w:rFonts w:ascii="Calibri" w:eastAsia="Calibri" w:hAnsi="Calibri" w:cs="Calibri"/>
+                <w:sz w:val="28"/>
+                <w:szCs w:val="28"/>
+              </w:rPr>
+              <w:t xml:space="preserve">Sara </w:t>
+            </w:r>
+            <w:proofErr w:type="spellStart"/>
+            <w:r>
+              <w:rPr>
+                <w:rFonts w:ascii="Calibri" w:eastAsia="Calibri" w:hAnsi="Calibri" w:cs="Calibri"/>
+                <w:sz w:val="28"/>
+                <w:szCs w:val="28"/>
+              </w:rPr>
+              <w:t>Abdallah</w:t>
+            </w:r>
+            <w:proofErr w:type="spellEnd"/>
+            <w:r>
+              <w:rPr>
+                <w:rFonts w:ascii="Calibri" w:eastAsia="Calibri" w:hAnsi="Calibri" w:cs="Calibri"/>
+                <w:sz w:val="28"/>
+                <w:szCs w:val="28"/>
+              </w:rPr>
+              <w:t xml:space="preserve"> Ahmed</w:t>
+            </w:r>
+          </w:p>
+        </w:tc>
+        <w:tc>
+          <w:tcPr>
+            <w:tcW w:w="1567" w:type="dxa"/>
+          </w:tcPr>
+          <w:p>
+            <w:pPr>
+              <w:jc w:val="center"/>
+              <w:rPr>
+                <w:rFonts w:ascii="Calibri" w:eastAsia="Calibri" w:hAnsi="Calibri" w:cs="Calibri"/>
+                <w:sz w:val="28"/>
+                <w:szCs w:val="28"/>
+              </w:rPr>
+            </w:pPr>
+            <w:r>
+              <w:rPr>
+                <w:rFonts w:ascii="Calibri" w:eastAsia="Calibri" w:hAnsi="Calibri" w:cs="Calibri"/>
+                <w:sz w:val="28"/>
+                <w:szCs w:val="28"/>
+              </w:rPr>
+              <w:t>Proposed</w:t>
+            </w:r>
+          </w:p>
+        </w:tc>
+        <w:tc>
+          <w:tcPr>
+            <w:tcW w:w="1567" w:type="dxa"/>
+          </w:tcPr>
+          <w:p/>
+        </w:tc>
+      </w:tr>
+      <w:tr>
+        <w:trPr>
+          <w:gridAfter w:val="1"/>
+          <w:wAfter w:w="1567" w:type="dxa"/>
+          <w:trHeight w:val="828"/>
+        </w:trPr>
+        <w:tc>
+          <w:tcPr>
+            <w:tcW w:w="1530" w:type="dxa"/>
+          </w:tcPr>
+          <w:p>
+            <w:pPr>
+              <w:jc w:val="left"/>
+              <w:rPr>
+                <w:rFonts w:ascii="Calibri" w:eastAsia="Calibri" w:hAnsi="Calibri" w:cs="Calibri"/>
+                <w:sz w:val="28"/>
+                <w:szCs w:val="28"/>
+              </w:rPr>
+            </w:pPr>
+            <w:r>
+              <w:rPr>
+                <w:rFonts w:ascii="Calibri" w:eastAsia="Calibri" w:hAnsi="Calibri" w:cs="Calibri"/>
+                <w:sz w:val="28"/>
+                <w:szCs w:val="28"/>
+              </w:rPr>
+              <w:t>1/</w:t>
+            </w:r>
+            <w:r>
+              <w:rPr>
+                <w:rFonts w:ascii="Calibri" w:eastAsia="Calibri" w:hAnsi="Calibri" w:cs="Calibri" w:hint="cs"/>
+                <w:sz w:val="28"/>
+                <w:szCs w:val="28"/>
+                <w:rtl/>
+              </w:rPr>
+              <w:t>2</w:t>
+            </w:r>
+            <w:r>
+              <w:rPr>
+                <w:rFonts w:ascii="Calibri" w:eastAsia="Calibri" w:hAnsi="Calibri" w:cs="Calibri"/>
+                <w:sz w:val="28"/>
+                <w:szCs w:val="28"/>
+              </w:rPr>
+              <w:t>5/2020</w:t>
+            </w:r>
+          </w:p>
+        </w:tc>
+        <w:tc>
+          <w:tcPr>
+            <w:tcW w:w="3600" w:type="dxa"/>
+          </w:tcPr>
+          <w:p>
+            <w:pPr>
+              <w:pBdr>
+                <w:top w:val="nil"/>
+                <w:left w:val="nil"/>
+                <w:bottom w:val="nil"/>
+                <w:right w:val="nil"/>
+                <w:between w:val="nil"/>
+              </w:pBdr>
+              <w:tabs>
+                <w:tab w:val="center" w:pos="4680"/>
+                <w:tab w:val="right" w:pos="9360"/>
+              </w:tabs>
+              <w:jc w:val="center"/>
+              <w:rPr>
+                <w:rFonts w:ascii="Calibri" w:eastAsia="Calibri" w:hAnsi="Calibri" w:cs="Calibri"/>
+                <w:color w:val="000000"/>
+                <w:sz w:val="28"/>
+                <w:szCs w:val="28"/>
+              </w:rPr>
+            </w:pPr>
+            <w:r>
+              <w:rPr>
+                <w:rFonts w:asciiTheme="majorHAnsi" w:hAnsiTheme="majorHAnsi" w:cstheme="majorHAnsi"/>
+                <w:color w:val="000000" w:themeColor="text1"/>
+                <w:sz w:val="28"/>
+                <w:szCs w:val="28"/>
+              </w:rPr>
+              <w:t>PO4_DGELV_DIGITALELEVATOR_</w:t>
+            </w:r>
+            <w:r>
+              <w:rPr>
+                <w:rFonts w:asciiTheme="majorHAnsi" w:hAnsiTheme="majorHAnsi" w:cstheme="majorHAnsi"/>
+                <w:color w:val="000000" w:themeColor="text1"/>
+                <w:sz w:val="28"/>
+                <w:szCs w:val="28"/>
+              </w:rPr>
+              <w:t>HSI</w:t>
+            </w:r>
+          </w:p>
+        </w:tc>
+        <w:tc>
+          <w:tcPr>
+            <w:tcW w:w="1215" w:type="dxa"/>
+          </w:tcPr>
+          <w:p>
+            <w:pPr>
+              <w:jc w:val="center"/>
+              <w:rPr>
+                <w:rFonts w:ascii="Calibri" w:eastAsia="Calibri" w:hAnsi="Calibri" w:cs="Calibri"/>
+                <w:sz w:val="28"/>
+                <w:szCs w:val="28"/>
+              </w:rPr>
+            </w:pPr>
+            <w:r>
+              <w:rPr>
+                <w:rFonts w:ascii="Calibri" w:eastAsia="Calibri" w:hAnsi="Calibri" w:cs="Calibri"/>
+                <w:sz w:val="28"/>
+                <w:szCs w:val="28"/>
+              </w:rPr>
+              <w:t>1.1</w:t>
+            </w:r>
+          </w:p>
+        </w:tc>
+        <w:tc>
+          <w:tcPr>
+            <w:tcW w:w="2655" w:type="dxa"/>
           </w:tcPr>
           <w:p>
             <w:pPr>
@@ -511,7 +656,168 @@
         </w:tc>
         <w:tc>
           <w:tcPr>
-            <w:tcW w:w="1657" w:type="dxa"/>
+            <w:tcW w:w="1567" w:type="dxa"/>
+          </w:tcPr>
+          <w:p>
+            <w:pPr>
+              <w:jc w:val="center"/>
+              <w:rPr>
+                <w:rFonts w:ascii="Calibri" w:eastAsia="Calibri" w:hAnsi="Calibri" w:cs="Calibri"/>
+                <w:sz w:val="28"/>
+                <w:szCs w:val="28"/>
+              </w:rPr>
+            </w:pPr>
+            <w:r>
+              <w:rPr>
+                <w:rFonts w:ascii="Calibri" w:eastAsia="Calibri" w:hAnsi="Calibri" w:cs="Calibri"/>
+                <w:sz w:val="28"/>
+                <w:szCs w:val="28"/>
+              </w:rPr>
+              <w:t>Proposed</w:t>
+            </w:r>
+          </w:p>
+        </w:tc>
+      </w:tr>
+      <w:tr>
+        <w:trPr>
+          <w:gridAfter w:val="1"/>
+          <w:wAfter w:w="1567" w:type="dxa"/>
+          <w:trHeight w:val="828"/>
+        </w:trPr>
+        <w:tc>
+          <w:tcPr>
+            <w:tcW w:w="1530" w:type="dxa"/>
+          </w:tcPr>
+          <w:p>
+            <w:pPr>
+              <w:jc w:val="left"/>
+              <w:rPr>
+                <w:rFonts w:ascii="Calibri" w:eastAsia="Calibri" w:hAnsi="Calibri" w:cs="Calibri"/>
+                <w:sz w:val="28"/>
+                <w:szCs w:val="28"/>
+              </w:rPr>
+            </w:pPr>
+            <w:r>
+              <w:rPr>
+                <w:rFonts w:ascii="Calibri" w:eastAsia="Calibri" w:hAnsi="Calibri" w:cs="Calibri"/>
+                <w:sz w:val="28"/>
+                <w:szCs w:val="28"/>
+              </w:rPr>
+              <w:t>2/2/2020</w:t>
+            </w:r>
+          </w:p>
+        </w:tc>
+        <w:tc>
+          <w:tcPr>
+            <w:tcW w:w="3600" w:type="dxa"/>
+          </w:tcPr>
+          <w:p>
+            <w:pPr>
+              <w:pBdr>
+                <w:top w:val="nil"/>
+                <w:left w:val="nil"/>
+                <w:bottom w:val="nil"/>
+                <w:right w:val="nil"/>
+                <w:between w:val="nil"/>
+              </w:pBdr>
+              <w:tabs>
+                <w:tab w:val="center" w:pos="4680"/>
+                <w:tab w:val="right" w:pos="9360"/>
+              </w:tabs>
+              <w:jc w:val="center"/>
+              <w:rPr>
+                <w:rFonts w:asciiTheme="majorHAnsi" w:hAnsiTheme="majorHAnsi" w:cstheme="majorHAnsi"/>
+                <w:color w:val="000000" w:themeColor="text1"/>
+                <w:sz w:val="28"/>
+                <w:szCs w:val="28"/>
+              </w:rPr>
+            </w:pPr>
+            <w:r>
+              <w:rPr>
+                <w:rFonts w:asciiTheme="majorHAnsi" w:hAnsiTheme="majorHAnsi" w:cstheme="majorHAnsi"/>
+                <w:color w:val="000000" w:themeColor="text1"/>
+                <w:sz w:val="28"/>
+                <w:szCs w:val="28"/>
+              </w:rPr>
+              <w:t>PO4_DGELV_DIGITALELEVATOR_</w:t>
+            </w:r>
+            <w:r>
+              <w:rPr>
+                <w:rFonts w:asciiTheme="majorHAnsi" w:hAnsiTheme="majorHAnsi" w:cstheme="majorHAnsi"/>
+                <w:color w:val="000000" w:themeColor="text1"/>
+                <w:sz w:val="28"/>
+                <w:szCs w:val="28"/>
+              </w:rPr>
+              <w:t>HSI</w:t>
+            </w:r>
+          </w:p>
+        </w:tc>
+        <w:tc>
+          <w:tcPr>
+            <w:tcW w:w="1215" w:type="dxa"/>
+          </w:tcPr>
+          <w:p>
+            <w:pPr>
+              <w:jc w:val="center"/>
+              <w:rPr>
+                <w:rFonts w:ascii="Calibri" w:eastAsia="Calibri" w:hAnsi="Calibri" w:cs="Calibri"/>
+                <w:sz w:val="28"/>
+                <w:szCs w:val="28"/>
+              </w:rPr>
+            </w:pPr>
+            <w:r>
+              <w:rPr>
+                <w:rFonts w:ascii="Calibri" w:eastAsia="Calibri" w:hAnsi="Calibri" w:cs="Calibri"/>
+                <w:sz w:val="28"/>
+                <w:szCs w:val="28"/>
+              </w:rPr>
+              <w:t>1.2</w:t>
+            </w:r>
+          </w:p>
+        </w:tc>
+        <w:tc>
+          <w:tcPr>
+            <w:tcW w:w="2655" w:type="dxa"/>
+          </w:tcPr>
+          <w:p>
+            <w:pPr>
+              <w:rPr>
+                <w:rFonts w:ascii="Calibri" w:eastAsia="Calibri" w:hAnsi="Calibri" w:cs="Calibri"/>
+                <w:sz w:val="28"/>
+                <w:szCs w:val="28"/>
+              </w:rPr>
+            </w:pPr>
+            <w:r>
+              <w:rPr>
+                <w:rFonts w:ascii="Calibri" w:eastAsia="Calibri" w:hAnsi="Calibri" w:cs="Calibri"/>
+                <w:sz w:val="28"/>
+                <w:szCs w:val="28"/>
+              </w:rPr>
+              <w:t xml:space="preserve">Sara </w:t>
+            </w:r>
+            <w:proofErr w:type="spellStart"/>
+            <w:r>
+              <w:rPr>
+                <w:rFonts w:ascii="Calibri" w:eastAsia="Calibri" w:hAnsi="Calibri" w:cs="Calibri"/>
+                <w:sz w:val="28"/>
+                <w:szCs w:val="28"/>
+              </w:rPr>
+              <w:t>Abdallah</w:t>
+            </w:r>
+            <w:proofErr w:type="spellEnd"/>
+            <w:r>
+              <w:rPr>
+                <w:rFonts w:ascii="Calibri" w:eastAsia="Calibri" w:hAnsi="Calibri" w:cs="Calibri"/>
+                <w:sz w:val="28"/>
+                <w:szCs w:val="28"/>
+              </w:rPr>
+              <w:t xml:space="preserve"> Ahmed</w:t>
+            </w:r>
+          </w:p>
+        </w:tc>
+        <w:tc>
+          <w:tcPr>
+            <w:tcW w:w="1567" w:type="dxa"/>
           </w:tcPr>
           <w:p>
             <w:pPr>
@@ -571,25 +877,8 @@
           <w:szCs w:val="32"/>
         </w:rPr>
       </w:pPr>
-    </w:p>
-    <w:p>
-      <w:pPr>
-        <w:pBdr>
-          <w:top w:val="nil"/>
-          <w:left w:val="nil"/>
-          <w:bottom w:val="nil"/>
-          <w:right w:val="nil"/>
-          <w:between w:val="nil"/>
-        </w:pBdr>
-        <w:jc w:val="left"/>
-        <w:rPr>
-          <w:rFonts w:ascii="Calibri" w:eastAsia="Calibri" w:hAnsi="Calibri" w:cs="Calibri"/>
-          <w:b/>
-          <w:color w:val="000000"/>
-          <w:sz w:val="32"/>
-          <w:szCs w:val="32"/>
-        </w:rPr>
-      </w:pPr>
+      <w:bookmarkStart w:id="0" w:name="_GoBack"/>
+      <w:bookmarkEnd w:id="0"/>
     </w:p>
     <w:p>
       <w:pPr>
@@ -905,7 +1194,25 @@
                 <w:sz w:val="28"/>
                 <w:szCs w:val="28"/>
               </w:rPr>
-              <w:t xml:space="preserve">Sara Abdallah Ahmed </w:t>
+              <w:t xml:space="preserve">Sara </w:t>
+            </w:r>
+            <w:proofErr w:type="spellStart"/>
+            <w:r>
+              <w:rPr>
+                <w:rFonts w:ascii="Calibri" w:eastAsia="Calibri" w:hAnsi="Calibri" w:cs="Calibri"/>
+                <w:sz w:val="28"/>
+                <w:szCs w:val="28"/>
+              </w:rPr>
+              <w:t>Abdallah</w:t>
+            </w:r>
+            <w:proofErr w:type="spellEnd"/>
+            <w:r>
+              <w:rPr>
+                <w:rFonts w:ascii="Calibri" w:eastAsia="Calibri" w:hAnsi="Calibri" w:cs="Calibri"/>
+                <w:sz w:val="28"/>
+                <w:szCs w:val="28"/>
+              </w:rPr>
+              <w:t xml:space="preserve"> Ahmed </w:t>
             </w:r>
             <w:proofErr w:type="spellStart"/>
             <w:r>
@@ -1030,23 +1337,135 @@
           </w:p>
         </w:tc>
       </w:tr>
+      <w:tr>
+        <w:trPr>
+          <w:trHeight w:val="609"/>
+        </w:trPr>
+        <w:tc>
+          <w:tcPr>
+            <w:tcW w:w="1495" w:type="dxa"/>
+          </w:tcPr>
+          <w:p>
+            <w:pPr>
+              <w:jc w:val="center"/>
+              <w:rPr>
+                <w:rFonts w:ascii="Calibri" w:eastAsia="Calibri" w:hAnsi="Calibri" w:cs="Calibri"/>
+                <w:sz w:val="28"/>
+                <w:szCs w:val="28"/>
+              </w:rPr>
+            </w:pPr>
+            <w:r>
+              <w:rPr>
+                <w:rFonts w:ascii="Calibri" w:eastAsia="Calibri" w:hAnsi="Calibri" w:cs="Calibri"/>
+                <w:sz w:val="28"/>
+                <w:szCs w:val="28"/>
+              </w:rPr>
+              <w:t>2/2/2020</w:t>
+            </w:r>
+          </w:p>
+        </w:tc>
+        <w:tc>
+          <w:tcPr>
+            <w:tcW w:w="1319" w:type="dxa"/>
+          </w:tcPr>
+          <w:p>
+            <w:pPr>
+              <w:pBdr>
+                <w:top w:val="nil"/>
+                <w:left w:val="nil"/>
+                <w:bottom w:val="nil"/>
+                <w:right w:val="nil"/>
+                <w:between w:val="nil"/>
+              </w:pBdr>
+              <w:tabs>
+                <w:tab w:val="center" w:pos="4680"/>
+                <w:tab w:val="right" w:pos="9360"/>
+              </w:tabs>
+              <w:jc w:val="center"/>
+              <w:rPr>
+                <w:rFonts w:ascii="Calibri" w:eastAsia="Calibri" w:hAnsi="Calibri" w:cs="Calibri"/>
+                <w:color w:val="000000"/>
+                <w:sz w:val="28"/>
+                <w:szCs w:val="28"/>
+              </w:rPr>
+            </w:pPr>
+            <w:r>
+              <w:rPr>
+                <w:rFonts w:ascii="Calibri" w:eastAsia="Calibri" w:hAnsi="Calibri" w:cs="Calibri"/>
+                <w:color w:val="000000"/>
+                <w:sz w:val="28"/>
+                <w:szCs w:val="28"/>
+              </w:rPr>
+              <w:t>1.2</w:t>
+            </w:r>
+          </w:p>
+        </w:tc>
+        <w:tc>
+          <w:tcPr>
+            <w:tcW w:w="4775" w:type="dxa"/>
+          </w:tcPr>
+          <w:p>
+            <w:pPr>
+              <w:jc w:val="left"/>
+              <w:rPr>
+                <w:rFonts w:ascii="Calibri" w:eastAsia="Calibri" w:hAnsi="Calibri" w:cs="Calibri"/>
+                <w:sz w:val="28"/>
+                <w:szCs w:val="28"/>
+              </w:rPr>
+            </w:pPr>
+            <w:r>
+              <w:rPr>
+                <w:rFonts w:ascii="Calibri" w:eastAsia="Calibri" w:hAnsi="Calibri" w:cs="Calibri"/>
+                <w:sz w:val="28"/>
+                <w:szCs w:val="28"/>
+              </w:rPr>
+              <w:t>Review</w:t>
+            </w:r>
+          </w:p>
+        </w:tc>
+        <w:tc>
+          <w:tcPr>
+            <w:tcW w:w="2789" w:type="dxa"/>
+          </w:tcPr>
+          <w:p>
+            <w:pPr>
+              <w:jc w:val="center"/>
+              <w:rPr>
+                <w:rFonts w:ascii="Calibri" w:eastAsia="Calibri" w:hAnsi="Calibri" w:cs="Calibri"/>
+                <w:sz w:val="28"/>
+                <w:szCs w:val="28"/>
+              </w:rPr>
+            </w:pPr>
+            <w:r>
+              <w:rPr>
+                <w:rFonts w:ascii="Calibri" w:eastAsia="Calibri" w:hAnsi="Calibri" w:cs="Calibri"/>
+                <w:sz w:val="28"/>
+                <w:szCs w:val="28"/>
+              </w:rPr>
+              <w:t xml:space="preserve">Sara </w:t>
+            </w:r>
+            <w:proofErr w:type="spellStart"/>
+            <w:r>
+              <w:rPr>
+                <w:rFonts w:ascii="Calibri" w:eastAsia="Calibri" w:hAnsi="Calibri" w:cs="Calibri"/>
+                <w:sz w:val="28"/>
+                <w:szCs w:val="28"/>
+              </w:rPr>
+              <w:t>Abdallah</w:t>
+            </w:r>
+            <w:proofErr w:type="spellEnd"/>
+            <w:r>
+              <w:rPr>
+                <w:rFonts w:ascii="Calibri" w:eastAsia="Calibri" w:hAnsi="Calibri" w:cs="Calibri"/>
+                <w:sz w:val="28"/>
+                <w:szCs w:val="28"/>
+              </w:rPr>
+              <w:t xml:space="preserve"> Ahmed</w:t>
+            </w:r>
+          </w:p>
+        </w:tc>
+      </w:tr>
     </w:tbl>
-    <w:p>
-      <w:pPr>
-        <w:spacing w:before="0" w:after="160" w:line="259" w:lineRule="auto"/>
-        <w:jc w:val="left"/>
-        <w:rPr>
-          <w:sz w:val="28"/>
-          <w:szCs w:val="28"/>
-        </w:rPr>
-      </w:pPr>
-    </w:p>
-    <w:p>
-      <w:pPr>
-        <w:spacing w:before="0" w:after="160" w:line="259" w:lineRule="auto"/>
-        <w:jc w:val="left"/>
-      </w:pPr>
-    </w:p>
     <w:p>
       <w:pPr>
         <w:spacing w:before="0" w:after="160" w:line="259" w:lineRule="auto"/>
@@ -1220,12 +1639,12 @@
             </w:pPr>
             <w:r>
               <w:rPr>
-                <w:rFonts w:ascii="Calibri" w:eastAsia="Calibri" w:hAnsi="Calibri" w:cs="Calibri"/>
-                <w:color w:val="000000"/>
-                <w:sz w:val="28"/>
-                <w:szCs w:val="28"/>
-              </w:rPr>
-              <w:t>NA</w:t>
+                <w:rFonts w:asciiTheme="majorHAnsi" w:hAnsiTheme="majorHAnsi" w:cstheme="majorHAnsi"/>
+                <w:color w:val="000000" w:themeColor="text1"/>
+                <w:sz w:val="28"/>
+                <w:szCs w:val="28"/>
+              </w:rPr>
+              <w:t>PO4_DGELV_DIGITALELEVATOR_CYRS</w:t>
             </w:r>
           </w:p>
         </w:tc>
@@ -1248,7 +1667,7 @@
                 <w:sz w:val="28"/>
                 <w:szCs w:val="28"/>
               </w:rPr>
-              <w:t>NA</w:t>
+              <w:t>1.3</w:t>
             </w:r>
           </w:p>
         </w:tc>
@@ -1271,7 +1690,25 @@
                 <w:sz w:val="28"/>
                 <w:szCs w:val="28"/>
               </w:rPr>
-              <w:t>NA</w:t>
+              <w:t xml:space="preserve">Sara </w:t>
+            </w:r>
+            <w:proofErr w:type="spellStart"/>
+            <w:r>
+              <w:rPr>
+                <w:rFonts w:ascii="Calibri" w:eastAsia="Calibri" w:hAnsi="Calibri" w:cs="Calibri"/>
+                <w:sz w:val="28"/>
+                <w:szCs w:val="28"/>
+              </w:rPr>
+              <w:t>Abdallah</w:t>
+            </w:r>
+            <w:proofErr w:type="spellEnd"/>
+            <w:r>
+              <w:rPr>
+                <w:rFonts w:ascii="Calibri" w:eastAsia="Calibri" w:hAnsi="Calibri" w:cs="Calibri"/>
+                <w:sz w:val="28"/>
+                <w:szCs w:val="28"/>
+              </w:rPr>
+              <w:t xml:space="preserve"> Ahmed </w:t>
             </w:r>
           </w:p>
         </w:tc>
@@ -1872,7 +2309,7 @@
           <w:szCs w:val="36"/>
         </w:rPr>
       </w:pPr>
-      <w:bookmarkStart w:id="0" w:name="_Toc30814732"/>
+      <w:bookmarkStart w:id="1" w:name="_Toc30814732"/>
       <w:r>
         <w:rPr>
           <w:sz w:val="36"/>
@@ -1881,7 +2318,7 @@
         <w:lastRenderedPageBreak/>
         <w:t>1 Introduction</w:t>
       </w:r>
-      <w:bookmarkEnd w:id="0"/>
+      <w:bookmarkEnd w:id="1"/>
     </w:p>
     <w:p>
       <w:pPr>
@@ -1956,8 +2393,8 @@
           <w:szCs w:val="32"/>
         </w:rPr>
       </w:pPr>
-      <w:bookmarkStart w:id="1" w:name="_Toc30724601"/>
-      <w:bookmarkStart w:id="2" w:name="_Toc30814733"/>
+      <w:bookmarkStart w:id="2" w:name="_Toc30724601"/>
+      <w:bookmarkStart w:id="3" w:name="_Toc30814733"/>
       <w:r>
         <w:rPr>
           <w:sz w:val="32"/>
@@ -1965,8 +2402,8 @@
         </w:rPr>
         <w:t>1.2 Specification Objectives</w:t>
       </w:r>
-      <w:bookmarkEnd w:id="1"/>
       <w:bookmarkEnd w:id="2"/>
+      <w:bookmarkEnd w:id="3"/>
     </w:p>
     <w:p>
       <w:pPr>
@@ -2095,7 +2532,7 @@
           <w:szCs w:val="36"/>
         </w:rPr>
       </w:pPr>
-      <w:bookmarkStart w:id="3" w:name="_Toc30814734"/>
+      <w:bookmarkStart w:id="4" w:name="_Toc30814734"/>
       <w:r>
         <w:rPr>
           <w:sz w:val="36"/>
@@ -2103,29 +2540,29 @@
         </w:rPr>
         <w:lastRenderedPageBreak/>
         <w:t>2 System Overview:</w:t>
-      </w:r>
-      <w:bookmarkEnd w:id="3"/>
-    </w:p>
-    <w:p>
-      <w:pPr>
-        <w:pStyle w:val="Heading2"/>
-        <w:rPr>
-          <w:sz w:val="32"/>
-          <w:szCs w:val="32"/>
-        </w:rPr>
-      </w:pPr>
-      <w:bookmarkStart w:id="4" w:name="_Toc30814735"/>
-      <w:r>
-        <w:rPr>
-          <w:sz w:val="32"/>
-          <w:szCs w:val="32"/>
-        </w:rPr>
-        <w:t>2.1 Definition:</w:t>
       </w:r>
       <w:bookmarkEnd w:id="4"/>
     </w:p>
     <w:p>
       <w:pPr>
+        <w:pStyle w:val="Heading2"/>
+        <w:rPr>
+          <w:sz w:val="32"/>
+          <w:szCs w:val="32"/>
+        </w:rPr>
+      </w:pPr>
+      <w:bookmarkStart w:id="5" w:name="_Toc30814735"/>
+      <w:r>
+        <w:rPr>
+          <w:sz w:val="32"/>
+          <w:szCs w:val="32"/>
+        </w:rPr>
+        <w:t>2.1 Definition:</w:t>
+      </w:r>
+      <w:bookmarkEnd w:id="5"/>
+    </w:p>
+    <w:p>
+      <w:pPr>
         <w:widowControl w:val="0"/>
         <w:rPr>
           <w:rFonts w:ascii="Calibri" w:eastAsia="Calibri" w:hAnsi="Calibri" w:cs="Calibri"/>
@@ -2273,7 +2710,7 @@
           <w:szCs w:val="32"/>
         </w:rPr>
       </w:pPr>
-      <w:bookmarkStart w:id="5" w:name="_Toc30814736"/>
+      <w:bookmarkStart w:id="6" w:name="_Toc30814736"/>
       <w:r>
         <w:rPr>
           <w:color w:val="548DD4" w:themeColor="text2" w:themeTint="99"/>
@@ -2282,7 +2719,7 @@
         </w:rPr>
         <w:t>2.2 Block Diagram:</w:t>
       </w:r>
-      <w:bookmarkEnd w:id="5"/>
+      <w:bookmarkEnd w:id="6"/>
     </w:p>
     <w:p>
       <w:pPr>
@@ -2363,8 +2800,6 @@
         </w:rPr>
         <w:t xml:space="preserve"> </w:t>
       </w:r>
-      <w:bookmarkStart w:id="6" w:name="_GoBack"/>
-      <w:bookmarkEnd w:id="6"/>
     </w:p>
     <w:p>
       <w:pPr>
@@ -3218,8 +3653,18 @@
                 <w:sz w:val="32"/>
                 <w:szCs w:val="32"/>
               </w:rPr>
-              <w:t xml:space="preserve"> mode, in addition to a reset mode upon holding the same button for 2 seconds .</w:t>
-            </w:r>
+              <w:t xml:space="preserve"> mode, in addition to a reset mode upon holding the same button for 2 </w:t>
+            </w:r>
+            <w:proofErr w:type="gramStart"/>
+            <w:r>
+              <w:rPr>
+                <w:rFonts w:ascii="Calibri" w:eastAsia="Calibri" w:hAnsi="Calibri" w:cs="Calibri"/>
+                <w:sz w:val="32"/>
+                <w:szCs w:val="32"/>
+              </w:rPr>
+              <w:t>seconds .</w:t>
+            </w:r>
+            <w:proofErr w:type="gramEnd"/>
           </w:p>
         </w:tc>
       </w:tr>
@@ -5521,7 +5966,7 @@
 </file>
 
 <file path=word/endnotes.xml><?xml version="1.0" encoding="utf-8"?>
-<w:endnotes xmlns:wpc="http://schemas.microsoft.com/office/word/2010/wordprocessingCanvas" xmlns:cx="http://schemas.microsoft.com/office/drawing/2014/chartex" xmlns:cx1="http://schemas.microsoft.com/office/drawing/2015/9/8/chartex" xmlns:cx2="http://schemas.microsoft.com/office/drawing/2015/10/21/chartex" xmlns:cx3="http://schemas.microsoft.com/office/drawing/2016/5/9/chartex" xmlns:cx4="http://schemas.microsoft.com/office/drawing/2016/5/10/chartex" xmlns:cx5="http://schemas.microsoft.com/office/drawing/2016/5/11/chartex" xmlns:cx6="http://schemas.microsoft.com/office/drawing/2016/5/12/chartex" xmlns:cx7="http://schemas.microsoft.com/office/drawing/2016/5/13/chartex" xmlns:cx8="http://schemas.microsoft.com/office/drawing/2016/5/14/chartex" xmlns:mc="http://schemas.openxmlformats.org/markup-compatibility/2006" xmlns:aink="http://schemas.microsoft.com/office/drawing/2016/ink" xmlns:am3d="http://schemas.microsoft.com/office/drawing/2017/model3d" xmlns:o="urn:schemas-microsoft-com:office:office" xmlns:r="http://schemas.openxmlformats.org/officeDocument/2006/relationships" xmlns:m="http://schemas.openxmlformats.org/officeDocument/2006/math" xmlns:v="urn:schemas-microsoft-com:vml" xmlns:wp14="http://schemas.microsoft.com/office/word/2010/wordprocessingDrawing" xmlns:wp="http://schemas.openxmlformats.org/drawingml/2006/wordprocessingDrawing" xmlns:w10="urn:schemas-microsoft-com:office:word" xmlns:w="http://schemas.openxmlformats.org/wordprocessingml/2006/main" xmlns:w14="http://schemas.microsoft.com/office/word/2010/wordml" xmlns:w15="http://schemas.microsoft.com/office/word/2012/wordml" xmlns:w16cid="http://schemas.microsoft.com/office/word/2016/wordml/cid" xmlns:w16se="http://schemas.microsoft.com/office/word/2015/wordml/symex" xmlns:wpg="http://schemas.microsoft.com/office/word/2010/wordprocessingGroup" xmlns:wpi="http://schemas.microsoft.com/office/word/2010/wordprocessingInk" xmlns:wne="http://schemas.microsoft.com/office/word/2006/wordml" xmlns:wps="http://schemas.microsoft.com/office/word/2010/wordprocessingShape" mc:Ignorable="w14 w15 w16se w16cid wp14">
+<w:endnotes xmlns:wpc="http://schemas.microsoft.com/office/word/2010/wordprocessingCanvas" xmlns:mc="http://schemas.openxmlformats.org/markup-compatibility/2006" xmlns:o="urn:schemas-microsoft-com:office:office" xmlns:r="http://schemas.openxmlformats.org/officeDocument/2006/relationships" xmlns:m="http://schemas.openxmlformats.org/officeDocument/2006/math" xmlns:v="urn:schemas-microsoft-com:vml" xmlns:wp14="http://schemas.microsoft.com/office/word/2010/wordprocessingDrawing" xmlns:wp="http://schemas.openxmlformats.org/drawingml/2006/wordprocessingDrawing" xmlns:w10="urn:schemas-microsoft-com:office:word" xmlns:w="http://schemas.openxmlformats.org/wordprocessingml/2006/main" xmlns:w14="http://schemas.microsoft.com/office/word/2010/wordml" xmlns:w15="http://schemas.microsoft.com/office/word/2012/wordml" xmlns:wpg="http://schemas.microsoft.com/office/word/2010/wordprocessingGroup" xmlns:wpi="http://schemas.microsoft.com/office/word/2010/wordprocessingInk" xmlns:wne="http://schemas.microsoft.com/office/word/2006/wordml" xmlns:wps="http://schemas.microsoft.com/office/word/2010/wordprocessingShape" mc:Ignorable="w14 w15 wp14">
   <w:endnote w:type="separator" w:id="-1">
     <w:p>
       <w:pPr>
@@ -5546,7 +5991,7 @@
 </file>
 
 <file path=word/footer1.xml><?xml version="1.0" encoding="utf-8"?>
-<w:ftr xmlns:wpc="http://schemas.microsoft.com/office/word/2010/wordprocessingCanvas" xmlns:cx="http://schemas.microsoft.com/office/drawing/2014/chartex" xmlns:cx1="http://schemas.microsoft.com/office/drawing/2015/9/8/chartex" xmlns:cx2="http://schemas.microsoft.com/office/drawing/2015/10/21/chartex" xmlns:cx3="http://schemas.microsoft.com/office/drawing/2016/5/9/chartex" xmlns:cx4="http://schemas.microsoft.com/office/drawing/2016/5/10/chartex" xmlns:cx5="http://schemas.microsoft.com/office/drawing/2016/5/11/chartex" xmlns:cx6="http://schemas.microsoft.com/office/drawing/2016/5/12/chartex" xmlns:cx7="http://schemas.microsoft.com/office/drawing/2016/5/13/chartex" xmlns:cx8="http://schemas.microsoft.com/office/drawing/2016/5/14/chartex" xmlns:mc="http://schemas.openxmlformats.org/markup-compatibility/2006" xmlns:aink="http://schemas.microsoft.com/office/drawing/2016/ink" xmlns:am3d="http://schemas.microsoft.com/office/drawing/2017/model3d" xmlns:o="urn:schemas-microsoft-com:office:office" xmlns:r="http://schemas.openxmlformats.org/officeDocument/2006/relationships" xmlns:m="http://schemas.openxmlformats.org/officeDocument/2006/math" xmlns:v="urn:schemas-microsoft-com:vml" xmlns:wp14="http://schemas.microsoft.com/office/word/2010/wordprocessingDrawing" xmlns:wp="http://schemas.openxmlformats.org/drawingml/2006/wordprocessingDrawing" xmlns:w10="urn:schemas-microsoft-com:office:word" xmlns:w="http://schemas.openxmlformats.org/wordprocessingml/2006/main" xmlns:w14="http://schemas.microsoft.com/office/word/2010/wordml" xmlns:w15="http://schemas.microsoft.com/office/word/2012/wordml" xmlns:w16cid="http://schemas.microsoft.com/office/word/2016/wordml/cid" xmlns:w16se="http://schemas.microsoft.com/office/word/2015/wordml/symex" xmlns:wpg="http://schemas.microsoft.com/office/word/2010/wordprocessingGroup" xmlns:wpi="http://schemas.microsoft.com/office/word/2010/wordprocessingInk" xmlns:wne="http://schemas.microsoft.com/office/word/2006/wordml" xmlns:wps="http://schemas.microsoft.com/office/word/2010/wordprocessingShape" mc:Ignorable="w14 w15 w16se w16cid wp14">
+<w:ftr xmlns:wpc="http://schemas.microsoft.com/office/word/2010/wordprocessingCanvas" xmlns:mc="http://schemas.openxmlformats.org/markup-compatibility/2006" xmlns:o="urn:schemas-microsoft-com:office:office" xmlns:r="http://schemas.openxmlformats.org/officeDocument/2006/relationships" xmlns:m="http://schemas.openxmlformats.org/officeDocument/2006/math" xmlns:v="urn:schemas-microsoft-com:vml" xmlns:wp14="http://schemas.microsoft.com/office/word/2010/wordprocessingDrawing" xmlns:wp="http://schemas.openxmlformats.org/drawingml/2006/wordprocessingDrawing" xmlns:w10="urn:schemas-microsoft-com:office:word" xmlns:w="http://schemas.openxmlformats.org/wordprocessingml/2006/main" xmlns:w14="http://schemas.microsoft.com/office/word/2010/wordml" xmlns:w15="http://schemas.microsoft.com/office/word/2012/wordml" xmlns:wpg="http://schemas.microsoft.com/office/word/2010/wordprocessingGroup" xmlns:wpi="http://schemas.microsoft.com/office/word/2010/wordprocessingInk" xmlns:wne="http://schemas.microsoft.com/office/word/2006/wordml" xmlns:wps="http://schemas.microsoft.com/office/word/2010/wordprocessingShape" mc:Ignorable="w14 w15 wp14">
   <w:p>
     <w:pPr>
       <w:pBdr>
@@ -5570,7 +6015,7 @@
 </file>
 
 <file path=word/footer2.xml><?xml version="1.0" encoding="utf-8"?>
-<w:ftr xmlns:wpc="http://schemas.microsoft.com/office/word/2010/wordprocessingCanvas" xmlns:cx="http://schemas.microsoft.com/office/drawing/2014/chartex" xmlns:cx1="http://schemas.microsoft.com/office/drawing/2015/9/8/chartex" xmlns:cx2="http://schemas.microsoft.com/office/drawing/2015/10/21/chartex" xmlns:cx3="http://schemas.microsoft.com/office/drawing/2016/5/9/chartex" xmlns:cx4="http://schemas.microsoft.com/office/drawing/2016/5/10/chartex" xmlns:cx5="http://schemas.microsoft.com/office/drawing/2016/5/11/chartex" xmlns:cx6="http://schemas.microsoft.com/office/drawing/2016/5/12/chartex" xmlns:cx7="http://schemas.microsoft.com/office/drawing/2016/5/13/chartex" xmlns:cx8="http://schemas.microsoft.com/office/drawing/2016/5/14/chartex" xmlns:mc="http://schemas.openxmlformats.org/markup-compatibility/2006" xmlns:aink="http://schemas.microsoft.com/office/drawing/2016/ink" xmlns:am3d="http://schemas.microsoft.com/office/drawing/2017/model3d" xmlns:o="urn:schemas-microsoft-com:office:office" xmlns:r="http://schemas.openxmlformats.org/officeDocument/2006/relationships" xmlns:m="http://schemas.openxmlformats.org/officeDocument/2006/math" xmlns:v="urn:schemas-microsoft-com:vml" xmlns:wp14="http://schemas.microsoft.com/office/word/2010/wordprocessingDrawing" xmlns:wp="http://schemas.openxmlformats.org/drawingml/2006/wordprocessingDrawing" xmlns:w10="urn:schemas-microsoft-com:office:word" xmlns:w="http://schemas.openxmlformats.org/wordprocessingml/2006/main" xmlns:w14="http://schemas.microsoft.com/office/word/2010/wordml" xmlns:w15="http://schemas.microsoft.com/office/word/2012/wordml" xmlns:w16cid="http://schemas.microsoft.com/office/word/2016/wordml/cid" xmlns:w16se="http://schemas.microsoft.com/office/word/2015/wordml/symex" xmlns:wpg="http://schemas.microsoft.com/office/word/2010/wordprocessingGroup" xmlns:wpi="http://schemas.microsoft.com/office/word/2010/wordprocessingInk" xmlns:wne="http://schemas.microsoft.com/office/word/2006/wordml" xmlns:wps="http://schemas.microsoft.com/office/word/2010/wordprocessingShape" mc:Ignorable="w14 w15 w16se w16cid wp14">
+<w:ftr xmlns:wpc="http://schemas.microsoft.com/office/word/2010/wordprocessingCanvas" xmlns:mc="http://schemas.openxmlformats.org/markup-compatibility/2006" xmlns:o="urn:schemas-microsoft-com:office:office" xmlns:r="http://schemas.openxmlformats.org/officeDocument/2006/relationships" xmlns:m="http://schemas.openxmlformats.org/officeDocument/2006/math" xmlns:v="urn:schemas-microsoft-com:vml" xmlns:wp14="http://schemas.microsoft.com/office/word/2010/wordprocessingDrawing" xmlns:wp="http://schemas.openxmlformats.org/drawingml/2006/wordprocessingDrawing" xmlns:w10="urn:schemas-microsoft-com:office:word" xmlns:w="http://schemas.openxmlformats.org/wordprocessingml/2006/main" xmlns:w14="http://schemas.microsoft.com/office/word/2010/wordml" xmlns:w15="http://schemas.microsoft.com/office/word/2012/wordml" xmlns:wpg="http://schemas.microsoft.com/office/word/2010/wordprocessingGroup" xmlns:wpi="http://schemas.microsoft.com/office/word/2010/wordprocessingInk" xmlns:wne="http://schemas.microsoft.com/office/word/2006/wordml" xmlns:wps="http://schemas.microsoft.com/office/word/2010/wordprocessingShape" mc:Ignorable="w14 w15 wp14">
   <w:p>
     <w:pPr>
       <w:pBdr>
@@ -5594,7 +6039,7 @@
 </file>
 
 <file path=word/footer3.xml><?xml version="1.0" encoding="utf-8"?>
-<w:ftr xmlns:wpc="http://schemas.microsoft.com/office/word/2010/wordprocessingCanvas" xmlns:cx="http://schemas.microsoft.com/office/drawing/2014/chartex" xmlns:cx1="http://schemas.microsoft.com/office/drawing/2015/9/8/chartex" xmlns:cx2="http://schemas.microsoft.com/office/drawing/2015/10/21/chartex" xmlns:cx3="http://schemas.microsoft.com/office/drawing/2016/5/9/chartex" xmlns:cx4="http://schemas.microsoft.com/office/drawing/2016/5/10/chartex" xmlns:cx5="http://schemas.microsoft.com/office/drawing/2016/5/11/chartex" xmlns:cx6="http://schemas.microsoft.com/office/drawing/2016/5/12/chartex" xmlns:cx7="http://schemas.microsoft.com/office/drawing/2016/5/13/chartex" xmlns:cx8="http://schemas.microsoft.com/office/drawing/2016/5/14/chartex" xmlns:mc="http://schemas.openxmlformats.org/markup-compatibility/2006" xmlns:aink="http://schemas.microsoft.com/office/drawing/2016/ink" xmlns:am3d="http://schemas.microsoft.com/office/drawing/2017/model3d" xmlns:o="urn:schemas-microsoft-com:office:office" xmlns:r="http://schemas.openxmlformats.org/officeDocument/2006/relationships" xmlns:m="http://schemas.openxmlformats.org/officeDocument/2006/math" xmlns:v="urn:schemas-microsoft-com:vml" xmlns:wp14="http://schemas.microsoft.com/office/word/2010/wordprocessingDrawing" xmlns:wp="http://schemas.openxmlformats.org/drawingml/2006/wordprocessingDrawing" xmlns:w10="urn:schemas-microsoft-com:office:word" xmlns:w="http://schemas.openxmlformats.org/wordprocessingml/2006/main" xmlns:w14="http://schemas.microsoft.com/office/word/2010/wordml" xmlns:w15="http://schemas.microsoft.com/office/word/2012/wordml" xmlns:w16cid="http://schemas.microsoft.com/office/word/2016/wordml/cid" xmlns:w16se="http://schemas.microsoft.com/office/word/2015/wordml/symex" xmlns:wpg="http://schemas.microsoft.com/office/word/2010/wordprocessingGroup" xmlns:wpi="http://schemas.microsoft.com/office/word/2010/wordprocessingInk" xmlns:wne="http://schemas.microsoft.com/office/word/2006/wordml" xmlns:wps="http://schemas.microsoft.com/office/word/2010/wordprocessingShape" mc:Ignorable="w14 w15 w16se w16cid wp14">
+<w:ftr xmlns:wpc="http://schemas.microsoft.com/office/word/2010/wordprocessingCanvas" xmlns:mc="http://schemas.openxmlformats.org/markup-compatibility/2006" xmlns:o="urn:schemas-microsoft-com:office:office" xmlns:r="http://schemas.openxmlformats.org/officeDocument/2006/relationships" xmlns:m="http://schemas.openxmlformats.org/officeDocument/2006/math" xmlns:v="urn:schemas-microsoft-com:vml" xmlns:wp14="http://schemas.microsoft.com/office/word/2010/wordprocessingDrawing" xmlns:wp="http://schemas.openxmlformats.org/drawingml/2006/wordprocessingDrawing" xmlns:w10="urn:schemas-microsoft-com:office:word" xmlns:w="http://schemas.openxmlformats.org/wordprocessingml/2006/main" xmlns:w14="http://schemas.microsoft.com/office/word/2010/wordml" xmlns:w15="http://schemas.microsoft.com/office/word/2012/wordml" xmlns:wpg="http://schemas.microsoft.com/office/word/2010/wordprocessingGroup" xmlns:wpi="http://schemas.microsoft.com/office/word/2010/wordprocessingInk" xmlns:wne="http://schemas.microsoft.com/office/word/2006/wordml" xmlns:wps="http://schemas.microsoft.com/office/word/2010/wordprocessingShape" mc:Ignorable="w14 w15 wp14">
   <w:p>
     <w:pPr>
       <w:pBdr>
@@ -5618,7 +6063,7 @@
 </file>
 
 <file path=word/footnotes.xml><?xml version="1.0" encoding="utf-8"?>
-<w:footnotes xmlns:wpc="http://schemas.microsoft.com/office/word/2010/wordprocessingCanvas" xmlns:cx="http://schemas.microsoft.com/office/drawing/2014/chartex" xmlns:cx1="http://schemas.microsoft.com/office/drawing/2015/9/8/chartex" xmlns:cx2="http://schemas.microsoft.com/office/drawing/2015/10/21/chartex" xmlns:cx3="http://schemas.microsoft.com/office/drawing/2016/5/9/chartex" xmlns:cx4="http://schemas.microsoft.com/office/drawing/2016/5/10/chartex" xmlns:cx5="http://schemas.microsoft.com/office/drawing/2016/5/11/chartex" xmlns:cx6="http://schemas.microsoft.com/office/drawing/2016/5/12/chartex" xmlns:cx7="http://schemas.microsoft.com/office/drawing/2016/5/13/chartex" xmlns:cx8="http://schemas.microsoft.com/office/drawing/2016/5/14/chartex" xmlns:mc="http://schemas.openxmlformats.org/markup-compatibility/2006" xmlns:aink="http://schemas.microsoft.com/office/drawing/2016/ink" xmlns:am3d="http://schemas.microsoft.com/office/drawing/2017/model3d" xmlns:o="urn:schemas-microsoft-com:office:office" xmlns:r="http://schemas.openxmlformats.org/officeDocument/2006/relationships" xmlns:m="http://schemas.openxmlformats.org/officeDocument/2006/math" xmlns:v="urn:schemas-microsoft-com:vml" xmlns:wp14="http://schemas.microsoft.com/office/word/2010/wordprocessingDrawing" xmlns:wp="http://schemas.openxmlformats.org/drawingml/2006/wordprocessingDrawing" xmlns:w10="urn:schemas-microsoft-com:office:word" xmlns:w="http://schemas.openxmlformats.org/wordprocessingml/2006/main" xmlns:w14="http://schemas.microsoft.com/office/word/2010/wordml" xmlns:w15="http://schemas.microsoft.com/office/word/2012/wordml" xmlns:w16cid="http://schemas.microsoft.com/office/word/2016/wordml/cid" xmlns:w16se="http://schemas.microsoft.com/office/word/2015/wordml/symex" xmlns:wpg="http://schemas.microsoft.com/office/word/2010/wordprocessingGroup" xmlns:wpi="http://schemas.microsoft.com/office/word/2010/wordprocessingInk" xmlns:wne="http://schemas.microsoft.com/office/word/2006/wordml" xmlns:wps="http://schemas.microsoft.com/office/word/2010/wordprocessingShape" mc:Ignorable="w14 w15 w16se w16cid wp14">
+<w:footnotes xmlns:wpc="http://schemas.microsoft.com/office/word/2010/wordprocessingCanvas" xmlns:mc="http://schemas.openxmlformats.org/markup-compatibility/2006" xmlns:o="urn:schemas-microsoft-com:office:office" xmlns:r="http://schemas.openxmlformats.org/officeDocument/2006/relationships" xmlns:m="http://schemas.openxmlformats.org/officeDocument/2006/math" xmlns:v="urn:schemas-microsoft-com:vml" xmlns:wp14="http://schemas.microsoft.com/office/word/2010/wordprocessingDrawing" xmlns:wp="http://schemas.openxmlformats.org/drawingml/2006/wordprocessingDrawing" xmlns:w10="urn:schemas-microsoft-com:office:word" xmlns:w="http://schemas.openxmlformats.org/wordprocessingml/2006/main" xmlns:w14="http://schemas.microsoft.com/office/word/2010/wordml" xmlns:w15="http://schemas.microsoft.com/office/word/2012/wordml" xmlns:wpg="http://schemas.microsoft.com/office/word/2010/wordprocessingGroup" xmlns:wpi="http://schemas.microsoft.com/office/word/2010/wordprocessingInk" xmlns:wne="http://schemas.microsoft.com/office/word/2006/wordml" xmlns:wps="http://schemas.microsoft.com/office/word/2010/wordprocessingShape" mc:Ignorable="w14 w15 wp14">
   <w:footnote w:type="separator" w:id="-1">
     <w:p>
       <w:pPr>
@@ -5643,7 +6088,7 @@
 </file>
 
 <file path=word/header1.xml><?xml version="1.0" encoding="utf-8"?>
-<w:hdr xmlns:wpc="http://schemas.microsoft.com/office/word/2010/wordprocessingCanvas" xmlns:cx="http://schemas.microsoft.com/office/drawing/2014/chartex" xmlns:cx1="http://schemas.microsoft.com/office/drawing/2015/9/8/chartex" xmlns:cx2="http://schemas.microsoft.com/office/drawing/2015/10/21/chartex" xmlns:cx3="http://schemas.microsoft.com/office/drawing/2016/5/9/chartex" xmlns:cx4="http://schemas.microsoft.com/office/drawing/2016/5/10/chartex" xmlns:cx5="http://schemas.microsoft.com/office/drawing/2016/5/11/chartex" xmlns:cx6="http://schemas.microsoft.com/office/drawing/2016/5/12/chartex" xmlns:cx7="http://schemas.microsoft.com/office/drawing/2016/5/13/chartex" xmlns:cx8="http://schemas.microsoft.com/office/drawing/2016/5/14/chartex" xmlns:mc="http://schemas.openxmlformats.org/markup-compatibility/2006" xmlns:aink="http://schemas.microsoft.com/office/drawing/2016/ink" xmlns:am3d="http://schemas.microsoft.com/office/drawing/2017/model3d" xmlns:o="urn:schemas-microsoft-com:office:office" xmlns:r="http://schemas.openxmlformats.org/officeDocument/2006/relationships" xmlns:m="http://schemas.openxmlformats.org/officeDocument/2006/math" xmlns:v="urn:schemas-microsoft-com:vml" xmlns:wp14="http://schemas.microsoft.com/office/word/2010/wordprocessingDrawing" xmlns:wp="http://schemas.openxmlformats.org/drawingml/2006/wordprocessingDrawing" xmlns:w10="urn:schemas-microsoft-com:office:word" xmlns:w="http://schemas.openxmlformats.org/wordprocessingml/2006/main" xmlns:w14="http://schemas.microsoft.com/office/word/2010/wordml" xmlns:w15="http://schemas.microsoft.com/office/word/2012/wordml" xmlns:w16cid="http://schemas.microsoft.com/office/word/2016/wordml/cid" xmlns:w16se="http://schemas.microsoft.com/office/word/2015/wordml/symex" xmlns:wpg="http://schemas.microsoft.com/office/word/2010/wordprocessingGroup" xmlns:wpi="http://schemas.microsoft.com/office/word/2010/wordprocessingInk" xmlns:wne="http://schemas.microsoft.com/office/word/2006/wordml" xmlns:wps="http://schemas.microsoft.com/office/word/2010/wordprocessingShape" mc:Ignorable="w14 w15 w16se w16cid wp14">
+<w:hdr xmlns:wpc="http://schemas.microsoft.com/office/word/2010/wordprocessingCanvas" xmlns:mc="http://schemas.openxmlformats.org/markup-compatibility/2006" xmlns:o="urn:schemas-microsoft-com:office:office" xmlns:r="http://schemas.openxmlformats.org/officeDocument/2006/relationships" xmlns:m="http://schemas.openxmlformats.org/officeDocument/2006/math" xmlns:v="urn:schemas-microsoft-com:vml" xmlns:wp14="http://schemas.microsoft.com/office/word/2010/wordprocessingDrawing" xmlns:wp="http://schemas.openxmlformats.org/drawingml/2006/wordprocessingDrawing" xmlns:w10="urn:schemas-microsoft-com:office:word" xmlns:w="http://schemas.openxmlformats.org/wordprocessingml/2006/main" xmlns:w14="http://schemas.microsoft.com/office/word/2010/wordml" xmlns:w15="http://schemas.microsoft.com/office/word/2012/wordml" xmlns:wpg="http://schemas.microsoft.com/office/word/2010/wordprocessingGroup" xmlns:wpi="http://schemas.microsoft.com/office/word/2010/wordprocessingInk" xmlns:wne="http://schemas.microsoft.com/office/word/2006/wordml" xmlns:wps="http://schemas.microsoft.com/office/word/2010/wordprocessingShape" mc:Ignorable="w14 w15 wp14">
   <w:p>
     <w:pPr>
       <w:pBdr>
@@ -5667,7 +6112,7 @@
 </file>
 
 <file path=word/header2.xml><?xml version="1.0" encoding="utf-8"?>
-<w:hdr xmlns:wpc="http://schemas.microsoft.com/office/word/2010/wordprocessingCanvas" xmlns:cx="http://schemas.microsoft.com/office/drawing/2014/chartex" xmlns:cx1="http://schemas.microsoft.com/office/drawing/2015/9/8/chartex" xmlns:cx2="http://schemas.microsoft.com/office/drawing/2015/10/21/chartex" xmlns:cx3="http://schemas.microsoft.com/office/drawing/2016/5/9/chartex" xmlns:cx4="http://schemas.microsoft.com/office/drawing/2016/5/10/chartex" xmlns:cx5="http://schemas.microsoft.com/office/drawing/2016/5/11/chartex" xmlns:cx6="http://schemas.microsoft.com/office/drawing/2016/5/12/chartex" xmlns:cx7="http://schemas.microsoft.com/office/drawing/2016/5/13/chartex" xmlns:cx8="http://schemas.microsoft.com/office/drawing/2016/5/14/chartex" xmlns:mc="http://schemas.openxmlformats.org/markup-compatibility/2006" xmlns:aink="http://schemas.microsoft.com/office/drawing/2016/ink" xmlns:am3d="http://schemas.microsoft.com/office/drawing/2017/model3d" xmlns:o="urn:schemas-microsoft-com:office:office" xmlns:r="http://schemas.openxmlformats.org/officeDocument/2006/relationships" xmlns:m="http://schemas.openxmlformats.org/officeDocument/2006/math" xmlns:v="urn:schemas-microsoft-com:vml" xmlns:wp14="http://schemas.microsoft.com/office/word/2010/wordprocessingDrawing" xmlns:wp="http://schemas.openxmlformats.org/drawingml/2006/wordprocessingDrawing" xmlns:w10="urn:schemas-microsoft-com:office:word" xmlns:w="http://schemas.openxmlformats.org/wordprocessingml/2006/main" xmlns:w14="http://schemas.microsoft.com/office/word/2010/wordml" xmlns:w15="http://schemas.microsoft.com/office/word/2012/wordml" xmlns:w16cid="http://schemas.microsoft.com/office/word/2016/wordml/cid" xmlns:w16se="http://schemas.microsoft.com/office/word/2015/wordml/symex" xmlns:wpg="http://schemas.microsoft.com/office/word/2010/wordprocessingGroup" xmlns:wpi="http://schemas.microsoft.com/office/word/2010/wordprocessingInk" xmlns:wne="http://schemas.microsoft.com/office/word/2006/wordml" xmlns:wps="http://schemas.microsoft.com/office/word/2010/wordprocessingShape" mc:Ignorable="w14 w15 w16se w16cid wp14">
+<w:hdr xmlns:wpc="http://schemas.microsoft.com/office/word/2010/wordprocessingCanvas" xmlns:mc="http://schemas.openxmlformats.org/markup-compatibility/2006" xmlns:o="urn:schemas-microsoft-com:office:office" xmlns:r="http://schemas.openxmlformats.org/officeDocument/2006/relationships" xmlns:m="http://schemas.openxmlformats.org/officeDocument/2006/math" xmlns:v="urn:schemas-microsoft-com:vml" xmlns:wp14="http://schemas.microsoft.com/office/word/2010/wordprocessingDrawing" xmlns:wp="http://schemas.openxmlformats.org/drawingml/2006/wordprocessingDrawing" xmlns:w10="urn:schemas-microsoft-com:office:word" xmlns:w="http://schemas.openxmlformats.org/wordprocessingml/2006/main" xmlns:w14="http://schemas.microsoft.com/office/word/2010/wordml" xmlns:w15="http://schemas.microsoft.com/office/word/2012/wordml" xmlns:wpg="http://schemas.microsoft.com/office/word/2010/wordprocessingGroup" xmlns:wpi="http://schemas.microsoft.com/office/word/2010/wordprocessingInk" xmlns:wne="http://schemas.microsoft.com/office/word/2006/wordml" xmlns:wps="http://schemas.microsoft.com/office/word/2010/wordprocessingShape" mc:Ignorable="w14 w15 wp14">
   <w:p>
     <w:pPr>
       <w:pBdr>
@@ -5946,7 +6391,7 @@
 </file>
 
 <file path=word/header3.xml><?xml version="1.0" encoding="utf-8"?>
-<w:hdr xmlns:wpc="http://schemas.microsoft.com/office/word/2010/wordprocessingCanvas" xmlns:cx="http://schemas.microsoft.com/office/drawing/2014/chartex" xmlns:cx1="http://schemas.microsoft.com/office/drawing/2015/9/8/chartex" xmlns:cx2="http://schemas.microsoft.com/office/drawing/2015/10/21/chartex" xmlns:cx3="http://schemas.microsoft.com/office/drawing/2016/5/9/chartex" xmlns:cx4="http://schemas.microsoft.com/office/drawing/2016/5/10/chartex" xmlns:cx5="http://schemas.microsoft.com/office/drawing/2016/5/11/chartex" xmlns:cx6="http://schemas.microsoft.com/office/drawing/2016/5/12/chartex" xmlns:cx7="http://schemas.microsoft.com/office/drawing/2016/5/13/chartex" xmlns:cx8="http://schemas.microsoft.com/office/drawing/2016/5/14/chartex" xmlns:mc="http://schemas.openxmlformats.org/markup-compatibility/2006" xmlns:aink="http://schemas.microsoft.com/office/drawing/2016/ink" xmlns:am3d="http://schemas.microsoft.com/office/drawing/2017/model3d" xmlns:o="urn:schemas-microsoft-com:office:office" xmlns:r="http://schemas.openxmlformats.org/officeDocument/2006/relationships" xmlns:m="http://schemas.openxmlformats.org/officeDocument/2006/math" xmlns:v="urn:schemas-microsoft-com:vml" xmlns:wp14="http://schemas.microsoft.com/office/word/2010/wordprocessingDrawing" xmlns:wp="http://schemas.openxmlformats.org/drawingml/2006/wordprocessingDrawing" xmlns:w10="urn:schemas-microsoft-com:office:word" xmlns:w="http://schemas.openxmlformats.org/wordprocessingml/2006/main" xmlns:w14="http://schemas.microsoft.com/office/word/2010/wordml" xmlns:w15="http://schemas.microsoft.com/office/word/2012/wordml" xmlns:w16cid="http://schemas.microsoft.com/office/word/2016/wordml/cid" xmlns:w16se="http://schemas.microsoft.com/office/word/2015/wordml/symex" xmlns:wpg="http://schemas.microsoft.com/office/word/2010/wordprocessingGroup" xmlns:wpi="http://schemas.microsoft.com/office/word/2010/wordprocessingInk" xmlns:wne="http://schemas.microsoft.com/office/word/2006/wordml" xmlns:wps="http://schemas.microsoft.com/office/word/2010/wordprocessingShape" mc:Ignorable="w14 w15 w16se w16cid wp14">
+<w:hdr xmlns:wpc="http://schemas.microsoft.com/office/word/2010/wordprocessingCanvas" xmlns:mc="http://schemas.openxmlformats.org/markup-compatibility/2006" xmlns:o="urn:schemas-microsoft-com:office:office" xmlns:r="http://schemas.openxmlformats.org/officeDocument/2006/relationships" xmlns:m="http://schemas.openxmlformats.org/officeDocument/2006/math" xmlns:v="urn:schemas-microsoft-com:vml" xmlns:wp14="http://schemas.microsoft.com/office/word/2010/wordprocessingDrawing" xmlns:wp="http://schemas.openxmlformats.org/drawingml/2006/wordprocessingDrawing" xmlns:w10="urn:schemas-microsoft-com:office:word" xmlns:w="http://schemas.openxmlformats.org/wordprocessingml/2006/main" xmlns:w14="http://schemas.microsoft.com/office/word/2010/wordml" xmlns:w15="http://schemas.microsoft.com/office/word/2012/wordml" xmlns:wpg="http://schemas.microsoft.com/office/word/2010/wordprocessingGroup" xmlns:wpi="http://schemas.microsoft.com/office/word/2010/wordprocessingInk" xmlns:wne="http://schemas.microsoft.com/office/word/2006/wordml" xmlns:wps="http://schemas.microsoft.com/office/word/2010/wordprocessingShape" mc:Ignorable="w14 w15 wp14">
   <w:p>
     <w:pPr>
       <w:pBdr>
@@ -5970,8 +6415,8 @@
 </file>
 
 <file path=word/numbering.xml><?xml version="1.0" encoding="utf-8"?>
-<w:numbering xmlns:wpc="http://schemas.microsoft.com/office/word/2010/wordprocessingCanvas" xmlns:cx="http://schemas.microsoft.com/office/drawing/2014/chartex" xmlns:cx1="http://schemas.microsoft.com/office/drawing/2015/9/8/chartex" xmlns:cx2="http://schemas.microsoft.com/office/drawing/2015/10/21/chartex" xmlns:cx3="http://schemas.microsoft.com/office/drawing/2016/5/9/chartex" xmlns:cx4="http://schemas.microsoft.com/office/drawing/2016/5/10/chartex" xmlns:cx5="http://schemas.microsoft.com/office/drawing/2016/5/11/chartex" xmlns:cx6="http://schemas.microsoft.com/office/drawing/2016/5/12/chartex" xmlns:cx7="http://schemas.microsoft.com/office/drawing/2016/5/13/chartex" xmlns:cx8="http://schemas.microsoft.com/office/drawing/2016/5/14/chartex" xmlns:mc="http://schemas.openxmlformats.org/markup-compatibility/2006" xmlns:aink="http://schemas.microsoft.com/office/drawing/2016/ink" xmlns:am3d="http://schemas.microsoft.com/office/drawing/2017/model3d" xmlns:o="urn:schemas-microsoft-com:office:office" xmlns:r="http://schemas.openxmlformats.org/officeDocument/2006/relationships" xmlns:m="http://schemas.openxmlformats.org/officeDocument/2006/math" xmlns:v="urn:schemas-microsoft-com:vml" xmlns:wp14="http://schemas.microsoft.com/office/word/2010/wordprocessingDrawing" xmlns:wp="http://schemas.openxmlformats.org/drawingml/2006/wordprocessingDrawing" xmlns:w10="urn:schemas-microsoft-com:office:word" xmlns:w="http://schemas.openxmlformats.org/wordprocessingml/2006/main" xmlns:w14="http://schemas.microsoft.com/office/word/2010/wordml" xmlns:w15="http://schemas.microsoft.com/office/word/2012/wordml" xmlns:w16cid="http://schemas.microsoft.com/office/word/2016/wordml/cid" xmlns:w16se="http://schemas.microsoft.com/office/word/2015/wordml/symex" xmlns:wpg="http://schemas.microsoft.com/office/word/2010/wordprocessingGroup" xmlns:wpi="http://schemas.microsoft.com/office/word/2010/wordprocessingInk" xmlns:wne="http://schemas.microsoft.com/office/word/2006/wordml" xmlns:wps="http://schemas.microsoft.com/office/word/2010/wordprocessingShape" mc:Ignorable="w14 w15 w16se w16cid wp14">
-  <w:abstractNum w:abstractNumId="0" w15:restartNumberingAfterBreak="0">
+<w:numbering xmlns:wpc="http://schemas.microsoft.com/office/word/2010/wordprocessingCanvas" xmlns:mc="http://schemas.openxmlformats.org/markup-compatibility/2006" xmlns:o="urn:schemas-microsoft-com:office:office" xmlns:r="http://schemas.openxmlformats.org/officeDocument/2006/relationships" xmlns:m="http://schemas.openxmlformats.org/officeDocument/2006/math" xmlns:v="urn:schemas-microsoft-com:vml" xmlns:wp14="http://schemas.microsoft.com/office/word/2010/wordprocessingDrawing" xmlns:wp="http://schemas.openxmlformats.org/drawingml/2006/wordprocessingDrawing" xmlns:w10="urn:schemas-microsoft-com:office:word" xmlns:w="http://schemas.openxmlformats.org/wordprocessingml/2006/main" xmlns:w14="http://schemas.microsoft.com/office/word/2010/wordml" xmlns:w15="http://schemas.microsoft.com/office/word/2012/wordml" xmlns:wpg="http://schemas.microsoft.com/office/word/2010/wordprocessingGroup" xmlns:wpi="http://schemas.microsoft.com/office/word/2010/wordprocessingInk" xmlns:wne="http://schemas.microsoft.com/office/word/2006/wordml" xmlns:wps="http://schemas.microsoft.com/office/word/2010/wordprocessingShape" mc:Ignorable="w14 w15 wp14">
+  <w:abstractNum w:abstractNumId="0">
     <w:nsid w:val="0AC42697"/>
     <w:multiLevelType w:val="multilevel"/>
     <w:tmpl w:val="671ACA18"/>
@@ -6060,7 +6505,7 @@
       </w:pPr>
     </w:lvl>
   </w:abstractNum>
-  <w:abstractNum w:abstractNumId="1" w15:restartNumberingAfterBreak="0">
+  <w:abstractNum w:abstractNumId="1">
     <w:nsid w:val="442C19A8"/>
     <w:multiLevelType w:val="hybridMultilevel"/>
     <w:tmpl w:val="08F0188C"/>
@@ -6173,7 +6618,7 @@
       </w:rPr>
     </w:lvl>
   </w:abstractNum>
-  <w:abstractNum w:abstractNumId="2" w15:restartNumberingAfterBreak="0">
+  <w:abstractNum w:abstractNumId="2">
     <w:nsid w:val="5239137B"/>
     <w:multiLevelType w:val="multilevel"/>
     <w:tmpl w:val="F68E518A"/>
@@ -6262,7 +6707,7 @@
       </w:pPr>
     </w:lvl>
   </w:abstractNum>
-  <w:abstractNum w:abstractNumId="3" w15:restartNumberingAfterBreak="0">
+  <w:abstractNum w:abstractNumId="3">
     <w:nsid w:val="551E18B4"/>
     <w:multiLevelType w:val="hybridMultilevel"/>
     <w:tmpl w:val="B75E158E"/>
@@ -6375,7 +6820,7 @@
       </w:rPr>
     </w:lvl>
   </w:abstractNum>
-  <w:abstractNum w:abstractNumId="4" w15:restartNumberingAfterBreak="0">
+  <w:abstractNum w:abstractNumId="4">
     <w:nsid w:val="559F0F94"/>
     <w:multiLevelType w:val="hybridMultilevel"/>
     <w:tmpl w:val="F692F13C"/>
@@ -6488,7 +6933,7 @@
       </w:rPr>
     </w:lvl>
   </w:abstractNum>
-  <w:abstractNum w:abstractNumId="5" w15:restartNumberingAfterBreak="0">
+  <w:abstractNum w:abstractNumId="5">
     <w:nsid w:val="72CA7997"/>
     <w:multiLevelType w:val="hybridMultilevel"/>
     <w:tmpl w:val="85B85498"/>
@@ -6601,7 +7046,7 @@
       </w:rPr>
     </w:lvl>
   </w:abstractNum>
-  <w:abstractNum w:abstractNumId="6" w15:restartNumberingAfterBreak="0">
+  <w:abstractNum w:abstractNumId="6">
     <w:nsid w:val="76991FC6"/>
     <w:multiLevelType w:val="multilevel"/>
     <w:tmpl w:val="44586048"/>
@@ -6714,7 +7159,7 @@
       </w:rPr>
     </w:lvl>
   </w:abstractNum>
-  <w:abstractNum w:abstractNumId="7" w15:restartNumberingAfterBreak="0">
+  <w:abstractNum w:abstractNumId="7">
     <w:nsid w:val="77333864"/>
     <w:multiLevelType w:val="hybridMultilevel"/>
     <w:tmpl w:val="4566C258"/>
@@ -6855,7 +7300,7 @@
 </file>
 
 <file path=word/styles.xml><?xml version="1.0" encoding="utf-8"?>
-<w:styles xmlns:mc="http://schemas.openxmlformats.org/markup-compatibility/2006" xmlns:r="http://schemas.openxmlformats.org/officeDocument/2006/relationships" xmlns:w="http://schemas.openxmlformats.org/wordprocessingml/2006/main" xmlns:w14="http://schemas.microsoft.com/office/word/2010/wordml" xmlns:w15="http://schemas.microsoft.com/office/word/2012/wordml" xmlns:w16cid="http://schemas.microsoft.com/office/word/2016/wordml/cid" xmlns:w16se="http://schemas.microsoft.com/office/word/2015/wordml/symex" mc:Ignorable="w14 w15 w16se w16cid">
+<w:styles xmlns:mc="http://schemas.openxmlformats.org/markup-compatibility/2006" xmlns:r="http://schemas.openxmlformats.org/officeDocument/2006/relationships" xmlns:w="http://schemas.openxmlformats.org/wordprocessingml/2006/main" xmlns:w14="http://schemas.microsoft.com/office/word/2010/wordml" xmlns:w15="http://schemas.microsoft.com/office/word/2012/wordml" mc:Ignorable="w14 w15">
   <w:docDefaults>
     <w:rPrDefault>
       <w:rPr>
@@ -6870,7 +7315,7 @@
       </w:pPr>
     </w:pPrDefault>
   </w:docDefaults>
-  <w:latentStyles w:defLockedState="0" w:defUIPriority="99" w:defSemiHidden="0" w:defUnhideWhenUsed="0" w:defQFormat="0" w:count="376">
+  <w:latentStyles w:defLockedState="0" w:defUIPriority="99" w:defSemiHidden="0" w:defUnhideWhenUsed="0" w:defQFormat="0" w:count="371">
     <w:lsdException w:name="Normal" w:uiPriority="0" w:qFormat="1"/>
     <w:lsdException w:name="heading 1" w:uiPriority="9" w:qFormat="1"/>
     <w:lsdException w:name="heading 2" w:semiHidden="1" w:uiPriority="9" w:unhideWhenUsed="1" w:qFormat="1"/>
@@ -7242,11 +7687,6 @@
     <w:lsdException w:name="List Table 5 Dark Accent 6" w:uiPriority="50"/>
     <w:lsdException w:name="List Table 6 Colorful Accent 6" w:uiPriority="51"/>
     <w:lsdException w:name="List Table 7 Colorful Accent 6" w:uiPriority="52"/>
-    <w:lsdException w:name="Mention" w:semiHidden="1" w:unhideWhenUsed="1"/>
-    <w:lsdException w:name="Smart Hyperlink" w:semiHidden="1" w:unhideWhenUsed="1"/>
-    <w:lsdException w:name="Hashtag" w:semiHidden="1" w:unhideWhenUsed="1"/>
-    <w:lsdException w:name="Unresolved Mention" w:semiHidden="1" w:unhideWhenUsed="1"/>
-    <w:lsdException w:name="Smart Link" w:semiHidden="1" w:unhideWhenUsed="1"/>
   </w:latentStyles>
   <w:style w:type="paragraph" w:default="1" w:styleId="Normal">
     <w:name w:val="Normal"/>
@@ -7438,8 +7878,11 @@
     <w:tblPr>
       <w:tblStyleRowBandSize w:val="1"/>
       <w:tblStyleColBandSize w:val="1"/>
+      <w:tblInd w:w="0" w:type="dxa"/>
       <w:tblCellMar>
+        <w:top w:w="0" w:type="dxa"/>
         <w:left w:w="115" w:type="dxa"/>
+        <w:bottom w:w="0" w:type="dxa"/>
         <w:right w:w="115" w:type="dxa"/>
       </w:tblCellMar>
     </w:tblPr>
@@ -7449,6 +7892,13 @@
     <w:tblPr>
       <w:tblStyleRowBandSize w:val="1"/>
       <w:tblStyleColBandSize w:val="1"/>
+      <w:tblInd w:w="0" w:type="dxa"/>
+      <w:tblCellMar>
+        <w:top w:w="0" w:type="dxa"/>
+        <w:left w:w="108" w:type="dxa"/>
+        <w:bottom w:w="0" w:type="dxa"/>
+        <w:right w:w="108" w:type="dxa"/>
+      </w:tblCellMar>
     </w:tblPr>
   </w:style>
   <w:style w:type="table" w:customStyle="1" w:styleId="a1">
@@ -7456,8 +7906,11 @@
     <w:tblPr>
       <w:tblStyleRowBandSize w:val="1"/>
       <w:tblStyleColBandSize w:val="1"/>
+      <w:tblInd w:w="0" w:type="dxa"/>
       <w:tblCellMar>
+        <w:top w:w="0" w:type="dxa"/>
         <w:left w:w="115" w:type="dxa"/>
+        <w:bottom w:w="0" w:type="dxa"/>
         <w:right w:w="115" w:type="dxa"/>
       </w:tblCellMar>
     </w:tblPr>
@@ -7473,6 +7926,7 @@
     <w:tblPr>
       <w:tblStyleRowBandSize w:val="1"/>
       <w:tblStyleColBandSize w:val="1"/>
+      <w:tblInd w:w="0" w:type="dxa"/>
       <w:tblBorders>
         <w:top w:val="single" w:sz="4" w:space="0" w:color="FABF8F" w:themeColor="accent6" w:themeTint="99"/>
         <w:left w:val="single" w:sz="4" w:space="0" w:color="FABF8F" w:themeColor="accent6" w:themeTint="99"/>
@@ -7481,6 +7935,12 @@
         <w:insideH w:val="single" w:sz="4" w:space="0" w:color="FABF8F" w:themeColor="accent6" w:themeTint="99"/>
         <w:insideV w:val="single" w:sz="4" w:space="0" w:color="FABF8F" w:themeColor="accent6" w:themeTint="99"/>
       </w:tblBorders>
+      <w:tblCellMar>
+        <w:top w:w="0" w:type="dxa"/>
+        <w:left w:w="108" w:type="dxa"/>
+        <w:bottom w:w="0" w:type="dxa"/>
+        <w:right w:w="108" w:type="dxa"/>
+      </w:tblCellMar>
     </w:tblPr>
     <w:tblStylePr w:type="firstRow">
       <w:rPr>
@@ -8025,7 +8485,7 @@
 </file>
 
 <file path=customXml/itemProps1.xml><?xml version="1.0" encoding="utf-8"?>
-<ds:datastoreItem xmlns:ds="http://schemas.openxmlformats.org/officeDocument/2006/customXml" ds:itemID="{AFCFF127-22D9-4DC9-86A1-66D7A02E8B27}">
+<ds:datastoreItem xmlns:ds="http://schemas.openxmlformats.org/officeDocument/2006/customXml" ds:itemID="{D598334B-F7B1-4DE0-85D0-8C0C3198A79D}">
   <ds:schemaRefs>
     <ds:schemaRef ds:uri="http://schemas.openxmlformats.org/officeDocument/2006/bibliography"/>
   </ds:schemaRefs>

</xml_diff>

<commit_message>
-edit the revision history - edit the document status Signed-off-by: SaraYoussif <engsara68@gmail.com>
</commit_message>
<xml_diff>
--- a/Digital_Elevator_PO4_DGELV/Input documents/PO4_DGELV_DIGITAL ELEVATOR_HSI.docx
+++ b/Digital_Elevator_PO4_DGELV/Input documents/PO4_DGELV_DIGITAL ELEVATOR_HSI.docx
@@ -501,14 +501,6 @@
                 <w:szCs w:val="28"/>
               </w:rPr>
             </w:pPr>
-            <w:r>
-              <w:rPr>
-                <w:rFonts w:ascii="Calibri" w:eastAsia="Calibri" w:hAnsi="Calibri" w:cs="Calibri"/>
-                <w:sz w:val="28"/>
-                <w:szCs w:val="28"/>
-              </w:rPr>
-              <w:t>Proposed</w:t>
-            </w:r>
           </w:p>
         </w:tc>
         <w:tc>
@@ -667,14 +659,6 @@
                 <w:szCs w:val="28"/>
               </w:rPr>
             </w:pPr>
-            <w:r>
-              <w:rPr>
-                <w:rFonts w:ascii="Calibri" w:eastAsia="Calibri" w:hAnsi="Calibri" w:cs="Calibri"/>
-                <w:sz w:val="28"/>
-                <w:szCs w:val="28"/>
-              </w:rPr>
-              <w:t>Proposed</w:t>
-            </w:r>
           </w:p>
         </w:tc>
       </w:tr>
@@ -877,8 +861,6 @@
           <w:szCs w:val="32"/>
         </w:rPr>
       </w:pPr>
-      <w:bookmarkStart w:id="0" w:name="_GoBack"/>
-      <w:bookmarkEnd w:id="0"/>
     </w:p>
     <w:p>
       <w:pPr>
@@ -931,8 +913,8 @@
     <w:tbl>
       <w:tblPr>
         <w:tblStyle w:val="a"/>
-        <w:tblW w:w="10378" w:type="dxa"/>
-        <w:tblInd w:w="-188" w:type="dxa"/>
+        <w:tblW w:w="11034" w:type="dxa"/>
+        <w:tblInd w:w="-488" w:type="dxa"/>
         <w:tblBorders>
           <w:top w:val="single" w:sz="6" w:space="0" w:color="000000"/>
           <w:left w:val="single" w:sz="6" w:space="0" w:color="000000"/>
@@ -945,18 +927,19 @@
         <w:tblLook w:val="0000" w:firstRow="0" w:lastRow="0" w:firstColumn="0" w:lastColumn="0" w:noHBand="0" w:noVBand="0"/>
       </w:tblPr>
       <w:tblGrid>
-        <w:gridCol w:w="1495"/>
-        <w:gridCol w:w="1319"/>
-        <w:gridCol w:w="4775"/>
-        <w:gridCol w:w="2789"/>
+        <w:gridCol w:w="1253"/>
+        <w:gridCol w:w="1105"/>
+        <w:gridCol w:w="4002"/>
+        <w:gridCol w:w="2337"/>
+        <w:gridCol w:w="2337"/>
       </w:tblGrid>
       <w:tr>
         <w:trPr>
-          <w:trHeight w:val="640"/>
+          <w:trHeight w:val="518"/>
         </w:trPr>
         <w:tc>
           <w:tcPr>
-            <w:tcW w:w="1495" w:type="dxa"/>
+            <w:tcW w:w="1253" w:type="dxa"/>
           </w:tcPr>
           <w:p>
             <w:pPr>
@@ -981,7 +964,7 @@
         </w:tc>
         <w:tc>
           <w:tcPr>
-            <w:tcW w:w="1319" w:type="dxa"/>
+            <w:tcW w:w="1105" w:type="dxa"/>
           </w:tcPr>
           <w:p>
             <w:pPr>
@@ -1006,7 +989,7 @@
         </w:tc>
         <w:tc>
           <w:tcPr>
-            <w:tcW w:w="4775" w:type="dxa"/>
+            <w:tcW w:w="4002" w:type="dxa"/>
           </w:tcPr>
           <w:p>
             <w:pPr>
@@ -1031,7 +1014,7 @@
         </w:tc>
         <w:tc>
           <w:tcPr>
-            <w:tcW w:w="2789" w:type="dxa"/>
+            <w:tcW w:w="2337" w:type="dxa"/>
           </w:tcPr>
           <w:p>
             <w:pPr>
@@ -1051,17 +1034,42 @@
                 <w:szCs w:val="28"/>
               </w:rPr>
               <w:t>Author</w:t>
+            </w:r>
+          </w:p>
+        </w:tc>
+        <w:tc>
+          <w:tcPr>
+            <w:tcW w:w="2337" w:type="dxa"/>
+          </w:tcPr>
+          <w:p>
+            <w:pPr>
+              <w:jc w:val="center"/>
+              <w:rPr>
+                <w:rFonts w:ascii="Calibri" w:eastAsia="Calibri" w:hAnsi="Calibri" w:cs="Calibri"/>
+                <w:b/>
+                <w:sz w:val="28"/>
+                <w:szCs w:val="28"/>
+              </w:rPr>
+            </w:pPr>
+            <w:r>
+              <w:rPr>
+                <w:rFonts w:ascii="Calibri" w:eastAsia="Calibri" w:hAnsi="Calibri" w:cs="Calibri"/>
+                <w:b/>
+                <w:sz w:val="28"/>
+                <w:szCs w:val="28"/>
+              </w:rPr>
+              <w:t>status</w:t>
             </w:r>
           </w:p>
         </w:tc>
       </w:tr>
       <w:tr>
         <w:trPr>
-          <w:trHeight w:val="1158"/>
+          <w:trHeight w:val="937"/>
         </w:trPr>
         <w:tc>
           <w:tcPr>
-            <w:tcW w:w="1495" w:type="dxa"/>
+            <w:tcW w:w="1253" w:type="dxa"/>
           </w:tcPr>
           <w:p>
             <w:pPr>
@@ -1072,6 +1080,7 @@
                 <w:szCs w:val="28"/>
               </w:rPr>
             </w:pPr>
+            <w:bookmarkStart w:id="0" w:name="_GoBack"/>
             <w:r>
               <w:rPr>
                 <w:rFonts w:ascii="Calibri" w:eastAsia="Calibri" w:hAnsi="Calibri" w:cs="Calibri"/>
@@ -1101,7 +1110,7 @@
         </w:tc>
         <w:tc>
           <w:tcPr>
-            <w:tcW w:w="1319" w:type="dxa"/>
+            <w:tcW w:w="1105" w:type="dxa"/>
           </w:tcPr>
           <w:p>
             <w:pPr>
@@ -1138,7 +1147,7 @@
         </w:tc>
         <w:tc>
           <w:tcPr>
-            <w:tcW w:w="4775" w:type="dxa"/>
+            <w:tcW w:w="4002" w:type="dxa"/>
           </w:tcPr>
           <w:p>
             <w:pPr>
@@ -1155,29 +1164,13 @@
                 <w:sz w:val="28"/>
                 <w:szCs w:val="28"/>
               </w:rPr>
-              <w:t>Initia</w:t>
-            </w:r>
-            <w:r>
-              <w:rPr>
-                <w:rFonts w:ascii="Calibri" w:eastAsia="Calibri" w:hAnsi="Calibri" w:cs="Calibri"/>
-                <w:sz w:val="28"/>
-                <w:szCs w:val="28"/>
-              </w:rPr>
-              <w:t>l Draft, specifying used hardware</w:t>
-            </w:r>
-            <w:r>
-              <w:rPr>
-                <w:rFonts w:ascii="Calibri" w:eastAsia="Calibri" w:hAnsi="Calibri" w:cs="Calibri"/>
-                <w:sz w:val="28"/>
-                <w:szCs w:val="28"/>
-              </w:rPr>
-              <w:t>.</w:t>
-            </w:r>
-          </w:p>
-        </w:tc>
-        <w:tc>
-          <w:tcPr>
-            <w:tcW w:w="2789" w:type="dxa"/>
+              <w:t>Initial Draft, specifying used hardware.</w:t>
+            </w:r>
+          </w:p>
+        </w:tc>
+        <w:tc>
+          <w:tcPr>
+            <w:tcW w:w="2337" w:type="dxa"/>
           </w:tcPr>
           <w:p>
             <w:pPr>
@@ -1226,14 +1219,38 @@
             <w:proofErr w:type="spellEnd"/>
           </w:p>
         </w:tc>
+        <w:tc>
+          <w:tcPr>
+            <w:tcW w:w="2337" w:type="dxa"/>
+          </w:tcPr>
+          <w:p>
+            <w:pPr>
+              <w:jc w:val="center"/>
+              <w:rPr>
+                <w:rFonts w:ascii="Calibri" w:eastAsia="Calibri" w:hAnsi="Calibri" w:cs="Calibri"/>
+                <w:sz w:val="28"/>
+                <w:szCs w:val="28"/>
+              </w:rPr>
+            </w:pPr>
+            <w:r>
+              <w:rPr>
+                <w:rFonts w:ascii="Calibri" w:eastAsia="Calibri" w:hAnsi="Calibri" w:cs="Calibri"/>
+                <w:sz w:val="28"/>
+                <w:szCs w:val="28"/>
+              </w:rPr>
+              <w:t>draft</w:t>
+            </w:r>
+          </w:p>
+        </w:tc>
       </w:tr>
+      <w:bookmarkEnd w:id="0"/>
       <w:tr>
         <w:trPr>
-          <w:trHeight w:val="609"/>
+          <w:trHeight w:val="493"/>
         </w:trPr>
         <w:tc>
           <w:tcPr>
-            <w:tcW w:w="1495" w:type="dxa"/>
+            <w:tcW w:w="1253" w:type="dxa"/>
           </w:tcPr>
           <w:p>
             <w:pPr>
@@ -1256,7 +1273,7 @@
         </w:tc>
         <w:tc>
           <w:tcPr>
-            <w:tcW w:w="1319" w:type="dxa"/>
+            <w:tcW w:w="1105" w:type="dxa"/>
           </w:tcPr>
           <w:p>
             <w:pPr>
@@ -1292,7 +1309,7 @@
         </w:tc>
         <w:tc>
           <w:tcPr>
-            <w:tcW w:w="4775" w:type="dxa"/>
+            <w:tcW w:w="4002" w:type="dxa"/>
           </w:tcPr>
           <w:p>
             <w:pPr>
@@ -1315,7 +1332,7 @@
         </w:tc>
         <w:tc>
           <w:tcPr>
-            <w:tcW w:w="2789" w:type="dxa"/>
+            <w:tcW w:w="2337" w:type="dxa"/>
           </w:tcPr>
           <w:p>
             <w:pPr>
@@ -1333,17 +1350,40 @@
                 <w:szCs w:val="28"/>
               </w:rPr>
               <w:t>Ahmed Omar Zoher</w:t>
+            </w:r>
+          </w:p>
+        </w:tc>
+        <w:tc>
+          <w:tcPr>
+            <w:tcW w:w="2337" w:type="dxa"/>
+          </w:tcPr>
+          <w:p>
+            <w:pPr>
+              <w:jc w:val="center"/>
+              <w:rPr>
+                <w:rFonts w:ascii="Calibri" w:eastAsia="Calibri" w:hAnsi="Calibri" w:cs="Calibri"/>
+                <w:sz w:val="28"/>
+                <w:szCs w:val="28"/>
+              </w:rPr>
+            </w:pPr>
+            <w:r>
+              <w:rPr>
+                <w:rFonts w:ascii="Calibri" w:eastAsia="Calibri" w:hAnsi="Calibri" w:cs="Calibri"/>
+                <w:sz w:val="28"/>
+                <w:szCs w:val="28"/>
+              </w:rPr>
+              <w:t>proposed</w:t>
             </w:r>
           </w:p>
         </w:tc>
       </w:tr>
       <w:tr>
         <w:trPr>
-          <w:trHeight w:val="609"/>
+          <w:trHeight w:val="493"/>
         </w:trPr>
         <w:tc>
           <w:tcPr>
-            <w:tcW w:w="1495" w:type="dxa"/>
+            <w:tcW w:w="1253" w:type="dxa"/>
           </w:tcPr>
           <w:p>
             <w:pPr>
@@ -1366,7 +1406,7 @@
         </w:tc>
         <w:tc>
           <w:tcPr>
-            <w:tcW w:w="1319" w:type="dxa"/>
+            <w:tcW w:w="1105" w:type="dxa"/>
           </w:tcPr>
           <w:p>
             <w:pPr>
@@ -1402,7 +1442,7 @@
         </w:tc>
         <w:tc>
           <w:tcPr>
-            <w:tcW w:w="4775" w:type="dxa"/>
+            <w:tcW w:w="4002" w:type="dxa"/>
           </w:tcPr>
           <w:p>
             <w:pPr>
@@ -1425,7 +1465,7 @@
         </w:tc>
         <w:tc>
           <w:tcPr>
-            <w:tcW w:w="2789" w:type="dxa"/>
+            <w:tcW w:w="2337" w:type="dxa"/>
           </w:tcPr>
           <w:p>
             <w:pPr>
@@ -1461,6 +1501,29 @@
                 <w:szCs w:val="28"/>
               </w:rPr>
               <w:t xml:space="preserve"> Ahmed</w:t>
+            </w:r>
+          </w:p>
+        </w:tc>
+        <w:tc>
+          <w:tcPr>
+            <w:tcW w:w="2337" w:type="dxa"/>
+          </w:tcPr>
+          <w:p>
+            <w:pPr>
+              <w:jc w:val="center"/>
+              <w:rPr>
+                <w:rFonts w:ascii="Calibri" w:eastAsia="Calibri" w:hAnsi="Calibri" w:cs="Calibri"/>
+                <w:sz w:val="28"/>
+                <w:szCs w:val="28"/>
+              </w:rPr>
+            </w:pPr>
+            <w:r>
+              <w:rPr>
+                <w:rFonts w:ascii="Calibri" w:eastAsia="Calibri" w:hAnsi="Calibri" w:cs="Calibri"/>
+                <w:sz w:val="28"/>
+                <w:szCs w:val="28"/>
+              </w:rPr>
+              <w:t>proposed</w:t>
             </w:r>
           </w:p>
         </w:tc>
@@ -8485,7 +8548,7 @@
 </file>
 
 <file path=customXml/itemProps1.xml><?xml version="1.0" encoding="utf-8"?>
-<ds:datastoreItem xmlns:ds="http://schemas.openxmlformats.org/officeDocument/2006/customXml" ds:itemID="{D598334B-F7B1-4DE0-85D0-8C0C3198A79D}">
+<ds:datastoreItem xmlns:ds="http://schemas.openxmlformats.org/officeDocument/2006/customXml" ds:itemID="{6A8F05B4-A143-4DE0-81C6-C89B7028316D}">
   <ds:schemaRefs>
     <ds:schemaRef ds:uri="http://schemas.openxmlformats.org/officeDocument/2006/bibliography"/>
   </ds:schemaRefs>

</xml_diff>

<commit_message>
edit in review table Signed-off-by: SaraYoussif <engsara68@gmail.com>
</commit_message>
<xml_diff>
--- a/Digital_Elevator_PO4_DGELV/Input documents/PO4_DGELV_DIGITAL ELEVATOR_HSI.docx
+++ b/Digital_Elevator_PO4_DGELV/Input documents/PO4_DGELV_DIGITAL ELEVATOR_HSI.docx
@@ -200,7 +200,7 @@
     <w:tbl>
       <w:tblPr>
         <w:tblStyle w:val="a"/>
-        <w:tblW w:w="12134" w:type="dxa"/>
+        <w:tblW w:w="10567" w:type="dxa"/>
         <w:tblInd w:w="-188" w:type="dxa"/>
         <w:tblBorders>
           <w:top w:val="single" w:sz="6" w:space="0" w:color="000000"/>
@@ -219,12 +219,9 @@
         <w:gridCol w:w="1215"/>
         <w:gridCol w:w="2655"/>
         <w:gridCol w:w="1567"/>
-        <w:gridCol w:w="1567"/>
       </w:tblGrid>
       <w:tr>
         <w:trPr>
-          <w:gridAfter w:val="1"/>
-          <w:wAfter w:w="1567" w:type="dxa"/>
           <w:trHeight w:val="576"/>
         </w:trPr>
         <w:tc>
@@ -501,19 +498,13 @@
                 <w:szCs w:val="28"/>
               </w:rPr>
             </w:pPr>
-          </w:p>
-        </w:tc>
-        <w:tc>
-          <w:tcPr>
-            <w:tcW w:w="1567" w:type="dxa"/>
-          </w:tcPr>
-          <w:p/>
+            <w:bookmarkStart w:id="0" w:name="_GoBack"/>
+            <w:bookmarkEnd w:id="0"/>
+          </w:p>
         </w:tc>
       </w:tr>
       <w:tr>
         <w:trPr>
-          <w:gridAfter w:val="1"/>
-          <w:wAfter w:w="1567" w:type="dxa"/>
           <w:trHeight w:val="828"/>
         </w:trPr>
         <w:tc>
@@ -664,8 +655,6 @@
       </w:tr>
       <w:tr>
         <w:trPr>
-          <w:gridAfter w:val="1"/>
-          <w:wAfter w:w="1567" w:type="dxa"/>
           <w:trHeight w:val="828"/>
         </w:trPr>
         <w:tc>
@@ -1080,7 +1069,6 @@
                 <w:szCs w:val="28"/>
               </w:rPr>
             </w:pPr>
-            <w:bookmarkStart w:id="0" w:name="_GoBack"/>
             <w:r>
               <w:rPr>
                 <w:rFonts w:ascii="Calibri" w:eastAsia="Calibri" w:hAnsi="Calibri" w:cs="Calibri"/>
@@ -1243,7 +1231,6 @@
           </w:p>
         </w:tc>
       </w:tr>
-      <w:bookmarkEnd w:id="0"/>
       <w:tr>
         <w:trPr>
           <w:trHeight w:val="493"/>
@@ -8548,7 +8535,7 @@
 </file>
 
 <file path=customXml/itemProps1.xml><?xml version="1.0" encoding="utf-8"?>
-<ds:datastoreItem xmlns:ds="http://schemas.openxmlformats.org/officeDocument/2006/customXml" ds:itemID="{6A8F05B4-A143-4DE0-81C6-C89B7028316D}">
+<ds:datastoreItem xmlns:ds="http://schemas.openxmlformats.org/officeDocument/2006/customXml" ds:itemID="{511D8562-EBA2-4722-8279-28DD2E73CDF0}">
   <ds:schemaRefs>
     <ds:schemaRef ds:uri="http://schemas.openxmlformats.org/officeDocument/2006/bibliography"/>
   </ds:schemaRefs>

</xml_diff>

<commit_message>
update el table Signed-off-by: SaraYoussif <engsara68@gmail.com>
</commit_message>
<xml_diff>
--- a/Digital_Elevator_PO4_DGELV/Input documents/PO4_DGELV_DIGITAL ELEVATOR_HSI.docx
+++ b/Digital_Elevator_PO4_DGELV/Input documents/PO4_DGELV_DIGITAL ELEVATOR_HSI.docx
@@ -463,25 +463,7 @@
                 <w:sz w:val="28"/>
                 <w:szCs w:val="28"/>
               </w:rPr>
-              <w:t xml:space="preserve">Sara </w:t>
-            </w:r>
-            <w:proofErr w:type="spellStart"/>
-            <w:r>
-              <w:rPr>
-                <w:rFonts w:ascii="Calibri" w:eastAsia="Calibri" w:hAnsi="Calibri" w:cs="Calibri"/>
-                <w:sz w:val="28"/>
-                <w:szCs w:val="28"/>
-              </w:rPr>
-              <w:t>Abdallah</w:t>
-            </w:r>
-            <w:proofErr w:type="spellEnd"/>
-            <w:r>
-              <w:rPr>
-                <w:rFonts w:ascii="Calibri" w:eastAsia="Calibri" w:hAnsi="Calibri" w:cs="Calibri"/>
-                <w:sz w:val="28"/>
-                <w:szCs w:val="28"/>
-              </w:rPr>
-              <w:t xml:space="preserve"> Ahmed</w:t>
+              <w:t>Sara Abdallah Ahmed</w:t>
             </w:r>
           </w:p>
         </w:tc>
@@ -498,8 +480,6 @@
                 <w:szCs w:val="28"/>
               </w:rPr>
             </w:pPr>
-            <w:bookmarkStart w:id="0" w:name="_GoBack"/>
-            <w:bookmarkEnd w:id="0"/>
           </w:p>
         </w:tc>
       </w:tr>
@@ -766,25 +746,7 @@
                 <w:sz w:val="28"/>
                 <w:szCs w:val="28"/>
               </w:rPr>
-              <w:t xml:space="preserve">Sara </w:t>
-            </w:r>
-            <w:proofErr w:type="spellStart"/>
-            <w:r>
-              <w:rPr>
-                <w:rFonts w:ascii="Calibri" w:eastAsia="Calibri" w:hAnsi="Calibri" w:cs="Calibri"/>
-                <w:sz w:val="28"/>
-                <w:szCs w:val="28"/>
-              </w:rPr>
-              <w:t>Abdallah</w:t>
-            </w:r>
-            <w:proofErr w:type="spellEnd"/>
-            <w:r>
-              <w:rPr>
-                <w:rFonts w:ascii="Calibri" w:eastAsia="Calibri" w:hAnsi="Calibri" w:cs="Calibri"/>
-                <w:sz w:val="28"/>
-                <w:szCs w:val="28"/>
-              </w:rPr>
-              <w:t xml:space="preserve"> Ahmed</w:t>
+              <w:t>Sara Abdallah Ahmed</w:t>
             </w:r>
           </w:p>
         </w:tc>
@@ -1175,36 +1137,8 @@
                 <w:sz w:val="28"/>
                 <w:szCs w:val="28"/>
               </w:rPr>
-              <w:t xml:space="preserve">Sara </w:t>
-            </w:r>
-            <w:proofErr w:type="spellStart"/>
-            <w:r>
-              <w:rPr>
-                <w:rFonts w:ascii="Calibri" w:eastAsia="Calibri" w:hAnsi="Calibri" w:cs="Calibri"/>
-                <w:sz w:val="28"/>
-                <w:szCs w:val="28"/>
-              </w:rPr>
-              <w:t>Abdallah</w:t>
-            </w:r>
-            <w:proofErr w:type="spellEnd"/>
-            <w:r>
-              <w:rPr>
-                <w:rFonts w:ascii="Calibri" w:eastAsia="Calibri" w:hAnsi="Calibri" w:cs="Calibri"/>
-                <w:sz w:val="28"/>
-                <w:szCs w:val="28"/>
-              </w:rPr>
-              <w:t xml:space="preserve"> Ahmed </w:t>
-            </w:r>
-            <w:proofErr w:type="spellStart"/>
-            <w:r>
-              <w:rPr>
-                <w:rFonts w:ascii="Calibri" w:eastAsia="Calibri" w:hAnsi="Calibri" w:cs="Calibri"/>
-                <w:sz w:val="28"/>
-                <w:szCs w:val="28"/>
-              </w:rPr>
-              <w:t>Youssif</w:t>
-            </w:r>
-            <w:proofErr w:type="spellEnd"/>
+              <w:t>Sara Abdallah Ahmed Youssif</w:t>
+            </w:r>
           </w:p>
         </w:tc>
         <w:tc>
@@ -1469,25 +1403,7 @@
                 <w:sz w:val="28"/>
                 <w:szCs w:val="28"/>
               </w:rPr>
-              <w:t xml:space="preserve">Sara </w:t>
-            </w:r>
-            <w:proofErr w:type="spellStart"/>
-            <w:r>
-              <w:rPr>
-                <w:rFonts w:ascii="Calibri" w:eastAsia="Calibri" w:hAnsi="Calibri" w:cs="Calibri"/>
-                <w:sz w:val="28"/>
-                <w:szCs w:val="28"/>
-              </w:rPr>
-              <w:t>Abdallah</w:t>
-            </w:r>
-            <w:proofErr w:type="spellEnd"/>
-            <w:r>
-              <w:rPr>
-                <w:rFonts w:ascii="Calibri" w:eastAsia="Calibri" w:hAnsi="Calibri" w:cs="Calibri"/>
-                <w:sz w:val="28"/>
-                <w:szCs w:val="28"/>
-              </w:rPr>
-              <w:t xml:space="preserve"> Ahmed</w:t>
+              <w:t>Sara Abdallah Ahmed</w:t>
             </w:r>
           </w:p>
         </w:tc>
@@ -1694,8 +1610,10 @@
                 <w:sz w:val="28"/>
                 <w:szCs w:val="28"/>
               </w:rPr>
-              <w:t>PO4_DGELV_DIGITALELEVATOR_CYRS</w:t>
-            </w:r>
+              <w:t>CRS</w:t>
+            </w:r>
+            <w:bookmarkStart w:id="0" w:name="_GoBack"/>
+            <w:bookmarkEnd w:id="0"/>
           </w:p>
         </w:tc>
         <w:tc>
@@ -1717,7 +1635,7 @@
                 <w:sz w:val="28"/>
                 <w:szCs w:val="28"/>
               </w:rPr>
-              <w:t>1.3</w:t>
+              <w:t>1.0</w:t>
             </w:r>
           </w:p>
         </w:tc>
@@ -1740,25 +1658,15 @@
                 <w:sz w:val="28"/>
                 <w:szCs w:val="28"/>
               </w:rPr>
-              <w:t xml:space="preserve">Sara </w:t>
-            </w:r>
-            <w:proofErr w:type="spellStart"/>
-            <w:r>
-              <w:rPr>
-                <w:rFonts w:ascii="Calibri" w:eastAsia="Calibri" w:hAnsi="Calibri" w:cs="Calibri"/>
-                <w:sz w:val="28"/>
-                <w:szCs w:val="28"/>
-              </w:rPr>
-              <w:t>Abdallah</w:t>
-            </w:r>
-            <w:proofErr w:type="spellEnd"/>
-            <w:r>
-              <w:rPr>
-                <w:rFonts w:ascii="Calibri" w:eastAsia="Calibri" w:hAnsi="Calibri" w:cs="Calibri"/>
-                <w:sz w:val="28"/>
-                <w:szCs w:val="28"/>
-              </w:rPr>
-              <w:t xml:space="preserve"> Ahmed </w:t>
+              <w:t>N/A</w:t>
+            </w:r>
+            <w:r>
+              <w:rPr>
+                <w:rFonts w:ascii="Calibri" w:eastAsia="Calibri" w:hAnsi="Calibri" w:cs="Calibri"/>
+                <w:sz w:val="28"/>
+                <w:szCs w:val="28"/>
+              </w:rPr>
+              <w:t xml:space="preserve"> </w:t>
             </w:r>
           </w:p>
         </w:tc>
@@ -3703,18 +3611,8 @@
                 <w:sz w:val="32"/>
                 <w:szCs w:val="32"/>
               </w:rPr>
-              <w:t xml:space="preserve"> mode, in addition to a reset mode upon holding the same button for 2 </w:t>
-            </w:r>
-            <w:proofErr w:type="gramStart"/>
-            <w:r>
-              <w:rPr>
-                <w:rFonts w:ascii="Calibri" w:eastAsia="Calibri" w:hAnsi="Calibri" w:cs="Calibri"/>
-                <w:sz w:val="32"/>
-                <w:szCs w:val="32"/>
-              </w:rPr>
-              <w:t>seconds .</w:t>
-            </w:r>
-            <w:proofErr w:type="gramEnd"/>
+              <w:t xml:space="preserve"> mode, in addition to a reset mode upon holding the same button for 2 seconds .</w:t>
+            </w:r>
           </w:p>
         </w:tc>
       </w:tr>
@@ -8535,7 +8433,7 @@
 </file>
 
 <file path=customXml/itemProps1.xml><?xml version="1.0" encoding="utf-8"?>
-<ds:datastoreItem xmlns:ds="http://schemas.openxmlformats.org/officeDocument/2006/customXml" ds:itemID="{511D8562-EBA2-4722-8279-28DD2E73CDF0}">
+<ds:datastoreItem xmlns:ds="http://schemas.openxmlformats.org/officeDocument/2006/customXml" ds:itemID="{F815F990-6E67-46AF-808E-F2F1C4AE6FA1}">
   <ds:schemaRefs>
     <ds:schemaRef ds:uri="http://schemas.openxmlformats.org/officeDocument/2006/bibliography"/>
   </ds:schemaRefs>

</xml_diff>

<commit_message>
Adding inquiring questions to the SIQ document as it required for not having ambigity about the system design Final review with minor changes (v1.2.1) Signed-off-by: MS2017A <aeronautics2017@gmail.com>
</commit_message>
<xml_diff>
--- a/Digital_Elevator_PO4_DGELV/Input documents/PO4_DGELV_DIGITAL ELEVATOR_HSI.docx
+++ b/Digital_Elevator_PO4_DGELV/Input documents/PO4_DGELV_DIGITAL ELEVATOR_HSI.docx
@@ -126,6 +126,32 @@
           <w:szCs w:val="36"/>
         </w:rPr>
         <w:t>1.2</w:t>
+      </w:r>
+      <w:r>
+        <w:rPr>
+          <w:b/>
+          <w:sz w:val="36"/>
+          <w:szCs w:val="36"/>
+        </w:rPr>
+        <w:t>.1</w:t>
+      </w:r>
+    </w:p>
+    <w:p>
+      <w:pPr>
+        <w:jc w:val="center"/>
+        <w:rPr>
+          <w:b/>
+          <w:sz w:val="36"/>
+          <w:szCs w:val="36"/>
+        </w:rPr>
+      </w:pPr>
+      <w:r>
+        <w:rPr>
+          <w:b/>
+          <w:sz w:val="36"/>
+          <w:szCs w:val="36"/>
+        </w:rPr>
+        <w:t>Reviewed</w:t>
       </w:r>
     </w:p>
     <w:p/>
@@ -175,7 +201,6 @@
           <w:sz w:val="32"/>
           <w:szCs w:val="32"/>
         </w:rPr>
-        <w:lastRenderedPageBreak/>
         <w:t xml:space="preserve">Current </w:t>
       </w:r>
       <w:r>
@@ -451,6 +476,14 @@
               </w:rPr>
               <w:t>1.2</w:t>
             </w:r>
+            <w:r>
+              <w:rPr>
+                <w:rFonts w:ascii="Calibri" w:eastAsia="Calibri" w:hAnsi="Calibri" w:cs="Calibri"/>
+                <w:sz w:val="28"/>
+                <w:szCs w:val="28"/>
+              </w:rPr>
+              <w:t>.1</w:t>
+            </w:r>
           </w:p>
         </w:tc>
         <w:tc>
@@ -472,7 +505,7 @@
                 <w:sz w:val="28"/>
                 <w:szCs w:val="28"/>
               </w:rPr>
-              <w:t>Ahmed Zoher</w:t>
+              <w:t>Mostafa Sayed</w:t>
             </w:r>
           </w:p>
         </w:tc>
@@ -1238,10 +1271,130 @@
                 <w:sz w:val="28"/>
                 <w:szCs w:val="28"/>
               </w:rPr>
+              <w:t>Proposed</w:t>
+            </w:r>
+          </w:p>
+        </w:tc>
+      </w:tr>
+      <w:tr>
+        <w:trPr>
+          <w:trHeight w:val="469"/>
+        </w:trPr>
+        <w:tc>
+          <w:tcPr>
+            <w:tcW w:w="1530" w:type="dxa"/>
+          </w:tcPr>
+          <w:p>
+            <w:pPr>
+              <w:jc w:val="center"/>
+              <w:rPr>
+                <w:rFonts w:ascii="Calibri" w:eastAsia="Calibri" w:hAnsi="Calibri" w:cs="Calibri"/>
+                <w:sz w:val="28"/>
+                <w:szCs w:val="28"/>
+              </w:rPr>
+            </w:pPr>
+            <w:r>
+              <w:rPr>
+                <w:rFonts w:ascii="Calibri" w:eastAsia="Calibri" w:hAnsi="Calibri" w:cs="Calibri"/>
+                <w:sz w:val="28"/>
+                <w:szCs w:val="28"/>
+              </w:rPr>
+              <w:t>2/7/2020</w:t>
+            </w:r>
+          </w:p>
+        </w:tc>
+        <w:tc>
+          <w:tcPr>
+            <w:tcW w:w="3030" w:type="dxa"/>
+          </w:tcPr>
+          <w:p>
+            <w:pPr>
+              <w:jc w:val="left"/>
+              <w:rPr>
+                <w:rFonts w:ascii="Calibri" w:eastAsia="Calibri" w:hAnsi="Calibri" w:cs="Calibri"/>
+                <w:sz w:val="28"/>
+                <w:szCs w:val="28"/>
+              </w:rPr>
+            </w:pPr>
+            <w:r>
+              <w:rPr>
+                <w:rFonts w:ascii="Calibri" w:eastAsia="Calibri" w:hAnsi="Calibri" w:cs="Calibri"/>
+                <w:sz w:val="28"/>
+                <w:szCs w:val="28"/>
+              </w:rPr>
+              <w:t xml:space="preserve">Added document status </w:t>
+            </w:r>
+          </w:p>
+        </w:tc>
+        <w:tc>
+          <w:tcPr>
+            <w:tcW w:w="1120" w:type="dxa"/>
+          </w:tcPr>
+          <w:p>
+            <w:pPr>
+              <w:jc w:val="center"/>
+              <w:rPr>
+                <w:rFonts w:ascii="Calibri" w:eastAsia="Calibri" w:hAnsi="Calibri" w:cs="Calibri"/>
+                <w:color w:val="000000"/>
+                <w:sz w:val="28"/>
+                <w:szCs w:val="28"/>
+              </w:rPr>
+            </w:pPr>
+            <w:r>
+              <w:rPr>
+                <w:rFonts w:ascii="Calibri" w:eastAsia="Calibri" w:hAnsi="Calibri" w:cs="Calibri"/>
+                <w:color w:val="000000"/>
+                <w:sz w:val="28"/>
+                <w:szCs w:val="28"/>
+              </w:rPr>
+              <w:t>1.2.1</w:t>
+            </w:r>
+          </w:p>
+        </w:tc>
+        <w:tc>
+          <w:tcPr>
+            <w:tcW w:w="2741" w:type="dxa"/>
+          </w:tcPr>
+          <w:p>
+            <w:pPr>
+              <w:jc w:val="center"/>
+              <w:rPr>
+                <w:rFonts w:ascii="Calibri" w:eastAsia="Calibri" w:hAnsi="Calibri" w:cs="Calibri"/>
+                <w:sz w:val="28"/>
+                <w:szCs w:val="28"/>
+              </w:rPr>
+            </w:pPr>
+            <w:r>
+              <w:rPr>
+                <w:rFonts w:ascii="Calibri" w:eastAsia="Calibri" w:hAnsi="Calibri" w:cs="Calibri"/>
+                <w:sz w:val="28"/>
+                <w:szCs w:val="28"/>
+              </w:rPr>
+              <w:t>Mostafa Sayed</w:t>
+            </w:r>
+          </w:p>
+        </w:tc>
+        <w:tc>
+          <w:tcPr>
+            <w:tcW w:w="2077" w:type="dxa"/>
+          </w:tcPr>
+          <w:p>
+            <w:pPr>
+              <w:jc w:val="center"/>
+              <w:rPr>
+                <w:rFonts w:ascii="Calibri" w:eastAsia="Calibri" w:hAnsi="Calibri" w:cs="Calibri"/>
+                <w:sz w:val="28"/>
+                <w:szCs w:val="28"/>
+              </w:rPr>
+            </w:pPr>
+            <w:r>
+              <w:rPr>
+                <w:rFonts w:ascii="Calibri" w:eastAsia="Calibri" w:hAnsi="Calibri" w:cs="Calibri"/>
+                <w:sz w:val="28"/>
+                <w:szCs w:val="28"/>
+              </w:rPr>
               <w:t>Reviewed</w:t>
             </w:r>
-            <w:bookmarkStart w:id="0" w:name="_GoBack"/>
-            <w:bookmarkEnd w:id="0"/>
           </w:p>
         </w:tc>
       </w:tr>
@@ -1493,7 +1646,6 @@
         <w:br w:type="page"/>
       </w:r>
     </w:p>
-    <w:p/>
     <w:p>
       <w:pPr>
         <w:keepNext/>
@@ -1523,6 +1675,7 @@
           <w:sz w:val="48"/>
           <w:szCs w:val="48"/>
         </w:rPr>
+        <w:lastRenderedPageBreak/>
         <w:t>Table of Contents</w:t>
       </w:r>
     </w:p>
@@ -2079,7 +2232,7 @@
           <w:szCs w:val="36"/>
         </w:rPr>
       </w:pPr>
-      <w:bookmarkStart w:id="1" w:name="_Toc30814732"/>
+      <w:bookmarkStart w:id="0" w:name="_Toc30814732"/>
       <w:r>
         <w:rPr>
           <w:sz w:val="36"/>
@@ -2088,7 +2241,7 @@
         <w:lastRenderedPageBreak/>
         <w:t>1 Introduction</w:t>
       </w:r>
-      <w:bookmarkEnd w:id="1"/>
+      <w:bookmarkEnd w:id="0"/>
     </w:p>
     <w:p>
       <w:pPr>
@@ -2145,6 +2298,14 @@
           <w:szCs w:val="32"/>
         </w:rPr>
         <w:t xml:space="preserve"> and specify the hardware used in the system</w:t>
+      </w:r>
+      <w:r>
+        <w:rPr>
+          <w:rFonts w:ascii="Calibri" w:eastAsia="Calibri" w:hAnsi="Calibri" w:cs="Calibri"/>
+          <w:sz w:val="32"/>
+          <w:szCs w:val="32"/>
+        </w:rPr>
+        <w:t xml:space="preserve"> to meet the customer requirements specification</w:t>
       </w:r>
       <w:r>
         <w:rPr>
@@ -2163,8 +2324,8 @@
           <w:szCs w:val="32"/>
         </w:rPr>
       </w:pPr>
-      <w:bookmarkStart w:id="2" w:name="_Toc30724601"/>
-      <w:bookmarkStart w:id="3" w:name="_Toc30814733"/>
+      <w:bookmarkStart w:id="1" w:name="_Toc30724601"/>
+      <w:bookmarkStart w:id="2" w:name="_Toc30814733"/>
       <w:r>
         <w:rPr>
           <w:sz w:val="32"/>
@@ -2172,8 +2333,8 @@
         </w:rPr>
         <w:t>1.2 Specification Objectives</w:t>
       </w:r>
+      <w:bookmarkEnd w:id="1"/>
       <w:bookmarkEnd w:id="2"/>
-      <w:bookmarkEnd w:id="3"/>
     </w:p>
     <w:p>
       <w:pPr>
@@ -2266,6 +2427,15 @@
         </w:rPr>
         <w:t>h lock system</w:t>
       </w:r>
+      <w:r>
+        <w:rPr>
+          <w:rFonts w:ascii="Calibri" w:eastAsia="Calibri" w:hAnsi="Calibri" w:cs="Calibri"/>
+          <w:color w:val="000000"/>
+          <w:sz w:val="32"/>
+          <w:szCs w:val="32"/>
+        </w:rPr>
+        <w:t>.</w:t>
+      </w:r>
     </w:p>
     <w:p>
       <w:pPr>
@@ -2302,7 +2472,7 @@
           <w:szCs w:val="36"/>
         </w:rPr>
       </w:pPr>
-      <w:bookmarkStart w:id="4" w:name="_Toc30814734"/>
+      <w:bookmarkStart w:id="3" w:name="_Toc30814734"/>
       <w:r>
         <w:rPr>
           <w:sz w:val="36"/>
@@ -2310,204 +2480,196 @@
         </w:rPr>
         <w:lastRenderedPageBreak/>
         <w:t>2 System Overview:</w:t>
+      </w:r>
+      <w:bookmarkEnd w:id="3"/>
+    </w:p>
+    <w:p>
+      <w:pPr>
+        <w:pStyle w:val="Heading2"/>
+        <w:rPr>
+          <w:sz w:val="32"/>
+          <w:szCs w:val="32"/>
+        </w:rPr>
+      </w:pPr>
+      <w:bookmarkStart w:id="4" w:name="_Toc30814735"/>
+      <w:r>
+        <w:rPr>
+          <w:sz w:val="32"/>
+          <w:szCs w:val="32"/>
+        </w:rPr>
+        <w:t>2.1 Definition:</w:t>
       </w:r>
       <w:bookmarkEnd w:id="4"/>
     </w:p>
     <w:p>
       <w:pPr>
-        <w:pStyle w:val="Heading2"/>
-        <w:rPr>
+        <w:widowControl w:val="0"/>
+        <w:rPr>
+          <w:rFonts w:ascii="Calibri" w:eastAsia="Calibri" w:hAnsi="Calibri" w:cs="Calibri"/>
           <w:sz w:val="32"/>
           <w:szCs w:val="32"/>
         </w:rPr>
       </w:pPr>
-      <w:bookmarkStart w:id="5" w:name="_Toc30814735"/>
       <w:r>
         <w:rPr>
+          <w:rFonts w:ascii="Calibri" w:eastAsia="Calibri" w:hAnsi="Calibri" w:cs="Calibri"/>
           <w:sz w:val="32"/>
           <w:szCs w:val="32"/>
         </w:rPr>
-        <w:t>2.1 Definition:</w:t>
+        <w:t xml:space="preserve">The </w:t>
+      </w:r>
+      <w:r>
+        <w:rPr>
+          <w:rFonts w:ascii="Calibri" w:eastAsia="Calibri" w:hAnsi="Calibri" w:cs="Calibri"/>
+          <w:sz w:val="32"/>
+          <w:szCs w:val="32"/>
+        </w:rPr>
+        <w:t xml:space="preserve">digital Elevator </w:t>
+      </w:r>
+      <w:r>
+        <w:rPr>
+          <w:rFonts w:ascii="Calibri" w:eastAsia="Calibri" w:hAnsi="Calibri" w:cs="Calibri"/>
+          <w:sz w:val="32"/>
+          <w:szCs w:val="32"/>
+        </w:rPr>
+        <w:t xml:space="preserve">has </w:t>
+      </w:r>
+      <w:r>
+        <w:rPr>
+          <w:rFonts w:ascii="Calibri" w:eastAsia="Calibri" w:hAnsi="Calibri" w:cs="Calibri"/>
+          <w:sz w:val="32"/>
+          <w:szCs w:val="32"/>
+        </w:rPr>
+        <w:t>lock system</w:t>
+      </w:r>
+      <w:r>
+        <w:rPr>
+          <w:rFonts w:ascii="Calibri" w:eastAsia="Calibri" w:hAnsi="Calibri" w:cs="Calibri"/>
+          <w:sz w:val="32"/>
+          <w:szCs w:val="32"/>
+        </w:rPr>
+        <w:t xml:space="preserve"> </w:t>
+      </w:r>
+      <w:r>
+        <w:rPr>
+          <w:rFonts w:ascii="Calibri" w:eastAsia="Calibri" w:hAnsi="Calibri" w:cs="Calibri"/>
+          <w:sz w:val="32"/>
+          <w:szCs w:val="32"/>
+        </w:rPr>
+        <w:t xml:space="preserve">for 10 users </w:t>
+      </w:r>
+      <w:r>
+        <w:rPr>
+          <w:rFonts w:ascii="Calibri" w:eastAsia="Calibri" w:hAnsi="Calibri" w:cs="Calibri"/>
+          <w:sz w:val="32"/>
+          <w:szCs w:val="32"/>
+        </w:rPr>
+        <w:t xml:space="preserve">that can be configured </w:t>
+      </w:r>
+      <w:r>
+        <w:rPr>
+          <w:rFonts w:ascii="Calibri" w:eastAsia="Calibri" w:hAnsi="Calibri" w:cs="Calibri"/>
+          <w:sz w:val="32"/>
+          <w:szCs w:val="32"/>
+        </w:rPr>
+        <w:t xml:space="preserve">and edited </w:t>
+      </w:r>
+      <w:r>
+        <w:rPr>
+          <w:rFonts w:ascii="Calibri" w:eastAsia="Calibri" w:hAnsi="Calibri" w:cs="Calibri"/>
+          <w:sz w:val="32"/>
+          <w:szCs w:val="32"/>
+        </w:rPr>
+        <w:t xml:space="preserve">by the user with high </w:t>
+      </w:r>
+      <w:r>
+        <w:rPr>
+          <w:rFonts w:ascii="Calibri" w:eastAsia="Calibri" w:hAnsi="Calibri" w:cs="Calibri"/>
+          <w:sz w:val="32"/>
+          <w:szCs w:val="32"/>
+        </w:rPr>
+        <w:t>security</w:t>
+      </w:r>
+      <w:r>
+        <w:rPr>
+          <w:rFonts w:ascii="Calibri" w:eastAsia="Calibri" w:hAnsi="Calibri" w:cs="Calibri"/>
+          <w:sz w:val="32"/>
+          <w:szCs w:val="32"/>
+        </w:rPr>
+        <w:t xml:space="preserve"> </w:t>
+      </w:r>
+      <w:r>
+        <w:rPr>
+          <w:rFonts w:ascii="Calibri" w:eastAsia="Calibri" w:hAnsi="Calibri" w:cs="Calibri"/>
+          <w:sz w:val="32"/>
+          <w:szCs w:val="32"/>
+        </w:rPr>
+        <w:t xml:space="preserve">sequence </w:t>
+      </w:r>
+      <w:r>
+        <w:rPr>
+          <w:rFonts w:ascii="Calibri" w:eastAsia="Calibri" w:hAnsi="Calibri" w:cs="Calibri"/>
+          <w:sz w:val="32"/>
+          <w:szCs w:val="32"/>
+        </w:rPr>
+        <w:t xml:space="preserve">to </w:t>
+      </w:r>
+      <w:r>
+        <w:rPr>
+          <w:rFonts w:ascii="Calibri" w:eastAsia="Calibri" w:hAnsi="Calibri" w:cs="Calibri"/>
+          <w:sz w:val="32"/>
+          <w:szCs w:val="32"/>
+        </w:rPr>
+        <w:t>ensure that only approved users can use the elevator</w:t>
+      </w:r>
+      <w:r>
+        <w:rPr>
+          <w:rFonts w:ascii="Calibri" w:eastAsia="Calibri" w:hAnsi="Calibri" w:cs="Calibri"/>
+          <w:sz w:val="32"/>
+          <w:szCs w:val="32"/>
+        </w:rPr>
+        <w:t xml:space="preserve">.   </w:t>
+      </w:r>
+    </w:p>
+    <w:p>
+      <w:pPr>
+        <w:widowControl w:val="0"/>
+        <w:rPr>
+          <w:rFonts w:ascii="Calibri" w:eastAsia="Calibri" w:hAnsi="Calibri" w:cs="Calibri"/>
+          <w:sz w:val="32"/>
+          <w:szCs w:val="32"/>
+        </w:rPr>
+      </w:pPr>
+    </w:p>
+    <w:p>
+      <w:pPr>
+        <w:pStyle w:val="Heading2"/>
+        <w:rPr>
+          <w:color w:val="548DD4" w:themeColor="text2" w:themeTint="99"/>
+          <w:sz w:val="32"/>
+          <w:szCs w:val="32"/>
+        </w:rPr>
+      </w:pPr>
+      <w:bookmarkStart w:id="5" w:name="_Toc30814736"/>
+      <w:r>
+        <w:rPr>
+          <w:color w:val="548DD4" w:themeColor="text2" w:themeTint="99"/>
+          <w:sz w:val="32"/>
+          <w:szCs w:val="32"/>
+        </w:rPr>
+        <w:t>2.2 Block Diagram:</w:t>
       </w:r>
       <w:bookmarkEnd w:id="5"/>
     </w:p>
     <w:p>
       <w:pPr>
-        <w:widowControl w:val="0"/>
-        <w:rPr>
-          <w:rFonts w:ascii="Calibri" w:eastAsia="Calibri" w:hAnsi="Calibri" w:cs="Calibri"/>
-          <w:sz w:val="32"/>
-          <w:szCs w:val="32"/>
-        </w:rPr>
-      </w:pPr>
-      <w:r>
-        <w:rPr>
-          <w:rFonts w:ascii="Calibri" w:eastAsia="Calibri" w:hAnsi="Calibri" w:cs="Calibri"/>
-          <w:sz w:val="32"/>
-          <w:szCs w:val="32"/>
-        </w:rPr>
-        <w:t xml:space="preserve">The </w:t>
-      </w:r>
-      <w:r>
-        <w:rPr>
-          <w:rFonts w:ascii="Calibri" w:eastAsia="Calibri" w:hAnsi="Calibri" w:cs="Calibri"/>
-          <w:sz w:val="32"/>
-          <w:szCs w:val="32"/>
-        </w:rPr>
-        <w:t xml:space="preserve">digital Elevator </w:t>
-      </w:r>
-      <w:r>
-        <w:rPr>
-          <w:rFonts w:ascii="Calibri" w:eastAsia="Calibri" w:hAnsi="Calibri" w:cs="Calibri"/>
-          <w:sz w:val="32"/>
-          <w:szCs w:val="32"/>
-        </w:rPr>
-        <w:t xml:space="preserve">has </w:t>
-      </w:r>
-      <w:r>
-        <w:rPr>
-          <w:rFonts w:ascii="Calibri" w:eastAsia="Calibri" w:hAnsi="Calibri" w:cs="Calibri"/>
-          <w:sz w:val="32"/>
-          <w:szCs w:val="32"/>
-        </w:rPr>
-        <w:t>lock system</w:t>
-      </w:r>
-      <w:r>
-        <w:rPr>
-          <w:rFonts w:ascii="Calibri" w:eastAsia="Calibri" w:hAnsi="Calibri" w:cs="Calibri"/>
-          <w:sz w:val="32"/>
-          <w:szCs w:val="32"/>
-        </w:rPr>
-        <w:t xml:space="preserve"> </w:t>
-      </w:r>
-      <w:r>
-        <w:rPr>
-          <w:rFonts w:ascii="Calibri" w:eastAsia="Calibri" w:hAnsi="Calibri" w:cs="Calibri"/>
-          <w:sz w:val="32"/>
-          <w:szCs w:val="32"/>
-        </w:rPr>
-        <w:t xml:space="preserve">for 10 users </w:t>
-      </w:r>
-      <w:r>
-        <w:rPr>
-          <w:rFonts w:ascii="Calibri" w:eastAsia="Calibri" w:hAnsi="Calibri" w:cs="Calibri"/>
-          <w:sz w:val="32"/>
-          <w:szCs w:val="32"/>
-        </w:rPr>
-        <w:t xml:space="preserve">that can be configured </w:t>
-      </w:r>
-      <w:r>
-        <w:rPr>
-          <w:rFonts w:ascii="Calibri" w:eastAsia="Calibri" w:hAnsi="Calibri" w:cs="Calibri"/>
-          <w:sz w:val="32"/>
-          <w:szCs w:val="32"/>
-        </w:rPr>
-        <w:t xml:space="preserve">and edited </w:t>
-      </w:r>
-      <w:r>
-        <w:rPr>
-          <w:rFonts w:ascii="Calibri" w:eastAsia="Calibri" w:hAnsi="Calibri" w:cs="Calibri"/>
-          <w:sz w:val="32"/>
-          <w:szCs w:val="32"/>
-        </w:rPr>
-        <w:t xml:space="preserve">by the user with high </w:t>
-      </w:r>
-      <w:r>
-        <w:rPr>
-          <w:rFonts w:ascii="Calibri" w:eastAsia="Calibri" w:hAnsi="Calibri" w:cs="Calibri"/>
-          <w:sz w:val="32"/>
-          <w:szCs w:val="32"/>
-        </w:rPr>
-        <w:t>security</w:t>
-      </w:r>
-      <w:r>
-        <w:rPr>
-          <w:rFonts w:ascii="Calibri" w:eastAsia="Calibri" w:hAnsi="Calibri" w:cs="Calibri"/>
-          <w:sz w:val="32"/>
-          <w:szCs w:val="32"/>
-        </w:rPr>
-        <w:t xml:space="preserve"> </w:t>
-      </w:r>
-      <w:r>
-        <w:rPr>
-          <w:rFonts w:ascii="Calibri" w:eastAsia="Calibri" w:hAnsi="Calibri" w:cs="Calibri"/>
-          <w:sz w:val="32"/>
-          <w:szCs w:val="32"/>
-        </w:rPr>
-        <w:t xml:space="preserve">sequence </w:t>
-      </w:r>
-      <w:r>
-        <w:rPr>
-          <w:rFonts w:ascii="Calibri" w:eastAsia="Calibri" w:hAnsi="Calibri" w:cs="Calibri"/>
-          <w:sz w:val="32"/>
-          <w:szCs w:val="32"/>
-        </w:rPr>
-        <w:t xml:space="preserve">to </w:t>
-      </w:r>
-      <w:r>
-        <w:rPr>
-          <w:rFonts w:ascii="Calibri" w:eastAsia="Calibri" w:hAnsi="Calibri" w:cs="Calibri"/>
-          <w:sz w:val="32"/>
-          <w:szCs w:val="32"/>
-        </w:rPr>
-        <w:t>ensure that only approved users can use the elevator</w:t>
-      </w:r>
-      <w:r>
-        <w:rPr>
-          <w:rFonts w:ascii="Calibri" w:eastAsia="Calibri" w:hAnsi="Calibri" w:cs="Calibri"/>
-          <w:sz w:val="32"/>
-          <w:szCs w:val="32"/>
-        </w:rPr>
-        <w:t xml:space="preserve">.   </w:t>
-      </w:r>
-    </w:p>
-    <w:p>
-      <w:pPr>
-        <w:widowControl w:val="0"/>
-        <w:rPr>
-          <w:rFonts w:ascii="Calibri" w:eastAsia="Calibri" w:hAnsi="Calibri" w:cs="Calibri"/>
-          <w:sz w:val="32"/>
-          <w:szCs w:val="32"/>
-        </w:rPr>
-      </w:pPr>
-    </w:p>
-    <w:p>
-      <w:pPr>
-        <w:pStyle w:val="Heading2"/>
+        <w:jc w:val="center"/>
         <w:rPr>
           <w:color w:val="548DD4" w:themeColor="text2" w:themeTint="99"/>
           <w:sz w:val="32"/>
           <w:szCs w:val="32"/>
         </w:rPr>
       </w:pPr>
-      <w:bookmarkStart w:id="6" w:name="_Toc30814736"/>
-      <w:r>
-        <w:rPr>
-          <w:color w:val="548DD4" w:themeColor="text2" w:themeTint="99"/>
-          <w:sz w:val="32"/>
-          <w:szCs w:val="32"/>
-        </w:rPr>
-        <w:t>2.2 Block Diagram:</w:t>
-      </w:r>
-      <w:bookmarkEnd w:id="6"/>
-    </w:p>
-    <w:p>
-      <w:pPr>
-        <w:rPr>
-          <w:color w:val="548DD4" w:themeColor="text2" w:themeTint="99"/>
-          <w:sz w:val="32"/>
-          <w:szCs w:val="32"/>
-        </w:rPr>
-      </w:pPr>
-      <w:r>
-        <w:rPr>
-          <w:noProof/>
-          <w:color w:val="1F497D" w:themeColor="text2"/>
-          <w:sz w:val="32"/>
-          <w:szCs w:val="32"/>
-        </w:rPr>
-        <w:t xml:space="preserve"> </w:t>
-      </w:r>
       <w:r>
         <w:rPr>
           <w:noProof/>
@@ -2561,15 +2723,6 @@
           </wp:inline>
         </w:drawing>
       </w:r>
-      <w:r>
-        <w:rPr>
-          <w:noProof/>
-          <w:color w:val="1F497D" w:themeColor="text2"/>
-          <w:sz w:val="32"/>
-          <w:szCs w:val="32"/>
-        </w:rPr>
-        <w:t xml:space="preserve"> </w:t>
-      </w:r>
     </w:p>
     <w:p>
       <w:pPr>
@@ -2607,7 +2760,7 @@
           <w:szCs w:val="32"/>
         </w:rPr>
       </w:pPr>
-      <w:bookmarkStart w:id="7" w:name="_Toc30814737"/>
+      <w:bookmarkStart w:id="6" w:name="_Toc30814737"/>
       <w:r>
         <w:rPr>
           <w:sz w:val="32"/>
@@ -2637,36 +2790,9 @@
         </w:rPr>
         <w:t xml:space="preserve"> Requirement</w:t>
       </w:r>
-      <w:bookmarkEnd w:id="7"/>
+      <w:bookmarkEnd w:id="6"/>
       <w:r>
         <w:rPr>
-          <w:sz w:val="32"/>
-          <w:szCs w:val="32"/>
-        </w:rPr>
-        <w:t xml:space="preserve"> </w:t>
-      </w:r>
-    </w:p>
-    <w:p>
-      <w:pPr>
-        <w:pBdr>
-          <w:top w:val="nil"/>
-          <w:left w:val="nil"/>
-          <w:bottom w:val="nil"/>
-          <w:right w:val="nil"/>
-          <w:between w:val="nil"/>
-        </w:pBdr>
-        <w:spacing w:before="0"/>
-        <w:ind w:left="720"/>
-        <w:rPr>
-          <w:color w:val="000000"/>
-          <w:sz w:val="32"/>
-          <w:szCs w:val="32"/>
-        </w:rPr>
-      </w:pPr>
-      <w:r>
-        <w:rPr>
-          <w:rFonts w:ascii="Calibri" w:eastAsia="Calibri" w:hAnsi="Calibri" w:cs="Calibri"/>
-          <w:color w:val="000000"/>
           <w:sz w:val="32"/>
           <w:szCs w:val="32"/>
         </w:rPr>
@@ -3101,26 +3227,64 @@
                 <w:sz w:val="32"/>
                 <w:szCs w:val="32"/>
               </w:rPr>
-              <w:t xml:space="preserve"> 5v</w:t>
-            </w:r>
-            <w:r>
-              <w:rPr>
-                <w:rFonts w:ascii="Calibri" w:eastAsia="Calibri" w:hAnsi="Calibri" w:cs="Calibri"/>
-                <w:sz w:val="32"/>
-                <w:szCs w:val="32"/>
-              </w:rPr>
-              <w:t xml:space="preserve"> DC motor to Indicate the movement of the elevator clock wise direction for moving up and anti-clock wise for moving down.</w:t>
-            </w:r>
-          </w:p>
-          <w:p>
-            <w:pPr>
-              <w:rPr>
-                <w:rFonts w:ascii="Calibri" w:eastAsia="Calibri" w:hAnsi="Calibri" w:cs="Calibri"/>
-                <w:bCs/>
-                <w:sz w:val="32"/>
-                <w:szCs w:val="32"/>
-              </w:rPr>
-            </w:pPr>
+              <w:t xml:space="preserve"> </w:t>
+            </w:r>
+            <w:r>
+              <w:rPr>
+                <w:rFonts w:ascii="Calibri" w:eastAsia="Calibri" w:hAnsi="Calibri" w:cs="Calibri"/>
+                <w:sz w:val="32"/>
+                <w:szCs w:val="32"/>
+              </w:rPr>
+              <w:t>6</w:t>
+            </w:r>
+            <w:r>
+              <w:rPr>
+                <w:rFonts w:ascii="Calibri" w:eastAsia="Calibri" w:hAnsi="Calibri" w:cs="Calibri"/>
+                <w:sz w:val="32"/>
+                <w:szCs w:val="32"/>
+              </w:rPr>
+              <w:t>v</w:t>
+            </w:r>
+            <w:r>
+              <w:rPr>
+                <w:rFonts w:ascii="Calibri" w:eastAsia="Calibri" w:hAnsi="Calibri" w:cs="Calibri"/>
+                <w:sz w:val="32"/>
+                <w:szCs w:val="32"/>
+              </w:rPr>
+              <w:t xml:space="preserve"> DC motor </w:t>
+            </w:r>
+            <w:r>
+              <w:rPr>
+                <w:rFonts w:ascii="Calibri" w:eastAsia="Calibri" w:hAnsi="Calibri" w:cs="Calibri"/>
+                <w:sz w:val="32"/>
+                <w:szCs w:val="32"/>
+              </w:rPr>
+              <w:t>(</w:t>
+            </w:r>
+            <w:r>
+              <w:rPr>
+                <w:rFonts w:ascii="Calibri" w:eastAsia="Calibri" w:hAnsi="Calibri" w:cs="Calibri"/>
+                <w:sz w:val="32"/>
+                <w:szCs w:val="32"/>
+              </w:rPr>
+              <w:t>DC Motor 6 Vdc 1:1000 – 30 RPM</w:t>
+            </w:r>
+            <w:r>
+              <w:rPr>
+                <w:rFonts w:ascii="Calibri" w:eastAsia="Calibri" w:hAnsi="Calibri" w:cs="Calibri"/>
+                <w:sz w:val="32"/>
+                <w:szCs w:val="32"/>
+              </w:rPr>
+              <w:t xml:space="preserve">) </w:t>
+            </w:r>
+            <w:r>
+              <w:rPr>
+                <w:rFonts w:ascii="Calibri" w:eastAsia="Calibri" w:hAnsi="Calibri" w:cs="Calibri"/>
+                <w:sz w:val="32"/>
+                <w:szCs w:val="32"/>
+              </w:rPr>
+              <w:t>to Indicate the movement of the elevator clock wise direction for moving up and anti-clock wise for moving down.</w:t>
+            </w:r>
           </w:p>
         </w:tc>
       </w:tr>
@@ -3222,7 +3386,43 @@
                 <w:sz w:val="32"/>
                 <w:szCs w:val="32"/>
               </w:rPr>
-              <w:t xml:space="preserve"> two push buttons to select direction</w:t>
+              <w:t xml:space="preserve"> two push buttons </w:t>
+            </w:r>
+            <w:r>
+              <w:rPr>
+                <w:rFonts w:ascii="Calibri" w:eastAsia="Calibri" w:hAnsi="Calibri" w:cs="Calibri"/>
+                <w:bCs/>
+                <w:sz w:val="32"/>
+                <w:szCs w:val="32"/>
+              </w:rPr>
+              <w:t>(</w:t>
+            </w:r>
+            <w:r>
+              <w:rPr>
+                <w:rFonts w:ascii="Calibri" w:eastAsia="Calibri" w:hAnsi="Calibri" w:cs="Calibri"/>
+                <w:bCs/>
+                <w:sz w:val="32"/>
+                <w:szCs w:val="32"/>
+              </w:rPr>
+              <w:t>Push Button Type 2 – Green Color</w:t>
+            </w:r>
+            <w:r>
+              <w:rPr>
+                <w:rFonts w:ascii="Calibri" w:eastAsia="Calibri" w:hAnsi="Calibri" w:cs="Calibri"/>
+                <w:bCs/>
+                <w:sz w:val="32"/>
+                <w:szCs w:val="32"/>
+              </w:rPr>
+              <w:t xml:space="preserve">) </w:t>
+            </w:r>
+            <w:r>
+              <w:rPr>
+                <w:rFonts w:ascii="Calibri" w:eastAsia="Calibri" w:hAnsi="Calibri" w:cs="Calibri"/>
+                <w:bCs/>
+                <w:sz w:val="32"/>
+                <w:szCs w:val="32"/>
+              </w:rPr>
+              <w:t>to select direction</w:t>
             </w:r>
             <w:r>
               <w:rPr>
@@ -3391,6 +3591,30 @@
                 <w:sz w:val="32"/>
                 <w:szCs w:val="32"/>
               </w:rPr>
+              <w:t xml:space="preserve"> (</w:t>
+            </w:r>
+            <w:r>
+              <w:rPr>
+                <w:rFonts w:ascii="Calibri" w:eastAsia="Calibri" w:hAnsi="Calibri" w:cs="Calibri"/>
+                <w:sz w:val="32"/>
+                <w:szCs w:val="32"/>
+              </w:rPr>
+              <w:t>Push Button Type 2 – Red Color</w:t>
+            </w:r>
+            <w:r>
+              <w:rPr>
+                <w:rFonts w:ascii="Calibri" w:eastAsia="Calibri" w:hAnsi="Calibri" w:cs="Calibri"/>
+                <w:sz w:val="32"/>
+                <w:szCs w:val="32"/>
+              </w:rPr>
+              <w:t>)</w:t>
+            </w:r>
+            <w:r>
+              <w:rPr>
+                <w:rFonts w:ascii="Calibri" w:eastAsia="Calibri" w:hAnsi="Calibri" w:cs="Calibri"/>
+                <w:sz w:val="32"/>
+                <w:szCs w:val="32"/>
+              </w:rPr>
               <w:t xml:space="preserve"> for both</w:t>
             </w:r>
             <w:r>
@@ -3423,12 +3647,23 @@
                 <w:sz w:val="32"/>
                 <w:szCs w:val="32"/>
               </w:rPr>
-              <w:t xml:space="preserve"> mode, in addition to a reset mode upon holding the same button for 2 seconds .</w:t>
+              <w:t xml:space="preserve"> mode, in addition to a reset mode upon holding the same button for 2 </w:t>
+            </w:r>
+            <w:r>
+              <w:rPr>
+                <w:rFonts w:ascii="Calibri" w:eastAsia="Calibri" w:hAnsi="Calibri" w:cs="Calibri"/>
+                <w:sz w:val="32"/>
+                <w:szCs w:val="32"/>
+              </w:rPr>
+              <w:t>seconds.</w:t>
             </w:r>
           </w:p>
         </w:tc>
       </w:tr>
       <w:tr>
+        <w:trPr>
+          <w:trHeight w:val="1646"/>
+        </w:trPr>
         <w:tc>
           <w:tcPr>
             <w:tcW w:w="2605" w:type="dxa"/>
@@ -3555,7 +3790,16 @@
                 <w:sz w:val="32"/>
                 <w:szCs w:val="32"/>
               </w:rPr>
-              <w:t>The system will have LCD screen</w:t>
+              <w:t>The system will have</w:t>
+            </w:r>
+            <w:r>
+              <w:rPr>
+                <w:rFonts w:ascii="Calibri" w:eastAsia="Calibri" w:hAnsi="Calibri" w:cs="Calibri" w:hint="cs"/>
+                <w:sz w:val="32"/>
+                <w:szCs w:val="32"/>
+                <w:rtl/>
+              </w:rPr>
+              <w:t xml:space="preserve"> </w:t>
             </w:r>
             <w:r>
               <w:rPr>
@@ -3564,7 +3808,7 @@
                 <w:sz w:val="32"/>
                 <w:szCs w:val="32"/>
               </w:rPr>
-              <w:t xml:space="preserve"> CLCD (Character Liquid Crystal Diodes)</w:t>
+              <w:t>CLCD (Character Liquid Crystal Diodes)</w:t>
             </w:r>
             <w:r>
               <w:rPr>
@@ -3573,7 +3817,7 @@
                 <w:sz w:val="32"/>
                 <w:szCs w:val="32"/>
               </w:rPr>
-              <w:t xml:space="preserve"> That</w:t>
+              <w:t xml:space="preserve"> </w:t>
             </w:r>
             <w:r>
               <w:rPr>
@@ -3582,7 +3826,7 @@
                 <w:sz w:val="32"/>
                 <w:szCs w:val="32"/>
               </w:rPr>
-              <w:t xml:space="preserve"> will show </w:t>
+              <w:t>(C</w:t>
             </w:r>
             <w:r>
               <w:rPr>
@@ -3591,17 +3835,53 @@
                 <w:sz w:val="32"/>
                 <w:szCs w:val="32"/>
               </w:rPr>
-              <w:t>the user name and password.</w:t>
-            </w:r>
-          </w:p>
-          <w:p>
-            <w:pPr>
-              <w:rPr>
-                <w:rFonts w:ascii="Calibri" w:eastAsia="Calibri" w:hAnsi="Calibri" w:cs="Calibri"/>
-                <w:sz w:val="32"/>
-                <w:szCs w:val="32"/>
-              </w:rPr>
-            </w:pPr>
+              <w:t>LCD 2×16</w:t>
+            </w:r>
+            <w:r>
+              <w:rPr>
+                <w:rFonts w:ascii="Calibri" w:eastAsia="Calibri" w:hAnsi="Calibri" w:cs="Calibri"/>
+                <w:color w:val="000000"/>
+                <w:sz w:val="32"/>
+                <w:szCs w:val="32"/>
+              </w:rPr>
+              <w:t xml:space="preserve">) </w:t>
+            </w:r>
+            <w:r>
+              <w:rPr>
+                <w:rFonts w:ascii="Calibri" w:eastAsia="Calibri" w:hAnsi="Calibri" w:cs="Calibri"/>
+                <w:color w:val="000000"/>
+                <w:sz w:val="32"/>
+                <w:szCs w:val="32"/>
+              </w:rPr>
+              <w:t>That</w:t>
+            </w:r>
+            <w:r>
+              <w:rPr>
+                <w:rFonts w:ascii="Calibri" w:eastAsia="Calibri" w:hAnsi="Calibri" w:cs="Calibri"/>
+                <w:color w:val="000000"/>
+                <w:sz w:val="32"/>
+                <w:szCs w:val="32"/>
+              </w:rPr>
+              <w:t xml:space="preserve"> will </w:t>
+            </w:r>
+            <w:r>
+              <w:rPr>
+                <w:rFonts w:ascii="Calibri" w:eastAsia="Calibri" w:hAnsi="Calibri" w:cs="Calibri"/>
+                <w:color w:val="000000"/>
+                <w:sz w:val="32"/>
+                <w:szCs w:val="32"/>
+              </w:rPr>
+              <w:t>be used for displaying data of the user, also to display the entered username and password icon ‘*’ for each character</w:t>
+            </w:r>
+            <w:r>
+              <w:rPr>
+                <w:rFonts w:ascii="Calibri" w:eastAsia="Calibri" w:hAnsi="Calibri" w:cs="Calibri"/>
+                <w:color w:val="000000"/>
+                <w:sz w:val="32"/>
+                <w:szCs w:val="32"/>
+              </w:rPr>
+              <w:t>.</w:t>
+            </w:r>
           </w:p>
         </w:tc>
       </w:tr>
@@ -3631,6 +3911,7 @@
                 <w:sz w:val="32"/>
                 <w:szCs w:val="32"/>
               </w:rPr>
+              <w:lastRenderedPageBreak/>
               <w:t>Alarm subsystem</w:t>
             </w:r>
           </w:p>
@@ -3717,7 +3998,63 @@
                 <w:sz w:val="32"/>
                 <w:szCs w:val="32"/>
               </w:rPr>
-              <w:t>The system will use buzzer to indicate for wrong password after three trial.</w:t>
+              <w:t xml:space="preserve">The system will use buzzer </w:t>
+            </w:r>
+            <w:r>
+              <w:rPr>
+                <w:rFonts w:ascii="Calibri" w:eastAsia="Calibri" w:hAnsi="Calibri" w:cs="Calibri"/>
+                <w:sz w:val="32"/>
+                <w:szCs w:val="32"/>
+              </w:rPr>
+              <w:t>(</w:t>
+            </w:r>
+            <w:r>
+              <w:rPr>
+                <w:rFonts w:ascii="Calibri" w:eastAsia="Calibri" w:hAnsi="Calibri" w:cs="Calibri"/>
+                <w:sz w:val="32"/>
+                <w:szCs w:val="32"/>
+              </w:rPr>
+              <w:t>Small Buzzer 5~6V</w:t>
+            </w:r>
+            <w:r>
+              <w:rPr>
+                <w:rFonts w:ascii="Calibri" w:eastAsia="Calibri" w:hAnsi="Calibri" w:cs="Calibri"/>
+                <w:sz w:val="32"/>
+                <w:szCs w:val="32"/>
+              </w:rPr>
+              <w:t xml:space="preserve"> </w:t>
+            </w:r>
+            <w:r>
+              <w:rPr>
+                <w:rFonts w:ascii="Calibri" w:eastAsia="Calibri" w:hAnsi="Calibri" w:cs="Calibri"/>
+                <w:sz w:val="32"/>
+                <w:szCs w:val="32"/>
+              </w:rPr>
+              <w:t>4100Hz</w:t>
+            </w:r>
+            <w:r>
+              <w:rPr>
+                <w:rFonts w:ascii="Calibri" w:eastAsia="Calibri" w:hAnsi="Calibri" w:cs="Calibri"/>
+                <w:sz w:val="32"/>
+                <w:szCs w:val="32"/>
+              </w:rPr>
+              <w:t xml:space="preserve"> 70d) </w:t>
+            </w:r>
+            <w:r>
+              <w:rPr>
+                <w:rFonts w:ascii="Calibri" w:eastAsia="Calibri" w:hAnsi="Calibri" w:cs="Calibri"/>
+                <w:sz w:val="32"/>
+                <w:szCs w:val="32"/>
+              </w:rPr>
+              <w:t>as alarm system</w:t>
+            </w:r>
+            <w:r>
+              <w:rPr>
+                <w:rFonts w:ascii="Calibri" w:eastAsia="Calibri" w:hAnsi="Calibri" w:cs="Calibri"/>
+                <w:sz w:val="32"/>
+                <w:szCs w:val="32"/>
+              </w:rPr>
+              <w:t xml:space="preserve"> for wrong password after three trial.</w:t>
             </w:r>
           </w:p>
         </w:tc>
@@ -3748,7 +4085,6 @@
                 <w:sz w:val="32"/>
                 <w:szCs w:val="32"/>
               </w:rPr>
-              <w:lastRenderedPageBreak/>
               <w:t>Display Login Status</w:t>
             </w:r>
           </w:p>
@@ -4007,7 +4343,63 @@
                 <w:sz w:val="32"/>
                 <w:szCs w:val="32"/>
               </w:rPr>
-              <w:t>have keypad to</w:t>
+              <w:t xml:space="preserve">have keypad </w:t>
+            </w:r>
+            <w:r>
+              <w:rPr>
+                <w:rFonts w:ascii="Calibri" w:eastAsia="Calibri" w:hAnsi="Calibri" w:cs="Calibri"/>
+                <w:sz w:val="32"/>
+                <w:szCs w:val="32"/>
+              </w:rPr>
+              <w:t>(</w:t>
+            </w:r>
+            <w:r>
+              <w:rPr>
+                <w:rFonts w:ascii="Calibri" w:eastAsia="Calibri" w:hAnsi="Calibri" w:cs="Calibri"/>
+                <w:sz w:val="32"/>
+                <w:szCs w:val="32"/>
+              </w:rPr>
+              <w:t xml:space="preserve">Standard Matrix </w:t>
+            </w:r>
+            <w:r>
+              <w:rPr>
+                <w:rFonts w:ascii="Calibri" w:eastAsia="Calibri" w:hAnsi="Calibri" w:cs="Calibri"/>
+                <w:sz w:val="32"/>
+                <w:szCs w:val="32"/>
+              </w:rPr>
+              <w:t xml:space="preserve">rigid </w:t>
+            </w:r>
+            <w:r>
+              <w:rPr>
+                <w:rFonts w:ascii="Calibri" w:eastAsia="Calibri" w:hAnsi="Calibri" w:cs="Calibri"/>
+                <w:sz w:val="32"/>
+                <w:szCs w:val="32"/>
+              </w:rPr>
+              <w:t>Keypad</w:t>
+            </w:r>
+            <w:r>
+              <w:rPr>
+                <w:rFonts w:ascii="Calibri" w:eastAsia="Calibri" w:hAnsi="Calibri" w:cs="Calibri"/>
+                <w:sz w:val="32"/>
+                <w:szCs w:val="32"/>
+              </w:rPr>
+              <w:t xml:space="preserve"> 4×4 Numeric switches</w:t>
+            </w:r>
+            <w:r>
+              <w:rPr>
+                <w:rFonts w:ascii="Calibri" w:eastAsia="Calibri" w:hAnsi="Calibri" w:cs="Calibri"/>
+                <w:sz w:val="32"/>
+                <w:szCs w:val="32"/>
+              </w:rPr>
+              <w:t xml:space="preserve">) </w:t>
+            </w:r>
+            <w:r>
+              <w:rPr>
+                <w:rFonts w:ascii="Calibri" w:eastAsia="Calibri" w:hAnsi="Calibri" w:cs="Calibri"/>
+                <w:sz w:val="32"/>
+                <w:szCs w:val="32"/>
+              </w:rPr>
+              <w:t>to</w:t>
             </w:r>
             <w:r>
               <w:rPr>
@@ -4079,47 +4471,12 @@
     </w:tbl>
     <w:p>
       <w:pPr>
+        <w:pStyle w:val="Heading1"/>
         <w:rPr>
           <w:color w:val="548DD4" w:themeColor="text2" w:themeTint="99"/>
-          <w:sz w:val="32"/>
-          <w:szCs w:val="32"/>
-        </w:rPr>
-      </w:pPr>
-    </w:p>
-    <w:p>
-      <w:pPr>
-        <w:rPr>
-          <w:color w:val="548DD4" w:themeColor="text2" w:themeTint="99"/>
-          <w:sz w:val="32"/>
-          <w:szCs w:val="32"/>
-        </w:rPr>
-      </w:pPr>
-    </w:p>
-    <w:p>
-      <w:pPr>
-        <w:rPr>
-          <w:color w:val="548DD4" w:themeColor="text2" w:themeTint="99"/>
-          <w:sz w:val="32"/>
-          <w:szCs w:val="32"/>
-        </w:rPr>
-      </w:pPr>
-      <w:r>
-        <w:rPr>
-          <w:color w:val="548DD4" w:themeColor="text2" w:themeTint="99"/>
-          <w:sz w:val="32"/>
-          <w:szCs w:val="32"/>
-        </w:rPr>
-        <w:t xml:space="preserve"> </w:t>
-      </w:r>
-    </w:p>
-    <w:p>
-      <w:pPr>
-        <w:pStyle w:val="Heading1"/>
-        <w:rPr>
-          <w:color w:val="548DD4" w:themeColor="text2" w:themeTint="99"/>
-        </w:rPr>
-      </w:pPr>
-      <w:bookmarkStart w:id="8" w:name="_Toc30814738"/>
+        </w:rPr>
+      </w:pPr>
+      <w:bookmarkStart w:id="7" w:name="_Toc30814738"/>
       <w:r>
         <w:rPr>
           <w:color w:val="548DD4" w:themeColor="text2" w:themeTint="99"/>
@@ -4132,7 +4489,7 @@
         </w:rPr>
         <w:t>connection:</w:t>
       </w:r>
-      <w:bookmarkEnd w:id="8"/>
+      <w:bookmarkEnd w:id="7"/>
     </w:p>
     <w:tbl>
       <w:tblPr>
@@ -4952,6 +5309,7 @@
                 <w:sz w:val="32"/>
                 <w:szCs w:val="32"/>
               </w:rPr>
+              <w:lastRenderedPageBreak/>
               <w:t>CLCD</w:t>
             </w:r>
           </w:p>
@@ -5069,13 +5427,23 @@
               </w:rPr>
               <w:t xml:space="preserve">four </w:t>
             </w:r>
-            <w:r>
-              <w:rPr>
-                <w:rFonts w:ascii="Calibri" w:eastAsia="Calibri" w:hAnsi="Calibri" w:cs="Calibri"/>
-                <w:sz w:val="32"/>
-                <w:szCs w:val="32"/>
-              </w:rPr>
-              <w:t xml:space="preserve">pin </w:t>
+            <w:proofErr w:type="gramStart"/>
+            <w:r>
+              <w:rPr>
+                <w:rFonts w:ascii="Calibri" w:eastAsia="Calibri" w:hAnsi="Calibri" w:cs="Calibri"/>
+                <w:sz w:val="32"/>
+                <w:szCs w:val="32"/>
+              </w:rPr>
+              <w:t>pin</w:t>
+            </w:r>
+            <w:proofErr w:type="gramEnd"/>
+            <w:r>
+              <w:rPr>
+                <w:rFonts w:ascii="Calibri" w:eastAsia="Calibri" w:hAnsi="Calibri" w:cs="Calibri"/>
+                <w:sz w:val="32"/>
+                <w:szCs w:val="32"/>
+              </w:rPr>
+              <w:t xml:space="preserve"> </w:t>
             </w:r>
             <w:r>
               <w:rPr>
@@ -5099,7 +5467,6 @@
                 <w:sz w:val="32"/>
                 <w:szCs w:val="32"/>
               </w:rPr>
-              <w:lastRenderedPageBreak/>
               <w:t>three</w:t>
             </w:r>
             <w:r>
@@ -5195,7 +5562,6 @@
                 <w:sz w:val="32"/>
                 <w:szCs w:val="32"/>
               </w:rPr>
-              <w:lastRenderedPageBreak/>
               <w:t>B</w:t>
             </w:r>
             <w:r>
@@ -5701,12 +6067,27 @@
     <w:p>
       <w:pPr>
         <w:rPr>
+          <w:rFonts w:ascii="Calibri" w:eastAsia="Calibri" w:hAnsi="Calibri" w:cs="Calibri" w:hint="cs"/>
+          <w:color w:val="548DD4" w:themeColor="text2" w:themeTint="99"/>
+          <w:sz w:val="32"/>
+          <w:szCs w:val="32"/>
+          <w:rtl/>
+          <w:lang w:bidi="ar-EG"/>
+        </w:rPr>
+      </w:pPr>
+      <w:bookmarkStart w:id="8" w:name="_GoBack"/>
+      <w:bookmarkEnd w:id="8"/>
+      <w:r>
+        <w:rPr>
           <w:rFonts w:ascii="Calibri" w:eastAsia="Calibri" w:hAnsi="Calibri" w:cs="Calibri"/>
           <w:color w:val="548DD4" w:themeColor="text2" w:themeTint="99"/>
           <w:sz w:val="32"/>
           <w:szCs w:val="32"/>
-        </w:rPr>
-      </w:pPr>
+          <w:rtl/>
+          <w:lang w:bidi="ar-EG"/>
+        </w:rPr>
+        <w:tab/>
+      </w:r>
     </w:p>
     <w:sectPr>
       <w:headerReference w:type="even" r:id="rId9"/>
@@ -6025,6 +6406,12 @@
             </w:rPr>
             <w:t>2</w:t>
           </w:r>
+          <w:r>
+            <w:rPr>
+              <w:color w:val="767171"/>
+            </w:rPr>
+            <w:t>.1</w:t>
+          </w:r>
         </w:p>
       </w:tc>
     </w:tr>
@@ -6053,13 +6440,19 @@
             <w:rPr>
               <w:color w:val="767171"/>
             </w:rPr>
-            <w:t xml:space="preserve">Software Interface </w:t>
+            <w:t xml:space="preserve">Software </w:t>
           </w:r>
           <w:r>
             <w:rPr>
               <w:color w:val="767171"/>
             </w:rPr>
-            <w:t xml:space="preserve"> (HSI</w:t>
+            <w:t>Interface (</w:t>
+          </w:r>
+          <w:r>
+            <w:rPr>
+              <w:color w:val="767171"/>
+            </w:rPr>
+            <w:t>HSI</w:t>
           </w:r>
           <w:r>
             <w:rPr>
@@ -8236,7 +8629,7 @@
 </file>
 
 <file path=customXml/itemProps1.xml><?xml version="1.0" encoding="utf-8"?>
-<ds:datastoreItem xmlns:ds="http://schemas.openxmlformats.org/officeDocument/2006/customXml" ds:itemID="{93400402-DC74-4C45-AE5B-918D65BB1E45}">
+<ds:datastoreItem xmlns:ds="http://schemas.openxmlformats.org/officeDocument/2006/customXml" ds:itemID="{869A3B93-D0DD-4033-93AB-905397293EA5}">
   <ds:schemaRefs>
     <ds:schemaRef ds:uri="http://schemas.openxmlformats.org/officeDocument/2006/bibliography"/>
   </ds:schemaRefs>

</xml_diff>

<commit_message>
editing Hardware table,Header and overall review  for the document Signed-off-by: SaraYoussif <engsara68@gmail.com>
</commit_message>
<xml_diff>
--- a/Digital_Elevator_PO4_DGELV/Input documents/PO4_DGELV_DIGITAL ELEVATOR_HSI.docx
+++ b/Digital_Elevator_PO4_DGELV/Input documents/PO4_DGELV_DIGITAL ELEVATOR_HSI.docx
@@ -1,6 +1,6 @@
 
 <file path=word/document.xml><?xml version="1.0" encoding="utf-8"?>
-<w:document xmlns:wpc="http://schemas.microsoft.com/office/word/2010/wordprocessingCanvas" xmlns:cx="http://schemas.microsoft.com/office/drawing/2014/chartex" xmlns:cx1="http://schemas.microsoft.com/office/drawing/2015/9/8/chartex" xmlns:cx2="http://schemas.microsoft.com/office/drawing/2015/10/21/chartex" xmlns:cx3="http://schemas.microsoft.com/office/drawing/2016/5/9/chartex" xmlns:cx4="http://schemas.microsoft.com/office/drawing/2016/5/10/chartex" xmlns:cx5="http://schemas.microsoft.com/office/drawing/2016/5/11/chartex" xmlns:cx6="http://schemas.microsoft.com/office/drawing/2016/5/12/chartex" xmlns:cx7="http://schemas.microsoft.com/office/drawing/2016/5/13/chartex" xmlns:cx8="http://schemas.microsoft.com/office/drawing/2016/5/14/chartex" xmlns:mc="http://schemas.openxmlformats.org/markup-compatibility/2006" xmlns:aink="http://schemas.microsoft.com/office/drawing/2016/ink" xmlns:am3d="http://schemas.microsoft.com/office/drawing/2017/model3d" xmlns:o="urn:schemas-microsoft-com:office:office" xmlns:r="http://schemas.openxmlformats.org/officeDocument/2006/relationships" xmlns:m="http://schemas.openxmlformats.org/officeDocument/2006/math" xmlns:v="urn:schemas-microsoft-com:vml" xmlns:wp14="http://schemas.microsoft.com/office/word/2010/wordprocessingDrawing" xmlns:wp="http://schemas.openxmlformats.org/drawingml/2006/wordprocessingDrawing" xmlns:w10="urn:schemas-microsoft-com:office:word" xmlns:w="http://schemas.openxmlformats.org/wordprocessingml/2006/main" xmlns:w14="http://schemas.microsoft.com/office/word/2010/wordml" xmlns:w15="http://schemas.microsoft.com/office/word/2012/wordml" xmlns:w16cid="http://schemas.microsoft.com/office/word/2016/wordml/cid" xmlns:w16se="http://schemas.microsoft.com/office/word/2015/wordml/symex" xmlns:wpg="http://schemas.microsoft.com/office/word/2010/wordprocessingGroup" xmlns:wpi="http://schemas.microsoft.com/office/word/2010/wordprocessingInk" xmlns:wne="http://schemas.microsoft.com/office/word/2006/wordml" xmlns:wps="http://schemas.microsoft.com/office/word/2010/wordprocessingShape" mc:Ignorable="w14 w15 w16se w16cid wp14">
+<w:document xmlns:wpc="http://schemas.microsoft.com/office/word/2010/wordprocessingCanvas" xmlns:mc="http://schemas.openxmlformats.org/markup-compatibility/2006" xmlns:o="urn:schemas-microsoft-com:office:office" xmlns:r="http://schemas.openxmlformats.org/officeDocument/2006/relationships" xmlns:m="http://schemas.openxmlformats.org/officeDocument/2006/math" xmlns:v="urn:schemas-microsoft-com:vml" xmlns:wp14="http://schemas.microsoft.com/office/word/2010/wordprocessingDrawing" xmlns:wp="http://schemas.openxmlformats.org/drawingml/2006/wordprocessingDrawing" xmlns:w10="urn:schemas-microsoft-com:office:word" xmlns:w="http://schemas.openxmlformats.org/wordprocessingml/2006/main" xmlns:w14="http://schemas.microsoft.com/office/word/2010/wordml" xmlns:w15="http://schemas.microsoft.com/office/word/2012/wordml" xmlns:wpg="http://schemas.microsoft.com/office/word/2010/wordprocessingGroup" xmlns:wpi="http://schemas.microsoft.com/office/word/2010/wordprocessingInk" xmlns:wne="http://schemas.microsoft.com/office/word/2006/wordml" xmlns:wps="http://schemas.microsoft.com/office/word/2010/wordprocessingShape" mc:Ignorable="w14 w15 wp14">
   <w:body>
     <w:p>
       <w:pPr>
@@ -117,7 +117,7 @@
           <w:sz w:val="36"/>
           <w:szCs w:val="36"/>
         </w:rPr>
-        <w:t>1.2</w:t>
+        <w:t>1.3</w:t>
       </w:r>
     </w:p>
     <w:p/>
@@ -1202,7 +1202,155 @@
                 <w:sz w:val="28"/>
                 <w:szCs w:val="28"/>
               </w:rPr>
-              <w:t>Reviewed</w:t>
+              <w:t xml:space="preserve">Proposed </w:t>
+            </w:r>
+          </w:p>
+        </w:tc>
+      </w:tr>
+      <w:tr>
+        <w:trPr>
+          <w:trHeight w:val="469"/>
+        </w:trPr>
+        <w:tc>
+          <w:tcPr>
+            <w:tcW w:w="1530" w:type="dxa"/>
+          </w:tcPr>
+          <w:p>
+            <w:pPr>
+              <w:jc w:val="center"/>
+              <w:rPr>
+                <w:rFonts w:ascii="Calibri" w:eastAsia="Calibri" w:hAnsi="Calibri" w:cs="Calibri"/>
+                <w:sz w:val="28"/>
+                <w:szCs w:val="28"/>
+              </w:rPr>
+            </w:pPr>
+            <w:r>
+              <w:rPr>
+                <w:rFonts w:ascii="Calibri" w:eastAsia="Calibri" w:hAnsi="Calibri" w:cs="Calibri"/>
+                <w:sz w:val="28"/>
+                <w:szCs w:val="28"/>
+              </w:rPr>
+              <w:t>2/8/2020</w:t>
+            </w:r>
+          </w:p>
+        </w:tc>
+        <w:tc>
+          <w:tcPr>
+            <w:tcW w:w="3030" w:type="dxa"/>
+          </w:tcPr>
+          <w:p>
+            <w:pPr>
+              <w:jc w:val="left"/>
+              <w:rPr>
+                <w:rFonts w:ascii="Calibri" w:eastAsia="Calibri" w:hAnsi="Calibri" w:cs="Calibri"/>
+                <w:sz w:val="28"/>
+                <w:szCs w:val="28"/>
+              </w:rPr>
+            </w:pPr>
+            <w:r>
+              <w:rPr>
+                <w:rFonts w:ascii="Calibri" w:eastAsia="Calibri" w:hAnsi="Calibri" w:cs="Calibri"/>
+                <w:sz w:val="28"/>
+                <w:szCs w:val="28"/>
+              </w:rPr>
+              <w:t xml:space="preserve">Update </w:t>
+            </w:r>
+            <w:r>
+              <w:rPr>
+                <w:rFonts w:ascii="Calibri" w:eastAsia="Calibri" w:hAnsi="Calibri" w:cs="Calibri"/>
+                <w:sz w:val="28"/>
+                <w:szCs w:val="28"/>
+              </w:rPr>
+              <w:t>Block Diagram and update hardware connection</w:t>
+            </w:r>
+          </w:p>
+        </w:tc>
+        <w:tc>
+          <w:tcPr>
+            <w:tcW w:w="1120" w:type="dxa"/>
+          </w:tcPr>
+          <w:p>
+            <w:pPr>
+              <w:jc w:val="center"/>
+              <w:rPr>
+                <w:rFonts w:ascii="Calibri" w:eastAsia="Calibri" w:hAnsi="Calibri" w:cs="Calibri"/>
+                <w:color w:val="000000"/>
+                <w:sz w:val="28"/>
+                <w:szCs w:val="28"/>
+              </w:rPr>
+            </w:pPr>
+            <w:r>
+              <w:rPr>
+                <w:rFonts w:ascii="Calibri" w:eastAsia="Calibri" w:hAnsi="Calibri" w:cs="Calibri"/>
+                <w:color w:val="000000"/>
+                <w:sz w:val="28"/>
+                <w:szCs w:val="28"/>
+              </w:rPr>
+              <w:t>1.3</w:t>
+            </w:r>
+          </w:p>
+        </w:tc>
+        <w:tc>
+          <w:tcPr>
+            <w:tcW w:w="2741" w:type="dxa"/>
+          </w:tcPr>
+          <w:p>
+            <w:pPr>
+              <w:jc w:val="center"/>
+              <w:rPr>
+                <w:rFonts w:ascii="Calibri" w:eastAsia="Calibri" w:hAnsi="Calibri" w:cs="Calibri"/>
+                <w:sz w:val="28"/>
+                <w:szCs w:val="28"/>
+              </w:rPr>
+            </w:pPr>
+            <w:r>
+              <w:rPr>
+                <w:rFonts w:ascii="Calibri" w:eastAsia="Calibri" w:hAnsi="Calibri" w:cs="Calibri"/>
+                <w:sz w:val="28"/>
+                <w:szCs w:val="28"/>
+              </w:rPr>
+              <w:t xml:space="preserve">Sara </w:t>
+            </w:r>
+            <w:proofErr w:type="spellStart"/>
+            <w:r>
+              <w:rPr>
+                <w:rFonts w:ascii="Calibri" w:eastAsia="Calibri" w:hAnsi="Calibri" w:cs="Calibri"/>
+                <w:sz w:val="28"/>
+                <w:szCs w:val="28"/>
+              </w:rPr>
+              <w:t>Abdallah</w:t>
+            </w:r>
+            <w:proofErr w:type="spellEnd"/>
+            <w:r>
+              <w:rPr>
+                <w:rFonts w:ascii="Calibri" w:eastAsia="Calibri" w:hAnsi="Calibri" w:cs="Calibri"/>
+                <w:sz w:val="28"/>
+                <w:szCs w:val="28"/>
+              </w:rPr>
+              <w:t xml:space="preserve"> Ahmed</w:t>
+            </w:r>
+          </w:p>
+        </w:tc>
+        <w:tc>
+          <w:tcPr>
+            <w:tcW w:w="2077" w:type="dxa"/>
+          </w:tcPr>
+          <w:p>
+            <w:pPr>
+              <w:jc w:val="center"/>
+              <w:rPr>
+                <w:rFonts w:ascii="Calibri" w:eastAsia="Calibri" w:hAnsi="Calibri" w:cs="Calibri"/>
+                <w:sz w:val="28"/>
+                <w:szCs w:val="28"/>
+              </w:rPr>
+            </w:pPr>
+            <w:r>
+              <w:rPr>
+                <w:rFonts w:ascii="Calibri" w:eastAsia="Calibri" w:hAnsi="Calibri" w:cs="Calibri"/>
+                <w:sz w:val="28"/>
+                <w:szCs w:val="28"/>
+              </w:rPr>
+              <w:t xml:space="preserve">Reviewed </w:t>
             </w:r>
           </w:p>
         </w:tc>
@@ -2641,46 +2789,7 @@
                 <w:sz w:val="28"/>
                 <w:szCs w:val="28"/>
               </w:rPr>
-              <w:t>REQ_</w:t>
-            </w:r>
-            <w:r>
-              <w:rPr>
-                <w:sz w:val="28"/>
-                <w:szCs w:val="28"/>
-              </w:rPr>
-              <w:t xml:space="preserve"> </w:t>
-            </w:r>
-            <w:r>
-              <w:rPr>
-                <w:rFonts w:ascii="Calibri" w:eastAsia="Calibri" w:hAnsi="Calibri" w:cs="Calibri"/>
-                <w:sz w:val="28"/>
-                <w:szCs w:val="28"/>
-              </w:rPr>
-              <w:t xml:space="preserve">PO4_DGELV </w:t>
-            </w:r>
-            <w:r>
-              <w:rPr>
-                <w:rFonts w:ascii="Calibri" w:eastAsia="Calibri" w:hAnsi="Calibri" w:cs="Calibri"/>
-                <w:sz w:val="28"/>
-                <w:szCs w:val="28"/>
-              </w:rPr>
-              <w:t>_HSI</w:t>
-            </w:r>
-            <w:r>
-              <w:rPr>
-                <w:rFonts w:ascii="Calibri" w:eastAsia="Calibri" w:hAnsi="Calibri" w:cs="Calibri"/>
-                <w:sz w:val="28"/>
-                <w:szCs w:val="28"/>
-              </w:rPr>
-              <w:t>_01_V</w:t>
-            </w:r>
-            <w:r>
-              <w:rPr>
-                <w:rFonts w:ascii="Calibri" w:eastAsia="Calibri" w:hAnsi="Calibri" w:cs="Calibri"/>
-                <w:sz w:val="28"/>
-                <w:szCs w:val="28"/>
-              </w:rPr>
-              <w:t>1_1</w:t>
+              <w:t>-</w:t>
             </w:r>
           </w:p>
         </w:tc>
@@ -3017,18 +3126,24 @@
                 <w:sz w:val="32"/>
                 <w:szCs w:val="32"/>
               </w:rPr>
-              <w:t xml:space="preserve">The system will have one push button for both on and off mode, in addition to a reset mode upon holding the same button for 2 </w:t>
-            </w:r>
-            <w:proofErr w:type="gramStart"/>
-            <w:r>
-              <w:rPr>
-                <w:rFonts w:ascii="Calibri" w:eastAsia="Calibri" w:hAnsi="Calibri" w:cs="Calibri"/>
-                <w:sz w:val="32"/>
-                <w:szCs w:val="32"/>
-              </w:rPr>
-              <w:t>seconds .</w:t>
-            </w:r>
-            <w:proofErr w:type="gramEnd"/>
+              <w:t>The system will have one push button for both on and off mode, in addition to a reset mode upon holdin</w:t>
+            </w:r>
+            <w:r>
+              <w:rPr>
+                <w:rFonts w:ascii="Calibri" w:eastAsia="Calibri" w:hAnsi="Calibri" w:cs="Calibri"/>
+                <w:sz w:val="32"/>
+                <w:szCs w:val="32"/>
+              </w:rPr>
+              <w:t>g the same button for 2 seconds</w:t>
+            </w:r>
+            <w:r>
+              <w:rPr>
+                <w:rFonts w:ascii="Calibri" w:eastAsia="Calibri" w:hAnsi="Calibri" w:cs="Calibri"/>
+                <w:sz w:val="32"/>
+                <w:szCs w:val="32"/>
+              </w:rPr>
+              <w:t>.</w:t>
+            </w:r>
           </w:p>
         </w:tc>
       </w:tr>
@@ -3555,7 +3670,7 @@
     </w:p>
     <w:tbl>
       <w:tblPr>
-        <w:tblW w:w="10165" w:type="dxa"/>
+        <w:tblW w:w="10345" w:type="dxa"/>
         <w:tblBorders>
           <w:top w:val="single" w:sz="4" w:space="0" w:color="000000"/>
           <w:left w:val="single" w:sz="4" w:space="0" w:color="000000"/>
@@ -3568,14 +3683,17 @@
         <w:tblLook w:val="0400" w:firstRow="0" w:lastRow="0" w:firstColumn="0" w:lastColumn="0" w:noHBand="0" w:noVBand="1"/>
       </w:tblPr>
       <w:tblGrid>
-        <w:gridCol w:w="2605"/>
-        <w:gridCol w:w="3240"/>
-        <w:gridCol w:w="4320"/>
+        <w:gridCol w:w="1885"/>
+        <w:gridCol w:w="2790"/>
+        <w:gridCol w:w="1350"/>
+        <w:gridCol w:w="1440"/>
+        <w:gridCol w:w="1440"/>
+        <w:gridCol w:w="1440"/>
       </w:tblGrid>
       <w:tr>
         <w:tc>
           <w:tcPr>
-            <w:tcW w:w="2605" w:type="dxa"/>
+            <w:tcW w:w="1885" w:type="dxa"/>
           </w:tcPr>
           <w:p>
             <w:pPr>
@@ -3599,7 +3717,7 @@
         </w:tc>
         <w:tc>
           <w:tcPr>
-            <w:tcW w:w="3240" w:type="dxa"/>
+            <w:tcW w:w="2790" w:type="dxa"/>
           </w:tcPr>
           <w:p>
             <w:pPr>
@@ -3623,7 +3741,7 @@
         </w:tc>
         <w:tc>
           <w:tcPr>
-            <w:tcW w:w="4320" w:type="dxa"/>
+            <w:tcW w:w="1350" w:type="dxa"/>
           </w:tcPr>
           <w:p>
             <w:pPr>
@@ -3641,7 +3759,79 @@
                 <w:sz w:val="28"/>
                 <w:szCs w:val="28"/>
               </w:rPr>
-              <w:t xml:space="preserve">Description </w:t>
+              <w:t>Ports</w:t>
+            </w:r>
+          </w:p>
+        </w:tc>
+        <w:tc>
+          <w:tcPr>
+            <w:tcW w:w="1440" w:type="dxa"/>
+          </w:tcPr>
+          <w:p>
+            <w:pPr>
+              <w:rPr>
+                <w:rFonts w:ascii="Calibri" w:eastAsia="Calibri" w:hAnsi="Calibri" w:cs="Calibri"/>
+                <w:b/>
+                <w:sz w:val="28"/>
+                <w:szCs w:val="28"/>
+              </w:rPr>
+            </w:pPr>
+            <w:r>
+              <w:rPr>
+                <w:rFonts w:ascii="Calibri" w:eastAsia="Calibri" w:hAnsi="Calibri" w:cs="Calibri"/>
+                <w:b/>
+                <w:sz w:val="28"/>
+                <w:szCs w:val="28"/>
+              </w:rPr>
+              <w:t>Pins</w:t>
+            </w:r>
+          </w:p>
+        </w:tc>
+        <w:tc>
+          <w:tcPr>
+            <w:tcW w:w="1440" w:type="dxa"/>
+          </w:tcPr>
+          <w:p>
+            <w:pPr>
+              <w:rPr>
+                <w:rFonts w:ascii="Calibri" w:eastAsia="Calibri" w:hAnsi="Calibri" w:cs="Calibri"/>
+                <w:b/>
+                <w:sz w:val="28"/>
+                <w:szCs w:val="28"/>
+              </w:rPr>
+            </w:pPr>
+            <w:r>
+              <w:rPr>
+                <w:rFonts w:ascii="Calibri" w:eastAsia="Calibri" w:hAnsi="Calibri" w:cs="Calibri"/>
+                <w:b/>
+                <w:sz w:val="28"/>
+                <w:szCs w:val="28"/>
+              </w:rPr>
+              <w:t xml:space="preserve">Direction </w:t>
+            </w:r>
+          </w:p>
+        </w:tc>
+        <w:tc>
+          <w:tcPr>
+            <w:tcW w:w="1440" w:type="dxa"/>
+          </w:tcPr>
+          <w:p>
+            <w:pPr>
+              <w:rPr>
+                <w:rFonts w:ascii="Calibri" w:eastAsia="Calibri" w:hAnsi="Calibri" w:cs="Calibri"/>
+                <w:b/>
+                <w:sz w:val="28"/>
+                <w:szCs w:val="28"/>
+              </w:rPr>
+            </w:pPr>
+            <w:r>
+              <w:rPr>
+                <w:rFonts w:ascii="Calibri" w:eastAsia="Calibri" w:hAnsi="Calibri" w:cs="Calibri"/>
+                <w:b/>
+                <w:sz w:val="28"/>
+                <w:szCs w:val="28"/>
+              </w:rPr>
+              <w:t>Initial Value</w:t>
             </w:r>
           </w:p>
         </w:tc>
@@ -3649,11 +3839,792 @@
       <w:tr>
         <w:tc>
           <w:tcPr>
-            <w:tcW w:w="2605" w:type="dxa"/>
+            <w:tcW w:w="1885" w:type="dxa"/>
             <w:vAlign w:val="center"/>
           </w:tcPr>
           <w:p>
             <w:pPr>
+              <w:jc w:val="center"/>
+              <w:rPr>
+                <w:rFonts w:ascii="Calibri" w:eastAsia="Calibri" w:hAnsi="Calibri" w:cs="Calibri"/>
+                <w:b/>
+                <w:bCs/>
+                <w:sz w:val="28"/>
+                <w:szCs w:val="28"/>
+              </w:rPr>
+            </w:pPr>
+            <w:r>
+              <w:rPr>
+                <w:rFonts w:ascii="Calibri" w:eastAsia="Calibri" w:hAnsi="Calibri" w:cs="Calibri"/>
+                <w:b/>
+                <w:bCs/>
+                <w:color w:val="000000"/>
+                <w:sz w:val="32"/>
+                <w:szCs w:val="32"/>
+              </w:rPr>
+              <w:t xml:space="preserve">5v DC Motor </w:t>
+            </w:r>
+          </w:p>
+        </w:tc>
+        <w:tc>
+          <w:tcPr>
+            <w:tcW w:w="2790" w:type="dxa"/>
+            <w:vAlign w:val="center"/>
+          </w:tcPr>
+          <w:p>
+            <w:pPr>
+              <w:jc w:val="center"/>
+              <w:rPr>
+                <w:rFonts w:ascii="Calibri" w:eastAsia="Calibri" w:hAnsi="Calibri" w:cs="Calibri"/>
+                <w:sz w:val="28"/>
+                <w:szCs w:val="28"/>
+              </w:rPr>
+            </w:pPr>
+            <w:r>
+              <w:rPr>
+                <w:rFonts w:ascii="Calibri" w:eastAsia="Calibri" w:hAnsi="Calibri" w:cs="Calibri"/>
+                <w:sz w:val="28"/>
+                <w:szCs w:val="28"/>
+              </w:rPr>
+              <w:t xml:space="preserve">REQ_ PO4_DGELV </w:t>
+            </w:r>
+            <w:r>
+              <w:rPr>
+                <w:rFonts w:ascii="Calibri" w:eastAsia="Calibri" w:hAnsi="Calibri" w:cs="Calibri"/>
+                <w:sz w:val="28"/>
+                <w:szCs w:val="28"/>
+              </w:rPr>
+              <w:t>_HSI</w:t>
+            </w:r>
+            <w:r>
+              <w:rPr>
+                <w:rFonts w:ascii="Calibri" w:eastAsia="Calibri" w:hAnsi="Calibri" w:cs="Calibri"/>
+                <w:sz w:val="28"/>
+                <w:szCs w:val="28"/>
+              </w:rPr>
+              <w:t>_02_V</w:t>
+            </w:r>
+            <w:r>
+              <w:rPr>
+                <w:rFonts w:ascii="Calibri" w:eastAsia="Calibri" w:hAnsi="Calibri" w:cs="Calibri"/>
+                <w:sz w:val="28"/>
+                <w:szCs w:val="28"/>
+              </w:rPr>
+              <w:t>1</w:t>
+            </w:r>
+          </w:p>
+        </w:tc>
+        <w:tc>
+          <w:tcPr>
+            <w:tcW w:w="1350" w:type="dxa"/>
+          </w:tcPr>
+          <w:p>
+            <w:pPr>
+              <w:pStyle w:val="ListParagraph"/>
+              <w:ind w:left="0"/>
+              <w:rPr>
+                <w:rFonts w:ascii="Calibri" w:eastAsia="Calibri" w:hAnsi="Calibri" w:cs="Calibri"/>
+                <w:sz w:val="32"/>
+                <w:szCs w:val="32"/>
+              </w:rPr>
+            </w:pPr>
+            <w:r>
+              <w:rPr>
+                <w:rFonts w:ascii="Calibri" w:eastAsia="Calibri" w:hAnsi="Calibri" w:cs="Calibri"/>
+                <w:sz w:val="32"/>
+                <w:szCs w:val="32"/>
+              </w:rPr>
+              <w:t>Port B</w:t>
+            </w:r>
+          </w:p>
+        </w:tc>
+        <w:tc>
+          <w:tcPr>
+            <w:tcW w:w="1440" w:type="dxa"/>
+          </w:tcPr>
+          <w:p>
+            <w:pPr>
+              <w:pStyle w:val="ListParagraph"/>
+              <w:ind w:left="0"/>
+              <w:rPr>
+                <w:rFonts w:ascii="Calibri" w:eastAsia="Calibri" w:hAnsi="Calibri" w:cs="Calibri"/>
+                <w:sz w:val="32"/>
+                <w:szCs w:val="32"/>
+              </w:rPr>
+            </w:pPr>
+            <w:r>
+              <w:rPr>
+                <w:rFonts w:ascii="Calibri" w:eastAsia="Calibri" w:hAnsi="Calibri" w:cs="Calibri"/>
+                <w:sz w:val="32"/>
+                <w:szCs w:val="32"/>
+              </w:rPr>
+              <w:t>PINB0</w:t>
+            </w:r>
+          </w:p>
+        </w:tc>
+        <w:tc>
+          <w:tcPr>
+            <w:tcW w:w="1440" w:type="dxa"/>
+          </w:tcPr>
+          <w:p>
+            <w:pPr>
+              <w:pStyle w:val="ListParagraph"/>
+              <w:ind w:left="0"/>
+              <w:rPr>
+                <w:rFonts w:ascii="Calibri" w:eastAsia="Calibri" w:hAnsi="Calibri" w:cs="Calibri"/>
+                <w:sz w:val="32"/>
+                <w:szCs w:val="32"/>
+              </w:rPr>
+            </w:pPr>
+            <w:r>
+              <w:rPr>
+                <w:rFonts w:ascii="Calibri" w:eastAsia="Calibri" w:hAnsi="Calibri" w:cs="Calibri"/>
+                <w:sz w:val="32"/>
+                <w:szCs w:val="32"/>
+              </w:rPr>
+              <w:t>Output</w:t>
+            </w:r>
+          </w:p>
+        </w:tc>
+        <w:tc>
+          <w:tcPr>
+            <w:tcW w:w="1440" w:type="dxa"/>
+          </w:tcPr>
+          <w:p>
+            <w:pPr>
+              <w:pStyle w:val="ListParagraph"/>
+              <w:ind w:left="0"/>
+              <w:rPr>
+                <w:rFonts w:ascii="Calibri" w:eastAsia="Calibri" w:hAnsi="Calibri" w:cs="Calibri"/>
+                <w:sz w:val="32"/>
+                <w:szCs w:val="32"/>
+              </w:rPr>
+            </w:pPr>
+            <w:r>
+              <w:rPr>
+                <w:rFonts w:ascii="Calibri" w:eastAsia="Calibri" w:hAnsi="Calibri" w:cs="Calibri"/>
+                <w:sz w:val="32"/>
+                <w:szCs w:val="32"/>
+              </w:rPr>
+              <w:t>0</w:t>
+            </w:r>
+          </w:p>
+        </w:tc>
+      </w:tr>
+      <w:tr>
+        <w:trPr>
+          <w:trHeight w:val="737"/>
+        </w:trPr>
+        <w:tc>
+          <w:tcPr>
+            <w:tcW w:w="1885" w:type="dxa"/>
+            <w:vMerge w:val="restart"/>
+            <w:vAlign w:val="center"/>
+          </w:tcPr>
+          <w:p>
+            <w:pPr>
+              <w:jc w:val="center"/>
+              <w:rPr>
+                <w:rFonts w:ascii="Calibri" w:eastAsia="Calibri" w:hAnsi="Calibri" w:cs="Calibri"/>
+                <w:b/>
+                <w:bCs/>
+                <w:sz w:val="28"/>
+                <w:szCs w:val="28"/>
+              </w:rPr>
+            </w:pPr>
+            <w:r>
+              <w:rPr>
+                <w:rFonts w:ascii="Calibri" w:eastAsia="Calibri" w:hAnsi="Calibri" w:cs="Calibri"/>
+                <w:b/>
+                <w:bCs/>
+                <w:color w:val="000000"/>
+                <w:sz w:val="32"/>
+                <w:szCs w:val="32"/>
+              </w:rPr>
+              <w:t xml:space="preserve">Up/down push buttons </w:t>
+            </w:r>
+          </w:p>
+        </w:tc>
+        <w:tc>
+          <w:tcPr>
+            <w:tcW w:w="2790" w:type="dxa"/>
+            <w:vMerge w:val="restart"/>
+            <w:vAlign w:val="center"/>
+          </w:tcPr>
+          <w:p>
+            <w:pPr>
+              <w:jc w:val="center"/>
+              <w:rPr>
+                <w:rFonts w:ascii="Calibri" w:eastAsia="Calibri" w:hAnsi="Calibri" w:cs="Calibri"/>
+                <w:sz w:val="28"/>
+                <w:szCs w:val="28"/>
+              </w:rPr>
+            </w:pPr>
+            <w:r>
+              <w:rPr>
+                <w:rFonts w:ascii="Calibri" w:eastAsia="Calibri" w:hAnsi="Calibri" w:cs="Calibri"/>
+                <w:sz w:val="28"/>
+                <w:szCs w:val="28"/>
+              </w:rPr>
+              <w:t>REQ_ PO4_DGELV _HSI</w:t>
+            </w:r>
+            <w:r>
+              <w:rPr>
+                <w:rFonts w:ascii="Calibri" w:eastAsia="Calibri" w:hAnsi="Calibri" w:cs="Calibri"/>
+                <w:sz w:val="28"/>
+                <w:szCs w:val="28"/>
+              </w:rPr>
+              <w:t>_03_V</w:t>
+            </w:r>
+            <w:r>
+              <w:rPr>
+                <w:rFonts w:ascii="Calibri" w:eastAsia="Calibri" w:hAnsi="Calibri" w:cs="Calibri"/>
+                <w:sz w:val="28"/>
+                <w:szCs w:val="28"/>
+              </w:rPr>
+              <w:t>1</w:t>
+            </w:r>
+          </w:p>
+        </w:tc>
+        <w:tc>
+          <w:tcPr>
+            <w:tcW w:w="1350" w:type="dxa"/>
+            <w:vMerge w:val="restart"/>
+          </w:tcPr>
+          <w:p>
+            <w:pPr>
+              <w:pStyle w:val="ListParagraph"/>
+              <w:ind w:left="0"/>
+              <w:rPr>
+                <w:rFonts w:ascii="Calibri" w:eastAsia="Calibri" w:hAnsi="Calibri" w:cs="Calibri"/>
+                <w:bCs/>
+                <w:sz w:val="32"/>
+                <w:szCs w:val="32"/>
+              </w:rPr>
+            </w:pPr>
+            <w:proofErr w:type="spellStart"/>
+            <w:r>
+              <w:rPr>
+                <w:rFonts w:ascii="Calibri" w:eastAsia="Calibri" w:hAnsi="Calibri" w:cs="Calibri"/>
+                <w:bCs/>
+                <w:sz w:val="32"/>
+                <w:szCs w:val="32"/>
+              </w:rPr>
+              <w:t>PortB</w:t>
+            </w:r>
+            <w:proofErr w:type="spellEnd"/>
+          </w:p>
+        </w:tc>
+        <w:tc>
+          <w:tcPr>
+            <w:tcW w:w="1440" w:type="dxa"/>
+          </w:tcPr>
+          <w:p>
+            <w:pPr>
+              <w:pStyle w:val="ListParagraph"/>
+              <w:ind w:left="0"/>
+              <w:rPr>
+                <w:rFonts w:ascii="Calibri" w:eastAsia="Calibri" w:hAnsi="Calibri" w:cs="Calibri"/>
+                <w:sz w:val="32"/>
+                <w:szCs w:val="32"/>
+              </w:rPr>
+            </w:pPr>
+            <w:r>
+              <w:rPr>
+                <w:rFonts w:ascii="Calibri" w:eastAsia="Calibri" w:hAnsi="Calibri" w:cs="Calibri"/>
+                <w:sz w:val="32"/>
+                <w:szCs w:val="32"/>
+              </w:rPr>
+              <w:t>PINB0</w:t>
+            </w:r>
+          </w:p>
+        </w:tc>
+        <w:tc>
+          <w:tcPr>
+            <w:tcW w:w="1440" w:type="dxa"/>
+          </w:tcPr>
+          <w:p>
+            <w:pPr>
+              <w:pStyle w:val="ListParagraph"/>
+              <w:ind w:left="0"/>
+              <w:rPr>
+                <w:rFonts w:ascii="Calibri" w:eastAsia="Calibri" w:hAnsi="Calibri" w:cs="Calibri"/>
+                <w:bCs/>
+                <w:sz w:val="32"/>
+                <w:szCs w:val="32"/>
+              </w:rPr>
+            </w:pPr>
+            <w:r>
+              <w:rPr>
+                <w:rFonts w:ascii="Calibri" w:eastAsia="Calibri" w:hAnsi="Calibri" w:cs="Calibri"/>
+                <w:bCs/>
+                <w:sz w:val="32"/>
+                <w:szCs w:val="32"/>
+              </w:rPr>
+              <w:t>Input</w:t>
+            </w:r>
+          </w:p>
+          <w:p>
+            <w:pPr>
+              <w:pStyle w:val="ListParagraph"/>
+              <w:ind w:left="0"/>
+              <w:rPr>
+                <w:rFonts w:ascii="Calibri" w:eastAsia="Calibri" w:hAnsi="Calibri" w:cs="Calibri"/>
+                <w:bCs/>
+                <w:sz w:val="32"/>
+                <w:szCs w:val="32"/>
+              </w:rPr>
+            </w:pPr>
+          </w:p>
+        </w:tc>
+        <w:tc>
+          <w:tcPr>
+            <w:tcW w:w="1440" w:type="dxa"/>
+          </w:tcPr>
+          <w:p>
+            <w:pPr>
+              <w:pStyle w:val="ListParagraph"/>
+              <w:ind w:left="0"/>
+              <w:rPr>
+                <w:rFonts w:ascii="Calibri" w:eastAsia="Calibri" w:hAnsi="Calibri" w:cs="Calibri"/>
+                <w:bCs/>
+                <w:sz w:val="32"/>
+                <w:szCs w:val="32"/>
+              </w:rPr>
+            </w:pPr>
+            <w:r>
+              <w:rPr>
+                <w:rFonts w:ascii="Calibri" w:eastAsia="Calibri" w:hAnsi="Calibri" w:cs="Calibri"/>
+                <w:bCs/>
+                <w:sz w:val="32"/>
+                <w:szCs w:val="32"/>
+              </w:rPr>
+              <w:t>1</w:t>
+            </w:r>
+          </w:p>
+        </w:tc>
+      </w:tr>
+      <w:tr>
+        <w:trPr>
+          <w:trHeight w:val="695"/>
+        </w:trPr>
+        <w:tc>
+          <w:tcPr>
+            <w:tcW w:w="1885" w:type="dxa"/>
+            <w:vMerge/>
+            <w:vAlign w:val="center"/>
+          </w:tcPr>
+          <w:p>
+            <w:pPr>
+              <w:jc w:val="center"/>
+              <w:rPr>
+                <w:rFonts w:ascii="Calibri" w:eastAsia="Calibri" w:hAnsi="Calibri" w:cs="Calibri"/>
+                <w:b/>
+                <w:bCs/>
+                <w:color w:val="000000"/>
+                <w:sz w:val="32"/>
+                <w:szCs w:val="32"/>
+              </w:rPr>
+            </w:pPr>
+          </w:p>
+        </w:tc>
+        <w:tc>
+          <w:tcPr>
+            <w:tcW w:w="2790" w:type="dxa"/>
+            <w:vMerge/>
+            <w:vAlign w:val="center"/>
+          </w:tcPr>
+          <w:p>
+            <w:pPr>
+              <w:jc w:val="center"/>
+              <w:rPr>
+                <w:rFonts w:ascii="Calibri" w:eastAsia="Calibri" w:hAnsi="Calibri" w:cs="Calibri"/>
+                <w:sz w:val="28"/>
+                <w:szCs w:val="28"/>
+              </w:rPr>
+            </w:pPr>
+          </w:p>
+        </w:tc>
+        <w:tc>
+          <w:tcPr>
+            <w:tcW w:w="1350" w:type="dxa"/>
+            <w:vMerge/>
+          </w:tcPr>
+          <w:p>
+            <w:pPr>
+              <w:pStyle w:val="ListParagraph"/>
+              <w:ind w:left="0"/>
+              <w:rPr>
+                <w:rFonts w:ascii="Calibri" w:eastAsia="Calibri" w:hAnsi="Calibri" w:cs="Calibri"/>
+                <w:bCs/>
+                <w:sz w:val="32"/>
+                <w:szCs w:val="32"/>
+              </w:rPr>
+            </w:pPr>
+          </w:p>
+        </w:tc>
+        <w:tc>
+          <w:tcPr>
+            <w:tcW w:w="1440" w:type="dxa"/>
+          </w:tcPr>
+          <w:p>
+            <w:pPr>
+              <w:pStyle w:val="ListParagraph"/>
+              <w:ind w:left="0"/>
+              <w:rPr>
+                <w:rFonts w:ascii="Calibri" w:eastAsia="Calibri" w:hAnsi="Calibri" w:cs="Calibri"/>
+                <w:sz w:val="32"/>
+                <w:szCs w:val="32"/>
+              </w:rPr>
+            </w:pPr>
+            <w:r>
+              <w:rPr>
+                <w:rFonts w:ascii="Calibri" w:eastAsia="Calibri" w:hAnsi="Calibri" w:cs="Calibri"/>
+                <w:sz w:val="32"/>
+                <w:szCs w:val="32"/>
+              </w:rPr>
+              <w:t>PINB1</w:t>
+            </w:r>
+          </w:p>
+        </w:tc>
+        <w:tc>
+          <w:tcPr>
+            <w:tcW w:w="1440" w:type="dxa"/>
+          </w:tcPr>
+          <w:p>
+            <w:pPr>
+              <w:pStyle w:val="ListParagraph"/>
+              <w:ind w:left="0"/>
+              <w:rPr>
+                <w:rFonts w:ascii="Calibri" w:eastAsia="Calibri" w:hAnsi="Calibri" w:cs="Calibri"/>
+                <w:bCs/>
+                <w:sz w:val="32"/>
+                <w:szCs w:val="32"/>
+              </w:rPr>
+            </w:pPr>
+            <w:r>
+              <w:rPr>
+                <w:rFonts w:ascii="Calibri" w:eastAsia="Calibri" w:hAnsi="Calibri" w:cs="Calibri"/>
+                <w:bCs/>
+                <w:sz w:val="32"/>
+                <w:szCs w:val="32"/>
+              </w:rPr>
+              <w:t>Input</w:t>
+            </w:r>
+          </w:p>
+          <w:p>
+            <w:pPr>
+              <w:pStyle w:val="ListParagraph"/>
+              <w:ind w:left="0"/>
+              <w:rPr>
+                <w:rFonts w:ascii="Calibri" w:eastAsia="Calibri" w:hAnsi="Calibri" w:cs="Calibri"/>
+                <w:bCs/>
+                <w:sz w:val="32"/>
+                <w:szCs w:val="32"/>
+              </w:rPr>
+            </w:pPr>
+          </w:p>
+        </w:tc>
+        <w:tc>
+          <w:tcPr>
+            <w:tcW w:w="1440" w:type="dxa"/>
+          </w:tcPr>
+          <w:p>
+            <w:pPr>
+              <w:pStyle w:val="ListParagraph"/>
+              <w:ind w:left="0"/>
+              <w:rPr>
+                <w:rFonts w:ascii="Calibri" w:eastAsia="Calibri" w:hAnsi="Calibri" w:cs="Calibri"/>
+                <w:bCs/>
+                <w:sz w:val="32"/>
+                <w:szCs w:val="32"/>
+              </w:rPr>
+            </w:pPr>
+            <w:r>
+              <w:rPr>
+                <w:rFonts w:ascii="Calibri" w:eastAsia="Calibri" w:hAnsi="Calibri" w:cs="Calibri"/>
+                <w:bCs/>
+                <w:sz w:val="32"/>
+                <w:szCs w:val="32"/>
+              </w:rPr>
+              <w:t>1</w:t>
+            </w:r>
+          </w:p>
+        </w:tc>
+      </w:tr>
+      <w:tr>
+        <w:tc>
+          <w:tcPr>
+            <w:tcW w:w="1885" w:type="dxa"/>
+            <w:vAlign w:val="center"/>
+          </w:tcPr>
+          <w:p>
+            <w:pPr>
+              <w:jc w:val="center"/>
+              <w:rPr>
+                <w:rFonts w:ascii="Calibri" w:eastAsia="Calibri" w:hAnsi="Calibri" w:cs="Calibri"/>
+                <w:b/>
+                <w:bCs/>
+                <w:sz w:val="28"/>
+                <w:szCs w:val="28"/>
+              </w:rPr>
+            </w:pPr>
+            <w:r>
+              <w:rPr>
+                <w:rFonts w:ascii="Calibri" w:eastAsia="Calibri" w:hAnsi="Calibri" w:cs="Calibri"/>
+                <w:b/>
+                <w:bCs/>
+                <w:color w:val="000000"/>
+                <w:sz w:val="32"/>
+                <w:szCs w:val="32"/>
+              </w:rPr>
+              <w:t xml:space="preserve">ON/OFF/Reset push button </w:t>
+            </w:r>
+          </w:p>
+        </w:tc>
+        <w:tc>
+          <w:tcPr>
+            <w:tcW w:w="2790" w:type="dxa"/>
+            <w:vAlign w:val="center"/>
+          </w:tcPr>
+          <w:p>
+            <w:pPr>
+              <w:jc w:val="center"/>
+              <w:rPr>
+                <w:rFonts w:ascii="Calibri" w:eastAsia="Calibri" w:hAnsi="Calibri" w:cs="Calibri"/>
+                <w:sz w:val="28"/>
+                <w:szCs w:val="28"/>
+              </w:rPr>
+            </w:pPr>
+            <w:r>
+              <w:rPr>
+                <w:rFonts w:ascii="Calibri" w:eastAsia="Calibri" w:hAnsi="Calibri" w:cs="Calibri"/>
+                <w:sz w:val="28"/>
+                <w:szCs w:val="28"/>
+              </w:rPr>
+              <w:t>REQ_ PO4_DGELV _HSI</w:t>
+            </w:r>
+            <w:r>
+              <w:rPr>
+                <w:rFonts w:ascii="Calibri" w:eastAsia="Calibri" w:hAnsi="Calibri" w:cs="Calibri"/>
+                <w:sz w:val="28"/>
+                <w:szCs w:val="28"/>
+              </w:rPr>
+              <w:t>_04_V</w:t>
+            </w:r>
+            <w:r>
+              <w:rPr>
+                <w:rFonts w:ascii="Calibri" w:eastAsia="Calibri" w:hAnsi="Calibri" w:cs="Calibri"/>
+                <w:sz w:val="28"/>
+                <w:szCs w:val="28"/>
+              </w:rPr>
+              <w:t>1_1</w:t>
+            </w:r>
+          </w:p>
+        </w:tc>
+        <w:tc>
+          <w:tcPr>
+            <w:tcW w:w="1350" w:type="dxa"/>
+          </w:tcPr>
+          <w:p>
+            <w:pPr>
+              <w:pStyle w:val="ListParagraph"/>
+              <w:ind w:left="0"/>
+              <w:rPr>
+                <w:rFonts w:ascii="Calibri" w:eastAsia="Calibri" w:hAnsi="Calibri" w:cs="Calibri"/>
+                <w:bCs/>
+                <w:sz w:val="32"/>
+                <w:szCs w:val="32"/>
+              </w:rPr>
+            </w:pPr>
+            <w:proofErr w:type="spellStart"/>
+            <w:r>
+              <w:rPr>
+                <w:rFonts w:ascii="Calibri" w:eastAsia="Calibri" w:hAnsi="Calibri" w:cs="Calibri"/>
+                <w:bCs/>
+                <w:sz w:val="32"/>
+                <w:szCs w:val="32"/>
+              </w:rPr>
+              <w:t>PortB</w:t>
+            </w:r>
+            <w:proofErr w:type="spellEnd"/>
+          </w:p>
+        </w:tc>
+        <w:tc>
+          <w:tcPr>
+            <w:tcW w:w="1440" w:type="dxa"/>
+          </w:tcPr>
+          <w:p>
+            <w:pPr>
+              <w:pStyle w:val="ListParagraph"/>
+              <w:ind w:left="0"/>
+              <w:rPr>
+                <w:rFonts w:ascii="Calibri" w:eastAsia="Calibri" w:hAnsi="Calibri" w:cs="Calibri"/>
+                <w:bCs/>
+                <w:sz w:val="32"/>
+                <w:szCs w:val="32"/>
+              </w:rPr>
+            </w:pPr>
+            <w:r>
+              <w:rPr>
+                <w:rFonts w:ascii="Calibri" w:eastAsia="Calibri" w:hAnsi="Calibri" w:cs="Calibri"/>
+                <w:bCs/>
+                <w:sz w:val="32"/>
+                <w:szCs w:val="32"/>
+              </w:rPr>
+              <w:t>PINB2</w:t>
+            </w:r>
+          </w:p>
+        </w:tc>
+        <w:tc>
+          <w:tcPr>
+            <w:tcW w:w="1440" w:type="dxa"/>
+          </w:tcPr>
+          <w:p>
+            <w:pPr>
+              <w:pStyle w:val="ListParagraph"/>
+              <w:ind w:left="0"/>
+              <w:rPr>
+                <w:rFonts w:ascii="Calibri" w:eastAsia="Calibri" w:hAnsi="Calibri" w:cs="Calibri"/>
+                <w:bCs/>
+                <w:sz w:val="32"/>
+                <w:szCs w:val="32"/>
+              </w:rPr>
+            </w:pPr>
+            <w:r>
+              <w:rPr>
+                <w:rFonts w:ascii="Calibri" w:eastAsia="Calibri" w:hAnsi="Calibri" w:cs="Calibri"/>
+                <w:bCs/>
+                <w:sz w:val="32"/>
+                <w:szCs w:val="32"/>
+              </w:rPr>
+              <w:t>Input</w:t>
+            </w:r>
+          </w:p>
+        </w:tc>
+        <w:tc>
+          <w:tcPr>
+            <w:tcW w:w="1440" w:type="dxa"/>
+          </w:tcPr>
+          <w:p>
+            <w:pPr>
+              <w:pStyle w:val="ListParagraph"/>
+              <w:ind w:left="0"/>
+              <w:rPr>
+                <w:rFonts w:ascii="Calibri" w:eastAsia="Calibri" w:hAnsi="Calibri" w:cs="Calibri"/>
+                <w:bCs/>
+                <w:sz w:val="32"/>
+                <w:szCs w:val="32"/>
+              </w:rPr>
+            </w:pPr>
+            <w:r>
+              <w:rPr>
+                <w:rFonts w:ascii="Calibri" w:eastAsia="Calibri" w:hAnsi="Calibri" w:cs="Calibri"/>
+                <w:bCs/>
+                <w:sz w:val="32"/>
+                <w:szCs w:val="32"/>
+              </w:rPr>
+              <w:t>1</w:t>
+            </w:r>
+          </w:p>
+        </w:tc>
+      </w:tr>
+      <w:tr>
+        <w:trPr>
+          <w:trHeight w:val="112"/>
+        </w:trPr>
+        <w:tc>
+          <w:tcPr>
+            <w:tcW w:w="1885" w:type="dxa"/>
+            <w:vMerge w:val="restart"/>
+            <w:vAlign w:val="center"/>
+          </w:tcPr>
+          <w:p>
+            <w:pPr>
+              <w:jc w:val="center"/>
+              <w:rPr>
+                <w:rFonts w:ascii="Calibri" w:eastAsia="Calibri" w:hAnsi="Calibri" w:cs="Calibri"/>
+                <w:b/>
+                <w:sz w:val="32"/>
+                <w:szCs w:val="32"/>
+              </w:rPr>
+            </w:pPr>
+            <w:r>
+              <w:rPr>
+                <w:rFonts w:ascii="Calibri" w:eastAsia="Calibri" w:hAnsi="Calibri" w:cs="Calibri"/>
+                <w:b/>
+                <w:sz w:val="32"/>
+                <w:szCs w:val="32"/>
+              </w:rPr>
+              <w:t>CLCD</w:t>
+            </w:r>
+          </w:p>
+        </w:tc>
+        <w:tc>
+          <w:tcPr>
+            <w:tcW w:w="2790" w:type="dxa"/>
+            <w:vMerge w:val="restart"/>
+            <w:vAlign w:val="center"/>
+          </w:tcPr>
+          <w:p>
+            <w:pPr>
+              <w:jc w:val="center"/>
+              <w:rPr>
+                <w:rFonts w:ascii="Calibri" w:eastAsia="Calibri" w:hAnsi="Calibri" w:cs="Calibri"/>
+                <w:sz w:val="28"/>
+                <w:szCs w:val="28"/>
+              </w:rPr>
+            </w:pPr>
+            <w:r>
+              <w:rPr>
+                <w:rFonts w:ascii="Calibri" w:eastAsia="Calibri" w:hAnsi="Calibri" w:cs="Calibri"/>
+                <w:sz w:val="28"/>
+                <w:szCs w:val="28"/>
+              </w:rPr>
+              <w:t>REQ_ PO4_DGELV _HSI</w:t>
+            </w:r>
+            <w:r>
+              <w:rPr>
+                <w:rFonts w:ascii="Calibri" w:eastAsia="Calibri" w:hAnsi="Calibri" w:cs="Calibri"/>
+                <w:sz w:val="28"/>
+                <w:szCs w:val="28"/>
+              </w:rPr>
+              <w:t>_0</w:t>
+            </w:r>
+            <w:r>
+              <w:rPr>
+                <w:rFonts w:ascii="Calibri" w:eastAsia="Calibri" w:hAnsi="Calibri" w:cs="Calibri"/>
+                <w:sz w:val="28"/>
+                <w:szCs w:val="28"/>
+              </w:rPr>
+              <w:t>5</w:t>
+            </w:r>
+            <w:r>
+              <w:rPr>
+                <w:rFonts w:ascii="Calibri" w:eastAsia="Calibri" w:hAnsi="Calibri" w:cs="Calibri"/>
+                <w:sz w:val="28"/>
+                <w:szCs w:val="28"/>
+              </w:rPr>
+              <w:t>_V</w:t>
+            </w:r>
+            <w:r>
+              <w:rPr>
+                <w:rFonts w:ascii="Calibri" w:eastAsia="Calibri" w:hAnsi="Calibri" w:cs="Calibri"/>
+                <w:sz w:val="28"/>
+                <w:szCs w:val="28"/>
+              </w:rPr>
+              <w:t>1</w:t>
+            </w:r>
+          </w:p>
+        </w:tc>
+        <w:tc>
+          <w:tcPr>
+            <w:tcW w:w="1350" w:type="dxa"/>
+            <w:vMerge w:val="restart"/>
+          </w:tcPr>
+          <w:p>
+            <w:pPr>
+              <w:pStyle w:val="ListParagraph"/>
               <w:pBdr>
                 <w:top w:val="nil"/>
                 <w:left w:val="nil"/>
@@ -3662,28 +4633,29 @@
                 <w:between w:val="nil"/>
               </w:pBdr>
               <w:spacing w:before="0"/>
-              <w:jc w:val="center"/>
-              <w:rPr>
-                <w:rFonts w:ascii="Calibri" w:eastAsia="Calibri" w:hAnsi="Calibri" w:cs="Calibri"/>
-                <w:b/>
-                <w:bCs/>
-                <w:color w:val="000000"/>
-                <w:sz w:val="32"/>
-                <w:szCs w:val="32"/>
-              </w:rPr>
-            </w:pPr>
-            <w:r>
-              <w:rPr>
-                <w:rFonts w:ascii="Calibri" w:eastAsia="Calibri" w:hAnsi="Calibri" w:cs="Calibri"/>
-                <w:b/>
-                <w:bCs/>
-                <w:color w:val="000000"/>
-                <w:sz w:val="32"/>
-                <w:szCs w:val="32"/>
-              </w:rPr>
-              <w:t>AVR</w:t>
-            </w:r>
-          </w:p>
+              <w:ind w:left="0"/>
+              <w:rPr>
+                <w:rFonts w:ascii="Calibri" w:eastAsia="Calibri" w:hAnsi="Calibri" w:cs="Calibri"/>
+                <w:sz w:val="32"/>
+                <w:szCs w:val="32"/>
+              </w:rPr>
+            </w:pPr>
+            <w:proofErr w:type="spellStart"/>
+            <w:r>
+              <w:rPr>
+                <w:rFonts w:ascii="Calibri" w:eastAsia="Calibri" w:hAnsi="Calibri" w:cs="Calibri"/>
+                <w:sz w:val="32"/>
+                <w:szCs w:val="32"/>
+              </w:rPr>
+              <w:t>PortD</w:t>
+            </w:r>
+            <w:proofErr w:type="spellEnd"/>
+          </w:p>
+        </w:tc>
+        <w:tc>
+          <w:tcPr>
+            <w:tcW w:w="1440" w:type="dxa"/>
+          </w:tcPr>
           <w:p>
             <w:pPr>
               <w:pBdr>
@@ -3694,655 +4666,29 @@
                 <w:between w:val="nil"/>
               </w:pBdr>
               <w:spacing w:before="0"/>
-              <w:jc w:val="center"/>
-              <w:rPr>
-                <w:b/>
-                <w:bCs/>
-                <w:color w:val="000000"/>
-                <w:sz w:val="32"/>
-                <w:szCs w:val="32"/>
-              </w:rPr>
-            </w:pPr>
-            <w:r>
-              <w:rPr>
-                <w:rFonts w:ascii="Calibri" w:eastAsia="Calibri" w:hAnsi="Calibri" w:cs="Calibri"/>
-                <w:b/>
-                <w:bCs/>
-                <w:color w:val="000000"/>
-                <w:sz w:val="32"/>
-                <w:szCs w:val="32"/>
-              </w:rPr>
-              <w:t>Atmega32</w:t>
-            </w:r>
-          </w:p>
-          <w:p>
-            <w:pPr>
-              <w:jc w:val="center"/>
-              <w:rPr>
-                <w:rFonts w:ascii="Calibri" w:eastAsia="Calibri" w:hAnsi="Calibri" w:cs="Calibri"/>
-                <w:b/>
-                <w:sz w:val="28"/>
-                <w:szCs w:val="28"/>
-              </w:rPr>
-            </w:pPr>
-          </w:p>
-        </w:tc>
-        <w:tc>
-          <w:tcPr>
-            <w:tcW w:w="3240" w:type="dxa"/>
-            <w:vAlign w:val="center"/>
-          </w:tcPr>
-          <w:p>
-            <w:pPr>
-              <w:jc w:val="center"/>
-              <w:rPr>
-                <w:rFonts w:ascii="Calibri" w:eastAsia="Calibri" w:hAnsi="Calibri" w:cs="Calibri"/>
-                <w:sz w:val="28"/>
-                <w:szCs w:val="28"/>
-              </w:rPr>
-            </w:pPr>
-            <w:r>
-              <w:rPr>
-                <w:rFonts w:ascii="Calibri" w:eastAsia="Calibri" w:hAnsi="Calibri" w:cs="Calibri"/>
-                <w:sz w:val="28"/>
-                <w:szCs w:val="28"/>
-              </w:rPr>
-              <w:t>REQ_</w:t>
-            </w:r>
-            <w:r>
-              <w:rPr>
-                <w:sz w:val="28"/>
-                <w:szCs w:val="28"/>
-              </w:rPr>
-              <w:t xml:space="preserve"> </w:t>
-            </w:r>
-            <w:r>
-              <w:rPr>
-                <w:rFonts w:ascii="Calibri" w:eastAsia="Calibri" w:hAnsi="Calibri" w:cs="Calibri"/>
-                <w:sz w:val="28"/>
-                <w:szCs w:val="28"/>
-              </w:rPr>
-              <w:t xml:space="preserve">PO4_DGELV </w:t>
-            </w:r>
-            <w:r>
-              <w:rPr>
-                <w:rFonts w:ascii="Calibri" w:eastAsia="Calibri" w:hAnsi="Calibri" w:cs="Calibri"/>
-                <w:sz w:val="28"/>
-                <w:szCs w:val="28"/>
-              </w:rPr>
-              <w:t>_HSI</w:t>
-            </w:r>
-            <w:r>
-              <w:rPr>
-                <w:rFonts w:ascii="Calibri" w:eastAsia="Calibri" w:hAnsi="Calibri" w:cs="Calibri"/>
-                <w:sz w:val="28"/>
-                <w:szCs w:val="28"/>
-              </w:rPr>
-              <w:t>_01_V</w:t>
-            </w:r>
-            <w:r>
-              <w:rPr>
-                <w:rFonts w:ascii="Calibri" w:eastAsia="Calibri" w:hAnsi="Calibri" w:cs="Calibri"/>
-                <w:sz w:val="28"/>
-                <w:szCs w:val="28"/>
-              </w:rPr>
-              <w:t>1</w:t>
-            </w:r>
-          </w:p>
-        </w:tc>
-        <w:tc>
-          <w:tcPr>
-            <w:tcW w:w="4320" w:type="dxa"/>
+              <w:rPr>
+                <w:rFonts w:ascii="Calibri" w:eastAsia="Calibri" w:hAnsi="Calibri" w:cs="Calibri"/>
+                <w:sz w:val="32"/>
+                <w:szCs w:val="32"/>
+              </w:rPr>
+            </w:pPr>
+            <w:r>
+              <w:rPr>
+                <w:rFonts w:ascii="Calibri" w:eastAsia="Calibri" w:hAnsi="Calibri" w:cs="Calibri"/>
+                <w:sz w:val="32"/>
+                <w:szCs w:val="32"/>
+              </w:rPr>
+              <w:t>PIND0</w:t>
+            </w:r>
+          </w:p>
+        </w:tc>
+        <w:tc>
+          <w:tcPr>
+            <w:tcW w:w="1440" w:type="dxa"/>
           </w:tcPr>
           <w:p>
             <w:pPr>
               <w:pStyle w:val="ListParagraph"/>
-              <w:numPr>
-                <w:ilvl w:val="0"/>
-                <w:numId w:val="8"/>
-              </w:numPr>
-              <w:rPr>
-                <w:rFonts w:ascii="Calibri" w:eastAsia="Calibri" w:hAnsi="Calibri" w:cs="Calibri"/>
-                <w:sz w:val="32"/>
-                <w:szCs w:val="32"/>
-              </w:rPr>
-            </w:pPr>
-            <w:r>
-              <w:rPr>
-                <w:rFonts w:ascii="Calibri" w:eastAsia="Calibri" w:hAnsi="Calibri" w:cs="Calibri"/>
-                <w:sz w:val="32"/>
-                <w:szCs w:val="32"/>
-              </w:rPr>
-              <w:t>AVR have four PORTS and every</w:t>
-            </w:r>
-            <w:r>
-              <w:rPr>
-                <w:rFonts w:ascii="Calibri" w:eastAsia="Calibri" w:hAnsi="Calibri" w:cs="Calibri"/>
-                <w:sz w:val="32"/>
-                <w:szCs w:val="32"/>
-              </w:rPr>
-              <w:t xml:space="preserve"> </w:t>
-            </w:r>
-            <w:r>
-              <w:rPr>
-                <w:rFonts w:ascii="Calibri" w:eastAsia="Calibri" w:hAnsi="Calibri" w:cs="Calibri"/>
-                <w:sz w:val="32"/>
-                <w:szCs w:val="32"/>
-              </w:rPr>
-              <w:t>PORT has eight pin DIO.</w:t>
-            </w:r>
-          </w:p>
-        </w:tc>
-      </w:tr>
-      <w:tr>
-        <w:tc>
-          <w:tcPr>
-            <w:tcW w:w="2605" w:type="dxa"/>
-            <w:vAlign w:val="center"/>
-          </w:tcPr>
-          <w:p>
-            <w:pPr>
-              <w:jc w:val="center"/>
-              <w:rPr>
-                <w:rFonts w:ascii="Calibri" w:eastAsia="Calibri" w:hAnsi="Calibri" w:cs="Calibri"/>
-                <w:b/>
-                <w:bCs/>
-                <w:sz w:val="28"/>
-                <w:szCs w:val="28"/>
-              </w:rPr>
-            </w:pPr>
-            <w:r>
-              <w:rPr>
-                <w:rFonts w:ascii="Calibri" w:eastAsia="Calibri" w:hAnsi="Calibri" w:cs="Calibri"/>
-                <w:b/>
-                <w:bCs/>
-                <w:color w:val="000000"/>
-                <w:sz w:val="32"/>
-                <w:szCs w:val="32"/>
-              </w:rPr>
-              <w:t xml:space="preserve">5v DC Motor </w:t>
-            </w:r>
-          </w:p>
-        </w:tc>
-        <w:tc>
-          <w:tcPr>
-            <w:tcW w:w="3240" w:type="dxa"/>
-            <w:vAlign w:val="center"/>
-          </w:tcPr>
-          <w:p>
-            <w:pPr>
-              <w:jc w:val="center"/>
-              <w:rPr>
-                <w:rFonts w:ascii="Calibri" w:eastAsia="Calibri" w:hAnsi="Calibri" w:cs="Calibri"/>
-                <w:sz w:val="28"/>
-                <w:szCs w:val="28"/>
-              </w:rPr>
-            </w:pPr>
-            <w:r>
-              <w:rPr>
-                <w:rFonts w:ascii="Calibri" w:eastAsia="Calibri" w:hAnsi="Calibri" w:cs="Calibri"/>
-                <w:sz w:val="28"/>
-                <w:szCs w:val="28"/>
-              </w:rPr>
-              <w:t xml:space="preserve">REQ_ PO4_DGELV </w:t>
-            </w:r>
-            <w:r>
-              <w:rPr>
-                <w:rFonts w:ascii="Calibri" w:eastAsia="Calibri" w:hAnsi="Calibri" w:cs="Calibri"/>
-                <w:sz w:val="28"/>
-                <w:szCs w:val="28"/>
-              </w:rPr>
-              <w:t>_HSI</w:t>
-            </w:r>
-            <w:r>
-              <w:rPr>
-                <w:rFonts w:ascii="Calibri" w:eastAsia="Calibri" w:hAnsi="Calibri" w:cs="Calibri"/>
-                <w:sz w:val="28"/>
-                <w:szCs w:val="28"/>
-              </w:rPr>
-              <w:t>_02_V</w:t>
-            </w:r>
-            <w:r>
-              <w:rPr>
-                <w:rFonts w:ascii="Calibri" w:eastAsia="Calibri" w:hAnsi="Calibri" w:cs="Calibri"/>
-                <w:sz w:val="28"/>
-                <w:szCs w:val="28"/>
-              </w:rPr>
-              <w:t>1</w:t>
-            </w:r>
-          </w:p>
-        </w:tc>
-        <w:tc>
-          <w:tcPr>
-            <w:tcW w:w="4320" w:type="dxa"/>
-          </w:tcPr>
-          <w:p>
-            <w:pPr>
-              <w:pStyle w:val="ListParagraph"/>
-              <w:numPr>
-                <w:ilvl w:val="0"/>
-                <w:numId w:val="8"/>
-              </w:numPr>
-              <w:rPr>
-                <w:rFonts w:ascii="Calibri" w:eastAsia="Calibri" w:hAnsi="Calibri" w:cs="Calibri"/>
-                <w:sz w:val="32"/>
-                <w:szCs w:val="32"/>
-              </w:rPr>
-            </w:pPr>
-            <w:r>
-              <w:rPr>
-                <w:rFonts w:ascii="Calibri" w:eastAsia="Calibri" w:hAnsi="Calibri" w:cs="Calibri"/>
-                <w:sz w:val="32"/>
-                <w:szCs w:val="32"/>
-              </w:rPr>
-              <w:t>The DC motor will connect to PORTB and use one pin.</w:t>
-            </w:r>
-          </w:p>
-          <w:p>
-            <w:pPr>
-              <w:rPr>
-                <w:rFonts w:ascii="Calibri" w:eastAsia="Calibri" w:hAnsi="Calibri" w:cs="Calibri"/>
-                <w:b/>
-                <w:bCs/>
-                <w:sz w:val="32"/>
-                <w:szCs w:val="32"/>
-              </w:rPr>
-            </w:pPr>
-            <w:r>
-              <w:rPr>
-                <w:rFonts w:ascii="Calibri" w:eastAsia="Calibri" w:hAnsi="Calibri" w:cs="Calibri"/>
-                <w:b/>
-                <w:bCs/>
-                <w:sz w:val="32"/>
-                <w:szCs w:val="32"/>
-              </w:rPr>
-              <w:t>#output</w:t>
-            </w:r>
-            <w:r>
-              <w:rPr>
-                <w:rFonts w:ascii="Calibri" w:eastAsia="Calibri" w:hAnsi="Calibri" w:cs="Calibri"/>
-                <w:b/>
-                <w:bCs/>
-                <w:sz w:val="32"/>
-                <w:szCs w:val="32"/>
-              </w:rPr>
-              <w:t xml:space="preserve"> Pins</w:t>
-            </w:r>
-          </w:p>
-        </w:tc>
-      </w:tr>
-      <w:tr>
-        <w:tc>
-          <w:tcPr>
-            <w:tcW w:w="2605" w:type="dxa"/>
-            <w:vAlign w:val="center"/>
-          </w:tcPr>
-          <w:p>
-            <w:pPr>
-              <w:jc w:val="center"/>
-              <w:rPr>
-                <w:rFonts w:ascii="Calibri" w:eastAsia="Calibri" w:hAnsi="Calibri" w:cs="Calibri"/>
-                <w:b/>
-                <w:bCs/>
-                <w:sz w:val="28"/>
-                <w:szCs w:val="28"/>
-              </w:rPr>
-            </w:pPr>
-            <w:r>
-              <w:rPr>
-                <w:rFonts w:ascii="Calibri" w:eastAsia="Calibri" w:hAnsi="Calibri" w:cs="Calibri"/>
-                <w:b/>
-                <w:bCs/>
-                <w:color w:val="000000"/>
-                <w:sz w:val="32"/>
-                <w:szCs w:val="32"/>
-              </w:rPr>
-              <w:t xml:space="preserve">Up/down push buttons </w:t>
-            </w:r>
-          </w:p>
-        </w:tc>
-        <w:tc>
-          <w:tcPr>
-            <w:tcW w:w="3240" w:type="dxa"/>
-            <w:vAlign w:val="center"/>
-          </w:tcPr>
-          <w:p>
-            <w:pPr>
-              <w:jc w:val="center"/>
-              <w:rPr>
-                <w:rFonts w:ascii="Calibri" w:eastAsia="Calibri" w:hAnsi="Calibri" w:cs="Calibri"/>
-                <w:sz w:val="28"/>
-                <w:szCs w:val="28"/>
-              </w:rPr>
-            </w:pPr>
-            <w:r>
-              <w:rPr>
-                <w:rFonts w:ascii="Calibri" w:eastAsia="Calibri" w:hAnsi="Calibri" w:cs="Calibri"/>
-                <w:sz w:val="28"/>
-                <w:szCs w:val="28"/>
-              </w:rPr>
-              <w:t>REQ_ PO4_DGELV _HSI</w:t>
-            </w:r>
-            <w:r>
-              <w:rPr>
-                <w:rFonts w:ascii="Calibri" w:eastAsia="Calibri" w:hAnsi="Calibri" w:cs="Calibri"/>
-                <w:sz w:val="28"/>
-                <w:szCs w:val="28"/>
-              </w:rPr>
-              <w:t>_03_V</w:t>
-            </w:r>
-            <w:r>
-              <w:rPr>
-                <w:rFonts w:ascii="Calibri" w:eastAsia="Calibri" w:hAnsi="Calibri" w:cs="Calibri"/>
-                <w:sz w:val="28"/>
-                <w:szCs w:val="28"/>
-              </w:rPr>
-              <w:t>1</w:t>
-            </w:r>
-          </w:p>
-        </w:tc>
-        <w:tc>
-          <w:tcPr>
-            <w:tcW w:w="4320" w:type="dxa"/>
-          </w:tcPr>
-          <w:p>
-            <w:pPr>
-              <w:pStyle w:val="ListParagraph"/>
-              <w:numPr>
-                <w:ilvl w:val="0"/>
-                <w:numId w:val="8"/>
-              </w:numPr>
-              <w:rPr>
-                <w:rFonts w:ascii="Calibri" w:eastAsia="Calibri" w:hAnsi="Calibri" w:cs="Calibri"/>
-                <w:bCs/>
-                <w:sz w:val="32"/>
-                <w:szCs w:val="32"/>
-              </w:rPr>
-            </w:pPr>
-            <w:r>
-              <w:rPr>
-                <w:rFonts w:ascii="Calibri" w:eastAsia="Calibri" w:hAnsi="Calibri" w:cs="Calibri"/>
-                <w:bCs/>
-                <w:sz w:val="32"/>
-                <w:szCs w:val="32"/>
-              </w:rPr>
-              <w:t>The two push buttons will connect to PORTB and use two pins.</w:t>
-            </w:r>
-          </w:p>
-          <w:p>
-            <w:pPr>
-              <w:rPr>
-                <w:rFonts w:ascii="Calibri" w:eastAsia="Calibri" w:hAnsi="Calibri" w:cs="Calibri"/>
-                <w:b/>
-                <w:bCs/>
-                <w:sz w:val="32"/>
-                <w:szCs w:val="32"/>
-              </w:rPr>
-            </w:pPr>
-            <w:r>
-              <w:rPr>
-                <w:rFonts w:ascii="Calibri" w:eastAsia="Calibri" w:hAnsi="Calibri" w:cs="Calibri"/>
-                <w:b/>
-                <w:bCs/>
-                <w:sz w:val="32"/>
-                <w:szCs w:val="32"/>
-              </w:rPr>
-              <w:t>#input Pin</w:t>
-            </w:r>
-          </w:p>
-        </w:tc>
-      </w:tr>
-      <w:tr>
-        <w:tc>
-          <w:tcPr>
-            <w:tcW w:w="2605" w:type="dxa"/>
-            <w:vAlign w:val="center"/>
-          </w:tcPr>
-          <w:p>
-            <w:pPr>
-              <w:jc w:val="center"/>
-              <w:rPr>
-                <w:rFonts w:ascii="Calibri" w:eastAsia="Calibri" w:hAnsi="Calibri" w:cs="Calibri"/>
-                <w:b/>
-                <w:bCs/>
-                <w:sz w:val="28"/>
-                <w:szCs w:val="28"/>
-              </w:rPr>
-            </w:pPr>
-            <w:r>
-              <w:rPr>
-                <w:rFonts w:ascii="Calibri" w:eastAsia="Calibri" w:hAnsi="Calibri" w:cs="Calibri"/>
-                <w:b/>
-                <w:bCs/>
-                <w:color w:val="000000"/>
-                <w:sz w:val="32"/>
-                <w:szCs w:val="32"/>
-              </w:rPr>
-              <w:t xml:space="preserve">ON/OFF/Reset push button </w:t>
-            </w:r>
-          </w:p>
-        </w:tc>
-        <w:tc>
-          <w:tcPr>
-            <w:tcW w:w="3240" w:type="dxa"/>
-            <w:vAlign w:val="center"/>
-          </w:tcPr>
-          <w:p>
-            <w:pPr>
-              <w:jc w:val="center"/>
-              <w:rPr>
-                <w:rFonts w:ascii="Calibri" w:eastAsia="Calibri" w:hAnsi="Calibri" w:cs="Calibri"/>
-                <w:sz w:val="28"/>
-                <w:szCs w:val="28"/>
-              </w:rPr>
-            </w:pPr>
-            <w:r>
-              <w:rPr>
-                <w:rFonts w:ascii="Calibri" w:eastAsia="Calibri" w:hAnsi="Calibri" w:cs="Calibri"/>
-                <w:sz w:val="28"/>
-                <w:szCs w:val="28"/>
-              </w:rPr>
-              <w:t>REQ_ PO4_DGELV _HSI</w:t>
-            </w:r>
-            <w:r>
-              <w:rPr>
-                <w:rFonts w:ascii="Calibri" w:eastAsia="Calibri" w:hAnsi="Calibri" w:cs="Calibri"/>
-                <w:sz w:val="28"/>
-                <w:szCs w:val="28"/>
-              </w:rPr>
-              <w:t>_04_V</w:t>
-            </w:r>
-            <w:r>
-              <w:rPr>
-                <w:rFonts w:ascii="Calibri" w:eastAsia="Calibri" w:hAnsi="Calibri" w:cs="Calibri"/>
-                <w:sz w:val="28"/>
-                <w:szCs w:val="28"/>
-              </w:rPr>
-              <w:t>1_1</w:t>
-            </w:r>
-          </w:p>
-        </w:tc>
-        <w:tc>
-          <w:tcPr>
-            <w:tcW w:w="4320" w:type="dxa"/>
-          </w:tcPr>
-          <w:p>
-            <w:pPr>
-              <w:pStyle w:val="ListParagraph"/>
-              <w:numPr>
-                <w:ilvl w:val="0"/>
-                <w:numId w:val="8"/>
-              </w:numPr>
-              <w:rPr>
-                <w:rFonts w:ascii="Calibri" w:eastAsia="Calibri" w:hAnsi="Calibri" w:cs="Calibri"/>
-                <w:bCs/>
-                <w:sz w:val="32"/>
-                <w:szCs w:val="32"/>
-              </w:rPr>
-            </w:pPr>
-            <w:r>
-              <w:rPr>
-                <w:rFonts w:ascii="Calibri" w:eastAsia="Calibri" w:hAnsi="Calibri" w:cs="Calibri"/>
-                <w:bCs/>
-                <w:sz w:val="32"/>
-                <w:szCs w:val="32"/>
-              </w:rPr>
-              <w:t>The</w:t>
-            </w:r>
-            <w:r>
-              <w:rPr>
-                <w:rFonts w:ascii="Calibri" w:eastAsia="Calibri" w:hAnsi="Calibri" w:cs="Calibri"/>
-                <w:bCs/>
-                <w:sz w:val="32"/>
-                <w:szCs w:val="32"/>
-              </w:rPr>
-              <w:t xml:space="preserve"> </w:t>
-            </w:r>
-            <w:r>
-              <w:rPr>
-                <w:rFonts w:ascii="Calibri" w:eastAsia="Calibri" w:hAnsi="Calibri" w:cs="Calibri"/>
-                <w:bCs/>
-                <w:sz w:val="32"/>
-                <w:szCs w:val="32"/>
-              </w:rPr>
-              <w:t xml:space="preserve">push button will connect to PORTB and use </w:t>
-            </w:r>
-            <w:r>
-              <w:rPr>
-                <w:rFonts w:ascii="Calibri" w:eastAsia="Calibri" w:hAnsi="Calibri" w:cs="Calibri"/>
-                <w:bCs/>
-                <w:sz w:val="32"/>
-                <w:szCs w:val="32"/>
-              </w:rPr>
-              <w:t>one</w:t>
-            </w:r>
-            <w:r>
-              <w:rPr>
-                <w:rFonts w:ascii="Calibri" w:eastAsia="Calibri" w:hAnsi="Calibri" w:cs="Calibri"/>
-                <w:bCs/>
-                <w:sz w:val="32"/>
-                <w:szCs w:val="32"/>
-              </w:rPr>
-              <w:t xml:space="preserve"> pin.</w:t>
-            </w:r>
-          </w:p>
-          <w:p>
-            <w:pPr>
-              <w:rPr>
-                <w:rFonts w:ascii="Calibri" w:eastAsia="Calibri" w:hAnsi="Calibri" w:cs="Calibri"/>
-                <w:b/>
-                <w:bCs/>
-                <w:sz w:val="32"/>
-                <w:szCs w:val="32"/>
-              </w:rPr>
-            </w:pPr>
-            <w:r>
-              <w:rPr>
-                <w:rFonts w:ascii="Calibri" w:eastAsia="Calibri" w:hAnsi="Calibri" w:cs="Calibri"/>
-                <w:b/>
-                <w:bCs/>
-                <w:sz w:val="32"/>
-                <w:szCs w:val="32"/>
-              </w:rPr>
-              <w:t>#input Pins</w:t>
-            </w:r>
-          </w:p>
-        </w:tc>
-      </w:tr>
-      <w:tr>
-        <w:tc>
-          <w:tcPr>
-            <w:tcW w:w="2605" w:type="dxa"/>
-            <w:vAlign w:val="center"/>
-          </w:tcPr>
-          <w:p>
-            <w:pPr>
-              <w:jc w:val="center"/>
-              <w:rPr>
-                <w:rFonts w:ascii="Calibri" w:eastAsia="Calibri" w:hAnsi="Calibri" w:cs="Calibri"/>
-                <w:b/>
-                <w:sz w:val="32"/>
-                <w:szCs w:val="32"/>
-              </w:rPr>
-            </w:pPr>
-            <w:r>
-              <w:rPr>
-                <w:rFonts w:ascii="Calibri" w:eastAsia="Calibri" w:hAnsi="Calibri" w:cs="Calibri"/>
-                <w:b/>
-                <w:sz w:val="32"/>
-                <w:szCs w:val="32"/>
-              </w:rPr>
-              <w:t>CLCD</w:t>
-            </w:r>
-          </w:p>
-        </w:tc>
-        <w:tc>
-          <w:tcPr>
-            <w:tcW w:w="3240" w:type="dxa"/>
-            <w:vAlign w:val="center"/>
-          </w:tcPr>
-          <w:p>
-            <w:pPr>
-              <w:jc w:val="center"/>
-              <w:rPr>
-                <w:rFonts w:ascii="Calibri" w:eastAsia="Calibri" w:hAnsi="Calibri" w:cs="Calibri"/>
-                <w:sz w:val="28"/>
-                <w:szCs w:val="28"/>
-              </w:rPr>
-            </w:pPr>
-            <w:r>
-              <w:rPr>
-                <w:rFonts w:ascii="Calibri" w:eastAsia="Calibri" w:hAnsi="Calibri" w:cs="Calibri"/>
-                <w:sz w:val="28"/>
-                <w:szCs w:val="28"/>
-              </w:rPr>
-              <w:t>REQ_ PO4_DGELV _HSI</w:t>
-            </w:r>
-            <w:r>
-              <w:rPr>
-                <w:rFonts w:ascii="Calibri" w:eastAsia="Calibri" w:hAnsi="Calibri" w:cs="Calibri"/>
-                <w:sz w:val="28"/>
-                <w:szCs w:val="28"/>
-              </w:rPr>
-              <w:t>_0</w:t>
-            </w:r>
-            <w:r>
-              <w:rPr>
-                <w:rFonts w:ascii="Calibri" w:eastAsia="Calibri" w:hAnsi="Calibri" w:cs="Calibri"/>
-                <w:sz w:val="28"/>
-                <w:szCs w:val="28"/>
-              </w:rPr>
-              <w:t>5</w:t>
-            </w:r>
-            <w:r>
-              <w:rPr>
-                <w:rFonts w:ascii="Calibri" w:eastAsia="Calibri" w:hAnsi="Calibri" w:cs="Calibri"/>
-                <w:sz w:val="28"/>
-                <w:szCs w:val="28"/>
-              </w:rPr>
-              <w:t>_V</w:t>
-            </w:r>
-            <w:r>
-              <w:rPr>
-                <w:rFonts w:ascii="Calibri" w:eastAsia="Calibri" w:hAnsi="Calibri" w:cs="Calibri"/>
-                <w:sz w:val="28"/>
-                <w:szCs w:val="28"/>
-              </w:rPr>
-              <w:t>1</w:t>
-            </w:r>
-          </w:p>
-        </w:tc>
-        <w:tc>
-          <w:tcPr>
-            <w:tcW w:w="4320" w:type="dxa"/>
-          </w:tcPr>
-          <w:p>
-            <w:pPr>
-              <w:pStyle w:val="ListParagraph"/>
-              <w:numPr>
-                <w:ilvl w:val="0"/>
-                <w:numId w:val="7"/>
-              </w:numPr>
               <w:pBdr>
                 <w:top w:val="nil"/>
                 <w:left w:val="nil"/>
@@ -4351,56 +4697,1184 @@
                 <w:between w:val="nil"/>
               </w:pBdr>
               <w:spacing w:before="0"/>
-              <w:rPr>
-                <w:rFonts w:ascii="Calibri" w:eastAsia="Calibri" w:hAnsi="Calibri" w:cs="Calibri"/>
-                <w:sz w:val="32"/>
-                <w:szCs w:val="32"/>
-              </w:rPr>
-            </w:pPr>
-            <w:r>
-              <w:rPr>
-                <w:rFonts w:ascii="Calibri" w:eastAsia="Calibri" w:hAnsi="Calibri" w:cs="Calibri"/>
-                <w:sz w:val="32"/>
-                <w:szCs w:val="32"/>
-              </w:rPr>
-              <w:t xml:space="preserve">CLCD will connected PORTD and use four </w:t>
-            </w:r>
-            <w:proofErr w:type="gramStart"/>
-            <w:r>
-              <w:rPr>
-                <w:rFonts w:ascii="Calibri" w:eastAsia="Calibri" w:hAnsi="Calibri" w:cs="Calibri"/>
-                <w:sz w:val="32"/>
-                <w:szCs w:val="32"/>
-              </w:rPr>
-              <w:t>pin</w:t>
-            </w:r>
-            <w:proofErr w:type="gramEnd"/>
-            <w:r>
-              <w:rPr>
-                <w:rFonts w:ascii="Calibri" w:eastAsia="Calibri" w:hAnsi="Calibri" w:cs="Calibri"/>
-                <w:sz w:val="32"/>
-                <w:szCs w:val="32"/>
-              </w:rPr>
-              <w:t xml:space="preserve"> for sending data and </w:t>
-            </w:r>
-            <w:r>
-              <w:rPr>
-                <w:rFonts w:ascii="Calibri" w:eastAsia="Calibri" w:hAnsi="Calibri" w:cs="Calibri"/>
-                <w:sz w:val="32"/>
-                <w:szCs w:val="32"/>
-              </w:rPr>
-              <w:lastRenderedPageBreak/>
-              <w:t>three pin for controlling the data.</w:t>
-            </w:r>
-          </w:p>
-          <w:p>
-            <w:pPr>
+              <w:ind w:left="0"/>
+              <w:rPr>
+                <w:rFonts w:ascii="Calibri" w:eastAsia="Calibri" w:hAnsi="Calibri" w:cs="Calibri"/>
+                <w:sz w:val="32"/>
+                <w:szCs w:val="32"/>
+              </w:rPr>
+            </w:pPr>
+            <w:r>
+              <w:rPr>
+                <w:rFonts w:ascii="Calibri" w:eastAsia="Calibri" w:hAnsi="Calibri" w:cs="Calibri"/>
+                <w:sz w:val="32"/>
+                <w:szCs w:val="32"/>
+              </w:rPr>
+              <w:t>Output</w:t>
+            </w:r>
+          </w:p>
+        </w:tc>
+        <w:tc>
+          <w:tcPr>
+            <w:tcW w:w="1440" w:type="dxa"/>
+          </w:tcPr>
+          <w:p>
+            <w:pPr>
+              <w:pStyle w:val="ListParagraph"/>
+              <w:pBdr>
+                <w:top w:val="nil"/>
+                <w:left w:val="nil"/>
+                <w:bottom w:val="nil"/>
+                <w:right w:val="nil"/>
+                <w:between w:val="nil"/>
+              </w:pBdr>
+              <w:spacing w:before="0"/>
+              <w:ind w:left="0"/>
+              <w:rPr>
+                <w:rFonts w:ascii="Calibri" w:eastAsia="Calibri" w:hAnsi="Calibri" w:cs="Calibri"/>
+                <w:sz w:val="32"/>
+                <w:szCs w:val="32"/>
+              </w:rPr>
+            </w:pPr>
+            <w:r>
+              <w:rPr>
+                <w:rFonts w:ascii="Calibri" w:eastAsia="Calibri" w:hAnsi="Calibri" w:cs="Calibri"/>
+                <w:sz w:val="32"/>
+                <w:szCs w:val="32"/>
+              </w:rPr>
+              <w:t>0</w:t>
+            </w:r>
+          </w:p>
+        </w:tc>
+      </w:tr>
+      <w:tr>
+        <w:trPr>
+          <w:trHeight w:val="106"/>
+        </w:trPr>
+        <w:tc>
+          <w:tcPr>
+            <w:tcW w:w="1885" w:type="dxa"/>
+            <w:vMerge/>
+            <w:vAlign w:val="center"/>
+          </w:tcPr>
+          <w:p>
+            <w:pPr>
+              <w:jc w:val="center"/>
+              <w:rPr>
+                <w:rFonts w:ascii="Calibri" w:eastAsia="Calibri" w:hAnsi="Calibri" w:cs="Calibri"/>
+                <w:b/>
+                <w:sz w:val="32"/>
+                <w:szCs w:val="32"/>
+              </w:rPr>
+            </w:pPr>
+          </w:p>
+        </w:tc>
+        <w:tc>
+          <w:tcPr>
+            <w:tcW w:w="2790" w:type="dxa"/>
+            <w:vMerge/>
+            <w:vAlign w:val="center"/>
+          </w:tcPr>
+          <w:p>
+            <w:pPr>
+              <w:jc w:val="center"/>
+              <w:rPr>
+                <w:rFonts w:ascii="Calibri" w:eastAsia="Calibri" w:hAnsi="Calibri" w:cs="Calibri"/>
+                <w:sz w:val="28"/>
+                <w:szCs w:val="28"/>
+              </w:rPr>
+            </w:pPr>
+          </w:p>
+        </w:tc>
+        <w:tc>
+          <w:tcPr>
+            <w:tcW w:w="1350" w:type="dxa"/>
+            <w:vMerge/>
+          </w:tcPr>
+          <w:p>
+            <w:pPr>
+              <w:pStyle w:val="ListParagraph"/>
+              <w:pBdr>
+                <w:top w:val="nil"/>
+                <w:left w:val="nil"/>
+                <w:bottom w:val="nil"/>
+                <w:right w:val="nil"/>
+                <w:between w:val="nil"/>
+              </w:pBdr>
+              <w:spacing w:before="0"/>
+              <w:ind w:left="0"/>
+              <w:rPr>
+                <w:rFonts w:ascii="Calibri" w:eastAsia="Calibri" w:hAnsi="Calibri" w:cs="Calibri"/>
+                <w:sz w:val="32"/>
+                <w:szCs w:val="32"/>
+              </w:rPr>
+            </w:pPr>
+          </w:p>
+        </w:tc>
+        <w:tc>
+          <w:tcPr>
+            <w:tcW w:w="1440" w:type="dxa"/>
+          </w:tcPr>
+          <w:p>
+            <w:pPr>
+              <w:pBdr>
+                <w:top w:val="nil"/>
+                <w:left w:val="nil"/>
+                <w:bottom w:val="nil"/>
+                <w:right w:val="nil"/>
+                <w:between w:val="nil"/>
+              </w:pBdr>
+              <w:spacing w:before="0"/>
+              <w:rPr>
+                <w:rFonts w:ascii="Calibri" w:eastAsia="Calibri" w:hAnsi="Calibri" w:cs="Calibri"/>
+                <w:sz w:val="32"/>
+                <w:szCs w:val="32"/>
+              </w:rPr>
+            </w:pPr>
+            <w:r>
+              <w:rPr>
+                <w:rFonts w:ascii="Calibri" w:eastAsia="Calibri" w:hAnsi="Calibri" w:cs="Calibri"/>
+                <w:sz w:val="32"/>
+                <w:szCs w:val="32"/>
+              </w:rPr>
+              <w:t>PIND1</w:t>
+            </w:r>
+          </w:p>
+        </w:tc>
+        <w:tc>
+          <w:tcPr>
+            <w:tcW w:w="1440" w:type="dxa"/>
+          </w:tcPr>
+          <w:p>
+            <w:pPr>
+              <w:pStyle w:val="ListParagraph"/>
+              <w:pBdr>
+                <w:top w:val="nil"/>
+                <w:left w:val="nil"/>
+                <w:bottom w:val="nil"/>
+                <w:right w:val="nil"/>
+                <w:between w:val="nil"/>
+              </w:pBdr>
+              <w:spacing w:before="0"/>
+              <w:ind w:left="0"/>
+              <w:rPr>
+                <w:rFonts w:ascii="Calibri" w:eastAsia="Calibri" w:hAnsi="Calibri" w:cs="Calibri"/>
+                <w:sz w:val="32"/>
+                <w:szCs w:val="32"/>
+              </w:rPr>
+            </w:pPr>
+            <w:r>
+              <w:rPr>
+                <w:rFonts w:ascii="Calibri" w:eastAsia="Calibri" w:hAnsi="Calibri" w:cs="Calibri"/>
+                <w:sz w:val="32"/>
+                <w:szCs w:val="32"/>
+              </w:rPr>
+              <w:t>Output</w:t>
+            </w:r>
+          </w:p>
+        </w:tc>
+        <w:tc>
+          <w:tcPr>
+            <w:tcW w:w="1440" w:type="dxa"/>
+          </w:tcPr>
+          <w:p>
+            <w:pPr>
+              <w:pStyle w:val="ListParagraph"/>
+              <w:pBdr>
+                <w:top w:val="nil"/>
+                <w:left w:val="nil"/>
+                <w:bottom w:val="nil"/>
+                <w:right w:val="nil"/>
+                <w:between w:val="nil"/>
+              </w:pBdr>
+              <w:spacing w:before="0"/>
+              <w:ind w:left="0"/>
+              <w:rPr>
+                <w:rFonts w:ascii="Calibri" w:eastAsia="Calibri" w:hAnsi="Calibri" w:cs="Calibri"/>
+                <w:sz w:val="32"/>
+                <w:szCs w:val="32"/>
+              </w:rPr>
+            </w:pPr>
+            <w:r>
+              <w:rPr>
+                <w:rFonts w:ascii="Calibri" w:eastAsia="Calibri" w:hAnsi="Calibri" w:cs="Calibri"/>
+                <w:sz w:val="32"/>
+                <w:szCs w:val="32"/>
+              </w:rPr>
+              <w:t>0</w:t>
+            </w:r>
+          </w:p>
+        </w:tc>
+      </w:tr>
+      <w:tr>
+        <w:trPr>
+          <w:trHeight w:val="106"/>
+        </w:trPr>
+        <w:tc>
+          <w:tcPr>
+            <w:tcW w:w="1885" w:type="dxa"/>
+            <w:vMerge/>
+            <w:vAlign w:val="center"/>
+          </w:tcPr>
+          <w:p>
+            <w:pPr>
+              <w:jc w:val="center"/>
+              <w:rPr>
+                <w:rFonts w:ascii="Calibri" w:eastAsia="Calibri" w:hAnsi="Calibri" w:cs="Calibri"/>
+                <w:b/>
+                <w:sz w:val="32"/>
+                <w:szCs w:val="32"/>
+              </w:rPr>
+            </w:pPr>
+          </w:p>
+        </w:tc>
+        <w:tc>
+          <w:tcPr>
+            <w:tcW w:w="2790" w:type="dxa"/>
+            <w:vMerge/>
+            <w:vAlign w:val="center"/>
+          </w:tcPr>
+          <w:p>
+            <w:pPr>
+              <w:jc w:val="center"/>
+              <w:rPr>
+                <w:rFonts w:ascii="Calibri" w:eastAsia="Calibri" w:hAnsi="Calibri" w:cs="Calibri"/>
+                <w:sz w:val="28"/>
+                <w:szCs w:val="28"/>
+              </w:rPr>
+            </w:pPr>
+          </w:p>
+        </w:tc>
+        <w:tc>
+          <w:tcPr>
+            <w:tcW w:w="1350" w:type="dxa"/>
+            <w:vMerge/>
+          </w:tcPr>
+          <w:p>
+            <w:pPr>
+              <w:pStyle w:val="ListParagraph"/>
+              <w:pBdr>
+                <w:top w:val="nil"/>
+                <w:left w:val="nil"/>
+                <w:bottom w:val="nil"/>
+                <w:right w:val="nil"/>
+                <w:between w:val="nil"/>
+              </w:pBdr>
+              <w:spacing w:before="0"/>
+              <w:ind w:left="0"/>
+              <w:rPr>
+                <w:rFonts w:ascii="Calibri" w:eastAsia="Calibri" w:hAnsi="Calibri" w:cs="Calibri"/>
+                <w:sz w:val="32"/>
+                <w:szCs w:val="32"/>
+              </w:rPr>
+            </w:pPr>
+          </w:p>
+        </w:tc>
+        <w:tc>
+          <w:tcPr>
+            <w:tcW w:w="1440" w:type="dxa"/>
+          </w:tcPr>
+          <w:p>
+            <w:pPr>
+              <w:pBdr>
+                <w:top w:val="nil"/>
+                <w:left w:val="nil"/>
+                <w:bottom w:val="nil"/>
+                <w:right w:val="nil"/>
+                <w:between w:val="nil"/>
+              </w:pBdr>
+              <w:spacing w:before="0"/>
+              <w:rPr>
+                <w:rFonts w:ascii="Calibri" w:eastAsia="Calibri" w:hAnsi="Calibri" w:cs="Calibri"/>
+                <w:sz w:val="32"/>
+                <w:szCs w:val="32"/>
+              </w:rPr>
+            </w:pPr>
+            <w:r>
+              <w:rPr>
+                <w:rFonts w:ascii="Calibri" w:eastAsia="Calibri" w:hAnsi="Calibri" w:cs="Calibri"/>
+                <w:sz w:val="32"/>
+                <w:szCs w:val="32"/>
+              </w:rPr>
+              <w:t>PIND2</w:t>
+            </w:r>
+          </w:p>
+        </w:tc>
+        <w:tc>
+          <w:tcPr>
+            <w:tcW w:w="1440" w:type="dxa"/>
+          </w:tcPr>
+          <w:p>
+            <w:pPr>
+              <w:pStyle w:val="ListParagraph"/>
+              <w:pBdr>
+                <w:top w:val="nil"/>
+                <w:left w:val="nil"/>
+                <w:bottom w:val="nil"/>
+                <w:right w:val="nil"/>
+                <w:between w:val="nil"/>
+              </w:pBdr>
+              <w:spacing w:before="0"/>
+              <w:ind w:left="0"/>
+              <w:rPr>
+                <w:rFonts w:ascii="Calibri" w:eastAsia="Calibri" w:hAnsi="Calibri" w:cs="Calibri"/>
+                <w:sz w:val="32"/>
+                <w:szCs w:val="32"/>
+              </w:rPr>
+            </w:pPr>
+            <w:r>
+              <w:rPr>
+                <w:rFonts w:ascii="Calibri" w:eastAsia="Calibri" w:hAnsi="Calibri" w:cs="Calibri"/>
+                <w:sz w:val="32"/>
+                <w:szCs w:val="32"/>
+              </w:rPr>
+              <w:t>Output</w:t>
+            </w:r>
+          </w:p>
+        </w:tc>
+        <w:tc>
+          <w:tcPr>
+            <w:tcW w:w="1440" w:type="dxa"/>
+          </w:tcPr>
+          <w:p>
+            <w:pPr>
+              <w:pStyle w:val="ListParagraph"/>
+              <w:pBdr>
+                <w:top w:val="nil"/>
+                <w:left w:val="nil"/>
+                <w:bottom w:val="nil"/>
+                <w:right w:val="nil"/>
+                <w:between w:val="nil"/>
+              </w:pBdr>
+              <w:spacing w:before="0"/>
+              <w:ind w:left="0"/>
+              <w:rPr>
+                <w:rFonts w:ascii="Calibri" w:eastAsia="Calibri" w:hAnsi="Calibri" w:cs="Calibri"/>
+                <w:sz w:val="32"/>
+                <w:szCs w:val="32"/>
+              </w:rPr>
+            </w:pPr>
+            <w:r>
+              <w:rPr>
+                <w:rFonts w:ascii="Calibri" w:eastAsia="Calibri" w:hAnsi="Calibri" w:cs="Calibri"/>
+                <w:sz w:val="32"/>
+                <w:szCs w:val="32"/>
+              </w:rPr>
+              <w:t>0</w:t>
+            </w:r>
+          </w:p>
+        </w:tc>
+      </w:tr>
+      <w:tr>
+        <w:trPr>
+          <w:trHeight w:val="106"/>
+        </w:trPr>
+        <w:tc>
+          <w:tcPr>
+            <w:tcW w:w="1885" w:type="dxa"/>
+            <w:vMerge/>
+            <w:vAlign w:val="center"/>
+          </w:tcPr>
+          <w:p>
+            <w:pPr>
+              <w:jc w:val="center"/>
+              <w:rPr>
+                <w:rFonts w:ascii="Calibri" w:eastAsia="Calibri" w:hAnsi="Calibri" w:cs="Calibri"/>
+                <w:b/>
+                <w:sz w:val="32"/>
+                <w:szCs w:val="32"/>
+              </w:rPr>
+            </w:pPr>
+          </w:p>
+        </w:tc>
+        <w:tc>
+          <w:tcPr>
+            <w:tcW w:w="2790" w:type="dxa"/>
+            <w:vMerge/>
+            <w:vAlign w:val="center"/>
+          </w:tcPr>
+          <w:p>
+            <w:pPr>
+              <w:jc w:val="center"/>
+              <w:rPr>
+                <w:rFonts w:ascii="Calibri" w:eastAsia="Calibri" w:hAnsi="Calibri" w:cs="Calibri"/>
+                <w:sz w:val="28"/>
+                <w:szCs w:val="28"/>
+              </w:rPr>
+            </w:pPr>
+          </w:p>
+        </w:tc>
+        <w:tc>
+          <w:tcPr>
+            <w:tcW w:w="1350" w:type="dxa"/>
+            <w:vMerge/>
+          </w:tcPr>
+          <w:p>
+            <w:pPr>
+              <w:pStyle w:val="ListParagraph"/>
+              <w:pBdr>
+                <w:top w:val="nil"/>
+                <w:left w:val="nil"/>
+                <w:bottom w:val="nil"/>
+                <w:right w:val="nil"/>
+                <w:between w:val="nil"/>
+              </w:pBdr>
+              <w:spacing w:before="0"/>
+              <w:ind w:left="0"/>
+              <w:rPr>
+                <w:rFonts w:ascii="Calibri" w:eastAsia="Calibri" w:hAnsi="Calibri" w:cs="Calibri"/>
+                <w:sz w:val="32"/>
+                <w:szCs w:val="32"/>
+              </w:rPr>
+            </w:pPr>
+          </w:p>
+        </w:tc>
+        <w:tc>
+          <w:tcPr>
+            <w:tcW w:w="1440" w:type="dxa"/>
+          </w:tcPr>
+          <w:p>
+            <w:pPr>
+              <w:pBdr>
+                <w:top w:val="nil"/>
+                <w:left w:val="nil"/>
+                <w:bottom w:val="nil"/>
+                <w:right w:val="nil"/>
+                <w:between w:val="nil"/>
+              </w:pBdr>
+              <w:spacing w:before="0"/>
+              <w:rPr>
+                <w:rFonts w:ascii="Calibri" w:eastAsia="Calibri" w:hAnsi="Calibri" w:cs="Calibri"/>
+                <w:sz w:val="32"/>
+                <w:szCs w:val="32"/>
+              </w:rPr>
+            </w:pPr>
+            <w:r>
+              <w:rPr>
+                <w:rFonts w:ascii="Calibri" w:eastAsia="Calibri" w:hAnsi="Calibri" w:cs="Calibri"/>
+                <w:sz w:val="32"/>
+                <w:szCs w:val="32"/>
+              </w:rPr>
+              <w:t>PIND3</w:t>
+            </w:r>
+          </w:p>
+        </w:tc>
+        <w:tc>
+          <w:tcPr>
+            <w:tcW w:w="1440" w:type="dxa"/>
+          </w:tcPr>
+          <w:p>
+            <w:pPr>
+              <w:pStyle w:val="ListParagraph"/>
+              <w:pBdr>
+                <w:top w:val="nil"/>
+                <w:left w:val="nil"/>
+                <w:bottom w:val="nil"/>
+                <w:right w:val="nil"/>
+                <w:between w:val="nil"/>
+              </w:pBdr>
+              <w:spacing w:before="0"/>
+              <w:ind w:left="0"/>
+              <w:rPr>
+                <w:rFonts w:ascii="Calibri" w:eastAsia="Calibri" w:hAnsi="Calibri" w:cs="Calibri"/>
+                <w:sz w:val="32"/>
+                <w:szCs w:val="32"/>
+              </w:rPr>
+            </w:pPr>
+            <w:r>
+              <w:rPr>
+                <w:rFonts w:ascii="Calibri" w:eastAsia="Calibri" w:hAnsi="Calibri" w:cs="Calibri"/>
+                <w:sz w:val="32"/>
+                <w:szCs w:val="32"/>
+              </w:rPr>
+              <w:t>Output</w:t>
+            </w:r>
+          </w:p>
+        </w:tc>
+        <w:tc>
+          <w:tcPr>
+            <w:tcW w:w="1440" w:type="dxa"/>
+          </w:tcPr>
+          <w:p>
+            <w:pPr>
+              <w:pStyle w:val="ListParagraph"/>
+              <w:pBdr>
+                <w:top w:val="nil"/>
+                <w:left w:val="nil"/>
+                <w:bottom w:val="nil"/>
+                <w:right w:val="nil"/>
+                <w:between w:val="nil"/>
+              </w:pBdr>
+              <w:spacing w:before="0"/>
+              <w:ind w:left="0"/>
+              <w:rPr>
+                <w:rFonts w:ascii="Calibri" w:eastAsia="Calibri" w:hAnsi="Calibri" w:cs="Calibri"/>
+                <w:sz w:val="32"/>
+                <w:szCs w:val="32"/>
+              </w:rPr>
+            </w:pPr>
+            <w:r>
+              <w:rPr>
+                <w:rFonts w:ascii="Calibri" w:eastAsia="Calibri" w:hAnsi="Calibri" w:cs="Calibri"/>
+                <w:sz w:val="32"/>
+                <w:szCs w:val="32"/>
+              </w:rPr>
+              <w:t>0</w:t>
+            </w:r>
+          </w:p>
+        </w:tc>
+      </w:tr>
+      <w:tr>
+        <w:trPr>
+          <w:trHeight w:val="106"/>
+        </w:trPr>
+        <w:tc>
+          <w:tcPr>
+            <w:tcW w:w="1885" w:type="dxa"/>
+            <w:vMerge/>
+            <w:vAlign w:val="center"/>
+          </w:tcPr>
+          <w:p>
+            <w:pPr>
+              <w:jc w:val="center"/>
+              <w:rPr>
+                <w:rFonts w:ascii="Calibri" w:eastAsia="Calibri" w:hAnsi="Calibri" w:cs="Calibri"/>
+                <w:b/>
+                <w:sz w:val="32"/>
+                <w:szCs w:val="32"/>
+              </w:rPr>
+            </w:pPr>
+          </w:p>
+        </w:tc>
+        <w:tc>
+          <w:tcPr>
+            <w:tcW w:w="2790" w:type="dxa"/>
+            <w:vMerge/>
+            <w:vAlign w:val="center"/>
+          </w:tcPr>
+          <w:p>
+            <w:pPr>
+              <w:jc w:val="center"/>
+              <w:rPr>
+                <w:rFonts w:ascii="Calibri" w:eastAsia="Calibri" w:hAnsi="Calibri" w:cs="Calibri"/>
+                <w:sz w:val="28"/>
+                <w:szCs w:val="28"/>
+              </w:rPr>
+            </w:pPr>
+          </w:p>
+        </w:tc>
+        <w:tc>
+          <w:tcPr>
+            <w:tcW w:w="1350" w:type="dxa"/>
+            <w:vMerge/>
+          </w:tcPr>
+          <w:p>
+            <w:pPr>
+              <w:pStyle w:val="ListParagraph"/>
+              <w:pBdr>
+                <w:top w:val="nil"/>
+                <w:left w:val="nil"/>
+                <w:bottom w:val="nil"/>
+                <w:right w:val="nil"/>
+                <w:between w:val="nil"/>
+              </w:pBdr>
+              <w:spacing w:before="0"/>
+              <w:ind w:left="0"/>
+              <w:rPr>
+                <w:rFonts w:ascii="Calibri" w:eastAsia="Calibri" w:hAnsi="Calibri" w:cs="Calibri"/>
+                <w:sz w:val="32"/>
+                <w:szCs w:val="32"/>
+              </w:rPr>
+            </w:pPr>
+          </w:p>
+        </w:tc>
+        <w:tc>
+          <w:tcPr>
+            <w:tcW w:w="1440" w:type="dxa"/>
+          </w:tcPr>
+          <w:p>
+            <w:pPr>
+              <w:pBdr>
+                <w:top w:val="nil"/>
+                <w:left w:val="nil"/>
+                <w:bottom w:val="nil"/>
+                <w:right w:val="nil"/>
+                <w:between w:val="nil"/>
+              </w:pBdr>
+              <w:spacing w:before="0"/>
+              <w:rPr>
+                <w:rFonts w:ascii="Calibri" w:eastAsia="Calibri" w:hAnsi="Calibri" w:cs="Calibri"/>
+                <w:sz w:val="32"/>
+                <w:szCs w:val="32"/>
+              </w:rPr>
+            </w:pPr>
+            <w:r>
+              <w:rPr>
+                <w:rFonts w:ascii="Calibri" w:eastAsia="Calibri" w:hAnsi="Calibri" w:cs="Calibri"/>
+                <w:sz w:val="32"/>
+                <w:szCs w:val="32"/>
+              </w:rPr>
+              <w:t>PIND4</w:t>
+            </w:r>
+          </w:p>
+        </w:tc>
+        <w:tc>
+          <w:tcPr>
+            <w:tcW w:w="1440" w:type="dxa"/>
+          </w:tcPr>
+          <w:p>
+            <w:pPr>
+              <w:pStyle w:val="ListParagraph"/>
+              <w:pBdr>
+                <w:top w:val="nil"/>
+                <w:left w:val="nil"/>
+                <w:bottom w:val="nil"/>
+                <w:right w:val="nil"/>
+                <w:between w:val="nil"/>
+              </w:pBdr>
+              <w:spacing w:before="0"/>
+              <w:ind w:left="0"/>
+              <w:rPr>
+                <w:rFonts w:ascii="Calibri" w:eastAsia="Calibri" w:hAnsi="Calibri" w:cs="Calibri"/>
+                <w:sz w:val="32"/>
+                <w:szCs w:val="32"/>
+              </w:rPr>
+            </w:pPr>
+            <w:r>
+              <w:rPr>
+                <w:rFonts w:ascii="Calibri" w:eastAsia="Calibri" w:hAnsi="Calibri" w:cs="Calibri"/>
+                <w:sz w:val="32"/>
+                <w:szCs w:val="32"/>
+              </w:rPr>
+              <w:t>Output</w:t>
+            </w:r>
+          </w:p>
+        </w:tc>
+        <w:tc>
+          <w:tcPr>
+            <w:tcW w:w="1440" w:type="dxa"/>
+          </w:tcPr>
+          <w:p>
+            <w:pPr>
+              <w:pStyle w:val="ListParagraph"/>
+              <w:pBdr>
+                <w:top w:val="nil"/>
+                <w:left w:val="nil"/>
+                <w:bottom w:val="nil"/>
+                <w:right w:val="nil"/>
+                <w:between w:val="nil"/>
+              </w:pBdr>
+              <w:spacing w:before="0"/>
+              <w:ind w:left="0"/>
+              <w:rPr>
+                <w:rFonts w:ascii="Calibri" w:eastAsia="Calibri" w:hAnsi="Calibri" w:cs="Calibri"/>
+                <w:sz w:val="32"/>
+                <w:szCs w:val="32"/>
+              </w:rPr>
+            </w:pPr>
+            <w:r>
+              <w:rPr>
+                <w:rFonts w:ascii="Calibri" w:eastAsia="Calibri" w:hAnsi="Calibri" w:cs="Calibri"/>
+                <w:sz w:val="32"/>
+                <w:szCs w:val="32"/>
+              </w:rPr>
+              <w:t>0</w:t>
+            </w:r>
+          </w:p>
+        </w:tc>
+      </w:tr>
+      <w:tr>
+        <w:trPr>
+          <w:trHeight w:val="106"/>
+        </w:trPr>
+        <w:tc>
+          <w:tcPr>
+            <w:tcW w:w="1885" w:type="dxa"/>
+            <w:vMerge/>
+            <w:vAlign w:val="center"/>
+          </w:tcPr>
+          <w:p>
+            <w:pPr>
+              <w:jc w:val="center"/>
+              <w:rPr>
+                <w:rFonts w:ascii="Calibri" w:eastAsia="Calibri" w:hAnsi="Calibri" w:cs="Calibri"/>
+                <w:b/>
+                <w:sz w:val="32"/>
+                <w:szCs w:val="32"/>
+              </w:rPr>
+            </w:pPr>
+          </w:p>
+        </w:tc>
+        <w:tc>
+          <w:tcPr>
+            <w:tcW w:w="2790" w:type="dxa"/>
+            <w:vMerge/>
+            <w:vAlign w:val="center"/>
+          </w:tcPr>
+          <w:p>
+            <w:pPr>
+              <w:jc w:val="center"/>
+              <w:rPr>
+                <w:rFonts w:ascii="Calibri" w:eastAsia="Calibri" w:hAnsi="Calibri" w:cs="Calibri"/>
+                <w:sz w:val="28"/>
+                <w:szCs w:val="28"/>
+              </w:rPr>
+            </w:pPr>
+          </w:p>
+        </w:tc>
+        <w:tc>
+          <w:tcPr>
+            <w:tcW w:w="1350" w:type="dxa"/>
+            <w:vMerge/>
+          </w:tcPr>
+          <w:p>
+            <w:pPr>
+              <w:pStyle w:val="ListParagraph"/>
+              <w:pBdr>
+                <w:top w:val="nil"/>
+                <w:left w:val="nil"/>
+                <w:bottom w:val="nil"/>
+                <w:right w:val="nil"/>
+                <w:between w:val="nil"/>
+              </w:pBdr>
+              <w:spacing w:before="0"/>
+              <w:ind w:left="0"/>
+              <w:rPr>
+                <w:rFonts w:ascii="Calibri" w:eastAsia="Calibri" w:hAnsi="Calibri" w:cs="Calibri"/>
+                <w:sz w:val="32"/>
+                <w:szCs w:val="32"/>
+              </w:rPr>
+            </w:pPr>
+          </w:p>
+        </w:tc>
+        <w:tc>
+          <w:tcPr>
+            <w:tcW w:w="1440" w:type="dxa"/>
+          </w:tcPr>
+          <w:p>
+            <w:pPr>
+              <w:pBdr>
+                <w:top w:val="nil"/>
+                <w:left w:val="nil"/>
+                <w:bottom w:val="nil"/>
+                <w:right w:val="nil"/>
+                <w:between w:val="nil"/>
+              </w:pBdr>
+              <w:spacing w:before="0"/>
+              <w:rPr>
+                <w:rFonts w:ascii="Calibri" w:eastAsia="Calibri" w:hAnsi="Calibri" w:cs="Calibri"/>
+                <w:sz w:val="32"/>
+                <w:szCs w:val="32"/>
+              </w:rPr>
+            </w:pPr>
+            <w:r>
+              <w:rPr>
+                <w:rFonts w:ascii="Calibri" w:eastAsia="Calibri" w:hAnsi="Calibri" w:cs="Calibri"/>
+                <w:sz w:val="32"/>
+                <w:szCs w:val="32"/>
+              </w:rPr>
+              <w:t>PIND5</w:t>
+            </w:r>
+          </w:p>
+        </w:tc>
+        <w:tc>
+          <w:tcPr>
+            <w:tcW w:w="1440" w:type="dxa"/>
+          </w:tcPr>
+          <w:p>
+            <w:pPr>
+              <w:pStyle w:val="ListParagraph"/>
+              <w:pBdr>
+                <w:top w:val="nil"/>
+                <w:left w:val="nil"/>
+                <w:bottom w:val="nil"/>
+                <w:right w:val="nil"/>
+                <w:between w:val="nil"/>
+              </w:pBdr>
+              <w:spacing w:before="0"/>
+              <w:ind w:left="0"/>
+              <w:rPr>
+                <w:rFonts w:ascii="Calibri" w:eastAsia="Calibri" w:hAnsi="Calibri" w:cs="Calibri"/>
+                <w:sz w:val="32"/>
+                <w:szCs w:val="32"/>
+              </w:rPr>
+            </w:pPr>
+            <w:r>
+              <w:rPr>
+                <w:rFonts w:ascii="Calibri" w:eastAsia="Calibri" w:hAnsi="Calibri" w:cs="Calibri"/>
+                <w:sz w:val="32"/>
+                <w:szCs w:val="32"/>
+              </w:rPr>
+              <w:t>Output</w:t>
+            </w:r>
+          </w:p>
+        </w:tc>
+        <w:tc>
+          <w:tcPr>
+            <w:tcW w:w="1440" w:type="dxa"/>
+          </w:tcPr>
+          <w:p>
+            <w:pPr>
+              <w:pStyle w:val="ListParagraph"/>
+              <w:pBdr>
+                <w:top w:val="nil"/>
+                <w:left w:val="nil"/>
+                <w:bottom w:val="nil"/>
+                <w:right w:val="nil"/>
+                <w:between w:val="nil"/>
+              </w:pBdr>
+              <w:spacing w:before="0"/>
+              <w:ind w:left="0"/>
+              <w:rPr>
+                <w:rFonts w:ascii="Calibri" w:eastAsia="Calibri" w:hAnsi="Calibri" w:cs="Calibri"/>
+                <w:sz w:val="32"/>
+                <w:szCs w:val="32"/>
+              </w:rPr>
+            </w:pPr>
+            <w:r>
+              <w:rPr>
+                <w:rFonts w:ascii="Calibri" w:eastAsia="Calibri" w:hAnsi="Calibri" w:cs="Calibri"/>
+                <w:sz w:val="32"/>
+                <w:szCs w:val="32"/>
+              </w:rPr>
+              <w:t>0</w:t>
+            </w:r>
+          </w:p>
+        </w:tc>
+      </w:tr>
+      <w:tr>
+        <w:trPr>
+          <w:trHeight w:val="106"/>
+        </w:trPr>
+        <w:tc>
+          <w:tcPr>
+            <w:tcW w:w="1885" w:type="dxa"/>
+            <w:vMerge/>
+            <w:vAlign w:val="center"/>
+          </w:tcPr>
+          <w:p>
+            <w:pPr>
+              <w:jc w:val="center"/>
+              <w:rPr>
+                <w:rFonts w:ascii="Calibri" w:eastAsia="Calibri" w:hAnsi="Calibri" w:cs="Calibri"/>
+                <w:b/>
+                <w:sz w:val="32"/>
+                <w:szCs w:val="32"/>
+              </w:rPr>
+            </w:pPr>
+          </w:p>
+        </w:tc>
+        <w:tc>
+          <w:tcPr>
+            <w:tcW w:w="2790" w:type="dxa"/>
+            <w:vMerge/>
+            <w:vAlign w:val="center"/>
+          </w:tcPr>
+          <w:p>
+            <w:pPr>
+              <w:jc w:val="center"/>
+              <w:rPr>
+                <w:rFonts w:ascii="Calibri" w:eastAsia="Calibri" w:hAnsi="Calibri" w:cs="Calibri"/>
+                <w:sz w:val="28"/>
+                <w:szCs w:val="28"/>
+              </w:rPr>
+            </w:pPr>
+          </w:p>
+        </w:tc>
+        <w:tc>
+          <w:tcPr>
+            <w:tcW w:w="1350" w:type="dxa"/>
+            <w:vMerge/>
+          </w:tcPr>
+          <w:p>
+            <w:pPr>
+              <w:pStyle w:val="ListParagraph"/>
+              <w:pBdr>
+                <w:top w:val="nil"/>
+                <w:left w:val="nil"/>
+                <w:bottom w:val="nil"/>
+                <w:right w:val="nil"/>
+                <w:between w:val="nil"/>
+              </w:pBdr>
+              <w:spacing w:before="0"/>
+              <w:ind w:left="0"/>
+              <w:rPr>
+                <w:rFonts w:ascii="Calibri" w:eastAsia="Calibri" w:hAnsi="Calibri" w:cs="Calibri"/>
+                <w:sz w:val="32"/>
+                <w:szCs w:val="32"/>
+              </w:rPr>
+            </w:pPr>
+          </w:p>
+        </w:tc>
+        <w:tc>
+          <w:tcPr>
+            <w:tcW w:w="1440" w:type="dxa"/>
+          </w:tcPr>
+          <w:p>
+            <w:pPr>
+              <w:pBdr>
+                <w:top w:val="nil"/>
+                <w:left w:val="nil"/>
+                <w:bottom w:val="nil"/>
+                <w:right w:val="nil"/>
+                <w:between w:val="nil"/>
+              </w:pBdr>
+              <w:spacing w:before="0"/>
+              <w:rPr>
+                <w:rFonts w:ascii="Calibri" w:eastAsia="Calibri" w:hAnsi="Calibri" w:cs="Calibri"/>
+                <w:sz w:val="32"/>
+                <w:szCs w:val="32"/>
+              </w:rPr>
+            </w:pPr>
+            <w:r>
+              <w:rPr>
+                <w:rFonts w:ascii="Calibri" w:eastAsia="Calibri" w:hAnsi="Calibri" w:cs="Calibri"/>
+                <w:sz w:val="32"/>
+                <w:szCs w:val="32"/>
+              </w:rPr>
+              <w:t>PIND6</w:t>
+            </w:r>
+          </w:p>
+        </w:tc>
+        <w:tc>
+          <w:tcPr>
+            <w:tcW w:w="1440" w:type="dxa"/>
+          </w:tcPr>
+          <w:p>
+            <w:pPr>
+              <w:pStyle w:val="ListParagraph"/>
+              <w:pBdr>
+                <w:top w:val="nil"/>
+                <w:left w:val="nil"/>
+                <w:bottom w:val="nil"/>
+                <w:right w:val="nil"/>
+                <w:between w:val="nil"/>
+              </w:pBdr>
+              <w:spacing w:before="0"/>
+              <w:ind w:left="0"/>
+              <w:rPr>
+                <w:rFonts w:ascii="Calibri" w:eastAsia="Calibri" w:hAnsi="Calibri" w:cs="Calibri"/>
+                <w:sz w:val="32"/>
+                <w:szCs w:val="32"/>
+              </w:rPr>
+            </w:pPr>
+            <w:r>
+              <w:rPr>
+                <w:rFonts w:ascii="Calibri" w:eastAsia="Calibri" w:hAnsi="Calibri" w:cs="Calibri"/>
+                <w:sz w:val="32"/>
+                <w:szCs w:val="32"/>
+              </w:rPr>
+              <w:t>Output</w:t>
+            </w:r>
+          </w:p>
+        </w:tc>
+        <w:tc>
+          <w:tcPr>
+            <w:tcW w:w="1440" w:type="dxa"/>
+          </w:tcPr>
+          <w:p>
+            <w:pPr>
+              <w:pStyle w:val="ListParagraph"/>
+              <w:pBdr>
+                <w:top w:val="nil"/>
+                <w:left w:val="nil"/>
+                <w:bottom w:val="nil"/>
+                <w:right w:val="nil"/>
+                <w:between w:val="nil"/>
+              </w:pBdr>
+              <w:spacing w:before="0"/>
+              <w:ind w:left="0"/>
+              <w:rPr>
+                <w:rFonts w:ascii="Calibri" w:eastAsia="Calibri" w:hAnsi="Calibri" w:cs="Calibri"/>
+                <w:sz w:val="32"/>
+                <w:szCs w:val="32"/>
+              </w:rPr>
+            </w:pPr>
+            <w:r>
+              <w:rPr>
+                <w:rFonts w:ascii="Calibri" w:eastAsia="Calibri" w:hAnsi="Calibri" w:cs="Calibri"/>
+                <w:sz w:val="32"/>
+                <w:szCs w:val="32"/>
+              </w:rPr>
+              <w:t>0</w:t>
+            </w:r>
+          </w:p>
+        </w:tc>
+      </w:tr>
+      <w:tr>
+        <w:trPr>
+          <w:trHeight w:val="106"/>
+        </w:trPr>
+        <w:tc>
+          <w:tcPr>
+            <w:tcW w:w="1885" w:type="dxa"/>
+            <w:vMerge/>
+            <w:vAlign w:val="center"/>
+          </w:tcPr>
+          <w:p>
+            <w:pPr>
+              <w:jc w:val="center"/>
+              <w:rPr>
+                <w:rFonts w:ascii="Calibri" w:eastAsia="Calibri" w:hAnsi="Calibri" w:cs="Calibri"/>
+                <w:b/>
+                <w:sz w:val="32"/>
+                <w:szCs w:val="32"/>
+              </w:rPr>
+            </w:pPr>
+          </w:p>
+        </w:tc>
+        <w:tc>
+          <w:tcPr>
+            <w:tcW w:w="2790" w:type="dxa"/>
+            <w:vMerge/>
+            <w:vAlign w:val="center"/>
+          </w:tcPr>
+          <w:p>
+            <w:pPr>
+              <w:jc w:val="center"/>
+              <w:rPr>
+                <w:rFonts w:ascii="Calibri" w:eastAsia="Calibri" w:hAnsi="Calibri" w:cs="Calibri"/>
+                <w:sz w:val="28"/>
+                <w:szCs w:val="28"/>
+              </w:rPr>
+            </w:pPr>
+          </w:p>
+        </w:tc>
+        <w:tc>
+          <w:tcPr>
+            <w:tcW w:w="1350" w:type="dxa"/>
+            <w:vMerge/>
+          </w:tcPr>
+          <w:p>
+            <w:pPr>
+              <w:pStyle w:val="ListParagraph"/>
+              <w:pBdr>
+                <w:top w:val="nil"/>
+                <w:left w:val="nil"/>
+                <w:bottom w:val="nil"/>
+                <w:right w:val="nil"/>
+                <w:between w:val="nil"/>
+              </w:pBdr>
+              <w:spacing w:before="0"/>
+              <w:ind w:left="0"/>
+              <w:rPr>
+                <w:rFonts w:ascii="Calibri" w:eastAsia="Calibri" w:hAnsi="Calibri" w:cs="Calibri"/>
+                <w:sz w:val="32"/>
+                <w:szCs w:val="32"/>
+              </w:rPr>
+            </w:pPr>
+          </w:p>
+        </w:tc>
+        <w:tc>
+          <w:tcPr>
+            <w:tcW w:w="1440" w:type="dxa"/>
+          </w:tcPr>
+          <w:p>
+            <w:pPr>
+              <w:pBdr>
+                <w:top w:val="nil"/>
+                <w:left w:val="nil"/>
+                <w:bottom w:val="nil"/>
+                <w:right w:val="nil"/>
+                <w:between w:val="nil"/>
+              </w:pBdr>
+              <w:spacing w:before="0"/>
+              <w:rPr>
+                <w:rFonts w:ascii="Calibri" w:eastAsia="Calibri" w:hAnsi="Calibri" w:cs="Calibri"/>
+                <w:sz w:val="32"/>
+                <w:szCs w:val="32"/>
+              </w:rPr>
+            </w:pPr>
+            <w:r>
+              <w:rPr>
+                <w:rFonts w:ascii="Calibri" w:eastAsia="Calibri" w:hAnsi="Calibri" w:cs="Calibri"/>
+                <w:sz w:val="32"/>
+                <w:szCs w:val="32"/>
+              </w:rPr>
+              <w:t>PIND7</w:t>
+            </w:r>
+          </w:p>
+        </w:tc>
+        <w:tc>
+          <w:tcPr>
+            <w:tcW w:w="1440" w:type="dxa"/>
+          </w:tcPr>
+          <w:p>
+            <w:pPr>
+              <w:pStyle w:val="ListParagraph"/>
+              <w:pBdr>
+                <w:top w:val="nil"/>
+                <w:left w:val="nil"/>
+                <w:bottom w:val="nil"/>
+                <w:right w:val="nil"/>
+                <w:between w:val="nil"/>
+              </w:pBdr>
+              <w:spacing w:before="0"/>
+              <w:ind w:left="0"/>
+              <w:rPr>
+                <w:rFonts w:ascii="Calibri" w:eastAsia="Calibri" w:hAnsi="Calibri" w:cs="Calibri"/>
+                <w:sz w:val="32"/>
+                <w:szCs w:val="32"/>
+              </w:rPr>
+            </w:pPr>
+            <w:r>
+              <w:rPr>
+                <w:rFonts w:ascii="Calibri" w:eastAsia="Calibri" w:hAnsi="Calibri" w:cs="Calibri"/>
+                <w:sz w:val="32"/>
+                <w:szCs w:val="32"/>
+              </w:rPr>
+              <w:t>Output</w:t>
+            </w:r>
+          </w:p>
+        </w:tc>
+        <w:tc>
+          <w:tcPr>
+            <w:tcW w:w="1440" w:type="dxa"/>
+          </w:tcPr>
+          <w:p>
+            <w:pPr>
+              <w:pStyle w:val="ListParagraph"/>
+              <w:pBdr>
+                <w:top w:val="nil"/>
+                <w:left w:val="nil"/>
+                <w:bottom w:val="nil"/>
+                <w:right w:val="nil"/>
+                <w:between w:val="nil"/>
+              </w:pBdr>
+              <w:spacing w:before="0"/>
+              <w:ind w:left="0"/>
+              <w:rPr>
+                <w:rFonts w:ascii="Calibri" w:eastAsia="Calibri" w:hAnsi="Calibri" w:cs="Calibri"/>
+                <w:sz w:val="32"/>
+                <w:szCs w:val="32"/>
+              </w:rPr>
+            </w:pPr>
+            <w:r>
+              <w:rPr>
+                <w:rFonts w:ascii="Calibri" w:eastAsia="Calibri" w:hAnsi="Calibri" w:cs="Calibri"/>
+                <w:sz w:val="32"/>
+                <w:szCs w:val="32"/>
+              </w:rPr>
+              <w:t>0</w:t>
+            </w:r>
+          </w:p>
+        </w:tc>
+      </w:tr>
+      <w:tr>
+        <w:tc>
+          <w:tcPr>
+            <w:tcW w:w="1885" w:type="dxa"/>
+            <w:vAlign w:val="center"/>
+          </w:tcPr>
+          <w:p>
+            <w:pPr>
+              <w:jc w:val="center"/>
               <w:rPr>
                 <w:rFonts w:ascii="Calibri" w:eastAsia="Calibri" w:hAnsi="Calibri" w:cs="Calibri"/>
                 <w:b/>
                 <w:bCs/>
-                <w:sz w:val="32"/>
-                <w:szCs w:val="32"/>
+                <w:sz w:val="28"/>
+                <w:szCs w:val="28"/>
               </w:rPr>
             </w:pPr>
             <w:r>
@@ -4411,7 +5885,8 @@
                 <w:sz w:val="32"/>
                 <w:szCs w:val="32"/>
               </w:rPr>
-              <w:t>#output</w:t>
+              <w:lastRenderedPageBreak/>
+              <w:t>B</w:t>
             </w:r>
             <w:r>
               <w:rPr>
@@ -4421,198 +5896,189 @@
                 <w:sz w:val="32"/>
                 <w:szCs w:val="32"/>
               </w:rPr>
-              <w:t xml:space="preserve"> Pins</w:t>
-            </w:r>
-            <w:r>
-              <w:rPr>
-                <w:rFonts w:ascii="Calibri" w:eastAsia="Calibri" w:hAnsi="Calibri" w:cs="Calibri"/>
-                <w:b/>
-                <w:bCs/>
-                <w:sz w:val="32"/>
-                <w:szCs w:val="32"/>
-              </w:rPr>
-              <w:t xml:space="preserve">  </w:t>
+              <w:t>uzzer</w:t>
+            </w:r>
+          </w:p>
+        </w:tc>
+        <w:tc>
+          <w:tcPr>
+            <w:tcW w:w="2790" w:type="dxa"/>
+            <w:vAlign w:val="center"/>
+          </w:tcPr>
+          <w:p>
+            <w:pPr>
+              <w:jc w:val="center"/>
+              <w:rPr>
+                <w:rFonts w:ascii="Calibri" w:eastAsia="Calibri" w:hAnsi="Calibri" w:cs="Calibri"/>
+                <w:sz w:val="28"/>
+                <w:szCs w:val="28"/>
+              </w:rPr>
+            </w:pPr>
+            <w:r>
+              <w:rPr>
+                <w:rFonts w:ascii="Calibri" w:eastAsia="Calibri" w:hAnsi="Calibri" w:cs="Calibri"/>
+                <w:sz w:val="28"/>
+                <w:szCs w:val="28"/>
+              </w:rPr>
+              <w:t xml:space="preserve">REQ_ </w:t>
+            </w:r>
+            <w:r>
+              <w:rPr>
+                <w:rFonts w:ascii="Calibri" w:eastAsia="Calibri" w:hAnsi="Calibri" w:cs="Calibri"/>
+                <w:sz w:val="28"/>
+                <w:szCs w:val="28"/>
+              </w:rPr>
+              <w:t>PO4_DGELV _HSI</w:t>
+            </w:r>
+            <w:r>
+              <w:rPr>
+                <w:rFonts w:ascii="Calibri" w:eastAsia="Calibri" w:hAnsi="Calibri" w:cs="Calibri"/>
+                <w:sz w:val="28"/>
+                <w:szCs w:val="28"/>
+              </w:rPr>
+              <w:t>_0</w:t>
+            </w:r>
+            <w:r>
+              <w:rPr>
+                <w:rFonts w:ascii="Calibri" w:eastAsia="Calibri" w:hAnsi="Calibri" w:cs="Calibri"/>
+                <w:sz w:val="28"/>
+                <w:szCs w:val="28"/>
+              </w:rPr>
+              <w:t>6</w:t>
+            </w:r>
+            <w:r>
+              <w:rPr>
+                <w:rFonts w:ascii="Calibri" w:eastAsia="Calibri" w:hAnsi="Calibri" w:cs="Calibri"/>
+                <w:sz w:val="28"/>
+                <w:szCs w:val="28"/>
+              </w:rPr>
+              <w:t>_V</w:t>
+            </w:r>
+            <w:r>
+              <w:rPr>
+                <w:rFonts w:ascii="Calibri" w:eastAsia="Calibri" w:hAnsi="Calibri" w:cs="Calibri"/>
+                <w:sz w:val="28"/>
+                <w:szCs w:val="28"/>
+              </w:rPr>
+              <w:t>1</w:t>
+            </w:r>
+          </w:p>
+        </w:tc>
+        <w:tc>
+          <w:tcPr>
+            <w:tcW w:w="1350" w:type="dxa"/>
+          </w:tcPr>
+          <w:p>
+            <w:pPr>
+              <w:pStyle w:val="ListParagraph"/>
+              <w:ind w:left="0" w:right="144"/>
+              <w:rPr>
+                <w:rFonts w:ascii="Calibri" w:eastAsia="Calibri" w:hAnsi="Calibri" w:cs="Calibri"/>
+                <w:sz w:val="32"/>
+                <w:szCs w:val="32"/>
+              </w:rPr>
+            </w:pPr>
+            <w:proofErr w:type="spellStart"/>
+            <w:r>
+              <w:rPr>
+                <w:rFonts w:ascii="Calibri" w:eastAsia="Calibri" w:hAnsi="Calibri" w:cs="Calibri"/>
+                <w:sz w:val="32"/>
+                <w:szCs w:val="32"/>
+              </w:rPr>
+              <w:t>Port</w:t>
+            </w:r>
+            <w:r>
+              <w:rPr>
+                <w:rFonts w:ascii="Calibri" w:eastAsia="Calibri" w:hAnsi="Calibri" w:cs="Calibri"/>
+                <w:sz w:val="32"/>
+                <w:szCs w:val="32"/>
+              </w:rPr>
+              <w:t>B</w:t>
+            </w:r>
+            <w:proofErr w:type="spellEnd"/>
+          </w:p>
+        </w:tc>
+        <w:tc>
+          <w:tcPr>
+            <w:tcW w:w="1440" w:type="dxa"/>
+          </w:tcPr>
+          <w:p>
+            <w:pPr>
+              <w:pStyle w:val="ListParagraph"/>
+              <w:ind w:left="0"/>
+              <w:rPr>
+                <w:rFonts w:ascii="Calibri" w:eastAsia="Calibri" w:hAnsi="Calibri" w:cs="Calibri"/>
+                <w:sz w:val="32"/>
+                <w:szCs w:val="32"/>
+              </w:rPr>
+            </w:pPr>
+            <w:r>
+              <w:rPr>
+                <w:rFonts w:ascii="Calibri" w:eastAsia="Calibri" w:hAnsi="Calibri" w:cs="Calibri"/>
+                <w:sz w:val="32"/>
+                <w:szCs w:val="32"/>
+              </w:rPr>
+              <w:t>PINB3</w:t>
+            </w:r>
+          </w:p>
+        </w:tc>
+        <w:tc>
+          <w:tcPr>
+            <w:tcW w:w="1440" w:type="dxa"/>
+          </w:tcPr>
+          <w:p>
+            <w:pPr>
+              <w:pStyle w:val="ListParagraph"/>
+              <w:ind w:left="0"/>
+              <w:rPr>
+                <w:rFonts w:ascii="Calibri" w:eastAsia="Calibri" w:hAnsi="Calibri" w:cs="Calibri"/>
+                <w:sz w:val="32"/>
+                <w:szCs w:val="32"/>
+              </w:rPr>
+            </w:pPr>
+            <w:r>
+              <w:rPr>
+                <w:rFonts w:ascii="Calibri" w:eastAsia="Calibri" w:hAnsi="Calibri" w:cs="Calibri"/>
+                <w:sz w:val="32"/>
+                <w:szCs w:val="32"/>
+              </w:rPr>
+              <w:t>Output</w:t>
+            </w:r>
+          </w:p>
+        </w:tc>
+        <w:tc>
+          <w:tcPr>
+            <w:tcW w:w="1440" w:type="dxa"/>
+          </w:tcPr>
+          <w:p>
+            <w:pPr>
+              <w:pStyle w:val="ListParagraph"/>
+              <w:ind w:left="0"/>
+              <w:rPr>
+                <w:rFonts w:ascii="Calibri" w:eastAsia="Calibri" w:hAnsi="Calibri" w:cs="Calibri"/>
+                <w:sz w:val="32"/>
+                <w:szCs w:val="32"/>
+              </w:rPr>
+            </w:pPr>
+            <w:r>
+              <w:rPr>
+                <w:rFonts w:ascii="Calibri" w:eastAsia="Calibri" w:hAnsi="Calibri" w:cs="Calibri"/>
+                <w:sz w:val="32"/>
+                <w:szCs w:val="32"/>
+              </w:rPr>
+              <w:t>0</w:t>
             </w:r>
           </w:p>
         </w:tc>
       </w:tr>
       <w:tr>
-        <w:tc>
-          <w:tcPr>
-            <w:tcW w:w="2605" w:type="dxa"/>
-            <w:vAlign w:val="center"/>
-          </w:tcPr>
-          <w:p>
-            <w:pPr>
-              <w:jc w:val="center"/>
-              <w:rPr>
-                <w:rFonts w:ascii="Calibri" w:eastAsia="Calibri" w:hAnsi="Calibri" w:cs="Calibri"/>
-                <w:b/>
-                <w:bCs/>
-                <w:sz w:val="28"/>
-                <w:szCs w:val="28"/>
-              </w:rPr>
-            </w:pPr>
-            <w:r>
-              <w:rPr>
-                <w:rFonts w:ascii="Calibri" w:eastAsia="Calibri" w:hAnsi="Calibri" w:cs="Calibri"/>
-                <w:b/>
-                <w:bCs/>
-                <w:sz w:val="32"/>
-                <w:szCs w:val="32"/>
-              </w:rPr>
-              <w:lastRenderedPageBreak/>
-              <w:t>B</w:t>
-            </w:r>
-            <w:r>
-              <w:rPr>
-                <w:rFonts w:ascii="Calibri" w:eastAsia="Calibri" w:hAnsi="Calibri" w:cs="Calibri"/>
-                <w:b/>
-                <w:bCs/>
-                <w:sz w:val="32"/>
-                <w:szCs w:val="32"/>
-              </w:rPr>
-              <w:t>uzzer</w:t>
-            </w:r>
-          </w:p>
-        </w:tc>
-        <w:tc>
-          <w:tcPr>
-            <w:tcW w:w="3240" w:type="dxa"/>
-            <w:vAlign w:val="center"/>
-          </w:tcPr>
-          <w:p>
-            <w:pPr>
-              <w:jc w:val="center"/>
-              <w:rPr>
-                <w:rFonts w:ascii="Calibri" w:eastAsia="Calibri" w:hAnsi="Calibri" w:cs="Calibri"/>
-                <w:sz w:val="28"/>
-                <w:szCs w:val="28"/>
-              </w:rPr>
-            </w:pPr>
-            <w:r>
-              <w:rPr>
-                <w:rFonts w:ascii="Calibri" w:eastAsia="Calibri" w:hAnsi="Calibri" w:cs="Calibri"/>
-                <w:sz w:val="28"/>
-                <w:szCs w:val="28"/>
-              </w:rPr>
-              <w:t xml:space="preserve">REQ_ </w:t>
-            </w:r>
-            <w:r>
-              <w:rPr>
-                <w:rFonts w:ascii="Calibri" w:eastAsia="Calibri" w:hAnsi="Calibri" w:cs="Calibri"/>
-                <w:sz w:val="28"/>
-                <w:szCs w:val="28"/>
-              </w:rPr>
-              <w:t>PO4_DGELV _HSI</w:t>
-            </w:r>
-            <w:r>
-              <w:rPr>
-                <w:rFonts w:ascii="Calibri" w:eastAsia="Calibri" w:hAnsi="Calibri" w:cs="Calibri"/>
-                <w:sz w:val="28"/>
-                <w:szCs w:val="28"/>
-              </w:rPr>
-              <w:t>_0</w:t>
-            </w:r>
-            <w:r>
-              <w:rPr>
-                <w:rFonts w:ascii="Calibri" w:eastAsia="Calibri" w:hAnsi="Calibri" w:cs="Calibri"/>
-                <w:sz w:val="28"/>
-                <w:szCs w:val="28"/>
-              </w:rPr>
-              <w:t>6</w:t>
-            </w:r>
-            <w:r>
-              <w:rPr>
-                <w:rFonts w:ascii="Calibri" w:eastAsia="Calibri" w:hAnsi="Calibri" w:cs="Calibri"/>
-                <w:sz w:val="28"/>
-                <w:szCs w:val="28"/>
-              </w:rPr>
-              <w:t>_V</w:t>
-            </w:r>
-            <w:r>
-              <w:rPr>
-                <w:rFonts w:ascii="Calibri" w:eastAsia="Calibri" w:hAnsi="Calibri" w:cs="Calibri"/>
-                <w:sz w:val="28"/>
-                <w:szCs w:val="28"/>
-              </w:rPr>
-              <w:t>1</w:t>
-            </w:r>
-          </w:p>
-        </w:tc>
-        <w:tc>
-          <w:tcPr>
-            <w:tcW w:w="4320" w:type="dxa"/>
-          </w:tcPr>
-          <w:p>
-            <w:pPr>
-              <w:pStyle w:val="ListParagraph"/>
-              <w:numPr>
-                <w:ilvl w:val="0"/>
-                <w:numId w:val="6"/>
-              </w:numPr>
-              <w:rPr>
-                <w:rFonts w:ascii="Calibri" w:eastAsia="Calibri" w:hAnsi="Calibri" w:cs="Calibri"/>
-                <w:sz w:val="32"/>
-                <w:szCs w:val="32"/>
-              </w:rPr>
-            </w:pPr>
-            <w:r>
-              <w:rPr>
-                <w:rFonts w:ascii="Calibri" w:eastAsia="Calibri" w:hAnsi="Calibri" w:cs="Calibri"/>
-                <w:sz w:val="32"/>
-                <w:szCs w:val="32"/>
-              </w:rPr>
-              <w:t xml:space="preserve">Buzzer will connect to PORTB and use one pin. </w:t>
-            </w:r>
-          </w:p>
-          <w:p>
-            <w:pPr>
-              <w:rPr>
-                <w:rFonts w:ascii="Calibri" w:eastAsia="Calibri" w:hAnsi="Calibri" w:cs="Calibri"/>
-                <w:b/>
-                <w:bCs/>
-                <w:sz w:val="32"/>
-                <w:szCs w:val="32"/>
-              </w:rPr>
-            </w:pPr>
-            <w:r>
-              <w:rPr>
-                <w:rFonts w:ascii="Calibri" w:eastAsia="Calibri" w:hAnsi="Calibri" w:cs="Calibri"/>
-                <w:b/>
-                <w:bCs/>
-                <w:sz w:val="32"/>
-                <w:szCs w:val="32"/>
-              </w:rPr>
-              <w:t>#output</w:t>
-            </w:r>
-            <w:r>
-              <w:rPr>
-                <w:rFonts w:ascii="Calibri" w:eastAsia="Calibri" w:hAnsi="Calibri" w:cs="Calibri"/>
-                <w:b/>
-                <w:bCs/>
-                <w:sz w:val="32"/>
-                <w:szCs w:val="32"/>
-              </w:rPr>
-              <w:t xml:space="preserve"> Pins</w:t>
-            </w:r>
-            <w:r>
-              <w:rPr>
-                <w:rFonts w:ascii="Calibri" w:eastAsia="Calibri" w:hAnsi="Calibri" w:cs="Calibri"/>
-                <w:b/>
-                <w:bCs/>
-                <w:sz w:val="32"/>
-                <w:szCs w:val="32"/>
-              </w:rPr>
-              <w:t xml:space="preserve">  </w:t>
-            </w:r>
-          </w:p>
-        </w:tc>
-      </w:tr>
-      <w:tr>
-        <w:tc>
-          <w:tcPr>
-            <w:tcW w:w="2605" w:type="dxa"/>
+        <w:trPr>
+          <w:trHeight w:val="121"/>
+        </w:trPr>
+        <w:tc>
+          <w:tcPr>
+            <w:tcW w:w="1885" w:type="dxa"/>
+            <w:vMerge w:val="restart"/>
             <w:vAlign w:val="center"/>
           </w:tcPr>
           <w:p>
@@ -4642,7 +6108,8 @@
         </w:tc>
         <w:tc>
           <w:tcPr>
-            <w:tcW w:w="3240" w:type="dxa"/>
+            <w:tcW w:w="2790" w:type="dxa"/>
+            <w:vMerge w:val="restart"/>
             <w:vAlign w:val="center"/>
           </w:tcPr>
           <w:p>
@@ -4698,145 +6165,1001 @@
         </w:tc>
         <w:tc>
           <w:tcPr>
-            <w:tcW w:w="4320" w:type="dxa"/>
+            <w:tcW w:w="1350" w:type="dxa"/>
+            <w:vMerge w:val="restart"/>
           </w:tcPr>
           <w:p>
             <w:pPr>
               <w:pStyle w:val="ListParagraph"/>
-              <w:numPr>
-                <w:ilvl w:val="0"/>
-                <w:numId w:val="4"/>
-              </w:numPr>
-              <w:rPr>
-                <w:rFonts w:ascii="Calibri" w:eastAsia="Calibri" w:hAnsi="Calibri" w:cs="Calibri"/>
-                <w:sz w:val="32"/>
-                <w:szCs w:val="32"/>
-              </w:rPr>
-            </w:pPr>
-            <w:r>
-              <w:rPr>
-                <w:rFonts w:ascii="Calibri" w:eastAsia="Calibri" w:hAnsi="Calibri" w:cs="Calibri"/>
-                <w:sz w:val="32"/>
-                <w:szCs w:val="32"/>
-              </w:rPr>
-              <w:t>The KEYPD 4*4 will connect to PORTC four pins as input and four pins as output.</w:t>
-            </w:r>
-          </w:p>
+              <w:ind w:left="0"/>
+              <w:rPr>
+                <w:rFonts w:ascii="Calibri" w:eastAsia="Calibri" w:hAnsi="Calibri" w:cs="Calibri"/>
+                <w:sz w:val="32"/>
+                <w:szCs w:val="32"/>
+              </w:rPr>
+            </w:pPr>
+            <w:proofErr w:type="spellStart"/>
+            <w:r>
+              <w:rPr>
+                <w:rFonts w:ascii="Calibri" w:eastAsia="Calibri" w:hAnsi="Calibri" w:cs="Calibri"/>
+                <w:sz w:val="32"/>
+                <w:szCs w:val="32"/>
+              </w:rPr>
+              <w:t>PortC</w:t>
+            </w:r>
+            <w:proofErr w:type="spellEnd"/>
+          </w:p>
+        </w:tc>
+        <w:tc>
+          <w:tcPr>
+            <w:tcW w:w="1440" w:type="dxa"/>
+          </w:tcPr>
           <w:p>
             <w:pPr>
               <w:pStyle w:val="ListParagraph"/>
-              <w:numPr>
-                <w:ilvl w:val="0"/>
-                <w:numId w:val="4"/>
-              </w:numPr>
-              <w:rPr>
-                <w:rFonts w:ascii="Calibri" w:eastAsia="Calibri" w:hAnsi="Calibri" w:cs="Calibri"/>
-                <w:sz w:val="32"/>
-                <w:szCs w:val="32"/>
-              </w:rPr>
-            </w:pPr>
-            <w:r>
-              <w:rPr>
-                <w:rFonts w:ascii="Calibri" w:eastAsia="Calibri" w:hAnsi="Calibri" w:cs="Calibri"/>
-                <w:sz w:val="32"/>
-                <w:szCs w:val="32"/>
-              </w:rPr>
-              <w:t>The keypad has 16 buttons</w:t>
-            </w:r>
-            <w:r>
-              <w:rPr>
-                <w:rFonts w:ascii="Calibri" w:eastAsia="Calibri" w:hAnsi="Calibri" w:cs="Calibri"/>
-                <w:sz w:val="32"/>
-                <w:szCs w:val="32"/>
-              </w:rPr>
-              <w:t xml:space="preserve">, the first 10 buttons is for </w:t>
-            </w:r>
-            <w:r>
-              <w:rPr>
-                <w:rFonts w:ascii="Calibri" w:eastAsia="Calibri" w:hAnsi="Calibri" w:cs="Calibri"/>
-                <w:sz w:val="32"/>
-                <w:szCs w:val="32"/>
-              </w:rPr>
-              <w:t xml:space="preserve">entering number from 0-9 and the other 6 buttons for entering the alphabetic characters every button from those six bottoms represent from 4-5 character   and </w:t>
-            </w:r>
-            <w:r>
-              <w:rPr>
-                <w:rFonts w:ascii="Calibri" w:eastAsia="Calibri" w:hAnsi="Calibri" w:cs="Calibri"/>
-                <w:sz w:val="32"/>
-                <w:szCs w:val="32"/>
-              </w:rPr>
-              <w:t>by pressing the button</w:t>
-            </w:r>
-            <w:r>
-              <w:rPr>
-                <w:rFonts w:ascii="Calibri" w:eastAsia="Calibri" w:hAnsi="Calibri" w:cs="Calibri"/>
-                <w:sz w:val="32"/>
-                <w:szCs w:val="32"/>
-              </w:rPr>
-              <w:t xml:space="preserve"> </w:t>
-            </w:r>
-            <w:r>
-              <w:rPr>
-                <w:rFonts w:ascii="Calibri" w:eastAsia="Calibri" w:hAnsi="Calibri" w:cs="Calibri"/>
-                <w:sz w:val="32"/>
-                <w:szCs w:val="32"/>
-              </w:rPr>
-              <w:t>you</w:t>
-            </w:r>
-            <w:r>
-              <w:rPr>
-                <w:rFonts w:ascii="Calibri" w:eastAsia="Calibri" w:hAnsi="Calibri" w:cs="Calibri"/>
-                <w:sz w:val="32"/>
-                <w:szCs w:val="32"/>
-              </w:rPr>
-              <w:t xml:space="preserve"> can change the characters</w:t>
-            </w:r>
-            <w:r>
-              <w:rPr>
-                <w:rFonts w:ascii="Calibri" w:eastAsia="Calibri" w:hAnsi="Calibri" w:cs="Calibri"/>
-                <w:sz w:val="32"/>
-                <w:szCs w:val="32"/>
-              </w:rPr>
-              <w:t>.</w:t>
-            </w:r>
-          </w:p>
-          <w:p>
-            <w:pPr>
-              <w:rPr>
-                <w:rFonts w:ascii="Calibri" w:eastAsia="Calibri" w:hAnsi="Calibri" w:cs="Calibri"/>
-                <w:sz w:val="32"/>
-                <w:szCs w:val="32"/>
-              </w:rPr>
-            </w:pPr>
-            <w:r>
+              <w:ind w:left="0"/>
+              <w:rPr>
+                <w:rFonts w:ascii="Calibri" w:eastAsia="Calibri" w:hAnsi="Calibri" w:cs="Calibri"/>
+                <w:sz w:val="32"/>
+                <w:szCs w:val="32"/>
+              </w:rPr>
+            </w:pPr>
+            <w:r>
+              <w:rPr>
+                <w:rFonts w:ascii="Calibri" w:eastAsia="Calibri" w:hAnsi="Calibri" w:cs="Calibri"/>
+                <w:sz w:val="32"/>
+                <w:szCs w:val="32"/>
+              </w:rPr>
+              <w:t>PINC0</w:t>
+            </w:r>
+          </w:p>
+        </w:tc>
+        <w:tc>
+          <w:tcPr>
+            <w:tcW w:w="1440" w:type="dxa"/>
+          </w:tcPr>
+          <w:p>
+            <w:pPr>
+              <w:pStyle w:val="ListParagraph"/>
+              <w:ind w:left="0"/>
+              <w:rPr>
+                <w:rFonts w:ascii="Calibri" w:eastAsia="Calibri" w:hAnsi="Calibri" w:cs="Calibri"/>
+                <w:sz w:val="32"/>
+                <w:szCs w:val="32"/>
+              </w:rPr>
+            </w:pPr>
+            <w:r>
+              <w:rPr>
+                <w:rFonts w:ascii="Calibri" w:eastAsia="Calibri" w:hAnsi="Calibri" w:cs="Calibri"/>
+                <w:sz w:val="32"/>
+                <w:szCs w:val="32"/>
+              </w:rPr>
+              <w:t>Input</w:t>
+            </w:r>
+          </w:p>
+        </w:tc>
+        <w:tc>
+          <w:tcPr>
+            <w:tcW w:w="1440" w:type="dxa"/>
+          </w:tcPr>
+          <w:p>
+            <w:pPr>
+              <w:rPr>
+                <w:rFonts w:ascii="Calibri" w:eastAsia="Calibri" w:hAnsi="Calibri" w:cs="Calibri"/>
+                <w:sz w:val="32"/>
+                <w:szCs w:val="32"/>
+              </w:rPr>
+            </w:pPr>
+            <w:r>
+              <w:rPr>
+                <w:rFonts w:ascii="Calibri" w:eastAsia="Calibri" w:hAnsi="Calibri" w:cs="Calibri"/>
+                <w:sz w:val="32"/>
+                <w:szCs w:val="32"/>
+              </w:rPr>
+              <w:t>1</w:t>
+            </w:r>
+          </w:p>
+        </w:tc>
+      </w:tr>
+      <w:tr>
+        <w:trPr>
+          <w:trHeight w:val="119"/>
+        </w:trPr>
+        <w:tc>
+          <w:tcPr>
+            <w:tcW w:w="1885" w:type="dxa"/>
+            <w:vMerge/>
+            <w:vAlign w:val="center"/>
+          </w:tcPr>
+          <w:p>
+            <w:pPr>
+              <w:jc w:val="center"/>
               <w:rPr>
                 <w:rFonts w:ascii="Calibri" w:eastAsia="Calibri" w:hAnsi="Calibri" w:cs="Calibri"/>
                 <w:b/>
                 <w:bCs/>
-                <w:sz w:val="32"/>
-                <w:szCs w:val="32"/>
-              </w:rPr>
-              <w:t xml:space="preserve">#input </w:t>
-            </w:r>
-            <w:r>
+                <w:color w:val="000000"/>
+                <w:sz w:val="32"/>
+                <w:szCs w:val="32"/>
+              </w:rPr>
+            </w:pPr>
+          </w:p>
+        </w:tc>
+        <w:tc>
+          <w:tcPr>
+            <w:tcW w:w="2790" w:type="dxa"/>
+            <w:vMerge/>
+            <w:vAlign w:val="center"/>
+          </w:tcPr>
+          <w:p>
+            <w:pPr>
+              <w:jc w:val="center"/>
+              <w:rPr>
+                <w:rFonts w:ascii="Calibri" w:eastAsia="Calibri" w:hAnsi="Calibri" w:cs="Calibri"/>
+                <w:sz w:val="28"/>
+                <w:szCs w:val="28"/>
+              </w:rPr>
+            </w:pPr>
+          </w:p>
+        </w:tc>
+        <w:tc>
+          <w:tcPr>
+            <w:tcW w:w="1350" w:type="dxa"/>
+            <w:vMerge/>
+          </w:tcPr>
+          <w:p>
+            <w:pPr>
+              <w:pStyle w:val="ListParagraph"/>
+              <w:ind w:left="0"/>
+              <w:rPr>
+                <w:rFonts w:ascii="Calibri" w:eastAsia="Calibri" w:hAnsi="Calibri" w:cs="Calibri"/>
+                <w:sz w:val="32"/>
+                <w:szCs w:val="32"/>
+              </w:rPr>
+            </w:pPr>
+          </w:p>
+        </w:tc>
+        <w:tc>
+          <w:tcPr>
+            <w:tcW w:w="1440" w:type="dxa"/>
+          </w:tcPr>
+          <w:p>
+            <w:pPr>
+              <w:pStyle w:val="ListParagraph"/>
+              <w:ind w:left="0"/>
+              <w:rPr>
+                <w:rFonts w:ascii="Calibri" w:eastAsia="Calibri" w:hAnsi="Calibri" w:cs="Calibri"/>
+                <w:sz w:val="32"/>
+                <w:szCs w:val="32"/>
+              </w:rPr>
+            </w:pPr>
+            <w:r>
+              <w:rPr>
+                <w:rFonts w:ascii="Calibri" w:eastAsia="Calibri" w:hAnsi="Calibri" w:cs="Calibri"/>
+                <w:sz w:val="32"/>
+                <w:szCs w:val="32"/>
+              </w:rPr>
+              <w:t>PINC1</w:t>
+            </w:r>
+          </w:p>
+        </w:tc>
+        <w:tc>
+          <w:tcPr>
+            <w:tcW w:w="1440" w:type="dxa"/>
+          </w:tcPr>
+          <w:p>
+            <w:pPr>
+              <w:pStyle w:val="ListParagraph"/>
+              <w:ind w:left="0"/>
+              <w:rPr>
+                <w:rFonts w:ascii="Calibri" w:eastAsia="Calibri" w:hAnsi="Calibri" w:cs="Calibri"/>
+                <w:sz w:val="32"/>
+                <w:szCs w:val="32"/>
+              </w:rPr>
+            </w:pPr>
+            <w:r>
+              <w:rPr>
+                <w:rFonts w:ascii="Calibri" w:eastAsia="Calibri" w:hAnsi="Calibri" w:cs="Calibri"/>
+                <w:sz w:val="32"/>
+                <w:szCs w:val="32"/>
+              </w:rPr>
+              <w:t>Input</w:t>
+            </w:r>
+          </w:p>
+        </w:tc>
+        <w:tc>
+          <w:tcPr>
+            <w:tcW w:w="1440" w:type="dxa"/>
+          </w:tcPr>
+          <w:p>
+            <w:pPr>
+              <w:rPr>
+                <w:rFonts w:ascii="Calibri" w:eastAsia="Calibri" w:hAnsi="Calibri" w:cs="Calibri"/>
+                <w:sz w:val="32"/>
+                <w:szCs w:val="32"/>
+              </w:rPr>
+            </w:pPr>
+            <w:r>
+              <w:rPr>
+                <w:rFonts w:ascii="Calibri" w:eastAsia="Calibri" w:hAnsi="Calibri" w:cs="Calibri"/>
+                <w:sz w:val="32"/>
+                <w:szCs w:val="32"/>
+              </w:rPr>
+              <w:t>1</w:t>
+            </w:r>
+          </w:p>
+        </w:tc>
+      </w:tr>
+      <w:tr>
+        <w:trPr>
+          <w:trHeight w:val="119"/>
+        </w:trPr>
+        <w:tc>
+          <w:tcPr>
+            <w:tcW w:w="1885" w:type="dxa"/>
+            <w:vMerge/>
+            <w:vAlign w:val="center"/>
+          </w:tcPr>
+          <w:p>
+            <w:pPr>
+              <w:jc w:val="center"/>
               <w:rPr>
                 <w:rFonts w:ascii="Calibri" w:eastAsia="Calibri" w:hAnsi="Calibri" w:cs="Calibri"/>
                 <w:b/>
                 <w:bCs/>
-                <w:sz w:val="32"/>
-                <w:szCs w:val="32"/>
-              </w:rPr>
-              <w:t xml:space="preserve">and output </w:t>
-            </w:r>
-            <w:r>
+                <w:color w:val="000000"/>
+                <w:sz w:val="32"/>
+                <w:szCs w:val="32"/>
+              </w:rPr>
+            </w:pPr>
+          </w:p>
+        </w:tc>
+        <w:tc>
+          <w:tcPr>
+            <w:tcW w:w="2790" w:type="dxa"/>
+            <w:vMerge/>
+            <w:vAlign w:val="center"/>
+          </w:tcPr>
+          <w:p>
+            <w:pPr>
+              <w:jc w:val="center"/>
+              <w:rPr>
+                <w:rFonts w:ascii="Calibri" w:eastAsia="Calibri" w:hAnsi="Calibri" w:cs="Calibri"/>
+                <w:sz w:val="28"/>
+                <w:szCs w:val="28"/>
+              </w:rPr>
+            </w:pPr>
+          </w:p>
+        </w:tc>
+        <w:tc>
+          <w:tcPr>
+            <w:tcW w:w="1350" w:type="dxa"/>
+            <w:vMerge/>
+          </w:tcPr>
+          <w:p>
+            <w:pPr>
+              <w:pStyle w:val="ListParagraph"/>
+              <w:ind w:left="0"/>
+              <w:rPr>
+                <w:rFonts w:ascii="Calibri" w:eastAsia="Calibri" w:hAnsi="Calibri" w:cs="Calibri"/>
+                <w:sz w:val="32"/>
+                <w:szCs w:val="32"/>
+              </w:rPr>
+            </w:pPr>
+          </w:p>
+        </w:tc>
+        <w:tc>
+          <w:tcPr>
+            <w:tcW w:w="1440" w:type="dxa"/>
+          </w:tcPr>
+          <w:p>
+            <w:pPr>
+              <w:pStyle w:val="ListParagraph"/>
+              <w:ind w:left="0"/>
+              <w:rPr>
+                <w:rFonts w:ascii="Calibri" w:eastAsia="Calibri" w:hAnsi="Calibri" w:cs="Calibri"/>
+                <w:sz w:val="32"/>
+                <w:szCs w:val="32"/>
+              </w:rPr>
+            </w:pPr>
+            <w:r>
+              <w:rPr>
+                <w:rFonts w:ascii="Calibri" w:eastAsia="Calibri" w:hAnsi="Calibri" w:cs="Calibri"/>
+                <w:sz w:val="32"/>
+                <w:szCs w:val="32"/>
+              </w:rPr>
+              <w:t>PINC2</w:t>
+            </w:r>
+          </w:p>
+        </w:tc>
+        <w:tc>
+          <w:tcPr>
+            <w:tcW w:w="1440" w:type="dxa"/>
+          </w:tcPr>
+          <w:p>
+            <w:pPr>
+              <w:pStyle w:val="ListParagraph"/>
+              <w:ind w:left="0"/>
+              <w:rPr>
+                <w:rFonts w:ascii="Calibri" w:eastAsia="Calibri" w:hAnsi="Calibri" w:cs="Calibri"/>
+                <w:sz w:val="32"/>
+                <w:szCs w:val="32"/>
+              </w:rPr>
+            </w:pPr>
+            <w:r>
+              <w:rPr>
+                <w:rFonts w:ascii="Calibri" w:eastAsia="Calibri" w:hAnsi="Calibri" w:cs="Calibri"/>
+                <w:sz w:val="32"/>
+                <w:szCs w:val="32"/>
+              </w:rPr>
+              <w:t>Input</w:t>
+            </w:r>
+          </w:p>
+        </w:tc>
+        <w:tc>
+          <w:tcPr>
+            <w:tcW w:w="1440" w:type="dxa"/>
+          </w:tcPr>
+          <w:p>
+            <w:pPr>
+              <w:rPr>
+                <w:rFonts w:ascii="Calibri" w:eastAsia="Calibri" w:hAnsi="Calibri" w:cs="Calibri"/>
+                <w:sz w:val="32"/>
+                <w:szCs w:val="32"/>
+              </w:rPr>
+            </w:pPr>
+            <w:r>
+              <w:rPr>
+                <w:rFonts w:ascii="Calibri" w:eastAsia="Calibri" w:hAnsi="Calibri" w:cs="Calibri"/>
+                <w:sz w:val="32"/>
+                <w:szCs w:val="32"/>
+              </w:rPr>
+              <w:t>1</w:t>
+            </w:r>
+          </w:p>
+        </w:tc>
+      </w:tr>
+      <w:tr>
+        <w:trPr>
+          <w:trHeight w:val="119"/>
+        </w:trPr>
+        <w:tc>
+          <w:tcPr>
+            <w:tcW w:w="1885" w:type="dxa"/>
+            <w:vMerge/>
+            <w:vAlign w:val="center"/>
+          </w:tcPr>
+          <w:p>
+            <w:pPr>
+              <w:jc w:val="center"/>
               <w:rPr>
                 <w:rFonts w:ascii="Calibri" w:eastAsia="Calibri" w:hAnsi="Calibri" w:cs="Calibri"/>
                 <w:b/>
                 <w:bCs/>
-                <w:sz w:val="32"/>
-                <w:szCs w:val="32"/>
-              </w:rPr>
-              <w:t>Pins</w:t>
+                <w:color w:val="000000"/>
+                <w:sz w:val="32"/>
+                <w:szCs w:val="32"/>
+              </w:rPr>
+            </w:pPr>
+          </w:p>
+        </w:tc>
+        <w:tc>
+          <w:tcPr>
+            <w:tcW w:w="2790" w:type="dxa"/>
+            <w:vMerge/>
+            <w:vAlign w:val="center"/>
+          </w:tcPr>
+          <w:p>
+            <w:pPr>
+              <w:jc w:val="center"/>
+              <w:rPr>
+                <w:rFonts w:ascii="Calibri" w:eastAsia="Calibri" w:hAnsi="Calibri" w:cs="Calibri"/>
+                <w:sz w:val="28"/>
+                <w:szCs w:val="28"/>
+              </w:rPr>
+            </w:pPr>
+          </w:p>
+        </w:tc>
+        <w:tc>
+          <w:tcPr>
+            <w:tcW w:w="1350" w:type="dxa"/>
+            <w:vMerge/>
+          </w:tcPr>
+          <w:p>
+            <w:pPr>
+              <w:pStyle w:val="ListParagraph"/>
+              <w:ind w:left="0"/>
+              <w:rPr>
+                <w:rFonts w:ascii="Calibri" w:eastAsia="Calibri" w:hAnsi="Calibri" w:cs="Calibri"/>
+                <w:sz w:val="32"/>
+                <w:szCs w:val="32"/>
+              </w:rPr>
+            </w:pPr>
+          </w:p>
+        </w:tc>
+        <w:tc>
+          <w:tcPr>
+            <w:tcW w:w="1440" w:type="dxa"/>
+          </w:tcPr>
+          <w:p>
+            <w:pPr>
+              <w:pStyle w:val="ListParagraph"/>
+              <w:ind w:left="0"/>
+              <w:rPr>
+                <w:rFonts w:ascii="Calibri" w:eastAsia="Calibri" w:hAnsi="Calibri" w:cs="Calibri"/>
+                <w:sz w:val="32"/>
+                <w:szCs w:val="32"/>
+              </w:rPr>
+            </w:pPr>
+            <w:r>
+              <w:rPr>
+                <w:rFonts w:ascii="Calibri" w:eastAsia="Calibri" w:hAnsi="Calibri" w:cs="Calibri"/>
+                <w:sz w:val="32"/>
+                <w:szCs w:val="32"/>
+              </w:rPr>
+              <w:t>PINC3</w:t>
+            </w:r>
+          </w:p>
+        </w:tc>
+        <w:tc>
+          <w:tcPr>
+            <w:tcW w:w="1440" w:type="dxa"/>
+          </w:tcPr>
+          <w:p>
+            <w:pPr>
+              <w:pStyle w:val="ListParagraph"/>
+              <w:ind w:left="0"/>
+              <w:rPr>
+                <w:rFonts w:ascii="Calibri" w:eastAsia="Calibri" w:hAnsi="Calibri" w:cs="Calibri"/>
+                <w:sz w:val="32"/>
+                <w:szCs w:val="32"/>
+              </w:rPr>
+            </w:pPr>
+            <w:r>
+              <w:rPr>
+                <w:rFonts w:ascii="Calibri" w:eastAsia="Calibri" w:hAnsi="Calibri" w:cs="Calibri"/>
+                <w:sz w:val="32"/>
+                <w:szCs w:val="32"/>
+              </w:rPr>
+              <w:t>Input</w:t>
+            </w:r>
+          </w:p>
+        </w:tc>
+        <w:tc>
+          <w:tcPr>
+            <w:tcW w:w="1440" w:type="dxa"/>
+          </w:tcPr>
+          <w:p>
+            <w:pPr>
+              <w:rPr>
+                <w:rFonts w:ascii="Calibri" w:eastAsia="Calibri" w:hAnsi="Calibri" w:cs="Calibri"/>
+                <w:sz w:val="32"/>
+                <w:szCs w:val="32"/>
+              </w:rPr>
+            </w:pPr>
+            <w:r>
+              <w:rPr>
+                <w:rFonts w:ascii="Calibri" w:eastAsia="Calibri" w:hAnsi="Calibri" w:cs="Calibri"/>
+                <w:sz w:val="32"/>
+                <w:szCs w:val="32"/>
+              </w:rPr>
+              <w:t>1</w:t>
+            </w:r>
+          </w:p>
+        </w:tc>
+      </w:tr>
+      <w:tr>
+        <w:trPr>
+          <w:trHeight w:val="119"/>
+        </w:trPr>
+        <w:tc>
+          <w:tcPr>
+            <w:tcW w:w="1885" w:type="dxa"/>
+            <w:vMerge/>
+            <w:vAlign w:val="center"/>
+          </w:tcPr>
+          <w:p>
+            <w:pPr>
+              <w:jc w:val="center"/>
+              <w:rPr>
+                <w:rFonts w:ascii="Calibri" w:eastAsia="Calibri" w:hAnsi="Calibri" w:cs="Calibri"/>
+                <w:b/>
+                <w:bCs/>
+                <w:color w:val="000000"/>
+                <w:sz w:val="32"/>
+                <w:szCs w:val="32"/>
+              </w:rPr>
+            </w:pPr>
+          </w:p>
+        </w:tc>
+        <w:tc>
+          <w:tcPr>
+            <w:tcW w:w="2790" w:type="dxa"/>
+            <w:vMerge/>
+            <w:vAlign w:val="center"/>
+          </w:tcPr>
+          <w:p>
+            <w:pPr>
+              <w:jc w:val="center"/>
+              <w:rPr>
+                <w:rFonts w:ascii="Calibri" w:eastAsia="Calibri" w:hAnsi="Calibri" w:cs="Calibri"/>
+                <w:sz w:val="28"/>
+                <w:szCs w:val="28"/>
+              </w:rPr>
+            </w:pPr>
+          </w:p>
+        </w:tc>
+        <w:tc>
+          <w:tcPr>
+            <w:tcW w:w="1350" w:type="dxa"/>
+            <w:vMerge/>
+          </w:tcPr>
+          <w:p>
+            <w:pPr>
+              <w:pStyle w:val="ListParagraph"/>
+              <w:ind w:left="0"/>
+              <w:rPr>
+                <w:rFonts w:ascii="Calibri" w:eastAsia="Calibri" w:hAnsi="Calibri" w:cs="Calibri"/>
+                <w:sz w:val="32"/>
+                <w:szCs w:val="32"/>
+              </w:rPr>
+            </w:pPr>
+          </w:p>
+        </w:tc>
+        <w:tc>
+          <w:tcPr>
+            <w:tcW w:w="1440" w:type="dxa"/>
+          </w:tcPr>
+          <w:p>
+            <w:pPr>
+              <w:pStyle w:val="ListParagraph"/>
+              <w:ind w:left="0"/>
+              <w:rPr>
+                <w:rFonts w:ascii="Calibri" w:eastAsia="Calibri" w:hAnsi="Calibri" w:cs="Calibri"/>
+                <w:sz w:val="32"/>
+                <w:szCs w:val="32"/>
+              </w:rPr>
+            </w:pPr>
+            <w:r>
+              <w:rPr>
+                <w:rFonts w:ascii="Calibri" w:eastAsia="Calibri" w:hAnsi="Calibri" w:cs="Calibri"/>
+                <w:sz w:val="32"/>
+                <w:szCs w:val="32"/>
+              </w:rPr>
+              <w:t>PINC4</w:t>
+            </w:r>
+          </w:p>
+        </w:tc>
+        <w:tc>
+          <w:tcPr>
+            <w:tcW w:w="1440" w:type="dxa"/>
+          </w:tcPr>
+          <w:p>
+            <w:pPr>
+              <w:pStyle w:val="ListParagraph"/>
+              <w:ind w:left="0"/>
+              <w:rPr>
+                <w:rFonts w:ascii="Calibri" w:eastAsia="Calibri" w:hAnsi="Calibri" w:cs="Calibri"/>
+                <w:sz w:val="32"/>
+                <w:szCs w:val="32"/>
+              </w:rPr>
+            </w:pPr>
+            <w:r>
+              <w:rPr>
+                <w:rFonts w:ascii="Calibri" w:eastAsia="Calibri" w:hAnsi="Calibri" w:cs="Calibri"/>
+                <w:sz w:val="32"/>
+                <w:szCs w:val="32"/>
+              </w:rPr>
+              <w:t>Output</w:t>
+            </w:r>
+          </w:p>
+        </w:tc>
+        <w:tc>
+          <w:tcPr>
+            <w:tcW w:w="1440" w:type="dxa"/>
+          </w:tcPr>
+          <w:p>
+            <w:pPr>
+              <w:rPr>
+                <w:rFonts w:ascii="Calibri" w:eastAsia="Calibri" w:hAnsi="Calibri" w:cs="Calibri"/>
+                <w:sz w:val="32"/>
+                <w:szCs w:val="32"/>
+              </w:rPr>
+            </w:pPr>
+            <w:r>
+              <w:rPr>
+                <w:rFonts w:ascii="Calibri" w:eastAsia="Calibri" w:hAnsi="Calibri" w:cs="Calibri"/>
+                <w:sz w:val="32"/>
+                <w:szCs w:val="32"/>
+              </w:rPr>
+              <w:t>1</w:t>
+            </w:r>
+          </w:p>
+        </w:tc>
+      </w:tr>
+      <w:tr>
+        <w:trPr>
+          <w:trHeight w:val="119"/>
+        </w:trPr>
+        <w:tc>
+          <w:tcPr>
+            <w:tcW w:w="1885" w:type="dxa"/>
+            <w:vMerge/>
+            <w:vAlign w:val="center"/>
+          </w:tcPr>
+          <w:p>
+            <w:pPr>
+              <w:jc w:val="center"/>
+              <w:rPr>
+                <w:rFonts w:ascii="Calibri" w:eastAsia="Calibri" w:hAnsi="Calibri" w:cs="Calibri"/>
+                <w:b/>
+                <w:bCs/>
+                <w:color w:val="000000"/>
+                <w:sz w:val="32"/>
+                <w:szCs w:val="32"/>
+              </w:rPr>
+            </w:pPr>
+          </w:p>
+        </w:tc>
+        <w:tc>
+          <w:tcPr>
+            <w:tcW w:w="2790" w:type="dxa"/>
+            <w:vMerge/>
+            <w:vAlign w:val="center"/>
+          </w:tcPr>
+          <w:p>
+            <w:pPr>
+              <w:jc w:val="center"/>
+              <w:rPr>
+                <w:rFonts w:ascii="Calibri" w:eastAsia="Calibri" w:hAnsi="Calibri" w:cs="Calibri"/>
+                <w:sz w:val="28"/>
+                <w:szCs w:val="28"/>
+              </w:rPr>
+            </w:pPr>
+          </w:p>
+        </w:tc>
+        <w:tc>
+          <w:tcPr>
+            <w:tcW w:w="1350" w:type="dxa"/>
+            <w:vMerge/>
+          </w:tcPr>
+          <w:p>
+            <w:pPr>
+              <w:pStyle w:val="ListParagraph"/>
+              <w:ind w:left="0"/>
+              <w:rPr>
+                <w:rFonts w:ascii="Calibri" w:eastAsia="Calibri" w:hAnsi="Calibri" w:cs="Calibri"/>
+                <w:sz w:val="32"/>
+                <w:szCs w:val="32"/>
+              </w:rPr>
+            </w:pPr>
+          </w:p>
+        </w:tc>
+        <w:tc>
+          <w:tcPr>
+            <w:tcW w:w="1440" w:type="dxa"/>
+          </w:tcPr>
+          <w:p>
+            <w:pPr>
+              <w:pStyle w:val="ListParagraph"/>
+              <w:ind w:left="0"/>
+              <w:rPr>
+                <w:rFonts w:ascii="Calibri" w:eastAsia="Calibri" w:hAnsi="Calibri" w:cs="Calibri"/>
+                <w:sz w:val="32"/>
+                <w:szCs w:val="32"/>
+              </w:rPr>
+            </w:pPr>
+            <w:r>
+              <w:rPr>
+                <w:rFonts w:ascii="Calibri" w:eastAsia="Calibri" w:hAnsi="Calibri" w:cs="Calibri"/>
+                <w:sz w:val="32"/>
+                <w:szCs w:val="32"/>
+              </w:rPr>
+              <w:t>PINC5</w:t>
+            </w:r>
+          </w:p>
+        </w:tc>
+        <w:tc>
+          <w:tcPr>
+            <w:tcW w:w="1440" w:type="dxa"/>
+          </w:tcPr>
+          <w:p>
+            <w:pPr>
+              <w:pStyle w:val="ListParagraph"/>
+              <w:ind w:left="0"/>
+              <w:rPr>
+                <w:rFonts w:ascii="Calibri" w:eastAsia="Calibri" w:hAnsi="Calibri" w:cs="Calibri"/>
+                <w:sz w:val="32"/>
+                <w:szCs w:val="32"/>
+              </w:rPr>
+            </w:pPr>
+            <w:r>
+              <w:rPr>
+                <w:rFonts w:ascii="Calibri" w:eastAsia="Calibri" w:hAnsi="Calibri" w:cs="Calibri"/>
+                <w:sz w:val="32"/>
+                <w:szCs w:val="32"/>
+              </w:rPr>
+              <w:t>Output</w:t>
+            </w:r>
+          </w:p>
+        </w:tc>
+        <w:tc>
+          <w:tcPr>
+            <w:tcW w:w="1440" w:type="dxa"/>
+          </w:tcPr>
+          <w:p>
+            <w:pPr>
+              <w:rPr>
+                <w:rFonts w:ascii="Calibri" w:eastAsia="Calibri" w:hAnsi="Calibri" w:cs="Calibri"/>
+                <w:sz w:val="32"/>
+                <w:szCs w:val="32"/>
+              </w:rPr>
+            </w:pPr>
+            <w:r>
+              <w:rPr>
+                <w:rFonts w:ascii="Calibri" w:eastAsia="Calibri" w:hAnsi="Calibri" w:cs="Calibri"/>
+                <w:sz w:val="32"/>
+                <w:szCs w:val="32"/>
+              </w:rPr>
+              <w:t>1</w:t>
+            </w:r>
+          </w:p>
+        </w:tc>
+      </w:tr>
+      <w:tr>
+        <w:trPr>
+          <w:trHeight w:val="119"/>
+        </w:trPr>
+        <w:tc>
+          <w:tcPr>
+            <w:tcW w:w="1885" w:type="dxa"/>
+            <w:vMerge/>
+            <w:vAlign w:val="center"/>
+          </w:tcPr>
+          <w:p>
+            <w:pPr>
+              <w:jc w:val="center"/>
+              <w:rPr>
+                <w:rFonts w:ascii="Calibri" w:eastAsia="Calibri" w:hAnsi="Calibri" w:cs="Calibri"/>
+                <w:b/>
+                <w:bCs/>
+                <w:color w:val="000000"/>
+                <w:sz w:val="32"/>
+                <w:szCs w:val="32"/>
+              </w:rPr>
+            </w:pPr>
+          </w:p>
+        </w:tc>
+        <w:tc>
+          <w:tcPr>
+            <w:tcW w:w="2790" w:type="dxa"/>
+            <w:vMerge/>
+            <w:vAlign w:val="center"/>
+          </w:tcPr>
+          <w:p>
+            <w:pPr>
+              <w:jc w:val="center"/>
+              <w:rPr>
+                <w:rFonts w:ascii="Calibri" w:eastAsia="Calibri" w:hAnsi="Calibri" w:cs="Calibri"/>
+                <w:sz w:val="28"/>
+                <w:szCs w:val="28"/>
+              </w:rPr>
+            </w:pPr>
+          </w:p>
+        </w:tc>
+        <w:tc>
+          <w:tcPr>
+            <w:tcW w:w="1350" w:type="dxa"/>
+            <w:vMerge/>
+          </w:tcPr>
+          <w:p>
+            <w:pPr>
+              <w:pStyle w:val="ListParagraph"/>
+              <w:ind w:left="0"/>
+              <w:rPr>
+                <w:rFonts w:ascii="Calibri" w:eastAsia="Calibri" w:hAnsi="Calibri" w:cs="Calibri"/>
+                <w:sz w:val="32"/>
+                <w:szCs w:val="32"/>
+              </w:rPr>
+            </w:pPr>
+          </w:p>
+        </w:tc>
+        <w:tc>
+          <w:tcPr>
+            <w:tcW w:w="1440" w:type="dxa"/>
+          </w:tcPr>
+          <w:p>
+            <w:pPr>
+              <w:pStyle w:val="ListParagraph"/>
+              <w:ind w:left="0"/>
+              <w:rPr>
+                <w:rFonts w:ascii="Calibri" w:eastAsia="Calibri" w:hAnsi="Calibri" w:cs="Calibri"/>
+                <w:sz w:val="32"/>
+                <w:szCs w:val="32"/>
+              </w:rPr>
+            </w:pPr>
+            <w:r>
+              <w:rPr>
+                <w:rFonts w:ascii="Calibri" w:eastAsia="Calibri" w:hAnsi="Calibri" w:cs="Calibri"/>
+                <w:sz w:val="32"/>
+                <w:szCs w:val="32"/>
+              </w:rPr>
+              <w:t>PINC6</w:t>
+            </w:r>
+          </w:p>
+        </w:tc>
+        <w:tc>
+          <w:tcPr>
+            <w:tcW w:w="1440" w:type="dxa"/>
+          </w:tcPr>
+          <w:p>
+            <w:pPr>
+              <w:pStyle w:val="ListParagraph"/>
+              <w:ind w:left="0"/>
+              <w:rPr>
+                <w:rFonts w:ascii="Calibri" w:eastAsia="Calibri" w:hAnsi="Calibri" w:cs="Calibri"/>
+                <w:sz w:val="32"/>
+                <w:szCs w:val="32"/>
+              </w:rPr>
+            </w:pPr>
+            <w:r>
+              <w:rPr>
+                <w:rFonts w:ascii="Calibri" w:eastAsia="Calibri" w:hAnsi="Calibri" w:cs="Calibri"/>
+                <w:sz w:val="32"/>
+                <w:szCs w:val="32"/>
+              </w:rPr>
+              <w:t>Output</w:t>
+            </w:r>
+          </w:p>
+        </w:tc>
+        <w:tc>
+          <w:tcPr>
+            <w:tcW w:w="1440" w:type="dxa"/>
+          </w:tcPr>
+          <w:p>
+            <w:pPr>
+              <w:rPr>
+                <w:rFonts w:ascii="Calibri" w:eastAsia="Calibri" w:hAnsi="Calibri" w:cs="Calibri"/>
+                <w:sz w:val="32"/>
+                <w:szCs w:val="32"/>
+              </w:rPr>
+            </w:pPr>
+            <w:r>
+              <w:rPr>
+                <w:rFonts w:ascii="Calibri" w:eastAsia="Calibri" w:hAnsi="Calibri" w:cs="Calibri"/>
+                <w:sz w:val="32"/>
+                <w:szCs w:val="32"/>
+              </w:rPr>
+              <w:t>1</w:t>
+            </w:r>
+          </w:p>
+        </w:tc>
+      </w:tr>
+      <w:tr>
+        <w:trPr>
+          <w:trHeight w:val="119"/>
+        </w:trPr>
+        <w:tc>
+          <w:tcPr>
+            <w:tcW w:w="1885" w:type="dxa"/>
+            <w:vMerge/>
+            <w:vAlign w:val="center"/>
+          </w:tcPr>
+          <w:p>
+            <w:pPr>
+              <w:jc w:val="center"/>
+              <w:rPr>
+                <w:rFonts w:ascii="Calibri" w:eastAsia="Calibri" w:hAnsi="Calibri" w:cs="Calibri"/>
+                <w:b/>
+                <w:bCs/>
+                <w:color w:val="000000"/>
+                <w:sz w:val="32"/>
+                <w:szCs w:val="32"/>
+              </w:rPr>
+            </w:pPr>
+          </w:p>
+        </w:tc>
+        <w:tc>
+          <w:tcPr>
+            <w:tcW w:w="2790" w:type="dxa"/>
+            <w:vMerge/>
+            <w:vAlign w:val="center"/>
+          </w:tcPr>
+          <w:p>
+            <w:pPr>
+              <w:jc w:val="center"/>
+              <w:rPr>
+                <w:rFonts w:ascii="Calibri" w:eastAsia="Calibri" w:hAnsi="Calibri" w:cs="Calibri"/>
+                <w:sz w:val="28"/>
+                <w:szCs w:val="28"/>
+              </w:rPr>
+            </w:pPr>
+          </w:p>
+        </w:tc>
+        <w:tc>
+          <w:tcPr>
+            <w:tcW w:w="1350" w:type="dxa"/>
+            <w:vMerge/>
+          </w:tcPr>
+          <w:p>
+            <w:pPr>
+              <w:pStyle w:val="ListParagraph"/>
+              <w:ind w:left="0"/>
+              <w:rPr>
+                <w:rFonts w:ascii="Calibri" w:eastAsia="Calibri" w:hAnsi="Calibri" w:cs="Calibri"/>
+                <w:sz w:val="32"/>
+                <w:szCs w:val="32"/>
+              </w:rPr>
+            </w:pPr>
+          </w:p>
+        </w:tc>
+        <w:tc>
+          <w:tcPr>
+            <w:tcW w:w="1440" w:type="dxa"/>
+          </w:tcPr>
+          <w:p>
+            <w:pPr>
+              <w:pStyle w:val="ListParagraph"/>
+              <w:ind w:left="0"/>
+              <w:rPr>
+                <w:rFonts w:ascii="Calibri" w:eastAsia="Calibri" w:hAnsi="Calibri" w:cs="Calibri"/>
+                <w:sz w:val="32"/>
+                <w:szCs w:val="32"/>
+              </w:rPr>
+            </w:pPr>
+            <w:r>
+              <w:rPr>
+                <w:rFonts w:ascii="Calibri" w:eastAsia="Calibri" w:hAnsi="Calibri" w:cs="Calibri"/>
+                <w:sz w:val="32"/>
+                <w:szCs w:val="32"/>
+              </w:rPr>
+              <w:t>PINC7</w:t>
+            </w:r>
+          </w:p>
+        </w:tc>
+        <w:tc>
+          <w:tcPr>
+            <w:tcW w:w="1440" w:type="dxa"/>
+          </w:tcPr>
+          <w:p>
+            <w:pPr>
+              <w:pStyle w:val="ListParagraph"/>
+              <w:ind w:left="0"/>
+              <w:rPr>
+                <w:rFonts w:ascii="Calibri" w:eastAsia="Calibri" w:hAnsi="Calibri" w:cs="Calibri"/>
+                <w:sz w:val="32"/>
+                <w:szCs w:val="32"/>
+              </w:rPr>
+            </w:pPr>
+            <w:r>
+              <w:rPr>
+                <w:rFonts w:ascii="Calibri" w:eastAsia="Calibri" w:hAnsi="Calibri" w:cs="Calibri"/>
+                <w:sz w:val="32"/>
+                <w:szCs w:val="32"/>
+              </w:rPr>
+              <w:t>Output</w:t>
+            </w:r>
+          </w:p>
+        </w:tc>
+        <w:tc>
+          <w:tcPr>
+            <w:tcW w:w="1440" w:type="dxa"/>
+          </w:tcPr>
+          <w:p>
+            <w:pPr>
+              <w:rPr>
+                <w:rFonts w:ascii="Calibri" w:eastAsia="Calibri" w:hAnsi="Calibri" w:cs="Calibri"/>
+                <w:sz w:val="32"/>
+                <w:szCs w:val="32"/>
+              </w:rPr>
+            </w:pPr>
+            <w:r>
+              <w:rPr>
+                <w:rFonts w:ascii="Calibri" w:eastAsia="Calibri" w:hAnsi="Calibri" w:cs="Calibri"/>
+                <w:sz w:val="32"/>
+                <w:szCs w:val="32"/>
+              </w:rPr>
+              <w:t>1</w:t>
             </w:r>
           </w:p>
         </w:tc>
@@ -4851,6 +7174,8 @@
           <w:szCs w:val="32"/>
         </w:rPr>
       </w:pPr>
+      <w:bookmarkStart w:id="8" w:name="_GoBack"/>
+      <w:bookmarkEnd w:id="8"/>
     </w:p>
     <w:p>
       <w:pPr>
@@ -4859,8 +7184,6 @@
           <w:rtl/>
         </w:rPr>
       </w:pPr>
-      <w:bookmarkStart w:id="8" w:name="_GoBack"/>
-      <w:bookmarkEnd w:id="8"/>
     </w:p>
     <w:sectPr>
       <w:headerReference w:type="even" r:id="rId9"/>
@@ -4869,7 +7192,7 @@
       <w:footerReference w:type="default" r:id="rId12"/>
       <w:headerReference w:type="first" r:id="rId13"/>
       <w:footerReference w:type="first" r:id="rId14"/>
-      <w:pgSz w:w="12240" w:h="15840"/>
+      <w:pgSz w:w="12240" w:h="15840" w:code="1"/>
       <w:pgMar w:top="1440" w:right="1080" w:bottom="1440" w:left="1080" w:header="720" w:footer="720" w:gutter="0"/>
       <w:pgNumType w:start="1"/>
       <w:cols w:space="720"/>
@@ -4880,7 +7203,7 @@
 </file>
 
 <file path=word/endnotes.xml><?xml version="1.0" encoding="utf-8"?>
-<w:endnotes xmlns:wpc="http://schemas.microsoft.com/office/word/2010/wordprocessingCanvas" xmlns:cx="http://schemas.microsoft.com/office/drawing/2014/chartex" xmlns:cx1="http://schemas.microsoft.com/office/drawing/2015/9/8/chartex" xmlns:cx2="http://schemas.microsoft.com/office/drawing/2015/10/21/chartex" xmlns:cx3="http://schemas.microsoft.com/office/drawing/2016/5/9/chartex" xmlns:cx4="http://schemas.microsoft.com/office/drawing/2016/5/10/chartex" xmlns:cx5="http://schemas.microsoft.com/office/drawing/2016/5/11/chartex" xmlns:cx6="http://schemas.microsoft.com/office/drawing/2016/5/12/chartex" xmlns:cx7="http://schemas.microsoft.com/office/drawing/2016/5/13/chartex" xmlns:cx8="http://schemas.microsoft.com/office/drawing/2016/5/14/chartex" xmlns:mc="http://schemas.openxmlformats.org/markup-compatibility/2006" xmlns:aink="http://schemas.microsoft.com/office/drawing/2016/ink" xmlns:am3d="http://schemas.microsoft.com/office/drawing/2017/model3d" xmlns:o="urn:schemas-microsoft-com:office:office" xmlns:r="http://schemas.openxmlformats.org/officeDocument/2006/relationships" xmlns:m="http://schemas.openxmlformats.org/officeDocument/2006/math" xmlns:v="urn:schemas-microsoft-com:vml" xmlns:wp14="http://schemas.microsoft.com/office/word/2010/wordprocessingDrawing" xmlns:wp="http://schemas.openxmlformats.org/drawingml/2006/wordprocessingDrawing" xmlns:w10="urn:schemas-microsoft-com:office:word" xmlns:w="http://schemas.openxmlformats.org/wordprocessingml/2006/main" xmlns:w14="http://schemas.microsoft.com/office/word/2010/wordml" xmlns:w15="http://schemas.microsoft.com/office/word/2012/wordml" xmlns:w16cid="http://schemas.microsoft.com/office/word/2016/wordml/cid" xmlns:w16se="http://schemas.microsoft.com/office/word/2015/wordml/symex" xmlns:wpg="http://schemas.microsoft.com/office/word/2010/wordprocessingGroup" xmlns:wpi="http://schemas.microsoft.com/office/word/2010/wordprocessingInk" xmlns:wne="http://schemas.microsoft.com/office/word/2006/wordml" xmlns:wps="http://schemas.microsoft.com/office/word/2010/wordprocessingShape" mc:Ignorable="w14 w15 w16se w16cid wp14">
+<w:endnotes xmlns:wpc="http://schemas.microsoft.com/office/word/2010/wordprocessingCanvas" xmlns:mc="http://schemas.openxmlformats.org/markup-compatibility/2006" xmlns:o="urn:schemas-microsoft-com:office:office" xmlns:r="http://schemas.openxmlformats.org/officeDocument/2006/relationships" xmlns:m="http://schemas.openxmlformats.org/officeDocument/2006/math" xmlns:v="urn:schemas-microsoft-com:vml" xmlns:wp14="http://schemas.microsoft.com/office/word/2010/wordprocessingDrawing" xmlns:wp="http://schemas.openxmlformats.org/drawingml/2006/wordprocessingDrawing" xmlns:w10="urn:schemas-microsoft-com:office:word" xmlns:w="http://schemas.openxmlformats.org/wordprocessingml/2006/main" xmlns:w14="http://schemas.microsoft.com/office/word/2010/wordml" xmlns:w15="http://schemas.microsoft.com/office/word/2012/wordml" xmlns:wpg="http://schemas.microsoft.com/office/word/2010/wordprocessingGroup" xmlns:wpi="http://schemas.microsoft.com/office/word/2010/wordprocessingInk" xmlns:wne="http://schemas.microsoft.com/office/word/2006/wordml" xmlns:wps="http://schemas.microsoft.com/office/word/2010/wordprocessingShape" mc:Ignorable="w14 w15 wp14">
   <w:endnote w:type="separator" w:id="-1">
     <w:p>
       <w:pPr>
@@ -4905,7 +7228,7 @@
 </file>
 
 <file path=word/footer1.xml><?xml version="1.0" encoding="utf-8"?>
-<w:ftr xmlns:wpc="http://schemas.microsoft.com/office/word/2010/wordprocessingCanvas" xmlns:cx="http://schemas.microsoft.com/office/drawing/2014/chartex" xmlns:cx1="http://schemas.microsoft.com/office/drawing/2015/9/8/chartex" xmlns:cx2="http://schemas.microsoft.com/office/drawing/2015/10/21/chartex" xmlns:cx3="http://schemas.microsoft.com/office/drawing/2016/5/9/chartex" xmlns:cx4="http://schemas.microsoft.com/office/drawing/2016/5/10/chartex" xmlns:cx5="http://schemas.microsoft.com/office/drawing/2016/5/11/chartex" xmlns:cx6="http://schemas.microsoft.com/office/drawing/2016/5/12/chartex" xmlns:cx7="http://schemas.microsoft.com/office/drawing/2016/5/13/chartex" xmlns:cx8="http://schemas.microsoft.com/office/drawing/2016/5/14/chartex" xmlns:mc="http://schemas.openxmlformats.org/markup-compatibility/2006" xmlns:aink="http://schemas.microsoft.com/office/drawing/2016/ink" xmlns:am3d="http://schemas.microsoft.com/office/drawing/2017/model3d" xmlns:o="urn:schemas-microsoft-com:office:office" xmlns:r="http://schemas.openxmlformats.org/officeDocument/2006/relationships" xmlns:m="http://schemas.openxmlformats.org/officeDocument/2006/math" xmlns:v="urn:schemas-microsoft-com:vml" xmlns:wp14="http://schemas.microsoft.com/office/word/2010/wordprocessingDrawing" xmlns:wp="http://schemas.openxmlformats.org/drawingml/2006/wordprocessingDrawing" xmlns:w10="urn:schemas-microsoft-com:office:word" xmlns:w="http://schemas.openxmlformats.org/wordprocessingml/2006/main" xmlns:w14="http://schemas.microsoft.com/office/word/2010/wordml" xmlns:w15="http://schemas.microsoft.com/office/word/2012/wordml" xmlns:w16cid="http://schemas.microsoft.com/office/word/2016/wordml/cid" xmlns:w16se="http://schemas.microsoft.com/office/word/2015/wordml/symex" xmlns:wpg="http://schemas.microsoft.com/office/word/2010/wordprocessingGroup" xmlns:wpi="http://schemas.microsoft.com/office/word/2010/wordprocessingInk" xmlns:wne="http://schemas.microsoft.com/office/word/2006/wordml" xmlns:wps="http://schemas.microsoft.com/office/word/2010/wordprocessingShape" mc:Ignorable="w14 w15 w16se w16cid wp14">
+<w:ftr xmlns:wpc="http://schemas.microsoft.com/office/word/2010/wordprocessingCanvas" xmlns:mc="http://schemas.openxmlformats.org/markup-compatibility/2006" xmlns:o="urn:schemas-microsoft-com:office:office" xmlns:r="http://schemas.openxmlformats.org/officeDocument/2006/relationships" xmlns:m="http://schemas.openxmlformats.org/officeDocument/2006/math" xmlns:v="urn:schemas-microsoft-com:vml" xmlns:wp14="http://schemas.microsoft.com/office/word/2010/wordprocessingDrawing" xmlns:wp="http://schemas.openxmlformats.org/drawingml/2006/wordprocessingDrawing" xmlns:w10="urn:schemas-microsoft-com:office:word" xmlns:w="http://schemas.openxmlformats.org/wordprocessingml/2006/main" xmlns:w14="http://schemas.microsoft.com/office/word/2010/wordml" xmlns:w15="http://schemas.microsoft.com/office/word/2012/wordml" xmlns:wpg="http://schemas.microsoft.com/office/word/2010/wordprocessingGroup" xmlns:wpi="http://schemas.microsoft.com/office/word/2010/wordprocessingInk" xmlns:wne="http://schemas.microsoft.com/office/word/2006/wordml" xmlns:wps="http://schemas.microsoft.com/office/word/2010/wordprocessingShape" mc:Ignorable="w14 w15 wp14">
   <w:p>
     <w:pPr>
       <w:pBdr>
@@ -4929,7 +7252,7 @@
 </file>
 
 <file path=word/footer2.xml><?xml version="1.0" encoding="utf-8"?>
-<w:ftr xmlns:wpc="http://schemas.microsoft.com/office/word/2010/wordprocessingCanvas" xmlns:cx="http://schemas.microsoft.com/office/drawing/2014/chartex" xmlns:cx1="http://schemas.microsoft.com/office/drawing/2015/9/8/chartex" xmlns:cx2="http://schemas.microsoft.com/office/drawing/2015/10/21/chartex" xmlns:cx3="http://schemas.microsoft.com/office/drawing/2016/5/9/chartex" xmlns:cx4="http://schemas.microsoft.com/office/drawing/2016/5/10/chartex" xmlns:cx5="http://schemas.microsoft.com/office/drawing/2016/5/11/chartex" xmlns:cx6="http://schemas.microsoft.com/office/drawing/2016/5/12/chartex" xmlns:cx7="http://schemas.microsoft.com/office/drawing/2016/5/13/chartex" xmlns:cx8="http://schemas.microsoft.com/office/drawing/2016/5/14/chartex" xmlns:mc="http://schemas.openxmlformats.org/markup-compatibility/2006" xmlns:aink="http://schemas.microsoft.com/office/drawing/2016/ink" xmlns:am3d="http://schemas.microsoft.com/office/drawing/2017/model3d" xmlns:o="urn:schemas-microsoft-com:office:office" xmlns:r="http://schemas.openxmlformats.org/officeDocument/2006/relationships" xmlns:m="http://schemas.openxmlformats.org/officeDocument/2006/math" xmlns:v="urn:schemas-microsoft-com:vml" xmlns:wp14="http://schemas.microsoft.com/office/word/2010/wordprocessingDrawing" xmlns:wp="http://schemas.openxmlformats.org/drawingml/2006/wordprocessingDrawing" xmlns:w10="urn:schemas-microsoft-com:office:word" xmlns:w="http://schemas.openxmlformats.org/wordprocessingml/2006/main" xmlns:w14="http://schemas.microsoft.com/office/word/2010/wordml" xmlns:w15="http://schemas.microsoft.com/office/word/2012/wordml" xmlns:w16cid="http://schemas.microsoft.com/office/word/2016/wordml/cid" xmlns:w16se="http://schemas.microsoft.com/office/word/2015/wordml/symex" xmlns:wpg="http://schemas.microsoft.com/office/word/2010/wordprocessingGroup" xmlns:wpi="http://schemas.microsoft.com/office/word/2010/wordprocessingInk" xmlns:wne="http://schemas.microsoft.com/office/word/2006/wordml" xmlns:wps="http://schemas.microsoft.com/office/word/2010/wordprocessingShape" mc:Ignorable="w14 w15 w16se w16cid wp14">
+<w:ftr xmlns:wpc="http://schemas.microsoft.com/office/word/2010/wordprocessingCanvas" xmlns:mc="http://schemas.openxmlformats.org/markup-compatibility/2006" xmlns:o="urn:schemas-microsoft-com:office:office" xmlns:r="http://schemas.openxmlformats.org/officeDocument/2006/relationships" xmlns:m="http://schemas.openxmlformats.org/officeDocument/2006/math" xmlns:v="urn:schemas-microsoft-com:vml" xmlns:wp14="http://schemas.microsoft.com/office/word/2010/wordprocessingDrawing" xmlns:wp="http://schemas.openxmlformats.org/drawingml/2006/wordprocessingDrawing" xmlns:w10="urn:schemas-microsoft-com:office:word" xmlns:w="http://schemas.openxmlformats.org/wordprocessingml/2006/main" xmlns:w14="http://schemas.microsoft.com/office/word/2010/wordml" xmlns:w15="http://schemas.microsoft.com/office/word/2012/wordml" xmlns:wpg="http://schemas.microsoft.com/office/word/2010/wordprocessingGroup" xmlns:wpi="http://schemas.microsoft.com/office/word/2010/wordprocessingInk" xmlns:wne="http://schemas.microsoft.com/office/word/2006/wordml" xmlns:wps="http://schemas.microsoft.com/office/word/2010/wordprocessingShape" mc:Ignorable="w14 w15 wp14">
   <w:p>
     <w:pPr>
       <w:pBdr>
@@ -4953,7 +7276,7 @@
 </file>
 
 <file path=word/footer3.xml><?xml version="1.0" encoding="utf-8"?>
-<w:ftr xmlns:wpc="http://schemas.microsoft.com/office/word/2010/wordprocessingCanvas" xmlns:cx="http://schemas.microsoft.com/office/drawing/2014/chartex" xmlns:cx1="http://schemas.microsoft.com/office/drawing/2015/9/8/chartex" xmlns:cx2="http://schemas.microsoft.com/office/drawing/2015/10/21/chartex" xmlns:cx3="http://schemas.microsoft.com/office/drawing/2016/5/9/chartex" xmlns:cx4="http://schemas.microsoft.com/office/drawing/2016/5/10/chartex" xmlns:cx5="http://schemas.microsoft.com/office/drawing/2016/5/11/chartex" xmlns:cx6="http://schemas.microsoft.com/office/drawing/2016/5/12/chartex" xmlns:cx7="http://schemas.microsoft.com/office/drawing/2016/5/13/chartex" xmlns:cx8="http://schemas.microsoft.com/office/drawing/2016/5/14/chartex" xmlns:mc="http://schemas.openxmlformats.org/markup-compatibility/2006" xmlns:aink="http://schemas.microsoft.com/office/drawing/2016/ink" xmlns:am3d="http://schemas.microsoft.com/office/drawing/2017/model3d" xmlns:o="urn:schemas-microsoft-com:office:office" xmlns:r="http://schemas.openxmlformats.org/officeDocument/2006/relationships" xmlns:m="http://schemas.openxmlformats.org/officeDocument/2006/math" xmlns:v="urn:schemas-microsoft-com:vml" xmlns:wp14="http://schemas.microsoft.com/office/word/2010/wordprocessingDrawing" xmlns:wp="http://schemas.openxmlformats.org/drawingml/2006/wordprocessingDrawing" xmlns:w10="urn:schemas-microsoft-com:office:word" xmlns:w="http://schemas.openxmlformats.org/wordprocessingml/2006/main" xmlns:w14="http://schemas.microsoft.com/office/word/2010/wordml" xmlns:w15="http://schemas.microsoft.com/office/word/2012/wordml" xmlns:w16cid="http://schemas.microsoft.com/office/word/2016/wordml/cid" xmlns:w16se="http://schemas.microsoft.com/office/word/2015/wordml/symex" xmlns:wpg="http://schemas.microsoft.com/office/word/2010/wordprocessingGroup" xmlns:wpi="http://schemas.microsoft.com/office/word/2010/wordprocessingInk" xmlns:wne="http://schemas.microsoft.com/office/word/2006/wordml" xmlns:wps="http://schemas.microsoft.com/office/word/2010/wordprocessingShape" mc:Ignorable="w14 w15 w16se w16cid wp14">
+<w:ftr xmlns:wpc="http://schemas.microsoft.com/office/word/2010/wordprocessingCanvas" xmlns:mc="http://schemas.openxmlformats.org/markup-compatibility/2006" xmlns:o="urn:schemas-microsoft-com:office:office" xmlns:r="http://schemas.openxmlformats.org/officeDocument/2006/relationships" xmlns:m="http://schemas.openxmlformats.org/officeDocument/2006/math" xmlns:v="urn:schemas-microsoft-com:vml" xmlns:wp14="http://schemas.microsoft.com/office/word/2010/wordprocessingDrawing" xmlns:wp="http://schemas.openxmlformats.org/drawingml/2006/wordprocessingDrawing" xmlns:w10="urn:schemas-microsoft-com:office:word" xmlns:w="http://schemas.openxmlformats.org/wordprocessingml/2006/main" xmlns:w14="http://schemas.microsoft.com/office/word/2010/wordml" xmlns:w15="http://schemas.microsoft.com/office/word/2012/wordml" xmlns:wpg="http://schemas.microsoft.com/office/word/2010/wordprocessingGroup" xmlns:wpi="http://schemas.microsoft.com/office/word/2010/wordprocessingInk" xmlns:wne="http://schemas.microsoft.com/office/word/2006/wordml" xmlns:wps="http://schemas.microsoft.com/office/word/2010/wordprocessingShape" mc:Ignorable="w14 w15 wp14">
   <w:p>
     <w:pPr>
       <w:pBdr>
@@ -4977,7 +7300,7 @@
 </file>
 
 <file path=word/footnotes.xml><?xml version="1.0" encoding="utf-8"?>
-<w:footnotes xmlns:wpc="http://schemas.microsoft.com/office/word/2010/wordprocessingCanvas" xmlns:cx="http://schemas.microsoft.com/office/drawing/2014/chartex" xmlns:cx1="http://schemas.microsoft.com/office/drawing/2015/9/8/chartex" xmlns:cx2="http://schemas.microsoft.com/office/drawing/2015/10/21/chartex" xmlns:cx3="http://schemas.microsoft.com/office/drawing/2016/5/9/chartex" xmlns:cx4="http://schemas.microsoft.com/office/drawing/2016/5/10/chartex" xmlns:cx5="http://schemas.microsoft.com/office/drawing/2016/5/11/chartex" xmlns:cx6="http://schemas.microsoft.com/office/drawing/2016/5/12/chartex" xmlns:cx7="http://schemas.microsoft.com/office/drawing/2016/5/13/chartex" xmlns:cx8="http://schemas.microsoft.com/office/drawing/2016/5/14/chartex" xmlns:mc="http://schemas.openxmlformats.org/markup-compatibility/2006" xmlns:aink="http://schemas.microsoft.com/office/drawing/2016/ink" xmlns:am3d="http://schemas.microsoft.com/office/drawing/2017/model3d" xmlns:o="urn:schemas-microsoft-com:office:office" xmlns:r="http://schemas.openxmlformats.org/officeDocument/2006/relationships" xmlns:m="http://schemas.openxmlformats.org/officeDocument/2006/math" xmlns:v="urn:schemas-microsoft-com:vml" xmlns:wp14="http://schemas.microsoft.com/office/word/2010/wordprocessingDrawing" xmlns:wp="http://schemas.openxmlformats.org/drawingml/2006/wordprocessingDrawing" xmlns:w10="urn:schemas-microsoft-com:office:word" xmlns:w="http://schemas.openxmlformats.org/wordprocessingml/2006/main" xmlns:w14="http://schemas.microsoft.com/office/word/2010/wordml" xmlns:w15="http://schemas.microsoft.com/office/word/2012/wordml" xmlns:w16cid="http://schemas.microsoft.com/office/word/2016/wordml/cid" xmlns:w16se="http://schemas.microsoft.com/office/word/2015/wordml/symex" xmlns:wpg="http://schemas.microsoft.com/office/word/2010/wordprocessingGroup" xmlns:wpi="http://schemas.microsoft.com/office/word/2010/wordprocessingInk" xmlns:wne="http://schemas.microsoft.com/office/word/2006/wordml" xmlns:wps="http://schemas.microsoft.com/office/word/2010/wordprocessingShape" mc:Ignorable="w14 w15 w16se w16cid wp14">
+<w:footnotes xmlns:wpc="http://schemas.microsoft.com/office/word/2010/wordprocessingCanvas" xmlns:mc="http://schemas.openxmlformats.org/markup-compatibility/2006" xmlns:o="urn:schemas-microsoft-com:office:office" xmlns:r="http://schemas.openxmlformats.org/officeDocument/2006/relationships" xmlns:m="http://schemas.openxmlformats.org/officeDocument/2006/math" xmlns:v="urn:schemas-microsoft-com:vml" xmlns:wp14="http://schemas.microsoft.com/office/word/2010/wordprocessingDrawing" xmlns:wp="http://schemas.openxmlformats.org/drawingml/2006/wordprocessingDrawing" xmlns:w10="urn:schemas-microsoft-com:office:word" xmlns:w="http://schemas.openxmlformats.org/wordprocessingml/2006/main" xmlns:w14="http://schemas.microsoft.com/office/word/2010/wordml" xmlns:w15="http://schemas.microsoft.com/office/word/2012/wordml" xmlns:wpg="http://schemas.microsoft.com/office/word/2010/wordprocessingGroup" xmlns:wpi="http://schemas.microsoft.com/office/word/2010/wordprocessingInk" xmlns:wne="http://schemas.microsoft.com/office/word/2006/wordml" xmlns:wps="http://schemas.microsoft.com/office/word/2010/wordprocessingShape" mc:Ignorable="w14 w15 wp14">
   <w:footnote w:type="separator" w:id="-1">
     <w:p>
       <w:pPr>
@@ -5002,7 +7325,7 @@
 </file>
 
 <file path=word/header1.xml><?xml version="1.0" encoding="utf-8"?>
-<w:hdr xmlns:wpc="http://schemas.microsoft.com/office/word/2010/wordprocessingCanvas" xmlns:cx="http://schemas.microsoft.com/office/drawing/2014/chartex" xmlns:cx1="http://schemas.microsoft.com/office/drawing/2015/9/8/chartex" xmlns:cx2="http://schemas.microsoft.com/office/drawing/2015/10/21/chartex" xmlns:cx3="http://schemas.microsoft.com/office/drawing/2016/5/9/chartex" xmlns:cx4="http://schemas.microsoft.com/office/drawing/2016/5/10/chartex" xmlns:cx5="http://schemas.microsoft.com/office/drawing/2016/5/11/chartex" xmlns:cx6="http://schemas.microsoft.com/office/drawing/2016/5/12/chartex" xmlns:cx7="http://schemas.microsoft.com/office/drawing/2016/5/13/chartex" xmlns:cx8="http://schemas.microsoft.com/office/drawing/2016/5/14/chartex" xmlns:mc="http://schemas.openxmlformats.org/markup-compatibility/2006" xmlns:aink="http://schemas.microsoft.com/office/drawing/2016/ink" xmlns:am3d="http://schemas.microsoft.com/office/drawing/2017/model3d" xmlns:o="urn:schemas-microsoft-com:office:office" xmlns:r="http://schemas.openxmlformats.org/officeDocument/2006/relationships" xmlns:m="http://schemas.openxmlformats.org/officeDocument/2006/math" xmlns:v="urn:schemas-microsoft-com:vml" xmlns:wp14="http://schemas.microsoft.com/office/word/2010/wordprocessingDrawing" xmlns:wp="http://schemas.openxmlformats.org/drawingml/2006/wordprocessingDrawing" xmlns:w10="urn:schemas-microsoft-com:office:word" xmlns:w="http://schemas.openxmlformats.org/wordprocessingml/2006/main" xmlns:w14="http://schemas.microsoft.com/office/word/2010/wordml" xmlns:w15="http://schemas.microsoft.com/office/word/2012/wordml" xmlns:w16cid="http://schemas.microsoft.com/office/word/2016/wordml/cid" xmlns:w16se="http://schemas.microsoft.com/office/word/2015/wordml/symex" xmlns:wpg="http://schemas.microsoft.com/office/word/2010/wordprocessingGroup" xmlns:wpi="http://schemas.microsoft.com/office/word/2010/wordprocessingInk" xmlns:wne="http://schemas.microsoft.com/office/word/2006/wordml" xmlns:wps="http://schemas.microsoft.com/office/word/2010/wordprocessingShape" mc:Ignorable="w14 w15 w16se w16cid wp14">
+<w:hdr xmlns:wpc="http://schemas.microsoft.com/office/word/2010/wordprocessingCanvas" xmlns:mc="http://schemas.openxmlformats.org/markup-compatibility/2006" xmlns:o="urn:schemas-microsoft-com:office:office" xmlns:r="http://schemas.openxmlformats.org/officeDocument/2006/relationships" xmlns:m="http://schemas.openxmlformats.org/officeDocument/2006/math" xmlns:v="urn:schemas-microsoft-com:vml" xmlns:wp14="http://schemas.microsoft.com/office/word/2010/wordprocessingDrawing" xmlns:wp="http://schemas.openxmlformats.org/drawingml/2006/wordprocessingDrawing" xmlns:w10="urn:schemas-microsoft-com:office:word" xmlns:w="http://schemas.openxmlformats.org/wordprocessingml/2006/main" xmlns:w14="http://schemas.microsoft.com/office/word/2010/wordml" xmlns:w15="http://schemas.microsoft.com/office/word/2012/wordml" xmlns:wpg="http://schemas.microsoft.com/office/word/2010/wordprocessingGroup" xmlns:wpi="http://schemas.microsoft.com/office/word/2010/wordprocessingInk" xmlns:wne="http://schemas.microsoft.com/office/word/2006/wordml" xmlns:wps="http://schemas.microsoft.com/office/word/2010/wordprocessingShape" mc:Ignorable="w14 w15 wp14">
   <w:p>
     <w:pPr>
       <w:pBdr>
@@ -5026,7 +7349,7 @@
 </file>
 
 <file path=word/header2.xml><?xml version="1.0" encoding="utf-8"?>
-<w:hdr xmlns:wpc="http://schemas.microsoft.com/office/word/2010/wordprocessingCanvas" xmlns:cx="http://schemas.microsoft.com/office/drawing/2014/chartex" xmlns:cx1="http://schemas.microsoft.com/office/drawing/2015/9/8/chartex" xmlns:cx2="http://schemas.microsoft.com/office/drawing/2015/10/21/chartex" xmlns:cx3="http://schemas.microsoft.com/office/drawing/2016/5/9/chartex" xmlns:cx4="http://schemas.microsoft.com/office/drawing/2016/5/10/chartex" xmlns:cx5="http://schemas.microsoft.com/office/drawing/2016/5/11/chartex" xmlns:cx6="http://schemas.microsoft.com/office/drawing/2016/5/12/chartex" xmlns:cx7="http://schemas.microsoft.com/office/drawing/2016/5/13/chartex" xmlns:cx8="http://schemas.microsoft.com/office/drawing/2016/5/14/chartex" xmlns:mc="http://schemas.openxmlformats.org/markup-compatibility/2006" xmlns:aink="http://schemas.microsoft.com/office/drawing/2016/ink" xmlns:am3d="http://schemas.microsoft.com/office/drawing/2017/model3d" xmlns:o="urn:schemas-microsoft-com:office:office" xmlns:r="http://schemas.openxmlformats.org/officeDocument/2006/relationships" xmlns:m="http://schemas.openxmlformats.org/officeDocument/2006/math" xmlns:v="urn:schemas-microsoft-com:vml" xmlns:wp14="http://schemas.microsoft.com/office/word/2010/wordprocessingDrawing" xmlns:wp="http://schemas.openxmlformats.org/drawingml/2006/wordprocessingDrawing" xmlns:w10="urn:schemas-microsoft-com:office:word" xmlns:w="http://schemas.openxmlformats.org/wordprocessingml/2006/main" xmlns:w14="http://schemas.microsoft.com/office/word/2010/wordml" xmlns:w15="http://schemas.microsoft.com/office/word/2012/wordml" xmlns:w16cid="http://schemas.microsoft.com/office/word/2016/wordml/cid" xmlns:w16se="http://schemas.microsoft.com/office/word/2015/wordml/symex" xmlns:wpg="http://schemas.microsoft.com/office/word/2010/wordprocessingGroup" xmlns:wpi="http://schemas.microsoft.com/office/word/2010/wordprocessingInk" xmlns:wne="http://schemas.microsoft.com/office/word/2006/wordml" xmlns:wps="http://schemas.microsoft.com/office/word/2010/wordprocessingShape" mc:Ignorable="w14 w15 w16se w16cid wp14">
+<w:hdr xmlns:wpc="http://schemas.microsoft.com/office/word/2010/wordprocessingCanvas" xmlns:mc="http://schemas.openxmlformats.org/markup-compatibility/2006" xmlns:o="urn:schemas-microsoft-com:office:office" xmlns:r="http://schemas.openxmlformats.org/officeDocument/2006/relationships" xmlns:m="http://schemas.openxmlformats.org/officeDocument/2006/math" xmlns:v="urn:schemas-microsoft-com:vml" xmlns:wp14="http://schemas.microsoft.com/office/word/2010/wordprocessingDrawing" xmlns:wp="http://schemas.openxmlformats.org/drawingml/2006/wordprocessingDrawing" xmlns:w10="urn:schemas-microsoft-com:office:word" xmlns:w="http://schemas.openxmlformats.org/wordprocessingml/2006/main" xmlns:w14="http://schemas.microsoft.com/office/word/2010/wordml" xmlns:w15="http://schemas.microsoft.com/office/word/2012/wordml" xmlns:wpg="http://schemas.microsoft.com/office/word/2010/wordprocessingGroup" xmlns:wpi="http://schemas.microsoft.com/office/word/2010/wordprocessingInk" xmlns:wne="http://schemas.microsoft.com/office/word/2006/wordml" xmlns:wps="http://schemas.microsoft.com/office/word/2010/wordprocessingShape" mc:Ignorable="w14 w15 wp14">
   <w:p>
     <w:pPr>
       <w:pBdr>
@@ -5177,13 +7500,7 @@
             <w:rPr>
               <w:color w:val="767171"/>
             </w:rPr>
-            <w:t>2</w:t>
-          </w:r>
-          <w:r>
-            <w:rPr>
-              <w:color w:val="767171"/>
-            </w:rPr>
-            <w:t>.1</w:t>
+            <w:t>3</w:t>
           </w:r>
         </w:p>
       </w:tc>
@@ -5269,7 +7586,7 @@
             <w:rPr>
               <w:color w:val="767171"/>
             </w:rPr>
-            <w:t>7</w:t>
+            <w:t>8</w:t>
           </w:r>
           <w:r>
             <w:rPr>
@@ -5323,7 +7640,7 @@
 </file>
 
 <file path=word/header3.xml><?xml version="1.0" encoding="utf-8"?>
-<w:hdr xmlns:wpc="http://schemas.microsoft.com/office/word/2010/wordprocessingCanvas" xmlns:cx="http://schemas.microsoft.com/office/drawing/2014/chartex" xmlns:cx1="http://schemas.microsoft.com/office/drawing/2015/9/8/chartex" xmlns:cx2="http://schemas.microsoft.com/office/drawing/2015/10/21/chartex" xmlns:cx3="http://schemas.microsoft.com/office/drawing/2016/5/9/chartex" xmlns:cx4="http://schemas.microsoft.com/office/drawing/2016/5/10/chartex" xmlns:cx5="http://schemas.microsoft.com/office/drawing/2016/5/11/chartex" xmlns:cx6="http://schemas.microsoft.com/office/drawing/2016/5/12/chartex" xmlns:cx7="http://schemas.microsoft.com/office/drawing/2016/5/13/chartex" xmlns:cx8="http://schemas.microsoft.com/office/drawing/2016/5/14/chartex" xmlns:mc="http://schemas.openxmlformats.org/markup-compatibility/2006" xmlns:aink="http://schemas.microsoft.com/office/drawing/2016/ink" xmlns:am3d="http://schemas.microsoft.com/office/drawing/2017/model3d" xmlns:o="urn:schemas-microsoft-com:office:office" xmlns:r="http://schemas.openxmlformats.org/officeDocument/2006/relationships" xmlns:m="http://schemas.openxmlformats.org/officeDocument/2006/math" xmlns:v="urn:schemas-microsoft-com:vml" xmlns:wp14="http://schemas.microsoft.com/office/word/2010/wordprocessingDrawing" xmlns:wp="http://schemas.openxmlformats.org/drawingml/2006/wordprocessingDrawing" xmlns:w10="urn:schemas-microsoft-com:office:word" xmlns:w="http://schemas.openxmlformats.org/wordprocessingml/2006/main" xmlns:w14="http://schemas.microsoft.com/office/word/2010/wordml" xmlns:w15="http://schemas.microsoft.com/office/word/2012/wordml" xmlns:w16cid="http://schemas.microsoft.com/office/word/2016/wordml/cid" xmlns:w16se="http://schemas.microsoft.com/office/word/2015/wordml/symex" xmlns:wpg="http://schemas.microsoft.com/office/word/2010/wordprocessingGroup" xmlns:wpi="http://schemas.microsoft.com/office/word/2010/wordprocessingInk" xmlns:wne="http://schemas.microsoft.com/office/word/2006/wordml" xmlns:wps="http://schemas.microsoft.com/office/word/2010/wordprocessingShape" mc:Ignorable="w14 w15 w16se w16cid wp14">
+<w:hdr xmlns:wpc="http://schemas.microsoft.com/office/word/2010/wordprocessingCanvas" xmlns:mc="http://schemas.openxmlformats.org/markup-compatibility/2006" xmlns:o="urn:schemas-microsoft-com:office:office" xmlns:r="http://schemas.openxmlformats.org/officeDocument/2006/relationships" xmlns:m="http://schemas.openxmlformats.org/officeDocument/2006/math" xmlns:v="urn:schemas-microsoft-com:vml" xmlns:wp14="http://schemas.microsoft.com/office/word/2010/wordprocessingDrawing" xmlns:wp="http://schemas.openxmlformats.org/drawingml/2006/wordprocessingDrawing" xmlns:w10="urn:schemas-microsoft-com:office:word" xmlns:w="http://schemas.openxmlformats.org/wordprocessingml/2006/main" xmlns:w14="http://schemas.microsoft.com/office/word/2010/wordml" xmlns:w15="http://schemas.microsoft.com/office/word/2012/wordml" xmlns:wpg="http://schemas.microsoft.com/office/word/2010/wordprocessingGroup" xmlns:wpi="http://schemas.microsoft.com/office/word/2010/wordprocessingInk" xmlns:wne="http://schemas.microsoft.com/office/word/2006/wordml" xmlns:wps="http://schemas.microsoft.com/office/word/2010/wordprocessingShape" mc:Ignorable="w14 w15 wp14">
   <w:p>
     <w:pPr>
       <w:pBdr>
@@ -5347,8 +7664,8 @@
 </file>
 
 <file path=word/numbering.xml><?xml version="1.0" encoding="utf-8"?>
-<w:numbering xmlns:wpc="http://schemas.microsoft.com/office/word/2010/wordprocessingCanvas" xmlns:cx="http://schemas.microsoft.com/office/drawing/2014/chartex" xmlns:cx1="http://schemas.microsoft.com/office/drawing/2015/9/8/chartex" xmlns:cx2="http://schemas.microsoft.com/office/drawing/2015/10/21/chartex" xmlns:cx3="http://schemas.microsoft.com/office/drawing/2016/5/9/chartex" xmlns:cx4="http://schemas.microsoft.com/office/drawing/2016/5/10/chartex" xmlns:cx5="http://schemas.microsoft.com/office/drawing/2016/5/11/chartex" xmlns:cx6="http://schemas.microsoft.com/office/drawing/2016/5/12/chartex" xmlns:cx7="http://schemas.microsoft.com/office/drawing/2016/5/13/chartex" xmlns:cx8="http://schemas.microsoft.com/office/drawing/2016/5/14/chartex" xmlns:mc="http://schemas.openxmlformats.org/markup-compatibility/2006" xmlns:aink="http://schemas.microsoft.com/office/drawing/2016/ink" xmlns:am3d="http://schemas.microsoft.com/office/drawing/2017/model3d" xmlns:o="urn:schemas-microsoft-com:office:office" xmlns:r="http://schemas.openxmlformats.org/officeDocument/2006/relationships" xmlns:m="http://schemas.openxmlformats.org/officeDocument/2006/math" xmlns:v="urn:schemas-microsoft-com:vml" xmlns:wp14="http://schemas.microsoft.com/office/word/2010/wordprocessingDrawing" xmlns:wp="http://schemas.openxmlformats.org/drawingml/2006/wordprocessingDrawing" xmlns:w10="urn:schemas-microsoft-com:office:word" xmlns:w="http://schemas.openxmlformats.org/wordprocessingml/2006/main" xmlns:w14="http://schemas.microsoft.com/office/word/2010/wordml" xmlns:w15="http://schemas.microsoft.com/office/word/2012/wordml" xmlns:w16cid="http://schemas.microsoft.com/office/word/2016/wordml/cid" xmlns:w16se="http://schemas.microsoft.com/office/word/2015/wordml/symex" xmlns:wpg="http://schemas.microsoft.com/office/word/2010/wordprocessingGroup" xmlns:wpi="http://schemas.microsoft.com/office/word/2010/wordprocessingInk" xmlns:wne="http://schemas.microsoft.com/office/word/2006/wordml" xmlns:wps="http://schemas.microsoft.com/office/word/2010/wordprocessingShape" mc:Ignorable="w14 w15 w16se w16cid wp14">
-  <w:abstractNum w:abstractNumId="0" w15:restartNumberingAfterBreak="0">
+<w:numbering xmlns:wpc="http://schemas.microsoft.com/office/word/2010/wordprocessingCanvas" xmlns:mc="http://schemas.openxmlformats.org/markup-compatibility/2006" xmlns:o="urn:schemas-microsoft-com:office:office" xmlns:r="http://schemas.openxmlformats.org/officeDocument/2006/relationships" xmlns:m="http://schemas.openxmlformats.org/officeDocument/2006/math" xmlns:v="urn:schemas-microsoft-com:vml" xmlns:wp14="http://schemas.microsoft.com/office/word/2010/wordprocessingDrawing" xmlns:wp="http://schemas.openxmlformats.org/drawingml/2006/wordprocessingDrawing" xmlns:w10="urn:schemas-microsoft-com:office:word" xmlns:w="http://schemas.openxmlformats.org/wordprocessingml/2006/main" xmlns:w14="http://schemas.microsoft.com/office/word/2010/wordml" xmlns:w15="http://schemas.microsoft.com/office/word/2012/wordml" xmlns:wpg="http://schemas.microsoft.com/office/word/2010/wordprocessingGroup" xmlns:wpi="http://schemas.microsoft.com/office/word/2010/wordprocessingInk" xmlns:wne="http://schemas.microsoft.com/office/word/2006/wordml" xmlns:wps="http://schemas.microsoft.com/office/word/2010/wordprocessingShape" mc:Ignorable="w14 w15 wp14">
+  <w:abstractNum w:abstractNumId="0">
     <w:nsid w:val="0AC42697"/>
     <w:multiLevelType w:val="multilevel"/>
     <w:tmpl w:val="671ACA18"/>
@@ -5437,7 +7754,7 @@
       </w:pPr>
     </w:lvl>
   </w:abstractNum>
-  <w:abstractNum w:abstractNumId="1" w15:restartNumberingAfterBreak="0">
+  <w:abstractNum w:abstractNumId="1">
     <w:nsid w:val="442C19A8"/>
     <w:multiLevelType w:val="hybridMultilevel"/>
     <w:tmpl w:val="08F0188C"/>
@@ -5550,7 +7867,7 @@
       </w:rPr>
     </w:lvl>
   </w:abstractNum>
-  <w:abstractNum w:abstractNumId="2" w15:restartNumberingAfterBreak="0">
+  <w:abstractNum w:abstractNumId="2">
     <w:nsid w:val="5239137B"/>
     <w:multiLevelType w:val="multilevel"/>
     <w:tmpl w:val="F68E518A"/>
@@ -5639,7 +7956,7 @@
       </w:pPr>
     </w:lvl>
   </w:abstractNum>
-  <w:abstractNum w:abstractNumId="3" w15:restartNumberingAfterBreak="0">
+  <w:abstractNum w:abstractNumId="3">
     <w:nsid w:val="551E18B4"/>
     <w:multiLevelType w:val="hybridMultilevel"/>
     <w:tmpl w:val="B75E158E"/>
@@ -5752,7 +8069,7 @@
       </w:rPr>
     </w:lvl>
   </w:abstractNum>
-  <w:abstractNum w:abstractNumId="4" w15:restartNumberingAfterBreak="0">
+  <w:abstractNum w:abstractNumId="4">
     <w:nsid w:val="559F0F94"/>
     <w:multiLevelType w:val="hybridMultilevel"/>
     <w:tmpl w:val="F692F13C"/>
@@ -5865,7 +8182,7 @@
       </w:rPr>
     </w:lvl>
   </w:abstractNum>
-  <w:abstractNum w:abstractNumId="5" w15:restartNumberingAfterBreak="0">
+  <w:abstractNum w:abstractNumId="5">
     <w:nsid w:val="72CA7997"/>
     <w:multiLevelType w:val="hybridMultilevel"/>
     <w:tmpl w:val="85B85498"/>
@@ -5978,7 +8295,7 @@
       </w:rPr>
     </w:lvl>
   </w:abstractNum>
-  <w:abstractNum w:abstractNumId="6" w15:restartNumberingAfterBreak="0">
+  <w:abstractNum w:abstractNumId="6">
     <w:nsid w:val="76991FC6"/>
     <w:multiLevelType w:val="multilevel"/>
     <w:tmpl w:val="44586048"/>
@@ -6091,7 +8408,7 @@
       </w:rPr>
     </w:lvl>
   </w:abstractNum>
-  <w:abstractNum w:abstractNumId="7" w15:restartNumberingAfterBreak="0">
+  <w:abstractNum w:abstractNumId="7">
     <w:nsid w:val="77333864"/>
     <w:multiLevelType w:val="hybridMultilevel"/>
     <w:tmpl w:val="4566C258"/>
@@ -6232,7 +8549,7 @@
 </file>
 
 <file path=word/styles.xml><?xml version="1.0" encoding="utf-8"?>
-<w:styles xmlns:mc="http://schemas.openxmlformats.org/markup-compatibility/2006" xmlns:r="http://schemas.openxmlformats.org/officeDocument/2006/relationships" xmlns:w="http://schemas.openxmlformats.org/wordprocessingml/2006/main" xmlns:w14="http://schemas.microsoft.com/office/word/2010/wordml" xmlns:w15="http://schemas.microsoft.com/office/word/2012/wordml" xmlns:w16cid="http://schemas.microsoft.com/office/word/2016/wordml/cid" xmlns:w16se="http://schemas.microsoft.com/office/word/2015/wordml/symex" mc:Ignorable="w14 w15 w16se w16cid">
+<w:styles xmlns:mc="http://schemas.openxmlformats.org/markup-compatibility/2006" xmlns:r="http://schemas.openxmlformats.org/officeDocument/2006/relationships" xmlns:w="http://schemas.openxmlformats.org/wordprocessingml/2006/main" xmlns:w14="http://schemas.microsoft.com/office/word/2010/wordml" xmlns:w15="http://schemas.microsoft.com/office/word/2012/wordml" mc:Ignorable="w14 w15">
   <w:docDefaults>
     <w:rPrDefault>
       <w:rPr>
@@ -6247,7 +8564,7 @@
       </w:pPr>
     </w:pPrDefault>
   </w:docDefaults>
-  <w:latentStyles w:defLockedState="0" w:defUIPriority="99" w:defSemiHidden="0" w:defUnhideWhenUsed="0" w:defQFormat="0" w:count="376">
+  <w:latentStyles w:defLockedState="0" w:defUIPriority="99" w:defSemiHidden="0" w:defUnhideWhenUsed="0" w:defQFormat="0" w:count="371">
     <w:lsdException w:name="Normal" w:uiPriority="0" w:qFormat="1"/>
     <w:lsdException w:name="heading 1" w:uiPriority="9" w:qFormat="1"/>
     <w:lsdException w:name="heading 2" w:semiHidden="1" w:uiPriority="9" w:unhideWhenUsed="1" w:qFormat="1"/>
@@ -6619,11 +8936,6 @@
     <w:lsdException w:name="List Table 5 Dark Accent 6" w:uiPriority="50"/>
     <w:lsdException w:name="List Table 6 Colorful Accent 6" w:uiPriority="51"/>
     <w:lsdException w:name="List Table 7 Colorful Accent 6" w:uiPriority="52"/>
-    <w:lsdException w:name="Mention" w:semiHidden="1" w:unhideWhenUsed="1"/>
-    <w:lsdException w:name="Smart Hyperlink" w:semiHidden="1" w:unhideWhenUsed="1"/>
-    <w:lsdException w:name="Hashtag" w:semiHidden="1" w:unhideWhenUsed="1"/>
-    <w:lsdException w:name="Unresolved Mention" w:semiHidden="1" w:unhideWhenUsed="1"/>
-    <w:lsdException w:name="Smart Link" w:semiHidden="1" w:unhideWhenUsed="1"/>
   </w:latentStyles>
   <w:style w:type="paragraph" w:default="1" w:styleId="Normal">
     <w:name w:val="Normal"/>
@@ -6815,8 +9127,11 @@
     <w:tblPr>
       <w:tblStyleRowBandSize w:val="1"/>
       <w:tblStyleColBandSize w:val="1"/>
+      <w:tblInd w:w="0" w:type="dxa"/>
       <w:tblCellMar>
+        <w:top w:w="0" w:type="dxa"/>
         <w:left w:w="115" w:type="dxa"/>
+        <w:bottom w:w="0" w:type="dxa"/>
         <w:right w:w="115" w:type="dxa"/>
       </w:tblCellMar>
     </w:tblPr>
@@ -6826,6 +9141,13 @@
     <w:tblPr>
       <w:tblStyleRowBandSize w:val="1"/>
       <w:tblStyleColBandSize w:val="1"/>
+      <w:tblInd w:w="0" w:type="dxa"/>
+      <w:tblCellMar>
+        <w:top w:w="0" w:type="dxa"/>
+        <w:left w:w="108" w:type="dxa"/>
+        <w:bottom w:w="0" w:type="dxa"/>
+        <w:right w:w="108" w:type="dxa"/>
+      </w:tblCellMar>
     </w:tblPr>
   </w:style>
   <w:style w:type="table" w:customStyle="1" w:styleId="a1">
@@ -6833,8 +9155,11 @@
     <w:tblPr>
       <w:tblStyleRowBandSize w:val="1"/>
       <w:tblStyleColBandSize w:val="1"/>
+      <w:tblInd w:w="0" w:type="dxa"/>
       <w:tblCellMar>
+        <w:top w:w="0" w:type="dxa"/>
         <w:left w:w="115" w:type="dxa"/>
+        <w:bottom w:w="0" w:type="dxa"/>
         <w:right w:w="115" w:type="dxa"/>
       </w:tblCellMar>
     </w:tblPr>
@@ -6850,6 +9175,7 @@
     <w:tblPr>
       <w:tblStyleRowBandSize w:val="1"/>
       <w:tblStyleColBandSize w:val="1"/>
+      <w:tblInd w:w="0" w:type="dxa"/>
       <w:tblBorders>
         <w:top w:val="single" w:sz="4" w:space="0" w:color="FABF8F" w:themeColor="accent6" w:themeTint="99"/>
         <w:left w:val="single" w:sz="4" w:space="0" w:color="FABF8F" w:themeColor="accent6" w:themeTint="99"/>
@@ -6858,6 +9184,12 @@
         <w:insideH w:val="single" w:sz="4" w:space="0" w:color="FABF8F" w:themeColor="accent6" w:themeTint="99"/>
         <w:insideV w:val="single" w:sz="4" w:space="0" w:color="FABF8F" w:themeColor="accent6" w:themeTint="99"/>
       </w:tblBorders>
+      <w:tblCellMar>
+        <w:top w:w="0" w:type="dxa"/>
+        <w:left w:w="108" w:type="dxa"/>
+        <w:bottom w:w="0" w:type="dxa"/>
+        <w:right w:w="108" w:type="dxa"/>
+      </w:tblCellMar>
     </w:tblPr>
     <w:tblStylePr w:type="firstRow">
       <w:rPr>
@@ -7402,7 +9734,7 @@
 </file>
 
 <file path=customXml/itemProps1.xml><?xml version="1.0" encoding="utf-8"?>
-<ds:datastoreItem xmlns:ds="http://schemas.openxmlformats.org/officeDocument/2006/customXml" ds:itemID="{9A2BAC60-1D4D-4790-AE60-6501F4EB136A}">
+<ds:datastoreItem xmlns:ds="http://schemas.openxmlformats.org/officeDocument/2006/customXml" ds:itemID="{D94F8E8C-4691-4CB2-BBE5-D03144A1836F}">
   <ds:schemaRefs>
     <ds:schemaRef ds:uri="http://schemas.openxmlformats.org/officeDocument/2006/bibliography"/>
   </ds:schemaRefs>

</xml_diff>

<commit_message>
Digital_Elevator_PO4_DGELV/SW deliveries log/Project Plan/PO4_DGELV_Project_Plan.xlsx
Signed-off-by: Ahmed-Zoher <ahmed.o.zoher@gmail.com>
</commit_message>
<xml_diff>
--- a/Digital_Elevator_PO4_DGELV/Input documents/PO4_DGELV_DIGITAL ELEVATOR_HSI.docx
+++ b/Digital_Elevator_PO4_DGELV/Input documents/PO4_DGELV_DIGITAL ELEVATOR_HSI.docx
@@ -81,15 +81,7 @@
           <w:sz w:val="44"/>
           <w:szCs w:val="44"/>
         </w:rPr>
-        <w:t>HSI</w:t>
-      </w:r>
-      <w:r>
-        <w:rPr>
-          <w:b/>
-          <w:sz w:val="44"/>
-          <w:szCs w:val="44"/>
-        </w:rPr>
-        <w:t xml:space="preserve"> DOCUMENT</w:t>
+        <w:t>HSI DOCUMENT</w:t>
       </w:r>
     </w:p>
     <w:p>
@@ -126,32 +118,6 @@
           <w:szCs w:val="36"/>
         </w:rPr>
         <w:t>1.2</w:t>
-      </w:r>
-      <w:r>
-        <w:rPr>
-          <w:b/>
-          <w:sz w:val="36"/>
-          <w:szCs w:val="36"/>
-        </w:rPr>
-        <w:t>.1</w:t>
-      </w:r>
-    </w:p>
-    <w:p>
-      <w:pPr>
-        <w:jc w:val="center"/>
-        <w:rPr>
-          <w:b/>
-          <w:sz w:val="36"/>
-          <w:szCs w:val="36"/>
-        </w:rPr>
-      </w:pPr>
-      <w:r>
-        <w:rPr>
-          <w:b/>
-          <w:sz w:val="36"/>
-          <w:szCs w:val="36"/>
-        </w:rPr>
-        <w:t>Reviewed</w:t>
       </w:r>
     </w:p>
     <w:p/>
@@ -201,22 +167,12 @@
           <w:sz w:val="32"/>
           <w:szCs w:val="32"/>
         </w:rPr>
-        <w:t xml:space="preserve">Current </w:t>
-      </w:r>
-      <w:r>
-        <w:rPr>
-          <w:rFonts w:ascii="Calibri" w:eastAsia="Calibri" w:hAnsi="Calibri" w:cs="Calibri"/>
-          <w:b/>
-          <w:color w:val="000000"/>
-          <w:sz w:val="32"/>
-          <w:szCs w:val="32"/>
-        </w:rPr>
-        <w:t>Document Status</w:t>
+        <w:lastRenderedPageBreak/>
+        <w:t>Current Document Status</w:t>
       </w:r>
     </w:p>
     <w:tbl>
       <w:tblPr>
-        <w:tblStyle w:val="a"/>
         <w:tblW w:w="10567" w:type="dxa"/>
         <w:tblInd w:w="-188" w:type="dxa"/>
         <w:tblBorders>
@@ -390,23 +346,7 @@
                 <w:sz w:val="28"/>
                 <w:szCs w:val="28"/>
               </w:rPr>
-              <w:t>2/</w:t>
-            </w:r>
-            <w:r>
-              <w:rPr>
-                <w:rFonts w:ascii="Calibri" w:eastAsia="Calibri" w:hAnsi="Calibri" w:cs="Calibri"/>
-                <w:sz w:val="28"/>
-                <w:szCs w:val="28"/>
-              </w:rPr>
-              <w:t>7</w:t>
-            </w:r>
-            <w:r>
-              <w:rPr>
-                <w:rFonts w:ascii="Calibri" w:eastAsia="Calibri" w:hAnsi="Calibri" w:cs="Calibri"/>
-                <w:sz w:val="28"/>
-                <w:szCs w:val="28"/>
-              </w:rPr>
-              <w:t>/2020</w:t>
+              <w:t>2/7/2020</w:t>
             </w:r>
           </w:p>
         </w:tc>
@@ -476,14 +416,6 @@
               </w:rPr>
               <w:t>1.2</w:t>
             </w:r>
-            <w:r>
-              <w:rPr>
-                <w:rFonts w:ascii="Calibri" w:eastAsia="Calibri" w:hAnsi="Calibri" w:cs="Calibri"/>
-                <w:sz w:val="28"/>
-                <w:szCs w:val="28"/>
-              </w:rPr>
-              <w:t>.1</w:t>
-            </w:r>
           </w:p>
         </w:tc>
         <w:tc>
@@ -505,7 +437,7 @@
                 <w:sz w:val="28"/>
                 <w:szCs w:val="28"/>
               </w:rPr>
-              <w:t>Mostafa Sayed</w:t>
+              <w:t>Ahmed Zoher</w:t>
             </w:r>
           </w:p>
         </w:tc>
@@ -622,7 +554,6 @@
     </w:p>
     <w:tbl>
       <w:tblPr>
-        <w:tblStyle w:val="a"/>
         <w:tblW w:w="10498" w:type="dxa"/>
         <w:tblInd w:w="-188" w:type="dxa"/>
         <w:tblBorders>
@@ -1271,128 +1202,6 @@
                 <w:sz w:val="28"/>
                 <w:szCs w:val="28"/>
               </w:rPr>
-              <w:t>Proposed</w:t>
-            </w:r>
-          </w:p>
-        </w:tc>
-      </w:tr>
-      <w:tr>
-        <w:trPr>
-          <w:trHeight w:val="469"/>
-        </w:trPr>
-        <w:tc>
-          <w:tcPr>
-            <w:tcW w:w="1530" w:type="dxa"/>
-          </w:tcPr>
-          <w:p>
-            <w:pPr>
-              <w:jc w:val="center"/>
-              <w:rPr>
-                <w:rFonts w:ascii="Calibri" w:eastAsia="Calibri" w:hAnsi="Calibri" w:cs="Calibri"/>
-                <w:sz w:val="28"/>
-                <w:szCs w:val="28"/>
-              </w:rPr>
-            </w:pPr>
-            <w:r>
-              <w:rPr>
-                <w:rFonts w:ascii="Calibri" w:eastAsia="Calibri" w:hAnsi="Calibri" w:cs="Calibri"/>
-                <w:sz w:val="28"/>
-                <w:szCs w:val="28"/>
-              </w:rPr>
-              <w:t>2/7/2020</w:t>
-            </w:r>
-          </w:p>
-        </w:tc>
-        <w:tc>
-          <w:tcPr>
-            <w:tcW w:w="3030" w:type="dxa"/>
-          </w:tcPr>
-          <w:p>
-            <w:pPr>
-              <w:jc w:val="left"/>
-              <w:rPr>
-                <w:rFonts w:ascii="Calibri" w:eastAsia="Calibri" w:hAnsi="Calibri" w:cs="Calibri"/>
-                <w:sz w:val="28"/>
-                <w:szCs w:val="28"/>
-              </w:rPr>
-            </w:pPr>
-            <w:r>
-              <w:rPr>
-                <w:rFonts w:ascii="Calibri" w:eastAsia="Calibri" w:hAnsi="Calibri" w:cs="Calibri"/>
-                <w:sz w:val="28"/>
-                <w:szCs w:val="28"/>
-              </w:rPr>
-              <w:t xml:space="preserve">Added document status </w:t>
-            </w:r>
-          </w:p>
-        </w:tc>
-        <w:tc>
-          <w:tcPr>
-            <w:tcW w:w="1120" w:type="dxa"/>
-          </w:tcPr>
-          <w:p>
-            <w:pPr>
-              <w:jc w:val="center"/>
-              <w:rPr>
-                <w:rFonts w:ascii="Calibri" w:eastAsia="Calibri" w:hAnsi="Calibri" w:cs="Calibri"/>
-                <w:color w:val="000000"/>
-                <w:sz w:val="28"/>
-                <w:szCs w:val="28"/>
-              </w:rPr>
-            </w:pPr>
-            <w:r>
-              <w:rPr>
-                <w:rFonts w:ascii="Calibri" w:eastAsia="Calibri" w:hAnsi="Calibri" w:cs="Calibri"/>
-                <w:color w:val="000000"/>
-                <w:sz w:val="28"/>
-                <w:szCs w:val="28"/>
-              </w:rPr>
-              <w:t>1.2.1</w:t>
-            </w:r>
-          </w:p>
-        </w:tc>
-        <w:tc>
-          <w:tcPr>
-            <w:tcW w:w="2741" w:type="dxa"/>
-          </w:tcPr>
-          <w:p>
-            <w:pPr>
-              <w:jc w:val="center"/>
-              <w:rPr>
-                <w:rFonts w:ascii="Calibri" w:eastAsia="Calibri" w:hAnsi="Calibri" w:cs="Calibri"/>
-                <w:sz w:val="28"/>
-                <w:szCs w:val="28"/>
-              </w:rPr>
-            </w:pPr>
-            <w:r>
-              <w:rPr>
-                <w:rFonts w:ascii="Calibri" w:eastAsia="Calibri" w:hAnsi="Calibri" w:cs="Calibri"/>
-                <w:sz w:val="28"/>
-                <w:szCs w:val="28"/>
-              </w:rPr>
-              <w:t>Mostafa Sayed</w:t>
-            </w:r>
-          </w:p>
-        </w:tc>
-        <w:tc>
-          <w:tcPr>
-            <w:tcW w:w="2077" w:type="dxa"/>
-          </w:tcPr>
-          <w:p>
-            <w:pPr>
-              <w:jc w:val="center"/>
-              <w:rPr>
-                <w:rFonts w:ascii="Calibri" w:eastAsia="Calibri" w:hAnsi="Calibri" w:cs="Calibri"/>
-                <w:sz w:val="28"/>
-                <w:szCs w:val="28"/>
-              </w:rPr>
-            </w:pPr>
-            <w:r>
-              <w:rPr>
-                <w:rFonts w:ascii="Calibri" w:eastAsia="Calibri" w:hAnsi="Calibri" w:cs="Calibri"/>
-                <w:sz w:val="28"/>
-                <w:szCs w:val="28"/>
-              </w:rPr>
               <w:t>Reviewed</w:t>
             </w:r>
           </w:p>
@@ -1442,7 +1251,6 @@
     </w:p>
     <w:tbl>
       <w:tblPr>
-        <w:tblStyle w:val="a"/>
         <w:tblW w:w="10440" w:type="dxa"/>
         <w:tblInd w:w="-188" w:type="dxa"/>
         <w:tblBorders>
@@ -1623,15 +1431,7 @@
                 <w:sz w:val="28"/>
                 <w:szCs w:val="28"/>
               </w:rPr>
-              <w:t>N/A</w:t>
-            </w:r>
-            <w:r>
-              <w:rPr>
-                <w:rFonts w:ascii="Calibri" w:eastAsia="Calibri" w:hAnsi="Calibri" w:cs="Calibri"/>
-                <w:sz w:val="28"/>
-                <w:szCs w:val="28"/>
-              </w:rPr>
-              <w:t xml:space="preserve"> </w:t>
+              <w:t xml:space="preserve">N/A </w:t>
             </w:r>
           </w:p>
         </w:tc>
@@ -1646,6 +1446,7 @@
         <w:br w:type="page"/>
       </w:r>
     </w:p>
+    <w:p/>
     <w:p>
       <w:pPr>
         <w:keepNext/>
@@ -1675,7 +1476,6 @@
           <w:sz w:val="48"/>
           <w:szCs w:val="48"/>
         </w:rPr>
-        <w:lastRenderedPageBreak/>
         <w:t>Table of Contents</w:t>
       </w:r>
     </w:p>
@@ -2257,7 +2057,7 @@
           <w:sz w:val="32"/>
           <w:szCs w:val="32"/>
         </w:rPr>
-        <w:t xml:space="preserve">This section introduces the </w:t>
+        <w:t xml:space="preserve">This section introduces the Hardware Software Interface (HSI) for a </w:t>
       </w:r>
       <w:r>
         <w:rPr>
@@ -2265,7 +2065,7 @@
           <w:sz w:val="32"/>
           <w:szCs w:val="32"/>
         </w:rPr>
-        <w:t>Hardware Software Interface (HSI</w:t>
+        <w:t>digital Elevator with lock system</w:t>
       </w:r>
       <w:r>
         <w:rPr>
@@ -2273,47 +2073,7 @@
           <w:sz w:val="32"/>
           <w:szCs w:val="32"/>
         </w:rPr>
-        <w:t xml:space="preserve">) for </w:t>
-      </w:r>
-      <w:r>
-        <w:rPr>
-          <w:rFonts w:ascii="Calibri" w:eastAsia="Calibri" w:hAnsi="Calibri" w:cs="Calibri"/>
-          <w:sz w:val="32"/>
-          <w:szCs w:val="32"/>
-        </w:rPr>
-        <w:t xml:space="preserve">a </w:t>
-      </w:r>
-      <w:r>
-        <w:rPr>
-          <w:rFonts w:ascii="Calibri" w:eastAsia="Calibri" w:hAnsi="Calibri" w:cs="Calibri"/>
-          <w:sz w:val="32"/>
-          <w:szCs w:val="32"/>
-        </w:rPr>
-        <w:t>digital Elevator with lock system</w:t>
-      </w:r>
-      <w:r>
-        <w:rPr>
-          <w:rFonts w:ascii="Calibri" w:eastAsia="Calibri" w:hAnsi="Calibri" w:cs="Calibri"/>
-          <w:sz w:val="32"/>
-          <w:szCs w:val="32"/>
-        </w:rPr>
-        <w:t xml:space="preserve"> and specify the hardware used in the system</w:t>
-      </w:r>
-      <w:r>
-        <w:rPr>
-          <w:rFonts w:ascii="Calibri" w:eastAsia="Calibri" w:hAnsi="Calibri" w:cs="Calibri"/>
-          <w:sz w:val="32"/>
-          <w:szCs w:val="32"/>
-        </w:rPr>
-        <w:t xml:space="preserve"> to meet the customer requirements specification</w:t>
-      </w:r>
-      <w:r>
-        <w:rPr>
-          <w:rFonts w:ascii="Calibri" w:eastAsia="Calibri" w:hAnsi="Calibri" w:cs="Calibri"/>
-          <w:sz w:val="32"/>
-          <w:szCs w:val="32"/>
-        </w:rPr>
-        <w:t>.</w:t>
+        <w:t xml:space="preserve"> and specify the hardware used in the system.</w:t>
       </w:r>
     </w:p>
     <w:p>
@@ -2380,7 +2140,7 @@
           <w:sz w:val="32"/>
           <w:szCs w:val="32"/>
         </w:rPr>
-        <w:t xml:space="preserve">Provide a </w:t>
+        <w:t xml:space="preserve">Provide a Hardware system design system overview for the </w:t>
       </w:r>
       <w:r>
         <w:rPr>
@@ -2389,7 +2149,7 @@
           <w:sz w:val="32"/>
           <w:szCs w:val="32"/>
         </w:rPr>
-        <w:t xml:space="preserve">Hardware system design </w:t>
+        <w:t>digital Elevator wit</w:t>
       </w:r>
       <w:r>
         <w:rPr>
@@ -2398,43 +2158,7 @@
           <w:sz w:val="32"/>
           <w:szCs w:val="32"/>
         </w:rPr>
-        <w:t xml:space="preserve">system overview for </w:t>
-      </w:r>
-      <w:r>
-        <w:rPr>
-          <w:rFonts w:ascii="Calibri" w:eastAsia="Calibri" w:hAnsi="Calibri" w:cs="Calibri"/>
-          <w:color w:val="000000"/>
-          <w:sz w:val="32"/>
-          <w:szCs w:val="32"/>
-        </w:rPr>
-        <w:t xml:space="preserve">the </w:t>
-      </w:r>
-      <w:r>
-        <w:rPr>
-          <w:rFonts w:ascii="Calibri" w:eastAsia="Calibri" w:hAnsi="Calibri" w:cs="Calibri"/>
-          <w:color w:val="000000"/>
-          <w:sz w:val="32"/>
-          <w:szCs w:val="32"/>
-        </w:rPr>
-        <w:t>digital Elevator wit</w:t>
-      </w:r>
-      <w:r>
-        <w:rPr>
-          <w:rFonts w:ascii="Calibri" w:eastAsia="Calibri" w:hAnsi="Calibri" w:cs="Calibri"/>
-          <w:color w:val="000000"/>
-          <w:sz w:val="32"/>
-          <w:szCs w:val="32"/>
-        </w:rPr>
         <w:t>h lock system</w:t>
-      </w:r>
-      <w:r>
-        <w:rPr>
-          <w:rFonts w:ascii="Calibri" w:eastAsia="Calibri" w:hAnsi="Calibri" w:cs="Calibri"/>
-          <w:color w:val="000000"/>
-          <w:sz w:val="32"/>
-          <w:szCs w:val="32"/>
-        </w:rPr>
-        <w:t>.</w:t>
       </w:r>
     </w:p>
     <w:p>
@@ -2548,87 +2272,7 @@
           <w:sz w:val="32"/>
           <w:szCs w:val="32"/>
         </w:rPr>
-        <w:t xml:space="preserve"> </w:t>
-      </w:r>
-      <w:r>
-        <w:rPr>
-          <w:rFonts w:ascii="Calibri" w:eastAsia="Calibri" w:hAnsi="Calibri" w:cs="Calibri"/>
-          <w:sz w:val="32"/>
-          <w:szCs w:val="32"/>
-        </w:rPr>
-        <w:t xml:space="preserve">for 10 users </w:t>
-      </w:r>
-      <w:r>
-        <w:rPr>
-          <w:rFonts w:ascii="Calibri" w:eastAsia="Calibri" w:hAnsi="Calibri" w:cs="Calibri"/>
-          <w:sz w:val="32"/>
-          <w:szCs w:val="32"/>
-        </w:rPr>
-        <w:t xml:space="preserve">that can be configured </w:t>
-      </w:r>
-      <w:r>
-        <w:rPr>
-          <w:rFonts w:ascii="Calibri" w:eastAsia="Calibri" w:hAnsi="Calibri" w:cs="Calibri"/>
-          <w:sz w:val="32"/>
-          <w:szCs w:val="32"/>
-        </w:rPr>
-        <w:t xml:space="preserve">and edited </w:t>
-      </w:r>
-      <w:r>
-        <w:rPr>
-          <w:rFonts w:ascii="Calibri" w:eastAsia="Calibri" w:hAnsi="Calibri" w:cs="Calibri"/>
-          <w:sz w:val="32"/>
-          <w:szCs w:val="32"/>
-        </w:rPr>
-        <w:t xml:space="preserve">by the user with high </w:t>
-      </w:r>
-      <w:r>
-        <w:rPr>
-          <w:rFonts w:ascii="Calibri" w:eastAsia="Calibri" w:hAnsi="Calibri" w:cs="Calibri"/>
-          <w:sz w:val="32"/>
-          <w:szCs w:val="32"/>
-        </w:rPr>
-        <w:t>security</w:t>
-      </w:r>
-      <w:r>
-        <w:rPr>
-          <w:rFonts w:ascii="Calibri" w:eastAsia="Calibri" w:hAnsi="Calibri" w:cs="Calibri"/>
-          <w:sz w:val="32"/>
-          <w:szCs w:val="32"/>
-        </w:rPr>
-        <w:t xml:space="preserve"> </w:t>
-      </w:r>
-      <w:r>
-        <w:rPr>
-          <w:rFonts w:ascii="Calibri" w:eastAsia="Calibri" w:hAnsi="Calibri" w:cs="Calibri"/>
-          <w:sz w:val="32"/>
-          <w:szCs w:val="32"/>
-        </w:rPr>
-        <w:t xml:space="preserve">sequence </w:t>
-      </w:r>
-      <w:r>
-        <w:rPr>
-          <w:rFonts w:ascii="Calibri" w:eastAsia="Calibri" w:hAnsi="Calibri" w:cs="Calibri"/>
-          <w:sz w:val="32"/>
-          <w:szCs w:val="32"/>
-        </w:rPr>
-        <w:t xml:space="preserve">to </w:t>
-      </w:r>
-      <w:r>
-        <w:rPr>
-          <w:rFonts w:ascii="Calibri" w:eastAsia="Calibri" w:hAnsi="Calibri" w:cs="Calibri"/>
-          <w:sz w:val="32"/>
-          <w:szCs w:val="32"/>
-        </w:rPr>
-        <w:t>ensure that only approved users can use the elevator</w:t>
-      </w:r>
-      <w:r>
-        <w:rPr>
-          <w:rFonts w:ascii="Calibri" w:eastAsia="Calibri" w:hAnsi="Calibri" w:cs="Calibri"/>
-          <w:sz w:val="32"/>
-          <w:szCs w:val="32"/>
-        </w:rPr>
-        <w:t xml:space="preserve">.   </w:t>
+        <w:t xml:space="preserve"> for 10 users that can be configured and edited by the user with high security sequence to ensure that only approved users can use the elevator.   </w:t>
       </w:r>
     </w:p>
     <w:p>
@@ -2663,7 +2307,6 @@
     </w:p>
     <w:p>
       <w:pPr>
-        <w:jc w:val="center"/>
         <w:rPr>
           <w:color w:val="548DD4" w:themeColor="text2" w:themeTint="99"/>
           <w:sz w:val="32"/>
@@ -2673,9 +2316,18 @@
       <w:r>
         <w:rPr>
           <w:noProof/>
+          <w:color w:val="1F497D" w:themeColor="text2"/>
+          <w:sz w:val="32"/>
+          <w:szCs w:val="32"/>
+        </w:rPr>
+        <w:t xml:space="preserve"> </w:t>
+      </w:r>
+      <w:r>
+        <w:rPr>
+          <w:noProof/>
         </w:rPr>
         <w:drawing>
-          <wp:inline distT="0" distB="0" distL="0" distR="0" wp14:anchorId="53D8FD3B" wp14:editId="36786F45">
+          <wp:inline distT="0" distB="0" distL="0" distR="0" wp14:anchorId="1A33403D" wp14:editId="3B341670">
             <wp:extent cx="5499100" cy="4838700"/>
             <wp:effectExtent l="0" t="0" r="6350" b="0"/>
             <wp:docPr id="1" name="Picture 1"/>
@@ -2723,6 +2375,15 @@
           </wp:inline>
         </w:drawing>
       </w:r>
+      <w:r>
+        <w:rPr>
+          <w:noProof/>
+          <w:color w:val="1F497D" w:themeColor="text2"/>
+          <w:sz w:val="32"/>
+          <w:szCs w:val="32"/>
+        </w:rPr>
+        <w:t xml:space="preserve"> </w:t>
+      </w:r>
     </w:p>
     <w:p>
       <w:pPr>
@@ -2767,14 +2428,7 @@
           <w:szCs w:val="32"/>
         </w:rPr>
         <w:lastRenderedPageBreak/>
-        <w:t>2.</w:t>
-      </w:r>
-      <w:r>
-        <w:rPr>
-          <w:sz w:val="32"/>
-          <w:szCs w:val="32"/>
-        </w:rPr>
-        <w:t>3</w:t>
+        <w:t>2.3</w:t>
       </w:r>
       <w:r>
         <w:rPr>
@@ -2793,6 +2447,33 @@
       <w:bookmarkEnd w:id="6"/>
       <w:r>
         <w:rPr>
+          <w:sz w:val="32"/>
+          <w:szCs w:val="32"/>
+        </w:rPr>
+        <w:t xml:space="preserve"> </w:t>
+      </w:r>
+    </w:p>
+    <w:p>
+      <w:pPr>
+        <w:pBdr>
+          <w:top w:val="nil"/>
+          <w:left w:val="nil"/>
+          <w:bottom w:val="nil"/>
+          <w:right w:val="nil"/>
+          <w:between w:val="nil"/>
+        </w:pBdr>
+        <w:spacing w:before="0"/>
+        <w:ind w:left="720"/>
+        <w:rPr>
+          <w:color w:val="000000"/>
+          <w:sz w:val="32"/>
+          <w:szCs w:val="32"/>
+        </w:rPr>
+      </w:pPr>
+      <w:r>
+        <w:rPr>
+          <w:rFonts w:ascii="Calibri" w:eastAsia="Calibri" w:hAnsi="Calibri" w:cs="Calibri"/>
+          <w:color w:val="000000"/>
           <w:sz w:val="32"/>
           <w:szCs w:val="32"/>
         </w:rPr>
@@ -2801,7 +2482,6 @@
     </w:p>
     <w:tbl>
       <w:tblPr>
-        <w:tblStyle w:val="a0"/>
         <w:tblW w:w="10165" w:type="dxa"/>
         <w:tblBorders>
           <w:top w:val="single" w:sz="4" w:space="0" w:color="000000"/>
@@ -3000,15 +2680,7 @@
                 <w:sz w:val="28"/>
                 <w:szCs w:val="28"/>
               </w:rPr>
-              <w:t>1</w:t>
-            </w:r>
-            <w:r>
-              <w:rPr>
-                <w:rFonts w:ascii="Calibri" w:eastAsia="Calibri" w:hAnsi="Calibri" w:cs="Calibri"/>
-                <w:sz w:val="28"/>
-                <w:szCs w:val="28"/>
-              </w:rPr>
-              <w:t>_1</w:t>
+              <w:t>1_1</w:t>
             </w:r>
           </w:p>
         </w:tc>
@@ -3030,63 +2702,7 @@
                 <w:sz w:val="32"/>
                 <w:szCs w:val="32"/>
               </w:rPr>
-              <w:t xml:space="preserve">The </w:t>
-            </w:r>
-            <w:r>
-              <w:rPr>
-                <w:rFonts w:ascii="Calibri" w:eastAsia="Calibri" w:hAnsi="Calibri" w:cs="Calibri"/>
-                <w:sz w:val="32"/>
-                <w:szCs w:val="32"/>
-              </w:rPr>
-              <w:t>system will</w:t>
-            </w:r>
-            <w:r>
-              <w:rPr>
-                <w:rFonts w:ascii="Calibri" w:eastAsia="Calibri" w:hAnsi="Calibri" w:cs="Calibri"/>
-                <w:sz w:val="32"/>
-                <w:szCs w:val="32"/>
-              </w:rPr>
-              <w:t xml:space="preserve"> be controlled using AVR </w:t>
-            </w:r>
-            <w:r>
-              <w:rPr>
-                <w:rFonts w:ascii="Calibri" w:eastAsia="Calibri" w:hAnsi="Calibri" w:cs="Calibri"/>
-                <w:sz w:val="32"/>
-                <w:szCs w:val="32"/>
-              </w:rPr>
-              <w:t>micro</w:t>
-            </w:r>
-            <w:r>
-              <w:rPr>
-                <w:rFonts w:ascii="Calibri" w:eastAsia="Calibri" w:hAnsi="Calibri" w:cs="Calibri"/>
-                <w:sz w:val="32"/>
-                <w:szCs w:val="32"/>
-              </w:rPr>
-              <w:t>controller</w:t>
-            </w:r>
-            <w:r>
-              <w:rPr>
-                <w:rFonts w:ascii="Calibri" w:eastAsia="Calibri" w:hAnsi="Calibri" w:cs="Calibri"/>
-                <w:sz w:val="32"/>
-                <w:szCs w:val="32"/>
-              </w:rPr>
-              <w:t xml:space="preserve"> Atmega32</w:t>
-            </w:r>
-            <w:r>
-              <w:rPr>
-                <w:rFonts w:ascii="Calibri" w:eastAsia="Calibri" w:hAnsi="Calibri" w:cs="Calibri"/>
-                <w:sz w:val="32"/>
-                <w:szCs w:val="32"/>
-              </w:rPr>
-              <w:t>.</w:t>
-            </w:r>
-            <w:r>
-              <w:rPr>
-                <w:rFonts w:ascii="Calibri" w:eastAsia="Calibri" w:hAnsi="Calibri" w:cs="Calibri"/>
-                <w:sz w:val="32"/>
-                <w:szCs w:val="32"/>
-              </w:rPr>
-              <w:t xml:space="preserve"> </w:t>
+              <w:t xml:space="preserve">The system will be controlled using AVR microcontroller Atmega32. </w:t>
             </w:r>
           </w:p>
         </w:tc>
@@ -3141,15 +2757,7 @@
                 <w:sz w:val="28"/>
                 <w:szCs w:val="28"/>
               </w:rPr>
-              <w:t>REQ_</w:t>
-            </w:r>
-            <w:r>
-              <w:rPr>
-                <w:rFonts w:ascii="Calibri" w:eastAsia="Calibri" w:hAnsi="Calibri" w:cs="Calibri"/>
-                <w:sz w:val="28"/>
-                <w:szCs w:val="28"/>
-              </w:rPr>
-              <w:t xml:space="preserve"> PO4_DGELV </w:t>
+              <w:t xml:space="preserve">REQ_ PO4_DGELV </w:t>
             </w:r>
             <w:r>
               <w:rPr>
@@ -3173,15 +2781,7 @@
                 <w:sz w:val="28"/>
                 <w:szCs w:val="28"/>
               </w:rPr>
-              <w:t>1</w:t>
-            </w:r>
-            <w:r>
-              <w:rPr>
-                <w:rFonts w:ascii="Calibri" w:eastAsia="Calibri" w:hAnsi="Calibri" w:cs="Calibri"/>
-                <w:sz w:val="28"/>
-                <w:szCs w:val="28"/>
-              </w:rPr>
-              <w:t>_1</w:t>
+              <w:t>1_1</w:t>
             </w:r>
           </w:p>
         </w:tc>
@@ -3203,88 +2803,18 @@
                 <w:sz w:val="32"/>
                 <w:szCs w:val="32"/>
               </w:rPr>
-              <w:t xml:space="preserve">The </w:t>
-            </w:r>
-            <w:r>
-              <w:rPr>
-                <w:rFonts w:ascii="Calibri" w:eastAsia="Calibri" w:hAnsi="Calibri" w:cs="Calibri"/>
-                <w:sz w:val="32"/>
-                <w:szCs w:val="32"/>
-              </w:rPr>
-              <w:t>s</w:t>
-            </w:r>
-            <w:r>
-              <w:rPr>
-                <w:rFonts w:ascii="Calibri" w:eastAsia="Calibri" w:hAnsi="Calibri" w:cs="Calibri"/>
-                <w:sz w:val="32"/>
-                <w:szCs w:val="32"/>
-              </w:rPr>
-              <w:t>ystem will have</w:t>
-            </w:r>
-            <w:r>
-              <w:rPr>
-                <w:rFonts w:ascii="Calibri" w:eastAsia="Calibri" w:hAnsi="Calibri" w:cs="Calibri"/>
-                <w:sz w:val="32"/>
-                <w:szCs w:val="32"/>
-              </w:rPr>
-              <w:t xml:space="preserve"> </w:t>
-            </w:r>
-            <w:r>
-              <w:rPr>
-                <w:rFonts w:ascii="Calibri" w:eastAsia="Calibri" w:hAnsi="Calibri" w:cs="Calibri"/>
-                <w:sz w:val="32"/>
-                <w:szCs w:val="32"/>
-              </w:rPr>
-              <w:t>6</w:t>
-            </w:r>
-            <w:r>
-              <w:rPr>
-                <w:rFonts w:ascii="Calibri" w:eastAsia="Calibri" w:hAnsi="Calibri" w:cs="Calibri"/>
-                <w:sz w:val="32"/>
-                <w:szCs w:val="32"/>
-              </w:rPr>
-              <w:t>v</w:t>
-            </w:r>
-            <w:r>
-              <w:rPr>
-                <w:rFonts w:ascii="Calibri" w:eastAsia="Calibri" w:hAnsi="Calibri" w:cs="Calibri"/>
-                <w:sz w:val="32"/>
-                <w:szCs w:val="32"/>
-              </w:rPr>
-              <w:t xml:space="preserve"> DC motor </w:t>
-            </w:r>
-            <w:r>
-              <w:rPr>
-                <w:rFonts w:ascii="Calibri" w:eastAsia="Calibri" w:hAnsi="Calibri" w:cs="Calibri"/>
-                <w:sz w:val="32"/>
-                <w:szCs w:val="32"/>
-              </w:rPr>
-              <w:t>(</w:t>
-            </w:r>
-            <w:r>
-              <w:rPr>
-                <w:rFonts w:ascii="Calibri" w:eastAsia="Calibri" w:hAnsi="Calibri" w:cs="Calibri"/>
-                <w:sz w:val="32"/>
-                <w:szCs w:val="32"/>
-              </w:rPr>
-              <w:t>DC Motor 6 Vdc 1:1000 – 30 RPM</w:t>
-            </w:r>
-            <w:r>
-              <w:rPr>
-                <w:rFonts w:ascii="Calibri" w:eastAsia="Calibri" w:hAnsi="Calibri" w:cs="Calibri"/>
-                <w:sz w:val="32"/>
-                <w:szCs w:val="32"/>
-              </w:rPr>
-              <w:t xml:space="preserve">) </w:t>
-            </w:r>
-            <w:r>
-              <w:rPr>
-                <w:rFonts w:ascii="Calibri" w:eastAsia="Calibri" w:hAnsi="Calibri" w:cs="Calibri"/>
-                <w:sz w:val="32"/>
-                <w:szCs w:val="32"/>
-              </w:rPr>
-              <w:t>to Indicate the movement of the elevator clock wise direction for moving up and anti-clock wise for moving down.</w:t>
-            </w:r>
+              <w:t>The system will have 5v DC motor to Indicate the movement of the elevator clock wise direction for moving up and anti-clock wise for moving down.</w:t>
+            </w:r>
+          </w:p>
+          <w:p>
+            <w:pPr>
+              <w:rPr>
+                <w:rFonts w:ascii="Calibri" w:eastAsia="Calibri" w:hAnsi="Calibri" w:cs="Calibri"/>
+                <w:bCs/>
+                <w:sz w:val="32"/>
+                <w:szCs w:val="32"/>
+              </w:rPr>
+            </w:pPr>
           </w:p>
         </w:tc>
       </w:tr>
@@ -3386,79 +2916,7 @@
                 <w:sz w:val="32"/>
                 <w:szCs w:val="32"/>
               </w:rPr>
-              <w:t xml:space="preserve"> two push buttons </w:t>
-            </w:r>
-            <w:r>
-              <w:rPr>
-                <w:rFonts w:ascii="Calibri" w:eastAsia="Calibri" w:hAnsi="Calibri" w:cs="Calibri"/>
-                <w:bCs/>
-                <w:sz w:val="32"/>
-                <w:szCs w:val="32"/>
-              </w:rPr>
-              <w:t>(</w:t>
-            </w:r>
-            <w:r>
-              <w:rPr>
-                <w:rFonts w:ascii="Calibri" w:eastAsia="Calibri" w:hAnsi="Calibri" w:cs="Calibri"/>
-                <w:bCs/>
-                <w:sz w:val="32"/>
-                <w:szCs w:val="32"/>
-              </w:rPr>
-              <w:t>Push Button Type 2 – Green Color</w:t>
-            </w:r>
-            <w:r>
-              <w:rPr>
-                <w:rFonts w:ascii="Calibri" w:eastAsia="Calibri" w:hAnsi="Calibri" w:cs="Calibri"/>
-                <w:bCs/>
-                <w:sz w:val="32"/>
-                <w:szCs w:val="32"/>
-              </w:rPr>
-              <w:t xml:space="preserve">) </w:t>
-            </w:r>
-            <w:r>
-              <w:rPr>
-                <w:rFonts w:ascii="Calibri" w:eastAsia="Calibri" w:hAnsi="Calibri" w:cs="Calibri"/>
-                <w:bCs/>
-                <w:sz w:val="32"/>
-                <w:szCs w:val="32"/>
-              </w:rPr>
-              <w:t>to select direction</w:t>
-            </w:r>
-            <w:r>
-              <w:rPr>
-                <w:rFonts w:ascii="Calibri" w:eastAsia="Calibri" w:hAnsi="Calibri" w:cs="Calibri"/>
-                <w:bCs/>
-                <w:sz w:val="32"/>
-                <w:szCs w:val="32"/>
-              </w:rPr>
-              <w:t xml:space="preserve"> </w:t>
-            </w:r>
-            <w:r>
-              <w:rPr>
-                <w:rFonts w:ascii="Calibri" w:eastAsia="Calibri" w:hAnsi="Calibri" w:cs="Calibri"/>
-                <w:bCs/>
-                <w:sz w:val="32"/>
-                <w:szCs w:val="32"/>
-              </w:rPr>
-              <w:t>u</w:t>
-            </w:r>
-            <w:r>
-              <w:rPr>
-                <w:rFonts w:ascii="Calibri" w:eastAsia="Calibri" w:hAnsi="Calibri" w:cs="Calibri"/>
-                <w:bCs/>
-                <w:sz w:val="32"/>
-                <w:szCs w:val="32"/>
-              </w:rPr>
-              <w:t>p and down</w:t>
-            </w:r>
-            <w:r>
-              <w:rPr>
-                <w:rFonts w:ascii="Calibri" w:eastAsia="Calibri" w:hAnsi="Calibri" w:cs="Calibri"/>
-                <w:bCs/>
-                <w:sz w:val="32"/>
-                <w:szCs w:val="32"/>
-              </w:rPr>
-              <w:t>.</w:t>
+              <w:t xml:space="preserve"> two push buttons to select direction up and down.</w:t>
             </w:r>
             <w:r>
               <w:rPr>
@@ -3537,15 +2995,7 @@
                 <w:sz w:val="28"/>
                 <w:szCs w:val="28"/>
               </w:rPr>
-              <w:t>1</w:t>
-            </w:r>
-            <w:r>
-              <w:rPr>
-                <w:rFonts w:ascii="Calibri" w:eastAsia="Calibri" w:hAnsi="Calibri" w:cs="Calibri"/>
-                <w:sz w:val="28"/>
-                <w:szCs w:val="28"/>
-              </w:rPr>
-              <w:t>_1</w:t>
+              <w:t>1_1</w:t>
             </w:r>
           </w:p>
         </w:tc>
@@ -3567,103 +3017,22 @@
                 <w:sz w:val="32"/>
                 <w:szCs w:val="32"/>
               </w:rPr>
-              <w:t>The system will have</w:t>
-            </w:r>
-            <w:r>
-              <w:rPr>
-                <w:rFonts w:ascii="Calibri" w:eastAsia="Calibri" w:hAnsi="Calibri" w:cs="Calibri"/>
-                <w:sz w:val="32"/>
-                <w:szCs w:val="32"/>
-              </w:rPr>
-              <w:t xml:space="preserve"> one</w:t>
-            </w:r>
-            <w:r>
-              <w:rPr>
-                <w:rFonts w:ascii="Calibri" w:eastAsia="Calibri" w:hAnsi="Calibri" w:cs="Calibri"/>
-                <w:sz w:val="32"/>
-                <w:szCs w:val="32"/>
-              </w:rPr>
-              <w:t xml:space="preserve"> push button</w:t>
-            </w:r>
-            <w:r>
-              <w:rPr>
-                <w:rFonts w:ascii="Calibri" w:eastAsia="Calibri" w:hAnsi="Calibri" w:cs="Calibri"/>
-                <w:sz w:val="32"/>
-                <w:szCs w:val="32"/>
-              </w:rPr>
-              <w:t xml:space="preserve"> (</w:t>
-            </w:r>
-            <w:r>
-              <w:rPr>
-                <w:rFonts w:ascii="Calibri" w:eastAsia="Calibri" w:hAnsi="Calibri" w:cs="Calibri"/>
-                <w:sz w:val="32"/>
-                <w:szCs w:val="32"/>
-              </w:rPr>
-              <w:t>Push Button Type 2 – Red Color</w:t>
-            </w:r>
-            <w:r>
-              <w:rPr>
-                <w:rFonts w:ascii="Calibri" w:eastAsia="Calibri" w:hAnsi="Calibri" w:cs="Calibri"/>
-                <w:sz w:val="32"/>
-                <w:szCs w:val="32"/>
-              </w:rPr>
-              <w:t>)</w:t>
-            </w:r>
-            <w:r>
-              <w:rPr>
-                <w:rFonts w:ascii="Calibri" w:eastAsia="Calibri" w:hAnsi="Calibri" w:cs="Calibri"/>
-                <w:sz w:val="32"/>
-                <w:szCs w:val="32"/>
-              </w:rPr>
-              <w:t xml:space="preserve"> for both</w:t>
-            </w:r>
-            <w:r>
-              <w:rPr>
-                <w:rFonts w:ascii="Calibri" w:eastAsia="Calibri" w:hAnsi="Calibri" w:cs="Calibri"/>
-                <w:sz w:val="32"/>
-                <w:szCs w:val="32"/>
-              </w:rPr>
-              <w:t xml:space="preserve"> on</w:t>
-            </w:r>
-            <w:r>
-              <w:rPr>
-                <w:rFonts w:ascii="Calibri" w:eastAsia="Calibri" w:hAnsi="Calibri" w:cs="Calibri"/>
-                <w:sz w:val="32"/>
-                <w:szCs w:val="32"/>
-              </w:rPr>
-              <w:t xml:space="preserve"> and</w:t>
-            </w:r>
-            <w:r>
-              <w:rPr>
-                <w:rFonts w:ascii="Calibri" w:eastAsia="Calibri" w:hAnsi="Calibri" w:cs="Calibri"/>
-                <w:sz w:val="32"/>
-                <w:szCs w:val="32"/>
-              </w:rPr>
-              <w:t xml:space="preserve"> off</w:t>
-            </w:r>
-            <w:r>
-              <w:rPr>
-                <w:rFonts w:ascii="Calibri" w:eastAsia="Calibri" w:hAnsi="Calibri" w:cs="Calibri"/>
-                <w:sz w:val="32"/>
-                <w:szCs w:val="32"/>
-              </w:rPr>
-              <w:t xml:space="preserve"> mode, in addition to a reset mode upon holding the same button for 2 </w:t>
-            </w:r>
-            <w:r>
-              <w:rPr>
-                <w:rFonts w:ascii="Calibri" w:eastAsia="Calibri" w:hAnsi="Calibri" w:cs="Calibri"/>
-                <w:sz w:val="32"/>
-                <w:szCs w:val="32"/>
-              </w:rPr>
-              <w:t>seconds.</w:t>
-            </w:r>
+              <w:t xml:space="preserve">The system will have one push button for both on and off mode, in addition to a reset mode upon holding the same button for 2 </w:t>
+            </w:r>
+            <w:proofErr w:type="gramStart"/>
+            <w:r>
+              <w:rPr>
+                <w:rFonts w:ascii="Calibri" w:eastAsia="Calibri" w:hAnsi="Calibri" w:cs="Calibri"/>
+                <w:sz w:val="32"/>
+                <w:szCs w:val="32"/>
+              </w:rPr>
+              <w:t>seconds .</w:t>
+            </w:r>
+            <w:proofErr w:type="gramEnd"/>
           </w:p>
         </w:tc>
       </w:tr>
       <w:tr>
-        <w:trPr>
-          <w:trHeight w:val="1646"/>
-        </w:trPr>
         <w:tc>
           <w:tcPr>
             <w:tcW w:w="2605" w:type="dxa"/>
@@ -3686,25 +3055,7 @@
                 <w:sz w:val="32"/>
                 <w:szCs w:val="32"/>
               </w:rPr>
-              <w:t>S</w:t>
-            </w:r>
-            <w:r>
-              <w:rPr>
-                <w:rFonts w:ascii="Calibri" w:eastAsia="Calibri" w:hAnsi="Calibri" w:cs="Calibri"/>
-                <w:b/>
-                <w:sz w:val="32"/>
-                <w:szCs w:val="32"/>
-              </w:rPr>
-              <w:t>creen</w:t>
-            </w:r>
-            <w:r>
-              <w:rPr>
-                <w:rFonts w:ascii="Calibri" w:eastAsia="Calibri" w:hAnsi="Calibri" w:cs="Calibri"/>
-                <w:b/>
-                <w:sz w:val="32"/>
-                <w:szCs w:val="32"/>
-              </w:rPr>
-              <w:t xml:space="preserve"> for displaying data</w:t>
+              <w:t>Screen for displaying data</w:t>
             </w:r>
           </w:p>
         </w:tc>
@@ -3790,16 +3141,7 @@
                 <w:sz w:val="32"/>
                 <w:szCs w:val="32"/>
               </w:rPr>
-              <w:t>The system will have</w:t>
-            </w:r>
-            <w:r>
-              <w:rPr>
-                <w:rFonts w:ascii="Calibri" w:eastAsia="Calibri" w:hAnsi="Calibri" w:cs="Calibri" w:hint="cs"/>
-                <w:sz w:val="32"/>
-                <w:szCs w:val="32"/>
-                <w:rtl/>
-              </w:rPr>
-              <w:t xml:space="preserve"> </w:t>
+              <w:t>The system will have LCD screen</w:t>
             </w:r>
             <w:r>
               <w:rPr>
@@ -3808,80 +3150,17 @@
                 <w:sz w:val="32"/>
                 <w:szCs w:val="32"/>
               </w:rPr>
-              <w:t>CLCD (Character Liquid Crystal Diodes)</w:t>
-            </w:r>
-            <w:r>
-              <w:rPr>
-                <w:rFonts w:ascii="Calibri" w:eastAsia="Calibri" w:hAnsi="Calibri" w:cs="Calibri"/>
-                <w:color w:val="000000"/>
-                <w:sz w:val="32"/>
-                <w:szCs w:val="32"/>
-              </w:rPr>
-              <w:t xml:space="preserve"> </w:t>
-            </w:r>
-            <w:r>
-              <w:rPr>
-                <w:rFonts w:ascii="Calibri" w:eastAsia="Calibri" w:hAnsi="Calibri" w:cs="Calibri"/>
-                <w:color w:val="000000"/>
-                <w:sz w:val="32"/>
-                <w:szCs w:val="32"/>
-              </w:rPr>
-              <w:t>(C</w:t>
-            </w:r>
-            <w:r>
-              <w:rPr>
-                <w:rFonts w:ascii="Calibri" w:eastAsia="Calibri" w:hAnsi="Calibri" w:cs="Calibri"/>
-                <w:color w:val="000000"/>
-                <w:sz w:val="32"/>
-                <w:szCs w:val="32"/>
-              </w:rPr>
-              <w:t>LCD 2×16</w:t>
-            </w:r>
-            <w:r>
-              <w:rPr>
-                <w:rFonts w:ascii="Calibri" w:eastAsia="Calibri" w:hAnsi="Calibri" w:cs="Calibri"/>
-                <w:color w:val="000000"/>
-                <w:sz w:val="32"/>
-                <w:szCs w:val="32"/>
-              </w:rPr>
-              <w:t xml:space="preserve">) </w:t>
-            </w:r>
-            <w:r>
-              <w:rPr>
-                <w:rFonts w:ascii="Calibri" w:eastAsia="Calibri" w:hAnsi="Calibri" w:cs="Calibri"/>
-                <w:color w:val="000000"/>
-                <w:sz w:val="32"/>
-                <w:szCs w:val="32"/>
-              </w:rPr>
-              <w:t>That</w:t>
-            </w:r>
-            <w:r>
-              <w:rPr>
-                <w:rFonts w:ascii="Calibri" w:eastAsia="Calibri" w:hAnsi="Calibri" w:cs="Calibri"/>
-                <w:color w:val="000000"/>
-                <w:sz w:val="32"/>
-                <w:szCs w:val="32"/>
-              </w:rPr>
-              <w:t xml:space="preserve"> will </w:t>
-            </w:r>
-            <w:r>
-              <w:rPr>
-                <w:rFonts w:ascii="Calibri" w:eastAsia="Calibri" w:hAnsi="Calibri" w:cs="Calibri"/>
-                <w:color w:val="000000"/>
-                <w:sz w:val="32"/>
-                <w:szCs w:val="32"/>
-              </w:rPr>
-              <w:t>be used for displaying data of the user, also to display the entered username and password icon ‘*’ for each character</w:t>
-            </w:r>
-            <w:r>
-              <w:rPr>
-                <w:rFonts w:ascii="Calibri" w:eastAsia="Calibri" w:hAnsi="Calibri" w:cs="Calibri"/>
-                <w:color w:val="000000"/>
-                <w:sz w:val="32"/>
-                <w:szCs w:val="32"/>
-              </w:rPr>
-              <w:t>.</w:t>
-            </w:r>
+              <w:t xml:space="preserve"> CLCD (Character Liquid Crystal Diodes) That will show the user name and password.</w:t>
+            </w:r>
+          </w:p>
+          <w:p>
+            <w:pPr>
+              <w:rPr>
+                <w:rFonts w:ascii="Calibri" w:eastAsia="Calibri" w:hAnsi="Calibri" w:cs="Calibri"/>
+                <w:sz w:val="32"/>
+                <w:szCs w:val="32"/>
+              </w:rPr>
+            </w:pPr>
           </w:p>
         </w:tc>
       </w:tr>
@@ -3911,7 +3190,6 @@
                 <w:sz w:val="32"/>
                 <w:szCs w:val="32"/>
               </w:rPr>
-              <w:lastRenderedPageBreak/>
               <w:t>Alarm subsystem</w:t>
             </w:r>
           </w:p>
@@ -3998,63 +3276,7 @@
                 <w:sz w:val="32"/>
                 <w:szCs w:val="32"/>
               </w:rPr>
-              <w:t xml:space="preserve">The system will use buzzer </w:t>
-            </w:r>
-            <w:r>
-              <w:rPr>
-                <w:rFonts w:ascii="Calibri" w:eastAsia="Calibri" w:hAnsi="Calibri" w:cs="Calibri"/>
-                <w:sz w:val="32"/>
-                <w:szCs w:val="32"/>
-              </w:rPr>
-              <w:t>(</w:t>
-            </w:r>
-            <w:r>
-              <w:rPr>
-                <w:rFonts w:ascii="Calibri" w:eastAsia="Calibri" w:hAnsi="Calibri" w:cs="Calibri"/>
-                <w:sz w:val="32"/>
-                <w:szCs w:val="32"/>
-              </w:rPr>
-              <w:t>Small Buzzer 5~6V</w:t>
-            </w:r>
-            <w:r>
-              <w:rPr>
-                <w:rFonts w:ascii="Calibri" w:eastAsia="Calibri" w:hAnsi="Calibri" w:cs="Calibri"/>
-                <w:sz w:val="32"/>
-                <w:szCs w:val="32"/>
-              </w:rPr>
-              <w:t xml:space="preserve"> </w:t>
-            </w:r>
-            <w:r>
-              <w:rPr>
-                <w:rFonts w:ascii="Calibri" w:eastAsia="Calibri" w:hAnsi="Calibri" w:cs="Calibri"/>
-                <w:sz w:val="32"/>
-                <w:szCs w:val="32"/>
-              </w:rPr>
-              <w:t>4100Hz</w:t>
-            </w:r>
-            <w:r>
-              <w:rPr>
-                <w:rFonts w:ascii="Calibri" w:eastAsia="Calibri" w:hAnsi="Calibri" w:cs="Calibri"/>
-                <w:sz w:val="32"/>
-                <w:szCs w:val="32"/>
-              </w:rPr>
-              <w:t xml:space="preserve"> 70d) </w:t>
-            </w:r>
-            <w:r>
-              <w:rPr>
-                <w:rFonts w:ascii="Calibri" w:eastAsia="Calibri" w:hAnsi="Calibri" w:cs="Calibri"/>
-                <w:sz w:val="32"/>
-                <w:szCs w:val="32"/>
-              </w:rPr>
-              <w:t>as alarm system</w:t>
-            </w:r>
-            <w:r>
-              <w:rPr>
-                <w:rFonts w:ascii="Calibri" w:eastAsia="Calibri" w:hAnsi="Calibri" w:cs="Calibri"/>
-                <w:sz w:val="32"/>
-                <w:szCs w:val="32"/>
-              </w:rPr>
-              <w:t xml:space="preserve"> for wrong password after three trial.</w:t>
+              <w:t>The system will use buzzer to indicate for wrong password after three trial.</w:t>
             </w:r>
           </w:p>
         </w:tc>
@@ -4085,6 +3307,7 @@
                 <w:sz w:val="32"/>
                 <w:szCs w:val="32"/>
               </w:rPr>
+              <w:lastRenderedPageBreak/>
               <w:t>Display Login Status</w:t>
             </w:r>
           </w:p>
@@ -4141,15 +3364,7 @@
                 <w:sz w:val="28"/>
                 <w:szCs w:val="28"/>
               </w:rPr>
-              <w:t>1</w:t>
-            </w:r>
-            <w:r>
-              <w:rPr>
-                <w:rFonts w:ascii="Calibri" w:eastAsia="Calibri" w:hAnsi="Calibri" w:cs="Calibri"/>
-                <w:sz w:val="28"/>
-                <w:szCs w:val="28"/>
-              </w:rPr>
-              <w:t>_1</w:t>
+              <w:t>1_1</w:t>
             </w:r>
           </w:p>
         </w:tc>
@@ -4171,31 +3386,7 @@
                 <w:sz w:val="32"/>
                 <w:szCs w:val="32"/>
               </w:rPr>
-              <w:t xml:space="preserve">The </w:t>
-            </w:r>
-            <w:r>
-              <w:rPr>
-                <w:rFonts w:ascii="Calibri" w:eastAsia="Calibri" w:hAnsi="Calibri" w:cs="Calibri"/>
-                <w:sz w:val="32"/>
-                <w:szCs w:val="32"/>
-              </w:rPr>
-              <w:t xml:space="preserve">system will </w:t>
-            </w:r>
-            <w:r>
-              <w:rPr>
-                <w:rFonts w:ascii="Calibri" w:eastAsia="Calibri" w:hAnsi="Calibri" w:cs="Calibri"/>
-                <w:sz w:val="32"/>
-                <w:szCs w:val="32"/>
-              </w:rPr>
-              <w:t>Display OK upon successful login, while NOK upon unsuccessful one.</w:t>
-            </w:r>
-            <w:r>
-              <w:rPr>
-                <w:rFonts w:ascii="Calibri" w:eastAsia="Calibri" w:hAnsi="Calibri" w:cs="Calibri"/>
-                <w:sz w:val="32"/>
-                <w:szCs w:val="32"/>
-              </w:rPr>
-              <w:t xml:space="preserve"> </w:t>
+              <w:t xml:space="preserve">The system will Display OK upon successful login, while NOK upon unsuccessful one. </w:t>
             </w:r>
           </w:p>
         </w:tc>
@@ -4227,29 +3418,7 @@
                 <w:sz w:val="32"/>
                 <w:szCs w:val="32"/>
               </w:rPr>
-              <w:t xml:space="preserve">Username and password </w:t>
-            </w:r>
-            <w:r>
-              <w:rPr>
-                <w:rFonts w:ascii="Calibri" w:eastAsia="Calibri" w:hAnsi="Calibri" w:cs="Calibri"/>
-                <w:b/>
-                <w:bCs/>
-                <w:color w:val="000000"/>
-                <w:sz w:val="32"/>
-                <w:szCs w:val="32"/>
-              </w:rPr>
-              <w:t>input</w:t>
-            </w:r>
-            <w:r>
-              <w:rPr>
-                <w:rFonts w:ascii="Calibri" w:eastAsia="Calibri" w:hAnsi="Calibri" w:cs="Calibri"/>
-                <w:b/>
-                <w:bCs/>
-                <w:color w:val="000000"/>
-                <w:sz w:val="32"/>
-                <w:szCs w:val="32"/>
-              </w:rPr>
-              <w:t xml:space="preserve"> hardware  </w:t>
+              <w:t xml:space="preserve">Username and password input hardware  </w:t>
             </w:r>
           </w:p>
         </w:tc>
@@ -4305,15 +3474,7 @@
                 <w:sz w:val="28"/>
                 <w:szCs w:val="28"/>
               </w:rPr>
-              <w:t>1</w:t>
-            </w:r>
-            <w:r>
-              <w:rPr>
-                <w:rFonts w:ascii="Calibri" w:eastAsia="Calibri" w:hAnsi="Calibri" w:cs="Calibri"/>
-                <w:sz w:val="28"/>
-                <w:szCs w:val="28"/>
-              </w:rPr>
-              <w:t>_1</w:t>
+              <w:t>1_1</w:t>
             </w:r>
           </w:p>
         </w:tc>
@@ -4335,135 +3496,7 @@
                 <w:sz w:val="32"/>
                 <w:szCs w:val="32"/>
               </w:rPr>
-              <w:t xml:space="preserve">The system will </w:t>
-            </w:r>
-            <w:r>
-              <w:rPr>
-                <w:rFonts w:ascii="Calibri" w:eastAsia="Calibri" w:hAnsi="Calibri" w:cs="Calibri"/>
-                <w:sz w:val="32"/>
-                <w:szCs w:val="32"/>
-              </w:rPr>
-              <w:t xml:space="preserve">have keypad </w:t>
-            </w:r>
-            <w:r>
-              <w:rPr>
-                <w:rFonts w:ascii="Calibri" w:eastAsia="Calibri" w:hAnsi="Calibri" w:cs="Calibri"/>
-                <w:sz w:val="32"/>
-                <w:szCs w:val="32"/>
-              </w:rPr>
-              <w:t>(</w:t>
-            </w:r>
-            <w:r>
-              <w:rPr>
-                <w:rFonts w:ascii="Calibri" w:eastAsia="Calibri" w:hAnsi="Calibri" w:cs="Calibri"/>
-                <w:sz w:val="32"/>
-                <w:szCs w:val="32"/>
-              </w:rPr>
-              <w:t xml:space="preserve">Standard Matrix </w:t>
-            </w:r>
-            <w:r>
-              <w:rPr>
-                <w:rFonts w:ascii="Calibri" w:eastAsia="Calibri" w:hAnsi="Calibri" w:cs="Calibri"/>
-                <w:sz w:val="32"/>
-                <w:szCs w:val="32"/>
-              </w:rPr>
-              <w:t xml:space="preserve">rigid </w:t>
-            </w:r>
-            <w:r>
-              <w:rPr>
-                <w:rFonts w:ascii="Calibri" w:eastAsia="Calibri" w:hAnsi="Calibri" w:cs="Calibri"/>
-                <w:sz w:val="32"/>
-                <w:szCs w:val="32"/>
-              </w:rPr>
-              <w:t>Keypad</w:t>
-            </w:r>
-            <w:r>
-              <w:rPr>
-                <w:rFonts w:ascii="Calibri" w:eastAsia="Calibri" w:hAnsi="Calibri" w:cs="Calibri"/>
-                <w:sz w:val="32"/>
-                <w:szCs w:val="32"/>
-              </w:rPr>
-              <w:t xml:space="preserve"> 4×4 Numeric switches</w:t>
-            </w:r>
-            <w:r>
-              <w:rPr>
-                <w:rFonts w:ascii="Calibri" w:eastAsia="Calibri" w:hAnsi="Calibri" w:cs="Calibri"/>
-                <w:sz w:val="32"/>
-                <w:szCs w:val="32"/>
-              </w:rPr>
-              <w:t xml:space="preserve">) </w:t>
-            </w:r>
-            <w:r>
-              <w:rPr>
-                <w:rFonts w:ascii="Calibri" w:eastAsia="Calibri" w:hAnsi="Calibri" w:cs="Calibri"/>
-                <w:sz w:val="32"/>
-                <w:szCs w:val="32"/>
-              </w:rPr>
-              <w:t>to</w:t>
-            </w:r>
-            <w:r>
-              <w:rPr>
-                <w:rFonts w:ascii="Calibri" w:eastAsia="Calibri" w:hAnsi="Calibri" w:cs="Calibri"/>
-                <w:sz w:val="32"/>
-                <w:szCs w:val="32"/>
-              </w:rPr>
-              <w:t xml:space="preserve"> enter </w:t>
-            </w:r>
-            <w:r>
-              <w:rPr>
-                <w:rFonts w:ascii="Calibri" w:eastAsia="Calibri" w:hAnsi="Calibri" w:cs="Calibri"/>
-                <w:sz w:val="32"/>
-                <w:szCs w:val="32"/>
-              </w:rPr>
-              <w:t>a</w:t>
-            </w:r>
-            <w:r>
-              <w:rPr>
-                <w:rFonts w:ascii="Calibri" w:eastAsia="Calibri" w:hAnsi="Calibri" w:cs="Calibri"/>
-                <w:sz w:val="32"/>
-                <w:szCs w:val="32"/>
-              </w:rPr>
-              <w:t xml:space="preserve"> </w:t>
-            </w:r>
-            <w:r>
-              <w:rPr>
-                <w:rFonts w:ascii="Calibri" w:eastAsia="Calibri" w:hAnsi="Calibri" w:cs="Calibri"/>
-                <w:sz w:val="32"/>
-                <w:szCs w:val="32"/>
-              </w:rPr>
-              <w:t>username and</w:t>
-            </w:r>
-            <w:r>
-              <w:rPr>
-                <w:rFonts w:ascii="Calibri" w:eastAsia="Calibri" w:hAnsi="Calibri" w:cs="Calibri"/>
-                <w:sz w:val="32"/>
-                <w:szCs w:val="32"/>
-              </w:rPr>
-              <w:t xml:space="preserve"> </w:t>
-            </w:r>
-            <w:r>
-              <w:rPr>
-                <w:rFonts w:ascii="Calibri" w:eastAsia="Calibri" w:hAnsi="Calibri" w:cs="Calibri"/>
-                <w:sz w:val="32"/>
-                <w:szCs w:val="32"/>
-              </w:rPr>
-              <w:t xml:space="preserve">a </w:t>
-            </w:r>
-            <w:r>
-              <w:rPr>
-                <w:rFonts w:ascii="Calibri" w:eastAsia="Calibri" w:hAnsi="Calibri" w:cs="Calibri"/>
-                <w:sz w:val="32"/>
-                <w:szCs w:val="32"/>
-              </w:rPr>
-              <w:t>password</w:t>
-            </w:r>
-            <w:r>
-              <w:rPr>
-                <w:rFonts w:ascii="Calibri" w:eastAsia="Calibri" w:hAnsi="Calibri" w:cs="Calibri"/>
-                <w:sz w:val="32"/>
-                <w:szCs w:val="32"/>
-              </w:rPr>
-              <w:t>.</w:t>
+              <w:t>The system will have keypad to enter a username and a password.</w:t>
             </w:r>
           </w:p>
         </w:tc>
@@ -4471,6 +3504,41 @@
     </w:tbl>
     <w:p>
       <w:pPr>
+        <w:rPr>
+          <w:color w:val="548DD4" w:themeColor="text2" w:themeTint="99"/>
+          <w:sz w:val="32"/>
+          <w:szCs w:val="32"/>
+        </w:rPr>
+      </w:pPr>
+    </w:p>
+    <w:p>
+      <w:pPr>
+        <w:rPr>
+          <w:color w:val="548DD4" w:themeColor="text2" w:themeTint="99"/>
+          <w:sz w:val="32"/>
+          <w:szCs w:val="32"/>
+        </w:rPr>
+      </w:pPr>
+    </w:p>
+    <w:p>
+      <w:pPr>
+        <w:rPr>
+          <w:color w:val="548DD4" w:themeColor="text2" w:themeTint="99"/>
+          <w:sz w:val="32"/>
+          <w:szCs w:val="32"/>
+        </w:rPr>
+      </w:pPr>
+      <w:r>
+        <w:rPr>
+          <w:color w:val="548DD4" w:themeColor="text2" w:themeTint="99"/>
+          <w:sz w:val="32"/>
+          <w:szCs w:val="32"/>
+        </w:rPr>
+        <w:t xml:space="preserve"> </w:t>
+      </w:r>
+    </w:p>
+    <w:p>
+      <w:pPr>
         <w:pStyle w:val="Heading1"/>
         <w:rPr>
           <w:color w:val="548DD4" w:themeColor="text2" w:themeTint="99"/>
@@ -4481,19 +3549,12 @@
         <w:rPr>
           <w:color w:val="548DD4" w:themeColor="text2" w:themeTint="99"/>
         </w:rPr>
-        <w:t xml:space="preserve">3. Hardware </w:t>
-      </w:r>
-      <w:r>
-        <w:rPr>
-          <w:color w:val="548DD4" w:themeColor="text2" w:themeTint="99"/>
-        </w:rPr>
-        <w:t>connection:</w:t>
+        <w:t>3. Hardware connection:</w:t>
       </w:r>
       <w:bookmarkEnd w:id="7"/>
     </w:p>
     <w:tbl>
       <w:tblPr>
-        <w:tblStyle w:val="a0"/>
         <w:tblW w:w="10165" w:type="dxa"/>
         <w:tblBorders>
           <w:top w:val="single" w:sz="4" w:space="0" w:color="000000"/>
@@ -4752,15 +3813,7 @@
                 <w:sz w:val="32"/>
                 <w:szCs w:val="32"/>
               </w:rPr>
-              <w:t>AVR have four</w:t>
-            </w:r>
-            <w:r>
-              <w:rPr>
-                <w:rFonts w:ascii="Calibri" w:eastAsia="Calibri" w:hAnsi="Calibri" w:cs="Calibri"/>
-                <w:sz w:val="32"/>
-                <w:szCs w:val="32"/>
-              </w:rPr>
-              <w:t xml:space="preserve"> PORTS and every</w:t>
+              <w:t>AVR have four PORTS and every</w:t>
             </w:r>
             <w:r>
               <w:rPr>
@@ -4776,23 +3829,7 @@
                 <w:sz w:val="32"/>
                 <w:szCs w:val="32"/>
               </w:rPr>
-              <w:t>PORT</w:t>
-            </w:r>
-            <w:r>
-              <w:rPr>
-                <w:rFonts w:ascii="Calibri" w:eastAsia="Calibri" w:hAnsi="Calibri" w:cs="Calibri"/>
-                <w:sz w:val="32"/>
-                <w:szCs w:val="32"/>
-              </w:rPr>
-              <w:t xml:space="preserve"> has eight</w:t>
-            </w:r>
-            <w:r>
-              <w:rPr>
-                <w:rFonts w:ascii="Calibri" w:eastAsia="Calibri" w:hAnsi="Calibri" w:cs="Calibri"/>
-                <w:sz w:val="32"/>
-                <w:szCs w:val="32"/>
-              </w:rPr>
-              <w:t xml:space="preserve"> pin DIO.</w:t>
+              <w:t>PORT has eight pin DIO.</w:t>
             </w:r>
           </w:p>
         </w:tc>
@@ -4823,18 +3860,7 @@
                 <w:sz w:val="32"/>
                 <w:szCs w:val="32"/>
               </w:rPr>
-              <w:t xml:space="preserve">5v </w:t>
-            </w:r>
-            <w:r>
-              <w:rPr>
-                <w:rFonts w:ascii="Calibri" w:eastAsia="Calibri" w:hAnsi="Calibri" w:cs="Calibri"/>
-                <w:b/>
-                <w:bCs/>
-                <w:color w:val="000000"/>
-                <w:sz w:val="32"/>
-                <w:szCs w:val="32"/>
-              </w:rPr>
-              <w:t xml:space="preserve">DC Motor </w:t>
+              <w:t xml:space="preserve">5v DC Motor </w:t>
             </w:r>
           </w:p>
         </w:tc>
@@ -4909,31 +3935,7 @@
                 <w:sz w:val="32"/>
                 <w:szCs w:val="32"/>
               </w:rPr>
-              <w:t xml:space="preserve">The DC motor </w:t>
-            </w:r>
-            <w:r>
-              <w:rPr>
-                <w:rFonts w:ascii="Calibri" w:eastAsia="Calibri" w:hAnsi="Calibri" w:cs="Calibri"/>
-                <w:sz w:val="32"/>
-                <w:szCs w:val="32"/>
-              </w:rPr>
-              <w:t xml:space="preserve">will connect </w:t>
-            </w:r>
-            <w:r>
-              <w:rPr>
-                <w:rFonts w:ascii="Calibri" w:eastAsia="Calibri" w:hAnsi="Calibri" w:cs="Calibri"/>
-                <w:sz w:val="32"/>
-                <w:szCs w:val="32"/>
-              </w:rPr>
-              <w:t>to PORTB and use one pin</w:t>
-            </w:r>
-            <w:r>
-              <w:rPr>
-                <w:rFonts w:ascii="Calibri" w:eastAsia="Calibri" w:hAnsi="Calibri" w:cs="Calibri"/>
-                <w:sz w:val="32"/>
-                <w:szCs w:val="32"/>
-              </w:rPr>
-              <w:t>.</w:t>
+              <w:t>The DC motor will connect to PORTB and use one pin.</w:t>
             </w:r>
           </w:p>
           <w:p>
@@ -5064,16 +4066,7 @@
                 <w:sz w:val="32"/>
                 <w:szCs w:val="32"/>
               </w:rPr>
-              <w:t xml:space="preserve">The two push buttons will connect to PORTB </w:t>
-            </w:r>
-            <w:r>
-              <w:rPr>
-                <w:rFonts w:ascii="Calibri" w:eastAsia="Calibri" w:hAnsi="Calibri" w:cs="Calibri"/>
-                <w:bCs/>
-                <w:sz w:val="32"/>
-                <w:szCs w:val="32"/>
-              </w:rPr>
-              <w:t>and use two pins.</w:t>
+              <w:t>The two push buttons will connect to PORTB and use two pins.</w:t>
             </w:r>
           </w:p>
           <w:p>
@@ -5125,29 +4118,7 @@
                 <w:sz w:val="32"/>
                 <w:szCs w:val="32"/>
               </w:rPr>
-              <w:t>ON/OFF</w:t>
-            </w:r>
-            <w:r>
-              <w:rPr>
-                <w:rFonts w:ascii="Calibri" w:eastAsia="Calibri" w:hAnsi="Calibri" w:cs="Calibri"/>
-                <w:b/>
-                <w:bCs/>
-                <w:color w:val="000000"/>
-                <w:sz w:val="32"/>
-                <w:szCs w:val="32"/>
-              </w:rPr>
-              <w:t>/Reset</w:t>
-            </w:r>
-            <w:r>
-              <w:rPr>
-                <w:rFonts w:ascii="Calibri" w:eastAsia="Calibri" w:hAnsi="Calibri" w:cs="Calibri"/>
-                <w:b/>
-                <w:bCs/>
-                <w:color w:val="000000"/>
-                <w:sz w:val="32"/>
-                <w:szCs w:val="32"/>
-              </w:rPr>
-              <w:t xml:space="preserve"> push button </w:t>
+              <w:t xml:space="preserve">ON/OFF/Reset push button </w:t>
             </w:r>
           </w:p>
         </w:tc>
@@ -5187,15 +4158,7 @@
                 <w:sz w:val="28"/>
                 <w:szCs w:val="28"/>
               </w:rPr>
-              <w:t>1</w:t>
-            </w:r>
-            <w:r>
-              <w:rPr>
-                <w:rFonts w:ascii="Calibri" w:eastAsia="Calibri" w:hAnsi="Calibri" w:cs="Calibri"/>
-                <w:sz w:val="28"/>
-                <w:szCs w:val="28"/>
-              </w:rPr>
-              <w:t>_1</w:t>
+              <w:t>1_1</w:t>
             </w:r>
           </w:p>
         </w:tc>
@@ -5309,7 +4272,6 @@
                 <w:sz w:val="32"/>
                 <w:szCs w:val="32"/>
               </w:rPr>
-              <w:lastRenderedPageBreak/>
               <w:t>CLCD</w:t>
             </w:r>
           </w:p>
@@ -5401,31 +4363,7 @@
                 <w:sz w:val="32"/>
                 <w:szCs w:val="32"/>
               </w:rPr>
-              <w:t xml:space="preserve">CLCD will connected </w:t>
-            </w:r>
-            <w:r>
-              <w:rPr>
-                <w:rFonts w:ascii="Calibri" w:eastAsia="Calibri" w:hAnsi="Calibri" w:cs="Calibri"/>
-                <w:sz w:val="32"/>
-                <w:szCs w:val="32"/>
-              </w:rPr>
-              <w:t xml:space="preserve">PORTD </w:t>
-            </w:r>
-            <w:r>
-              <w:rPr>
-                <w:rFonts w:ascii="Calibri" w:eastAsia="Calibri" w:hAnsi="Calibri" w:cs="Calibri"/>
-                <w:sz w:val="32"/>
-                <w:szCs w:val="32"/>
-              </w:rPr>
-              <w:t xml:space="preserve">and use </w:t>
-            </w:r>
-            <w:r>
-              <w:rPr>
-                <w:rFonts w:ascii="Calibri" w:eastAsia="Calibri" w:hAnsi="Calibri" w:cs="Calibri"/>
-                <w:sz w:val="32"/>
-                <w:szCs w:val="32"/>
-              </w:rPr>
-              <w:t xml:space="preserve">four </w:t>
+              <w:t xml:space="preserve">CLCD will connected PORTD and use four </w:t>
             </w:r>
             <w:proofErr w:type="gramStart"/>
             <w:r>
@@ -5443,55 +4381,16 @@
                 <w:sz w:val="32"/>
                 <w:szCs w:val="32"/>
               </w:rPr>
-              <w:t xml:space="preserve"> </w:t>
-            </w:r>
-            <w:r>
-              <w:rPr>
-                <w:rFonts w:ascii="Calibri" w:eastAsia="Calibri" w:hAnsi="Calibri" w:cs="Calibri"/>
-                <w:sz w:val="32"/>
-                <w:szCs w:val="32"/>
-              </w:rPr>
-              <w:t xml:space="preserve">for sending data </w:t>
-            </w:r>
-            <w:r>
-              <w:rPr>
-                <w:rFonts w:ascii="Calibri" w:eastAsia="Calibri" w:hAnsi="Calibri" w:cs="Calibri"/>
-                <w:sz w:val="32"/>
-                <w:szCs w:val="32"/>
-              </w:rPr>
-              <w:t xml:space="preserve">and </w:t>
-            </w:r>
-            <w:r>
-              <w:rPr>
-                <w:rFonts w:ascii="Calibri" w:eastAsia="Calibri" w:hAnsi="Calibri" w:cs="Calibri"/>
-                <w:sz w:val="32"/>
-                <w:szCs w:val="32"/>
-              </w:rPr>
-              <w:t>three</w:t>
-            </w:r>
-            <w:r>
-              <w:rPr>
-                <w:rFonts w:ascii="Calibri" w:eastAsia="Calibri" w:hAnsi="Calibri" w:cs="Calibri"/>
-                <w:sz w:val="32"/>
-                <w:szCs w:val="32"/>
-              </w:rPr>
-              <w:t xml:space="preserve"> pin for </w:t>
-            </w:r>
-            <w:r>
-              <w:rPr>
-                <w:rFonts w:ascii="Calibri" w:eastAsia="Calibri" w:hAnsi="Calibri" w:cs="Calibri"/>
-                <w:sz w:val="32"/>
-                <w:szCs w:val="32"/>
-              </w:rPr>
-              <w:t>controlling the</w:t>
-            </w:r>
-            <w:r>
-              <w:rPr>
-                <w:rFonts w:ascii="Calibri" w:eastAsia="Calibri" w:hAnsi="Calibri" w:cs="Calibri"/>
-                <w:sz w:val="32"/>
-                <w:szCs w:val="32"/>
-              </w:rPr>
-              <w:t xml:space="preserve"> data.</w:t>
+              <w:t xml:space="preserve"> for sending data and </w:t>
+            </w:r>
+            <w:r>
+              <w:rPr>
+                <w:rFonts w:ascii="Calibri" w:eastAsia="Calibri" w:hAnsi="Calibri" w:cs="Calibri"/>
+                <w:sz w:val="32"/>
+                <w:szCs w:val="32"/>
+              </w:rPr>
+              <w:lastRenderedPageBreak/>
+              <w:t>three pin for controlling the data.</w:t>
             </w:r>
           </w:p>
           <w:p>
@@ -5562,6 +4461,7 @@
                 <w:sz w:val="32"/>
                 <w:szCs w:val="32"/>
               </w:rPr>
+              <w:lastRenderedPageBreak/>
               <w:t>B</w:t>
             </w:r>
             <w:r>
@@ -5663,31 +4563,7 @@
                 <w:sz w:val="32"/>
                 <w:szCs w:val="32"/>
               </w:rPr>
-              <w:t xml:space="preserve">Buzzer will connect to PORTB </w:t>
-            </w:r>
-            <w:r>
-              <w:rPr>
-                <w:rFonts w:ascii="Calibri" w:eastAsia="Calibri" w:hAnsi="Calibri" w:cs="Calibri"/>
-                <w:sz w:val="32"/>
-                <w:szCs w:val="32"/>
-              </w:rPr>
-              <w:t xml:space="preserve">and use </w:t>
-            </w:r>
-            <w:r>
-              <w:rPr>
-                <w:rFonts w:ascii="Calibri" w:eastAsia="Calibri" w:hAnsi="Calibri" w:cs="Calibri"/>
-                <w:sz w:val="32"/>
-                <w:szCs w:val="32"/>
-              </w:rPr>
-              <w:t>one pin.</w:t>
-            </w:r>
-            <w:r>
-              <w:rPr>
-                <w:rFonts w:ascii="Calibri" w:eastAsia="Calibri" w:hAnsi="Calibri" w:cs="Calibri"/>
-                <w:sz w:val="32"/>
-                <w:szCs w:val="32"/>
-              </w:rPr>
-              <w:t xml:space="preserve"> </w:t>
+              <w:t xml:space="preserve">Buzzer will connect to PORTB and use one pin. </w:t>
             </w:r>
           </w:p>
           <w:p>
@@ -5843,31 +4719,7 @@
                 <w:sz w:val="32"/>
                 <w:szCs w:val="32"/>
               </w:rPr>
-              <w:t>The KEYPD</w:t>
-            </w:r>
-            <w:r>
-              <w:rPr>
-                <w:rFonts w:ascii="Calibri" w:eastAsia="Calibri" w:hAnsi="Calibri" w:cs="Calibri"/>
-                <w:sz w:val="32"/>
-                <w:szCs w:val="32"/>
-              </w:rPr>
-              <w:t xml:space="preserve"> 4*4</w:t>
-            </w:r>
-            <w:r>
-              <w:rPr>
-                <w:rFonts w:ascii="Calibri" w:eastAsia="Calibri" w:hAnsi="Calibri" w:cs="Calibri"/>
-                <w:sz w:val="32"/>
-                <w:szCs w:val="32"/>
-              </w:rPr>
-              <w:t xml:space="preserve"> will connect to </w:t>
-            </w:r>
-            <w:r>
-              <w:rPr>
-                <w:rFonts w:ascii="Calibri" w:eastAsia="Calibri" w:hAnsi="Calibri" w:cs="Calibri"/>
-                <w:sz w:val="32"/>
-                <w:szCs w:val="32"/>
-              </w:rPr>
-              <w:t>PORTC four pins as input and four pins as output.</w:t>
+              <w:t>The KEYPD 4*4 will connect to PORTC four pins as input and four pins as output.</w:t>
             </w:r>
           </w:p>
           <w:p>
@@ -5905,47 +4757,15 @@
                 <w:sz w:val="32"/>
                 <w:szCs w:val="32"/>
               </w:rPr>
-              <w:t xml:space="preserve">entering number from 0-9 </w:t>
-            </w:r>
-            <w:r>
-              <w:rPr>
-                <w:rFonts w:ascii="Calibri" w:eastAsia="Calibri" w:hAnsi="Calibri" w:cs="Calibri"/>
-                <w:sz w:val="32"/>
-                <w:szCs w:val="32"/>
-              </w:rPr>
-              <w:t xml:space="preserve">and the other 6 buttons </w:t>
-            </w:r>
-            <w:r>
-              <w:rPr>
-                <w:rFonts w:ascii="Calibri" w:eastAsia="Calibri" w:hAnsi="Calibri" w:cs="Calibri"/>
-                <w:sz w:val="32"/>
-                <w:szCs w:val="32"/>
-              </w:rPr>
-              <w:t>for entering the alphabetic characters every button</w:t>
-            </w:r>
-            <w:r>
-              <w:rPr>
-                <w:rFonts w:ascii="Calibri" w:eastAsia="Calibri" w:hAnsi="Calibri" w:cs="Calibri"/>
-                <w:sz w:val="32"/>
-                <w:szCs w:val="32"/>
-              </w:rPr>
-              <w:t xml:space="preserve"> from those six bottoms</w:t>
-            </w:r>
-            <w:r>
-              <w:rPr>
-                <w:rFonts w:ascii="Calibri" w:eastAsia="Calibri" w:hAnsi="Calibri" w:cs="Calibri"/>
-                <w:sz w:val="32"/>
-                <w:szCs w:val="32"/>
-              </w:rPr>
-              <w:t xml:space="preserve"> represent</w:t>
-            </w:r>
-            <w:r>
-              <w:rPr>
-                <w:rFonts w:ascii="Calibri" w:eastAsia="Calibri" w:hAnsi="Calibri" w:cs="Calibri"/>
-                <w:sz w:val="32"/>
-                <w:szCs w:val="32"/>
-              </w:rPr>
-              <w:t xml:space="preserve"> from 4-5 character </w:t>
+              <w:t xml:space="preserve">entering number from 0-9 and the other 6 buttons for entering the alphabetic characters every button from those six bottoms represent from 4-5 character   and </w:t>
+            </w:r>
+            <w:r>
+              <w:rPr>
+                <w:rFonts w:ascii="Calibri" w:eastAsia="Calibri" w:hAnsi="Calibri" w:cs="Calibri"/>
+                <w:sz w:val="32"/>
+                <w:szCs w:val="32"/>
+              </w:rPr>
+              <w:t>by pressing the button</w:t>
             </w:r>
             <w:r>
               <w:rPr>
@@ -5961,38 +4781,6 @@
                 <w:sz w:val="32"/>
                 <w:szCs w:val="32"/>
               </w:rPr>
-              <w:t xml:space="preserve"> </w:t>
-            </w:r>
-            <w:r>
-              <w:rPr>
-                <w:rFonts w:ascii="Calibri" w:eastAsia="Calibri" w:hAnsi="Calibri" w:cs="Calibri"/>
-                <w:sz w:val="32"/>
-                <w:szCs w:val="32"/>
-              </w:rPr>
-              <w:t xml:space="preserve">and </w:t>
-            </w:r>
-            <w:r>
-              <w:rPr>
-                <w:rFonts w:ascii="Calibri" w:eastAsia="Calibri" w:hAnsi="Calibri" w:cs="Calibri"/>
-                <w:sz w:val="32"/>
-                <w:szCs w:val="32"/>
-              </w:rPr>
-              <w:t>by pressing the button</w:t>
-            </w:r>
-            <w:r>
-              <w:rPr>
-                <w:rFonts w:ascii="Calibri" w:eastAsia="Calibri" w:hAnsi="Calibri" w:cs="Calibri"/>
-                <w:sz w:val="32"/>
-                <w:szCs w:val="32"/>
-              </w:rPr>
-              <w:t xml:space="preserve"> </w:t>
-            </w:r>
-            <w:r>
-              <w:rPr>
-                <w:rFonts w:ascii="Calibri" w:eastAsia="Calibri" w:hAnsi="Calibri" w:cs="Calibri"/>
-                <w:sz w:val="32"/>
-                <w:szCs w:val="32"/>
-              </w:rPr>
               <w:t>you</w:t>
             </w:r>
             <w:r>
@@ -6038,17 +4826,7 @@
                 <w:sz w:val="32"/>
                 <w:szCs w:val="32"/>
               </w:rPr>
-              <w:t>and output</w:t>
-            </w:r>
-            <w:r>
-              <w:rPr>
-                <w:rFonts w:ascii="Calibri" w:eastAsia="Calibri" w:hAnsi="Calibri" w:cs="Calibri"/>
-                <w:b/>
-                <w:bCs/>
-                <w:sz w:val="32"/>
-                <w:szCs w:val="32"/>
-              </w:rPr>
-              <w:t xml:space="preserve"> </w:t>
+              <w:t xml:space="preserve">and output </w:t>
             </w:r>
             <w:r>
               <w:rPr>
@@ -6066,28 +4844,23 @@
     </w:tbl>
     <w:p>
       <w:pPr>
-        <w:rPr>
-          <w:rFonts w:ascii="Calibri" w:eastAsia="Calibri" w:hAnsi="Calibri" w:cs="Calibri" w:hint="cs"/>
-          <w:color w:val="548DD4" w:themeColor="text2" w:themeTint="99"/>
-          <w:sz w:val="32"/>
-          <w:szCs w:val="32"/>
-          <w:rtl/>
-          <w:lang w:bidi="ar-EG"/>
-        </w:rPr>
-      </w:pPr>
-      <w:bookmarkStart w:id="8" w:name="_GoBack"/>
-      <w:bookmarkEnd w:id="8"/>
-      <w:r>
         <w:rPr>
           <w:rFonts w:ascii="Calibri" w:eastAsia="Calibri" w:hAnsi="Calibri" w:cs="Calibri"/>
           <w:color w:val="548DD4" w:themeColor="text2" w:themeTint="99"/>
           <w:sz w:val="32"/>
           <w:szCs w:val="32"/>
+        </w:rPr>
+      </w:pPr>
+    </w:p>
+    <w:p>
+      <w:pPr>
+        <w:rPr>
+          <w:rFonts w:eastAsia="Calibri"/>
           <w:rtl/>
-          <w:lang w:bidi="ar-EG"/>
-        </w:rPr>
-        <w:tab/>
-      </w:r>
+        </w:rPr>
+      </w:pPr>
+      <w:bookmarkStart w:id="8" w:name="_GoBack"/>
+      <w:bookmarkEnd w:id="8"/>
     </w:p>
     <w:sectPr>
       <w:headerReference w:type="even" r:id="rId9"/>
@@ -8629,7 +7402,7 @@
 </file>
 
 <file path=customXml/itemProps1.xml><?xml version="1.0" encoding="utf-8"?>
-<ds:datastoreItem xmlns:ds="http://schemas.openxmlformats.org/officeDocument/2006/customXml" ds:itemID="{869A3B93-D0DD-4033-93AB-905397293EA5}">
+<ds:datastoreItem xmlns:ds="http://schemas.openxmlformats.org/officeDocument/2006/customXml" ds:itemID="{9A2BAC60-1D4D-4790-AE60-6501F4EB136A}">
   <ds:schemaRefs>
     <ds:schemaRef ds:uri="http://schemas.openxmlformats.org/officeDocument/2006/bibliography"/>
   </ds:schemaRefs>

</xml_diff>